<commit_message>
memperbaiki tabel sampel penelitian
</commit_message>
<xml_diff>
--- a/Revisi Draf UP_Aulya Cassa Nova.docx
+++ b/Revisi Draf UP_Aulya Cassa Nova.docx
@@ -30465,7 +30465,7 @@
               </wp:anchor>
             </w:drawing>
           </mc:Choice>
-          <mc:Fallback xmlns:w16se="http://schemas.microsoft.com/office/word/2015/wordml/symex" xmlns:w16sdtdh="http://schemas.microsoft.com/office/word/2020/wordml/sdtdatahash" xmlns:w16="http://schemas.microsoft.com/office/word/2018/wordml" xmlns:w16cid="http://schemas.microsoft.com/office/word/2016/wordml/cid" xmlns:w16cex="http://schemas.microsoft.com/office/word/2018/wordml/cex" xmlns:w15="http://schemas.microsoft.com/office/word/2012/wordml" xmlns:oel="http://schemas.microsoft.com/office/2019/extlst" xmlns:am3d="http://schemas.microsoft.com/office/drawing/2017/model3d" xmlns:aink="http://schemas.microsoft.com/office/drawing/2016/ink" xmlns:cx8="http://schemas.microsoft.com/office/drawing/2016/5/14/chartex" xmlns:cx7="http://schemas.microsoft.com/office/drawing/2016/5/13/chartex" xmlns:cx6="http://schemas.microsoft.com/office/drawing/2016/5/12/chartex" xmlns:cx5="http://schemas.microsoft.com/office/drawing/2016/5/11/chartex" xmlns:cx4="http://schemas.microsoft.com/office/drawing/2016/5/10/chartex" xmlns:cx3="http://schemas.microsoft.com/office/drawing/2016/5/9/chartex" xmlns:cx2="http://schemas.microsoft.com/office/drawing/2015/10/21/chartex" xmlns:cx1="http://schemas.microsoft.com/office/drawing/2015/9/8/chartex" xmlns:cx="http://schemas.microsoft.com/office/drawing/2014/chartex">
+          <mc:Fallback xmlns:cx="http://schemas.microsoft.com/office/drawing/2014/chartex" xmlns:cx1="http://schemas.microsoft.com/office/drawing/2015/9/8/chartex" xmlns:cx2="http://schemas.microsoft.com/office/drawing/2015/10/21/chartex" xmlns:cx3="http://schemas.microsoft.com/office/drawing/2016/5/9/chartex" xmlns:cx4="http://schemas.microsoft.com/office/drawing/2016/5/10/chartex" xmlns:cx5="http://schemas.microsoft.com/office/drawing/2016/5/11/chartex" xmlns:cx6="http://schemas.microsoft.com/office/drawing/2016/5/12/chartex" xmlns:cx7="http://schemas.microsoft.com/office/drawing/2016/5/13/chartex" xmlns:cx8="http://schemas.microsoft.com/office/drawing/2016/5/14/chartex" xmlns:aink="http://schemas.microsoft.com/office/drawing/2016/ink" xmlns:am3d="http://schemas.microsoft.com/office/drawing/2017/model3d" xmlns:oel="http://schemas.microsoft.com/office/2019/extlst" xmlns:w15="http://schemas.microsoft.com/office/word/2012/wordml" xmlns:w16cex="http://schemas.microsoft.com/office/word/2018/wordml/cex" xmlns:w16cid="http://schemas.microsoft.com/office/word/2016/wordml/cid" xmlns:w16="http://schemas.microsoft.com/office/word/2018/wordml" xmlns:w16sdtdh="http://schemas.microsoft.com/office/word/2020/wordml/sdtdatahash" xmlns:w16se="http://schemas.microsoft.com/office/word/2015/wordml/symex">
             <w:pict>
               <v:rect w14:anchorId="4BA2DAE0" id="Rectangle 11" o:spid="_x0000_s1026" style="position:absolute;margin-left:78.6pt;margin-top:80.7pt;width:250.5pt;height:41.25pt;z-index:251674624;visibility:visible;mso-wrap-style:square;mso-width-percent:0;mso-height-percent:0;mso-wrap-distance-left:9pt;mso-wrap-distance-top:0;mso-wrap-distance-right:9pt;mso-wrap-distance-bottom:0;mso-position-horizontal:absolute;mso-position-horizontal-relative:text;mso-position-vertical:absolute;mso-position-vertical-relative:text;mso-width-percent:0;mso-height-percent:0;mso-width-relative:margin;mso-height-relative:margin;v-text-anchor:middle" o:gfxdata="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" fillcolor="white [3201]" strokecolor="black [3200]" strokeweight="1pt"/>
             </w:pict>
@@ -30916,7 +30916,7 @@
               </wp:anchor>
             </w:drawing>
           </mc:Choice>
-          <mc:Fallback xmlns:w16se="http://schemas.microsoft.com/office/word/2015/wordml/symex" xmlns:w16sdtdh="http://schemas.microsoft.com/office/word/2020/wordml/sdtdatahash" xmlns:w16="http://schemas.microsoft.com/office/word/2018/wordml" xmlns:w16cid="http://schemas.microsoft.com/office/word/2016/wordml/cid" xmlns:w16cex="http://schemas.microsoft.com/office/word/2018/wordml/cex" xmlns:w15="http://schemas.microsoft.com/office/word/2012/wordml" xmlns:oel="http://schemas.microsoft.com/office/2019/extlst" xmlns:am3d="http://schemas.microsoft.com/office/drawing/2017/model3d" xmlns:aink="http://schemas.microsoft.com/office/drawing/2016/ink" xmlns:cx8="http://schemas.microsoft.com/office/drawing/2016/5/14/chartex" xmlns:cx7="http://schemas.microsoft.com/office/drawing/2016/5/13/chartex" xmlns:cx6="http://schemas.microsoft.com/office/drawing/2016/5/12/chartex" xmlns:cx5="http://schemas.microsoft.com/office/drawing/2016/5/11/chartex" xmlns:cx4="http://schemas.microsoft.com/office/drawing/2016/5/10/chartex" xmlns:cx3="http://schemas.microsoft.com/office/drawing/2016/5/9/chartex" xmlns:cx2="http://schemas.microsoft.com/office/drawing/2015/10/21/chartex" xmlns:cx1="http://schemas.microsoft.com/office/drawing/2015/9/8/chartex" xmlns:cx="http://schemas.microsoft.com/office/drawing/2014/chartex">
+          <mc:Fallback xmlns:cx="http://schemas.microsoft.com/office/drawing/2014/chartex" xmlns:cx1="http://schemas.microsoft.com/office/drawing/2015/9/8/chartex" xmlns:cx2="http://schemas.microsoft.com/office/drawing/2015/10/21/chartex" xmlns:cx3="http://schemas.microsoft.com/office/drawing/2016/5/9/chartex" xmlns:cx4="http://schemas.microsoft.com/office/drawing/2016/5/10/chartex" xmlns:cx5="http://schemas.microsoft.com/office/drawing/2016/5/11/chartex" xmlns:cx6="http://schemas.microsoft.com/office/drawing/2016/5/12/chartex" xmlns:cx7="http://schemas.microsoft.com/office/drawing/2016/5/13/chartex" xmlns:cx8="http://schemas.microsoft.com/office/drawing/2016/5/14/chartex" xmlns:aink="http://schemas.microsoft.com/office/drawing/2016/ink" xmlns:am3d="http://schemas.microsoft.com/office/drawing/2017/model3d" xmlns:oel="http://schemas.microsoft.com/office/2019/extlst" xmlns:w15="http://schemas.microsoft.com/office/word/2012/wordml" xmlns:w16cex="http://schemas.microsoft.com/office/word/2018/wordml/cex" xmlns:w16cid="http://schemas.microsoft.com/office/word/2016/wordml/cid" xmlns:w16="http://schemas.microsoft.com/office/word/2018/wordml" xmlns:w16sdtdh="http://schemas.microsoft.com/office/word/2020/wordml/sdtdatahash" xmlns:w16se="http://schemas.microsoft.com/office/word/2015/wordml/symex">
             <w:pict>
               <v:line w14:anchorId="1BF5C22D" id="Straight Connector 38" o:spid="_x0000_s1026" style="position:absolute;z-index:251676672;visibility:visible;mso-wrap-style:square;mso-width-percent:0;mso-wrap-distance-left:9pt;mso-wrap-distance-top:0;mso-wrap-distance-right:9pt;mso-wrap-distance-bottom:0;mso-position-horizontal:absolute;mso-position-horizontal-relative:text;mso-position-vertical:absolute;mso-position-vertical-relative:text;mso-width-percent:0;mso-width-relative:margin" from="127.35pt,17.8pt" to="269.85pt,17.8pt" o:gfxdata="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" strokecolor="black [3040]"/>
             </w:pict>
@@ -32159,7 +32159,7 @@
               </wp:anchor>
             </w:drawing>
           </mc:Choice>
-          <mc:Fallback xmlns:w16se="http://schemas.microsoft.com/office/word/2015/wordml/symex" xmlns:w16sdtdh="http://schemas.microsoft.com/office/word/2020/wordml/sdtdatahash" xmlns:w16="http://schemas.microsoft.com/office/word/2018/wordml" xmlns:w16cid="http://schemas.microsoft.com/office/word/2016/wordml/cid" xmlns:w16cex="http://schemas.microsoft.com/office/word/2018/wordml/cex" xmlns:w15="http://schemas.microsoft.com/office/word/2012/wordml" xmlns:oel="http://schemas.microsoft.com/office/2019/extlst" xmlns:am3d="http://schemas.microsoft.com/office/drawing/2017/model3d" xmlns:aink="http://schemas.microsoft.com/office/drawing/2016/ink" xmlns:cx8="http://schemas.microsoft.com/office/drawing/2016/5/14/chartex" xmlns:cx7="http://schemas.microsoft.com/office/drawing/2016/5/13/chartex" xmlns:cx6="http://schemas.microsoft.com/office/drawing/2016/5/12/chartex" xmlns:cx5="http://schemas.microsoft.com/office/drawing/2016/5/11/chartex" xmlns:cx4="http://schemas.microsoft.com/office/drawing/2016/5/10/chartex" xmlns:cx3="http://schemas.microsoft.com/office/drawing/2016/5/9/chartex" xmlns:cx2="http://schemas.microsoft.com/office/drawing/2015/10/21/chartex" xmlns:cx1="http://schemas.microsoft.com/office/drawing/2015/9/8/chartex" xmlns:cx="http://schemas.microsoft.com/office/drawing/2014/chartex">
+          <mc:Fallback xmlns:cx="http://schemas.microsoft.com/office/drawing/2014/chartex" xmlns:cx1="http://schemas.microsoft.com/office/drawing/2015/9/8/chartex" xmlns:cx2="http://schemas.microsoft.com/office/drawing/2015/10/21/chartex" xmlns:cx3="http://schemas.microsoft.com/office/drawing/2016/5/9/chartex" xmlns:cx4="http://schemas.microsoft.com/office/drawing/2016/5/10/chartex" xmlns:cx5="http://schemas.microsoft.com/office/drawing/2016/5/11/chartex" xmlns:cx6="http://schemas.microsoft.com/office/drawing/2016/5/12/chartex" xmlns:cx7="http://schemas.microsoft.com/office/drawing/2016/5/13/chartex" xmlns:cx8="http://schemas.microsoft.com/office/drawing/2016/5/14/chartex" xmlns:aink="http://schemas.microsoft.com/office/drawing/2016/ink" xmlns:am3d="http://schemas.microsoft.com/office/drawing/2017/model3d" xmlns:oel="http://schemas.microsoft.com/office/2019/extlst" xmlns:w15="http://schemas.microsoft.com/office/word/2012/wordml" xmlns:w16cex="http://schemas.microsoft.com/office/word/2018/wordml/cex" xmlns:w16cid="http://schemas.microsoft.com/office/word/2016/wordml/cid" xmlns:w16="http://schemas.microsoft.com/office/word/2018/wordml" xmlns:w16sdtdh="http://schemas.microsoft.com/office/word/2020/wordml/sdtdatahash" xmlns:w16se="http://schemas.microsoft.com/office/word/2015/wordml/symex">
             <w:pict>
               <v:rect w14:anchorId="67C9135D" id="Rectangle 39" o:spid="_x0000_s1026" style="position:absolute;margin-left:67.45pt;margin-top:6.55pt;width:233.25pt;height:41.25pt;z-index:251680768;visibility:visible;mso-wrap-style:square;mso-width-percent:0;mso-height-percent:0;mso-wrap-distance-left:9pt;mso-wrap-distance-top:0;mso-wrap-distance-right:9pt;mso-wrap-distance-bottom:0;mso-position-horizontal:absolute;mso-position-horizontal-relative:text;mso-position-vertical:absolute;mso-position-vertical-relative:text;mso-width-percent:0;mso-height-percent:0;mso-width-relative:margin;mso-height-relative:margin;v-text-anchor:middle" o:gfxdata="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" fillcolor="white [3201]" strokecolor="black [3200]" strokeweight="1pt"/>
             </w:pict>
@@ -32233,7 +32233,7 @@
               </wp:anchor>
             </w:drawing>
           </mc:Choice>
-          <mc:Fallback xmlns:w16se="http://schemas.microsoft.com/office/word/2015/wordml/symex" xmlns:w16sdtdh="http://schemas.microsoft.com/office/word/2020/wordml/sdtdatahash" xmlns:w16="http://schemas.microsoft.com/office/word/2018/wordml" xmlns:w16cid="http://schemas.microsoft.com/office/word/2016/wordml/cid" xmlns:w16cex="http://schemas.microsoft.com/office/word/2018/wordml/cex" xmlns:w15="http://schemas.microsoft.com/office/word/2012/wordml" xmlns:oel="http://schemas.microsoft.com/office/2019/extlst" xmlns:am3d="http://schemas.microsoft.com/office/drawing/2017/model3d" xmlns:aink="http://schemas.microsoft.com/office/drawing/2016/ink" xmlns:cx8="http://schemas.microsoft.com/office/drawing/2016/5/14/chartex" xmlns:cx7="http://schemas.microsoft.com/office/drawing/2016/5/13/chartex" xmlns:cx6="http://schemas.microsoft.com/office/drawing/2016/5/12/chartex" xmlns:cx5="http://schemas.microsoft.com/office/drawing/2016/5/11/chartex" xmlns:cx4="http://schemas.microsoft.com/office/drawing/2016/5/10/chartex" xmlns:cx3="http://schemas.microsoft.com/office/drawing/2016/5/9/chartex" xmlns:cx2="http://schemas.microsoft.com/office/drawing/2015/10/21/chartex" xmlns:cx1="http://schemas.microsoft.com/office/drawing/2015/9/8/chartex" xmlns:cx="http://schemas.microsoft.com/office/drawing/2014/chartex">
+          <mc:Fallback xmlns:cx="http://schemas.microsoft.com/office/drawing/2014/chartex" xmlns:cx1="http://schemas.microsoft.com/office/drawing/2015/9/8/chartex" xmlns:cx2="http://schemas.microsoft.com/office/drawing/2015/10/21/chartex" xmlns:cx3="http://schemas.microsoft.com/office/drawing/2016/5/9/chartex" xmlns:cx4="http://schemas.microsoft.com/office/drawing/2016/5/10/chartex" xmlns:cx5="http://schemas.microsoft.com/office/drawing/2016/5/11/chartex" xmlns:cx6="http://schemas.microsoft.com/office/drawing/2016/5/12/chartex" xmlns:cx7="http://schemas.microsoft.com/office/drawing/2016/5/13/chartex" xmlns:cx8="http://schemas.microsoft.com/office/drawing/2016/5/14/chartex" xmlns:aink="http://schemas.microsoft.com/office/drawing/2016/ink" xmlns:am3d="http://schemas.microsoft.com/office/drawing/2017/model3d" xmlns:oel="http://schemas.microsoft.com/office/2019/extlst" xmlns:w15="http://schemas.microsoft.com/office/word/2012/wordml" xmlns:w16cex="http://schemas.microsoft.com/office/word/2018/wordml/cex" xmlns:w16cid="http://schemas.microsoft.com/office/word/2016/wordml/cid" xmlns:w16="http://schemas.microsoft.com/office/word/2018/wordml" xmlns:w16sdtdh="http://schemas.microsoft.com/office/word/2020/wordml/sdtdatahash" xmlns:w16se="http://schemas.microsoft.com/office/word/2015/wordml/symex">
             <w:pict>
               <v:line w14:anchorId="09A06A8F" id="Straight Connector 290" o:spid="_x0000_s1026" style="position:absolute;z-index:251683840;visibility:visible;mso-wrap-style:square;mso-wrap-distance-left:9pt;mso-wrap-distance-top:0;mso-wrap-distance-right:9pt;mso-wrap-distance-bottom:0;mso-position-horizontal:absolute;mso-position-horizontal-relative:text;mso-position-vertical:absolute;mso-position-vertical-relative:text" from="115.95pt,.15pt" to="254.85pt,.15pt" o:gfxdata="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" strokecolor="black [3040]"/>
             </w:pict>
@@ -32933,7 +32933,7 @@
               </wp:anchor>
             </w:drawing>
           </mc:Choice>
-          <mc:Fallback xmlns:w16se="http://schemas.microsoft.com/office/word/2015/wordml/symex" xmlns:w16sdtdh="http://schemas.microsoft.com/office/word/2020/wordml/sdtdatahash" xmlns:w16="http://schemas.microsoft.com/office/word/2018/wordml" xmlns:w16cid="http://schemas.microsoft.com/office/word/2016/wordml/cid" xmlns:w16cex="http://schemas.microsoft.com/office/word/2018/wordml/cex" xmlns:w15="http://schemas.microsoft.com/office/word/2012/wordml" xmlns:oel="http://schemas.microsoft.com/office/2019/extlst" xmlns:am3d="http://schemas.microsoft.com/office/drawing/2017/model3d" xmlns:aink="http://schemas.microsoft.com/office/drawing/2016/ink" xmlns:cx8="http://schemas.microsoft.com/office/drawing/2016/5/14/chartex" xmlns:cx7="http://schemas.microsoft.com/office/drawing/2016/5/13/chartex" xmlns:cx6="http://schemas.microsoft.com/office/drawing/2016/5/12/chartex" xmlns:cx5="http://schemas.microsoft.com/office/drawing/2016/5/11/chartex" xmlns:cx4="http://schemas.microsoft.com/office/drawing/2016/5/10/chartex" xmlns:cx3="http://schemas.microsoft.com/office/drawing/2016/5/9/chartex" xmlns:cx2="http://schemas.microsoft.com/office/drawing/2015/10/21/chartex" xmlns:cx1="http://schemas.microsoft.com/office/drawing/2015/9/8/chartex" xmlns:cx="http://schemas.microsoft.com/office/drawing/2014/chartex">
+          <mc:Fallback xmlns:cx="http://schemas.microsoft.com/office/drawing/2014/chartex" xmlns:cx1="http://schemas.microsoft.com/office/drawing/2015/9/8/chartex" xmlns:cx2="http://schemas.microsoft.com/office/drawing/2015/10/21/chartex" xmlns:cx3="http://schemas.microsoft.com/office/drawing/2016/5/9/chartex" xmlns:cx4="http://schemas.microsoft.com/office/drawing/2016/5/10/chartex" xmlns:cx5="http://schemas.microsoft.com/office/drawing/2016/5/11/chartex" xmlns:cx6="http://schemas.microsoft.com/office/drawing/2016/5/12/chartex" xmlns:cx7="http://schemas.microsoft.com/office/drawing/2016/5/13/chartex" xmlns:cx8="http://schemas.microsoft.com/office/drawing/2016/5/14/chartex" xmlns:aink="http://schemas.microsoft.com/office/drawing/2016/ink" xmlns:am3d="http://schemas.microsoft.com/office/drawing/2017/model3d" xmlns:oel="http://schemas.microsoft.com/office/2019/extlst" xmlns:w15="http://schemas.microsoft.com/office/word/2012/wordml" xmlns:w16cex="http://schemas.microsoft.com/office/word/2018/wordml/cex" xmlns:w16cid="http://schemas.microsoft.com/office/word/2016/wordml/cid" xmlns:w16="http://schemas.microsoft.com/office/word/2018/wordml" xmlns:w16sdtdh="http://schemas.microsoft.com/office/word/2020/wordml/sdtdatahash" xmlns:w16se="http://schemas.microsoft.com/office/word/2015/wordml/symex">
             <w:pict>
               <v:rect w14:anchorId="46280DEE" id="Rectangle 293" o:spid="_x0000_s1026" style="position:absolute;margin-left:105.4pt;margin-top:47.3pt;width:219pt;height:45.75pt;z-index:251686912;visibility:visible;mso-wrap-style:square;mso-width-percent:0;mso-wrap-distance-left:9pt;mso-wrap-distance-top:0;mso-wrap-distance-right:9pt;mso-wrap-distance-bottom:0;mso-position-horizontal:absolute;mso-position-horizontal-relative:text;mso-position-vertical:absolute;mso-position-vertical-relative:text;mso-width-percent:0;mso-width-relative:margin;v-text-anchor:middle" o:gfxdata="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" fillcolor="white [3201]" strokecolor="black [3200]" strokeweight="1pt"/>
             </w:pict>
@@ -33015,7 +33015,7 @@
               </wp:anchor>
             </w:drawing>
           </mc:Choice>
-          <mc:Fallback xmlns:w16se="http://schemas.microsoft.com/office/word/2015/wordml/symex" xmlns:w16sdtdh="http://schemas.microsoft.com/office/word/2020/wordml/sdtdatahash" xmlns:w16="http://schemas.microsoft.com/office/word/2018/wordml" xmlns:w16cid="http://schemas.microsoft.com/office/word/2016/wordml/cid" xmlns:w16cex="http://schemas.microsoft.com/office/word/2018/wordml/cex" xmlns:w15="http://schemas.microsoft.com/office/word/2012/wordml" xmlns:oel="http://schemas.microsoft.com/office/2019/extlst" xmlns:am3d="http://schemas.microsoft.com/office/drawing/2017/model3d" xmlns:aink="http://schemas.microsoft.com/office/drawing/2016/ink" xmlns:cx8="http://schemas.microsoft.com/office/drawing/2016/5/14/chartex" xmlns:cx7="http://schemas.microsoft.com/office/drawing/2016/5/13/chartex" xmlns:cx6="http://schemas.microsoft.com/office/drawing/2016/5/12/chartex" xmlns:cx5="http://schemas.microsoft.com/office/drawing/2016/5/11/chartex" xmlns:cx4="http://schemas.microsoft.com/office/drawing/2016/5/10/chartex" xmlns:cx3="http://schemas.microsoft.com/office/drawing/2016/5/9/chartex" xmlns:cx2="http://schemas.microsoft.com/office/drawing/2015/10/21/chartex" xmlns:cx1="http://schemas.microsoft.com/office/drawing/2015/9/8/chartex" xmlns:cx="http://schemas.microsoft.com/office/drawing/2014/chartex">
+          <mc:Fallback xmlns:cx="http://schemas.microsoft.com/office/drawing/2014/chartex" xmlns:cx1="http://schemas.microsoft.com/office/drawing/2015/9/8/chartex" xmlns:cx2="http://schemas.microsoft.com/office/drawing/2015/10/21/chartex" xmlns:cx3="http://schemas.microsoft.com/office/drawing/2016/5/9/chartex" xmlns:cx4="http://schemas.microsoft.com/office/drawing/2016/5/10/chartex" xmlns:cx5="http://schemas.microsoft.com/office/drawing/2016/5/11/chartex" xmlns:cx6="http://schemas.microsoft.com/office/drawing/2016/5/12/chartex" xmlns:cx7="http://schemas.microsoft.com/office/drawing/2016/5/13/chartex" xmlns:cx8="http://schemas.microsoft.com/office/drawing/2016/5/14/chartex" xmlns:aink="http://schemas.microsoft.com/office/drawing/2016/ink" xmlns:am3d="http://schemas.microsoft.com/office/drawing/2017/model3d" xmlns:oel="http://schemas.microsoft.com/office/2019/extlst" xmlns:w15="http://schemas.microsoft.com/office/word/2012/wordml" xmlns:w16cex="http://schemas.microsoft.com/office/word/2018/wordml/cex" xmlns:w16cid="http://schemas.microsoft.com/office/word/2016/wordml/cid" xmlns:w16="http://schemas.microsoft.com/office/word/2018/wordml" xmlns:w16sdtdh="http://schemas.microsoft.com/office/word/2020/wordml/sdtdatahash" xmlns:w16se="http://schemas.microsoft.com/office/word/2015/wordml/symex">
             <w:pict>
               <v:line w14:anchorId="5B22BCE3" id="Straight Connector 296" o:spid="_x0000_s1026" style="position:absolute;z-index:251689984;visibility:visible;mso-wrap-style:square;mso-wrap-distance-left:9pt;mso-wrap-distance-top:0;mso-wrap-distance-right:9pt;mso-wrap-distance-bottom:0;mso-position-horizontal:absolute;mso-position-horizontal-relative:text;mso-position-vertical:absolute;mso-position-vertical-relative:text" from="151.35pt,15.8pt" to="280.35pt,15.8pt" o:gfxdata="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" strokecolor="black [3040]"/>
             </w:pict>
@@ -36050,7 +36050,7 @@
               </wp:anchor>
             </w:drawing>
           </mc:Choice>
-          <mc:Fallback xmlns:w16se="http://schemas.microsoft.com/office/word/2015/wordml/symex" xmlns:w16sdtdh="http://schemas.microsoft.com/office/word/2020/wordml/sdtdatahash" xmlns:w16="http://schemas.microsoft.com/office/word/2018/wordml" xmlns:w16cid="http://schemas.microsoft.com/office/word/2016/wordml/cid" xmlns:w16cex="http://schemas.microsoft.com/office/word/2018/wordml/cex" xmlns:w15="http://schemas.microsoft.com/office/word/2012/wordml" xmlns:oel="http://schemas.microsoft.com/office/2019/extlst" xmlns:am3d="http://schemas.microsoft.com/office/drawing/2017/model3d" xmlns:aink="http://schemas.microsoft.com/office/drawing/2016/ink" xmlns:cx8="http://schemas.microsoft.com/office/drawing/2016/5/14/chartex" xmlns:cx7="http://schemas.microsoft.com/office/drawing/2016/5/13/chartex" xmlns:cx6="http://schemas.microsoft.com/office/drawing/2016/5/12/chartex" xmlns:cx5="http://schemas.microsoft.com/office/drawing/2016/5/11/chartex" xmlns:cx4="http://schemas.microsoft.com/office/drawing/2016/5/10/chartex" xmlns:cx3="http://schemas.microsoft.com/office/drawing/2016/5/9/chartex" xmlns:cx2="http://schemas.microsoft.com/office/drawing/2015/10/21/chartex" xmlns:cx1="http://schemas.microsoft.com/office/drawing/2015/9/8/chartex" xmlns:cx="http://schemas.microsoft.com/office/drawing/2014/chartex">
+          <mc:Fallback xmlns:cx="http://schemas.microsoft.com/office/drawing/2014/chartex" xmlns:cx1="http://schemas.microsoft.com/office/drawing/2015/9/8/chartex" xmlns:cx2="http://schemas.microsoft.com/office/drawing/2015/10/21/chartex" xmlns:cx3="http://schemas.microsoft.com/office/drawing/2016/5/9/chartex" xmlns:cx4="http://schemas.microsoft.com/office/drawing/2016/5/10/chartex" xmlns:cx5="http://schemas.microsoft.com/office/drawing/2016/5/11/chartex" xmlns:cx6="http://schemas.microsoft.com/office/drawing/2016/5/12/chartex" xmlns:cx7="http://schemas.microsoft.com/office/drawing/2016/5/13/chartex" xmlns:cx8="http://schemas.microsoft.com/office/drawing/2016/5/14/chartex" xmlns:aink="http://schemas.microsoft.com/office/drawing/2016/ink" xmlns:am3d="http://schemas.microsoft.com/office/drawing/2017/model3d" xmlns:oel="http://schemas.microsoft.com/office/2019/extlst" xmlns:w15="http://schemas.microsoft.com/office/word/2012/wordml" xmlns:w16cex="http://schemas.microsoft.com/office/word/2018/wordml/cex" xmlns:w16cid="http://schemas.microsoft.com/office/word/2016/wordml/cid" xmlns:w16="http://schemas.microsoft.com/office/word/2018/wordml" xmlns:w16sdtdh="http://schemas.microsoft.com/office/word/2020/wordml/sdtdatahash" xmlns:w16se="http://schemas.microsoft.com/office/word/2015/wordml/symex">
             <w:pict>
               <v:rect w14:anchorId="105D351B" id="Rectangle 40" o:spid="_x0000_s1026" style="position:absolute;margin-left:76.15pt;margin-top:-8.7pt;width:226.25pt;height:45.05pt;z-index:251693056;visibility:visible;mso-wrap-style:square;mso-width-percent:0;mso-wrap-distance-left:9pt;mso-wrap-distance-top:0;mso-wrap-distance-right:9pt;mso-wrap-distance-bottom:0;mso-position-horizontal:absolute;mso-position-horizontal-relative:text;mso-position-vertical:absolute;mso-position-vertical-relative:text;mso-width-percent:0;mso-width-relative:margin;v-text-anchor:middle" o:gfxdata="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" fillcolor="white [3201]" strokecolor="black [3200]" strokeweight="1pt"/>
             </w:pict>
@@ -36426,7 +36426,7 @@
               </wp:anchor>
             </w:drawing>
           </mc:Choice>
-          <mc:Fallback xmlns:w16se="http://schemas.microsoft.com/office/word/2015/wordml/symex" xmlns:w16sdtdh="http://schemas.microsoft.com/office/word/2020/wordml/sdtdatahash" xmlns:w16="http://schemas.microsoft.com/office/word/2018/wordml" xmlns:w16cid="http://schemas.microsoft.com/office/word/2016/wordml/cid" xmlns:w16cex="http://schemas.microsoft.com/office/word/2018/wordml/cex" xmlns:w15="http://schemas.microsoft.com/office/word/2012/wordml" xmlns:oel="http://schemas.microsoft.com/office/2019/extlst" xmlns:am3d="http://schemas.microsoft.com/office/drawing/2017/model3d" xmlns:aink="http://schemas.microsoft.com/office/drawing/2016/ink" xmlns:cx8="http://schemas.microsoft.com/office/drawing/2016/5/14/chartex" xmlns:cx7="http://schemas.microsoft.com/office/drawing/2016/5/13/chartex" xmlns:cx6="http://schemas.microsoft.com/office/drawing/2016/5/12/chartex" xmlns:cx5="http://schemas.microsoft.com/office/drawing/2016/5/11/chartex" xmlns:cx4="http://schemas.microsoft.com/office/drawing/2016/5/10/chartex" xmlns:cx3="http://schemas.microsoft.com/office/drawing/2016/5/9/chartex" xmlns:cx2="http://schemas.microsoft.com/office/drawing/2015/10/21/chartex" xmlns:cx1="http://schemas.microsoft.com/office/drawing/2015/9/8/chartex" xmlns:cx="http://schemas.microsoft.com/office/drawing/2014/chartex">
+          <mc:Fallback xmlns:cx="http://schemas.microsoft.com/office/drawing/2014/chartex" xmlns:cx1="http://schemas.microsoft.com/office/drawing/2015/9/8/chartex" xmlns:cx2="http://schemas.microsoft.com/office/drawing/2015/10/21/chartex" xmlns:cx3="http://schemas.microsoft.com/office/drawing/2016/5/9/chartex" xmlns:cx4="http://schemas.microsoft.com/office/drawing/2016/5/10/chartex" xmlns:cx5="http://schemas.microsoft.com/office/drawing/2016/5/11/chartex" xmlns:cx6="http://schemas.microsoft.com/office/drawing/2016/5/12/chartex" xmlns:cx7="http://schemas.microsoft.com/office/drawing/2016/5/13/chartex" xmlns:cx8="http://schemas.microsoft.com/office/drawing/2016/5/14/chartex" xmlns:aink="http://schemas.microsoft.com/office/drawing/2016/ink" xmlns:am3d="http://schemas.microsoft.com/office/drawing/2017/model3d" xmlns:oel="http://schemas.microsoft.com/office/2019/extlst" xmlns:w15="http://schemas.microsoft.com/office/word/2012/wordml" xmlns:w16cex="http://schemas.microsoft.com/office/word/2018/wordml/cex" xmlns:w16cid="http://schemas.microsoft.com/office/word/2016/wordml/cid" xmlns:w16="http://schemas.microsoft.com/office/word/2018/wordml" xmlns:w16sdtdh="http://schemas.microsoft.com/office/word/2020/wordml/sdtdatahash" xmlns:w16se="http://schemas.microsoft.com/office/word/2015/wordml/symex">
             <w:pict>
               <v:line w14:anchorId="3527DD54" id="Straight Connector 44" o:spid="_x0000_s1026" style="position:absolute;z-index:251695104;visibility:visible;mso-wrap-style:square;mso-wrap-distance-left:9pt;mso-wrap-distance-top:0;mso-wrap-distance-right:9pt;mso-wrap-distance-bottom:0;mso-position-horizontal:absolute;mso-position-horizontal-relative:text;mso-position-vertical:absolute;mso-position-vertical-relative:text" from="112.9pt,15.9pt" to="242.65pt,15.9pt" o:gfxdata="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" strokecolor="black [3040]"/>
             </w:pict>
@@ -36895,7 +36895,7 @@
               </wp:anchor>
             </w:drawing>
           </mc:Choice>
-          <mc:Fallback xmlns:w16se="http://schemas.microsoft.com/office/word/2015/wordml/symex" xmlns:w16sdtdh="http://schemas.microsoft.com/office/word/2020/wordml/sdtdatahash" xmlns:w16="http://schemas.microsoft.com/office/word/2018/wordml" xmlns:w16cid="http://schemas.microsoft.com/office/word/2016/wordml/cid" xmlns:w16cex="http://schemas.microsoft.com/office/word/2018/wordml/cex" xmlns:w15="http://schemas.microsoft.com/office/word/2012/wordml" xmlns:oel="http://schemas.microsoft.com/office/2019/extlst" xmlns:am3d="http://schemas.microsoft.com/office/drawing/2017/model3d" xmlns:aink="http://schemas.microsoft.com/office/drawing/2016/ink" xmlns:cx8="http://schemas.microsoft.com/office/drawing/2016/5/14/chartex" xmlns:cx7="http://schemas.microsoft.com/office/drawing/2016/5/13/chartex" xmlns:cx6="http://schemas.microsoft.com/office/drawing/2016/5/12/chartex" xmlns:cx5="http://schemas.microsoft.com/office/drawing/2016/5/11/chartex" xmlns:cx4="http://schemas.microsoft.com/office/drawing/2016/5/10/chartex" xmlns:cx3="http://schemas.microsoft.com/office/drawing/2016/5/9/chartex" xmlns:cx2="http://schemas.microsoft.com/office/drawing/2015/10/21/chartex" xmlns:cx1="http://schemas.microsoft.com/office/drawing/2015/9/8/chartex" xmlns:cx="http://schemas.microsoft.com/office/drawing/2014/chartex">
+          <mc:Fallback xmlns:cx="http://schemas.microsoft.com/office/drawing/2014/chartex" xmlns:cx1="http://schemas.microsoft.com/office/drawing/2015/9/8/chartex" xmlns:cx2="http://schemas.microsoft.com/office/drawing/2015/10/21/chartex" xmlns:cx3="http://schemas.microsoft.com/office/drawing/2016/5/9/chartex" xmlns:cx4="http://schemas.microsoft.com/office/drawing/2016/5/10/chartex" xmlns:cx5="http://schemas.microsoft.com/office/drawing/2016/5/11/chartex" xmlns:cx6="http://schemas.microsoft.com/office/drawing/2016/5/12/chartex" xmlns:cx7="http://schemas.microsoft.com/office/drawing/2016/5/13/chartex" xmlns:cx8="http://schemas.microsoft.com/office/drawing/2016/5/14/chartex" xmlns:aink="http://schemas.microsoft.com/office/drawing/2016/ink" xmlns:am3d="http://schemas.microsoft.com/office/drawing/2017/model3d" xmlns:oel="http://schemas.microsoft.com/office/2019/extlst" xmlns:w15="http://schemas.microsoft.com/office/word/2012/wordml" xmlns:w16cex="http://schemas.microsoft.com/office/word/2018/wordml/cex" xmlns:w16cid="http://schemas.microsoft.com/office/word/2016/wordml/cid" xmlns:w16="http://schemas.microsoft.com/office/word/2018/wordml" xmlns:w16sdtdh="http://schemas.microsoft.com/office/word/2020/wordml/sdtdatahash" xmlns:w16se="http://schemas.microsoft.com/office/word/2015/wordml/symex">
             <w:pict>
               <v:line w14:anchorId="6FD22526" id="Straight Connector 299" o:spid="_x0000_s1026" style="position:absolute;z-index:251700224;visibility:visible;mso-wrap-style:square;mso-wrap-distance-left:9pt;mso-wrap-distance-top:0;mso-wrap-distance-right:9pt;mso-wrap-distance-bottom:0;mso-position-horizontal:absolute;mso-position-horizontal-relative:text;mso-position-vertical:absolute;mso-position-vertical-relative:text" from="123.6pt,25.25pt" to="262.5pt,25.25pt" o:gfxdata="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" strokecolor="black [3040]"/>
             </w:pict>
@@ -37199,7 +37199,7 @@
               </wp:anchor>
             </w:drawing>
           </mc:Choice>
-          <mc:Fallback xmlns:w16se="http://schemas.microsoft.com/office/word/2015/wordml/symex" xmlns:w16sdtdh="http://schemas.microsoft.com/office/word/2020/wordml/sdtdatahash" xmlns:w16="http://schemas.microsoft.com/office/word/2018/wordml" xmlns:w16cid="http://schemas.microsoft.com/office/word/2016/wordml/cid" xmlns:w16cex="http://schemas.microsoft.com/office/word/2018/wordml/cex" xmlns:w15="http://schemas.microsoft.com/office/word/2012/wordml" xmlns:oel="http://schemas.microsoft.com/office/2019/extlst" xmlns:am3d="http://schemas.microsoft.com/office/drawing/2017/model3d" xmlns:aink="http://schemas.microsoft.com/office/drawing/2016/ink" xmlns:cx8="http://schemas.microsoft.com/office/drawing/2016/5/14/chartex" xmlns:cx7="http://schemas.microsoft.com/office/drawing/2016/5/13/chartex" xmlns:cx6="http://schemas.microsoft.com/office/drawing/2016/5/12/chartex" xmlns:cx5="http://schemas.microsoft.com/office/drawing/2016/5/11/chartex" xmlns:cx4="http://schemas.microsoft.com/office/drawing/2016/5/10/chartex" xmlns:cx3="http://schemas.microsoft.com/office/drawing/2016/5/9/chartex" xmlns:cx2="http://schemas.microsoft.com/office/drawing/2015/10/21/chartex" xmlns:cx1="http://schemas.microsoft.com/office/drawing/2015/9/8/chartex" xmlns:cx="http://schemas.microsoft.com/office/drawing/2014/chartex">
+          <mc:Fallback xmlns:cx="http://schemas.microsoft.com/office/drawing/2014/chartex" xmlns:cx1="http://schemas.microsoft.com/office/drawing/2015/9/8/chartex" xmlns:cx2="http://schemas.microsoft.com/office/drawing/2015/10/21/chartex" xmlns:cx3="http://schemas.microsoft.com/office/drawing/2016/5/9/chartex" xmlns:cx4="http://schemas.microsoft.com/office/drawing/2016/5/10/chartex" xmlns:cx5="http://schemas.microsoft.com/office/drawing/2016/5/11/chartex" xmlns:cx6="http://schemas.microsoft.com/office/drawing/2016/5/12/chartex" xmlns:cx7="http://schemas.microsoft.com/office/drawing/2016/5/13/chartex" xmlns:cx8="http://schemas.microsoft.com/office/drawing/2016/5/14/chartex" xmlns:aink="http://schemas.microsoft.com/office/drawing/2016/ink" xmlns:am3d="http://schemas.microsoft.com/office/drawing/2017/model3d" xmlns:oel="http://schemas.microsoft.com/office/2019/extlst" xmlns:w15="http://schemas.microsoft.com/office/word/2012/wordml" xmlns:w16cex="http://schemas.microsoft.com/office/word/2018/wordml/cex" xmlns:w16cid="http://schemas.microsoft.com/office/word/2016/wordml/cid" xmlns:w16="http://schemas.microsoft.com/office/word/2018/wordml" xmlns:w16sdtdh="http://schemas.microsoft.com/office/word/2020/wordml/sdtdatahash" xmlns:w16se="http://schemas.microsoft.com/office/word/2015/wordml/symex">
             <w:pict>
               <v:rect w14:anchorId="7B90E29A" id="Rectangle 301" o:spid="_x0000_s1026" style="position:absolute;margin-left:80pt;margin-top:3.35pt;width:232.6pt;height:45.05pt;z-index:251703296;visibility:visible;mso-wrap-style:square;mso-width-percent:0;mso-wrap-distance-left:9pt;mso-wrap-distance-top:0;mso-wrap-distance-right:9pt;mso-wrap-distance-bottom:0;mso-position-horizontal:absolute;mso-position-horizontal-relative:text;mso-position-vertical:absolute;mso-position-vertical-relative:text;mso-width-percent:0;mso-width-relative:margin;v-text-anchor:middle" o:gfxdata="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" filled="f" strokecolor="black [3200]" strokeweight="1pt"/>
             </w:pict>
@@ -37579,7 +37579,7 @@
               </wp:anchor>
             </w:drawing>
           </mc:Choice>
-          <mc:Fallback xmlns:w16se="http://schemas.microsoft.com/office/word/2015/wordml/symex" xmlns:w16sdtdh="http://schemas.microsoft.com/office/word/2020/wordml/sdtdatahash" xmlns:w16="http://schemas.microsoft.com/office/word/2018/wordml" xmlns:w16cid="http://schemas.microsoft.com/office/word/2016/wordml/cid" xmlns:w16cex="http://schemas.microsoft.com/office/word/2018/wordml/cex" xmlns:w15="http://schemas.microsoft.com/office/word/2012/wordml" xmlns:oel="http://schemas.microsoft.com/office/2019/extlst" xmlns:am3d="http://schemas.microsoft.com/office/drawing/2017/model3d" xmlns:aink="http://schemas.microsoft.com/office/drawing/2016/ink" xmlns:cx8="http://schemas.microsoft.com/office/drawing/2016/5/14/chartex" xmlns:cx7="http://schemas.microsoft.com/office/drawing/2016/5/13/chartex" xmlns:cx6="http://schemas.microsoft.com/office/drawing/2016/5/12/chartex" xmlns:cx5="http://schemas.microsoft.com/office/drawing/2016/5/11/chartex" xmlns:cx4="http://schemas.microsoft.com/office/drawing/2016/5/10/chartex" xmlns:cx3="http://schemas.microsoft.com/office/drawing/2016/5/9/chartex" xmlns:cx2="http://schemas.microsoft.com/office/drawing/2015/10/21/chartex" xmlns:cx1="http://schemas.microsoft.com/office/drawing/2015/9/8/chartex" xmlns:cx="http://schemas.microsoft.com/office/drawing/2014/chartex">
+          <mc:Fallback xmlns:cx="http://schemas.microsoft.com/office/drawing/2014/chartex" xmlns:cx1="http://schemas.microsoft.com/office/drawing/2015/9/8/chartex" xmlns:cx2="http://schemas.microsoft.com/office/drawing/2015/10/21/chartex" xmlns:cx3="http://schemas.microsoft.com/office/drawing/2016/5/9/chartex" xmlns:cx4="http://schemas.microsoft.com/office/drawing/2016/5/10/chartex" xmlns:cx5="http://schemas.microsoft.com/office/drawing/2016/5/11/chartex" xmlns:cx6="http://schemas.microsoft.com/office/drawing/2016/5/12/chartex" xmlns:cx7="http://schemas.microsoft.com/office/drawing/2016/5/13/chartex" xmlns:cx8="http://schemas.microsoft.com/office/drawing/2016/5/14/chartex" xmlns:aink="http://schemas.microsoft.com/office/drawing/2016/ink" xmlns:am3d="http://schemas.microsoft.com/office/drawing/2017/model3d" xmlns:oel="http://schemas.microsoft.com/office/2019/extlst" xmlns:w15="http://schemas.microsoft.com/office/word/2012/wordml" xmlns:w16cex="http://schemas.microsoft.com/office/word/2018/wordml/cex" xmlns:w16cid="http://schemas.microsoft.com/office/word/2016/wordml/cid" xmlns:w16="http://schemas.microsoft.com/office/word/2018/wordml" xmlns:w16sdtdh="http://schemas.microsoft.com/office/word/2020/wordml/sdtdatahash" xmlns:w16se="http://schemas.microsoft.com/office/word/2015/wordml/symex">
             <w:pict>
               <v:rect w14:anchorId="37A19BE8" id="Rectangle 305" o:spid="_x0000_s1026" style="position:absolute;margin-left:108.9pt;margin-top:-11.35pt;width:226.25pt;height:45.05pt;z-index:251707392;visibility:visible;mso-wrap-style:square;mso-width-percent:0;mso-wrap-distance-left:9pt;mso-wrap-distance-top:0;mso-wrap-distance-right:9pt;mso-wrap-distance-bottom:0;mso-position-horizontal:absolute;mso-position-horizontal-relative:text;mso-position-vertical:absolute;mso-position-vertical-relative:text;mso-width-percent:0;mso-width-relative:margin;v-text-anchor:middle" o:gfxdata="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" filled="f" strokecolor="black [3200]" strokeweight="1pt"/>
             </w:pict>
@@ -38059,7 +38059,7 @@
               </wp:anchor>
             </w:drawing>
           </mc:Choice>
-          <mc:Fallback xmlns:w16se="http://schemas.microsoft.com/office/word/2015/wordml/symex" xmlns:w16sdtdh="http://schemas.microsoft.com/office/word/2020/wordml/sdtdatahash" xmlns:w16="http://schemas.microsoft.com/office/word/2018/wordml" xmlns:w16cid="http://schemas.microsoft.com/office/word/2016/wordml/cid" xmlns:w16cex="http://schemas.microsoft.com/office/word/2018/wordml/cex" xmlns:w15="http://schemas.microsoft.com/office/word/2012/wordml" xmlns:oel="http://schemas.microsoft.com/office/2019/extlst" xmlns:am3d="http://schemas.microsoft.com/office/drawing/2017/model3d" xmlns:aink="http://schemas.microsoft.com/office/drawing/2016/ink" xmlns:cx8="http://schemas.microsoft.com/office/drawing/2016/5/14/chartex" xmlns:cx7="http://schemas.microsoft.com/office/drawing/2016/5/13/chartex" xmlns:cx6="http://schemas.microsoft.com/office/drawing/2016/5/12/chartex" xmlns:cx5="http://schemas.microsoft.com/office/drawing/2016/5/11/chartex" xmlns:cx4="http://schemas.microsoft.com/office/drawing/2016/5/10/chartex" xmlns:cx3="http://schemas.microsoft.com/office/drawing/2016/5/9/chartex" xmlns:cx2="http://schemas.microsoft.com/office/drawing/2015/10/21/chartex" xmlns:cx1="http://schemas.microsoft.com/office/drawing/2015/9/8/chartex" xmlns:cx="http://schemas.microsoft.com/office/drawing/2014/chartex">
+          <mc:Fallback xmlns:cx="http://schemas.microsoft.com/office/drawing/2014/chartex" xmlns:cx1="http://schemas.microsoft.com/office/drawing/2015/9/8/chartex" xmlns:cx2="http://schemas.microsoft.com/office/drawing/2015/10/21/chartex" xmlns:cx3="http://schemas.microsoft.com/office/drawing/2016/5/9/chartex" xmlns:cx4="http://schemas.microsoft.com/office/drawing/2016/5/10/chartex" xmlns:cx5="http://schemas.microsoft.com/office/drawing/2016/5/11/chartex" xmlns:cx6="http://schemas.microsoft.com/office/drawing/2016/5/12/chartex" xmlns:cx7="http://schemas.microsoft.com/office/drawing/2016/5/13/chartex" xmlns:cx8="http://schemas.microsoft.com/office/drawing/2016/5/14/chartex" xmlns:aink="http://schemas.microsoft.com/office/drawing/2016/ink" xmlns:am3d="http://schemas.microsoft.com/office/drawing/2017/model3d" xmlns:oel="http://schemas.microsoft.com/office/2019/extlst" xmlns:w15="http://schemas.microsoft.com/office/word/2012/wordml" xmlns:w16cex="http://schemas.microsoft.com/office/word/2018/wordml/cex" xmlns:w16cid="http://schemas.microsoft.com/office/word/2016/wordml/cid" xmlns:w16="http://schemas.microsoft.com/office/word/2018/wordml" xmlns:w16sdtdh="http://schemas.microsoft.com/office/word/2020/wordml/sdtdatahash" xmlns:w16se="http://schemas.microsoft.com/office/word/2015/wordml/symex">
             <w:pict>
               <v:line w14:anchorId="0B8115E4" id="Straight Connector 304" o:spid="_x0000_s1026" style="position:absolute;z-index:251705344;visibility:visible;mso-wrap-style:square;mso-wrap-distance-left:9pt;mso-wrap-distance-top:0;mso-wrap-distance-right:9pt;mso-wrap-distance-bottom:0;mso-position-horizontal:absolute;mso-position-horizontal-relative:text;mso-position-vertical:absolute;mso-position-vertical-relative:text" from="151.35pt,10.55pt" to="280.35pt,10.55pt" o:gfxdata="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" strokecolor="black [3040]"/>
             </w:pict>
@@ -42043,7 +42043,29 @@
           <w:sz w:val="24"/>
           <w:szCs w:val="24"/>
         </w:rPr>
-        <w:t>, sampel yang diambil sebanyak 27 perusahaan perbankan yang memenuhi kriteria dalam menentukan sampelnya.</w:t>
+        <w:t>,</w:t>
+      </w:r>
+      <w:r>
+        <w:rPr>
+          <w:sz w:val="24"/>
+          <w:szCs w:val="24"/>
+        </w:rPr>
+        <w:t xml:space="preserve"> sampel yang diambil sebanyak 2</w:t>
+      </w:r>
+      <w:r>
+        <w:rPr>
+          <w:sz w:val="24"/>
+          <w:szCs w:val="24"/>
+          <w:lang w:val="id-ID"/>
+        </w:rPr>
+        <w:t>3</w:t>
+      </w:r>
+      <w:r>
+        <w:rPr>
+          <w:sz w:val="24"/>
+          <w:szCs w:val="24"/>
+        </w:rPr>
+        <w:t xml:space="preserve"> perusahaan perbankan yang memenuhi kriteria dalam menentukan sampelnya.</w:t>
       </w:r>
     </w:p>
     <w:p>
@@ -42338,7 +42360,7 @@
                 <w:sz w:val="24"/>
                 <w:szCs w:val="24"/>
               </w:rPr>
-              <w:t>AGRS</w:t>
+              <w:t>BABP</w:t>
             </w:r>
           </w:p>
         </w:tc>
@@ -42360,8 +42382,16 @@
               <w:rPr>
                 <w:sz w:val="24"/>
                 <w:szCs w:val="24"/>
-              </w:rPr>
-              <w:t>PT. Bank Agris Tbk</w:t>
+                <w:lang w:val="id-ID"/>
+              </w:rPr>
+              <w:t xml:space="preserve">PT. </w:t>
+            </w:r>
+            <w:r>
+              <w:rPr>
+                <w:sz w:val="24"/>
+                <w:szCs w:val="24"/>
+              </w:rPr>
+              <w:t>Bank MNC International Tbk</w:t>
             </w:r>
           </w:p>
         </w:tc>
@@ -42411,8 +42441,9 @@
               <w:rPr>
                 <w:sz w:val="24"/>
                 <w:szCs w:val="24"/>
-              </w:rPr>
-              <w:t>BABP</w:t>
+                <w:lang w:val="id-ID"/>
+              </w:rPr>
+              <w:t>BACA</w:t>
             </w:r>
           </w:p>
         </w:tc>
@@ -42434,16 +42465,8 @@
               <w:rPr>
                 <w:sz w:val="24"/>
                 <w:szCs w:val="24"/>
-                <w:lang w:val="id-ID"/>
-              </w:rPr>
-              <w:t xml:space="preserve">PT. </w:t>
-            </w:r>
-            <w:r>
-              <w:rPr>
-                <w:sz w:val="24"/>
-                <w:szCs w:val="24"/>
-              </w:rPr>
-              <w:t>Bank MNC International Tbk</w:t>
+              </w:rPr>
+              <w:t>PT. Bank Capital Indonesia Tbk</w:t>
             </w:r>
           </w:p>
         </w:tc>
@@ -42495,7 +42518,7 @@
                 <w:szCs w:val="24"/>
                 <w:lang w:val="id-ID"/>
               </w:rPr>
-              <w:t>BACA</w:t>
+              <w:t>BBCA</w:t>
             </w:r>
           </w:p>
         </w:tc>
@@ -42518,7 +42541,7 @@
                 <w:sz w:val="24"/>
                 <w:szCs w:val="24"/>
               </w:rPr>
-              <w:t>PT. Bank Capital Indonesia Tbk</w:t>
+              <w:t>PT. Bank Central Asia Tbk</w:t>
             </w:r>
           </w:p>
         </w:tc>
@@ -42570,7 +42593,7 @@
                 <w:szCs w:val="24"/>
                 <w:lang w:val="id-ID"/>
               </w:rPr>
-              <w:t>BBCA</w:t>
+              <w:t>BBNI</w:t>
             </w:r>
           </w:p>
         </w:tc>
@@ -42593,7 +42616,7 @@
                 <w:sz w:val="24"/>
                 <w:szCs w:val="24"/>
               </w:rPr>
-              <w:t>PT. Bank Central Asia Tbk</w:t>
+              <w:t>PT. Bank Negara Indonesia (Persero) Tbk</w:t>
             </w:r>
           </w:p>
         </w:tc>
@@ -42645,7 +42668,7 @@
                 <w:szCs w:val="24"/>
                 <w:lang w:val="id-ID"/>
               </w:rPr>
-              <w:t>BBHI</w:t>
+              <w:t>BBRI</w:t>
             </w:r>
           </w:p>
         </w:tc>
@@ -42668,7 +42691,7 @@
                 <w:sz w:val="24"/>
                 <w:szCs w:val="24"/>
               </w:rPr>
-              <w:t>PT. Bank Harda Internasional Tbk</w:t>
+              <w:t>PT. Bank Rakyat Indonesia (Persero) Tbk</w:t>
             </w:r>
           </w:p>
         </w:tc>
@@ -42720,7 +42743,7 @@
                 <w:szCs w:val="24"/>
                 <w:lang w:val="id-ID"/>
               </w:rPr>
-              <w:t>BBNI</w:t>
+              <w:t>BBTN</w:t>
             </w:r>
           </w:p>
         </w:tc>
@@ -42743,7 +42766,7 @@
                 <w:sz w:val="24"/>
                 <w:szCs w:val="24"/>
               </w:rPr>
-              <w:t>PT. Bank Negara Indonesia (Persero) Tbk</w:t>
+              <w:t>PT. Bank Tabungan Negara (Persero) Tbk</w:t>
             </w:r>
           </w:p>
         </w:tc>
@@ -42795,7 +42818,7 @@
                 <w:szCs w:val="24"/>
                 <w:lang w:val="id-ID"/>
               </w:rPr>
-              <w:t>BBRI</w:t>
+              <w:t>BBYB</w:t>
             </w:r>
           </w:p>
         </w:tc>
@@ -42818,7 +42841,7 @@
                 <w:sz w:val="24"/>
                 <w:szCs w:val="24"/>
               </w:rPr>
-              <w:t>PT. Bank Rakyat Indonesia (Persero) Tbk</w:t>
+              <w:t>PT. Bank Yudha Bhakti Tbk</w:t>
             </w:r>
           </w:p>
         </w:tc>
@@ -42870,7 +42893,7 @@
                 <w:szCs w:val="24"/>
                 <w:lang w:val="id-ID"/>
               </w:rPr>
-              <w:t>BBTN</w:t>
+              <w:t>BCIC</w:t>
             </w:r>
           </w:p>
         </w:tc>
@@ -42893,7 +42916,7 @@
                 <w:sz w:val="24"/>
                 <w:szCs w:val="24"/>
               </w:rPr>
-              <w:t>PT. Bank Tabungan Negara (Persero) Tbk</w:t>
+              <w:t>PT. Bank Jtrust Indonesia Tbk</w:t>
             </w:r>
           </w:p>
         </w:tc>
@@ -42945,7 +42968,7 @@
                 <w:szCs w:val="24"/>
                 <w:lang w:val="id-ID"/>
               </w:rPr>
-              <w:t>BBYB</w:t>
+              <w:t>BDMN</w:t>
             </w:r>
           </w:p>
         </w:tc>
@@ -42968,7 +42991,7 @@
                 <w:sz w:val="24"/>
                 <w:szCs w:val="24"/>
               </w:rPr>
-              <w:t>PT. Bank Yudha Bhakti Tbk</w:t>
+              <w:t>PT. Bank Danamon Indonesia Tbk</w:t>
             </w:r>
           </w:p>
         </w:tc>
@@ -43020,7 +43043,7 @@
                 <w:szCs w:val="24"/>
                 <w:lang w:val="id-ID"/>
               </w:rPr>
-              <w:t>BCIC</w:t>
+              <w:t>BEKS</w:t>
             </w:r>
           </w:p>
         </w:tc>
@@ -43043,7 +43066,7 @@
                 <w:sz w:val="24"/>
                 <w:szCs w:val="24"/>
               </w:rPr>
-              <w:t>PT. Bank Jtrust Indonesia Tbk</w:t>
+              <w:t>PT. Bank Pembangunan Daerah Banten Tbk</w:t>
             </w:r>
           </w:p>
         </w:tc>
@@ -43095,7 +43118,7 @@
                 <w:szCs w:val="24"/>
                 <w:lang w:val="id-ID"/>
               </w:rPr>
-              <w:t>BDMN</w:t>
+              <w:t>BJBR</w:t>
             </w:r>
           </w:p>
         </w:tc>
@@ -43118,7 +43141,7 @@
                 <w:sz w:val="24"/>
                 <w:szCs w:val="24"/>
               </w:rPr>
-              <w:t>PT. Bank Danamon Indonesia Tbk</w:t>
+              <w:t>PT. Bank Pembangunan Daerah Jawa Barat Tbk</w:t>
             </w:r>
           </w:p>
         </w:tc>
@@ -43170,7 +43193,7 @@
                 <w:szCs w:val="24"/>
                 <w:lang w:val="id-ID"/>
               </w:rPr>
-              <w:t>BEKS</w:t>
+              <w:t>BNGA</w:t>
             </w:r>
           </w:p>
         </w:tc>
@@ -43193,7 +43216,7 @@
                 <w:sz w:val="24"/>
                 <w:szCs w:val="24"/>
               </w:rPr>
-              <w:t>PT. Bank Pembangunan Daerah Banten Tbk</w:t>
+              <w:t>PT. Bank CIMB Niaga Tbk</w:t>
             </w:r>
           </w:p>
         </w:tc>
@@ -43245,7 +43268,7 @@
                 <w:szCs w:val="24"/>
                 <w:lang w:val="id-ID"/>
               </w:rPr>
-              <w:t>BJBR</w:t>
+              <w:t>BNII</w:t>
             </w:r>
           </w:p>
         </w:tc>
@@ -43268,7 +43291,7 @@
                 <w:sz w:val="24"/>
                 <w:szCs w:val="24"/>
               </w:rPr>
-              <w:t>PT. Bank Pembangunan Daerah Jawa Barat Tbk</w:t>
+              <w:t>PT. Bank Maybank Indonesia Tbk</w:t>
             </w:r>
           </w:p>
         </w:tc>
@@ -43320,7 +43343,7 @@
                 <w:szCs w:val="24"/>
                 <w:lang w:val="id-ID"/>
               </w:rPr>
-              <w:t>BNGA</w:t>
+              <w:t>BNLI</w:t>
             </w:r>
           </w:p>
         </w:tc>
@@ -43343,7 +43366,7 @@
                 <w:sz w:val="24"/>
                 <w:szCs w:val="24"/>
               </w:rPr>
-              <w:t>PT. Bank CIMB Niaga Tbk</w:t>
+              <w:t>PT. Bank Permata Tbk</w:t>
             </w:r>
           </w:p>
         </w:tc>
@@ -43395,7 +43418,7 @@
                 <w:szCs w:val="24"/>
                 <w:lang w:val="id-ID"/>
               </w:rPr>
-              <w:t>BNII</w:t>
+              <w:t>BSIM</w:t>
             </w:r>
           </w:p>
         </w:tc>
@@ -43418,7 +43441,7 @@
                 <w:sz w:val="24"/>
                 <w:szCs w:val="24"/>
               </w:rPr>
-              <w:t>PT. Bank Maybank Indonesia Tbk</w:t>
+              <w:t>PT. Bank Sinarmas Tbk</w:t>
             </w:r>
           </w:p>
         </w:tc>
@@ -43470,7 +43493,7 @@
                 <w:szCs w:val="24"/>
                 <w:lang w:val="id-ID"/>
               </w:rPr>
-              <w:t>BNLI</w:t>
+              <w:t>BSWD</w:t>
             </w:r>
           </w:p>
         </w:tc>
@@ -43493,7 +43516,7 @@
                 <w:sz w:val="24"/>
                 <w:szCs w:val="24"/>
               </w:rPr>
-              <w:t>PT. Bank Permata Tbk</w:t>
+              <w:t>PT. Bank of India Indonesia Tbk</w:t>
             </w:r>
           </w:p>
         </w:tc>
@@ -43546,7 +43569,7 @@
                 <w:szCs w:val="24"/>
                 <w:lang w:val="id-ID"/>
               </w:rPr>
-              <w:t>BSIM</w:t>
+              <w:t>BTPN</w:t>
             </w:r>
           </w:p>
         </w:tc>
@@ -43569,7 +43592,7 @@
                 <w:sz w:val="24"/>
                 <w:szCs w:val="24"/>
               </w:rPr>
-              <w:t>PT. Bank Sinarmas Tbk</w:t>
+              <w:t>PT. Bank BTPN Tbk</w:t>
             </w:r>
           </w:p>
         </w:tc>
@@ -43621,7 +43644,7 @@
                 <w:szCs w:val="24"/>
                 <w:lang w:val="id-ID"/>
               </w:rPr>
-              <w:t>BSWD</w:t>
+              <w:t>BVIC</w:t>
             </w:r>
           </w:p>
         </w:tc>
@@ -43644,7 +43667,7 @@
                 <w:sz w:val="24"/>
                 <w:szCs w:val="24"/>
               </w:rPr>
-              <w:t>PT. Bank of India Indonesia Tbk</w:t>
+              <w:t>PT. Bank Victoria Internasional Tbk</w:t>
             </w:r>
           </w:p>
         </w:tc>
@@ -43696,7 +43719,7 @@
                 <w:szCs w:val="24"/>
                 <w:lang w:val="id-ID"/>
               </w:rPr>
-              <w:t>BTPN</w:t>
+              <w:t>DNAR</w:t>
             </w:r>
           </w:p>
         </w:tc>
@@ -43719,7 +43742,7 @@
                 <w:sz w:val="24"/>
                 <w:szCs w:val="24"/>
               </w:rPr>
-              <w:t>PT. Bank BTPN Tbk</w:t>
+              <w:t>PT. Bank Dinar Indonesia Tbk</w:t>
             </w:r>
           </w:p>
         </w:tc>
@@ -43771,7 +43794,7 @@
                 <w:szCs w:val="24"/>
                 <w:lang w:val="id-ID"/>
               </w:rPr>
-              <w:t>BVIC</w:t>
+              <w:t>MAYA</w:t>
             </w:r>
           </w:p>
         </w:tc>
@@ -43794,7 +43817,7 @@
                 <w:sz w:val="24"/>
                 <w:szCs w:val="24"/>
               </w:rPr>
-              <w:t>PT. Bank Victoria Internasional Tbk</w:t>
+              <w:t>PT. Bank Mayapada Internasional Tbk</w:t>
             </w:r>
           </w:p>
         </w:tc>
@@ -43846,7 +43869,7 @@
                 <w:szCs w:val="24"/>
                 <w:lang w:val="id-ID"/>
               </w:rPr>
-              <w:t>DNAR</w:t>
+              <w:t>MEGA</w:t>
             </w:r>
           </w:p>
         </w:tc>
@@ -43869,7 +43892,7 @@
                 <w:sz w:val="24"/>
                 <w:szCs w:val="24"/>
               </w:rPr>
-              <w:t>PT. Bank Dinar Indonesia Tbk</w:t>
+              <w:t>PT. Bank Mega Tbk</w:t>
             </w:r>
           </w:p>
         </w:tc>
@@ -43921,7 +43944,7 @@
                 <w:szCs w:val="24"/>
                 <w:lang w:val="id-ID"/>
               </w:rPr>
-              <w:t>MAYA</w:t>
+              <w:t>NISP</w:t>
             </w:r>
           </w:p>
         </w:tc>
@@ -43944,307 +43967,7 @@
                 <w:sz w:val="24"/>
                 <w:szCs w:val="24"/>
               </w:rPr>
-              <w:t>PT. Bank Mayapada Internasional Tbk</w:t>
-            </w:r>
-          </w:p>
-        </w:tc>
-      </w:tr>
-      <w:tr>
-        <w:tc>
-          <w:tcPr>
-            <w:tcW w:w="959" w:type="dxa"/>
-            <w:shd w:val="clear" w:color="auto" w:fill="auto"/>
-          </w:tcPr>
-          <w:p>
-            <w:pPr>
-              <w:spacing w:line="480" w:lineRule="auto"/>
-              <w:jc w:val="center"/>
-              <w:rPr>
-                <w:sz w:val="24"/>
-                <w:szCs w:val="24"/>
-                <w:lang w:val="id-ID"/>
-              </w:rPr>
-            </w:pPr>
-            <w:r>
-              <w:rPr>
-                <w:sz w:val="24"/>
-                <w:szCs w:val="24"/>
-                <w:lang w:val="id-ID"/>
-              </w:rPr>
-              <w:t>24</w:t>
-            </w:r>
-          </w:p>
-        </w:tc>
-        <w:tc>
-          <w:tcPr>
-            <w:tcW w:w="1521" w:type="dxa"/>
-            <w:shd w:val="clear" w:color="auto" w:fill="auto"/>
-          </w:tcPr>
-          <w:p>
-            <w:pPr>
-              <w:spacing w:line="480" w:lineRule="auto"/>
-              <w:jc w:val="center"/>
-              <w:rPr>
-                <w:sz w:val="24"/>
-                <w:szCs w:val="24"/>
-                <w:lang w:val="id-ID"/>
-              </w:rPr>
-            </w:pPr>
-            <w:r>
-              <w:rPr>
-                <w:sz w:val="24"/>
-                <w:szCs w:val="24"/>
-                <w:lang w:val="id-ID"/>
-              </w:rPr>
-              <w:t>MCOR</w:t>
-            </w:r>
-          </w:p>
-        </w:tc>
-        <w:tc>
-          <w:tcPr>
-            <w:tcW w:w="5141" w:type="dxa"/>
-            <w:shd w:val="clear" w:color="auto" w:fill="auto"/>
-          </w:tcPr>
-          <w:p>
-            <w:pPr>
-              <w:spacing w:line="480" w:lineRule="auto"/>
-              <w:rPr>
-                <w:sz w:val="24"/>
-                <w:szCs w:val="24"/>
-                <w:lang w:val="id-ID"/>
-              </w:rPr>
-            </w:pPr>
-            <w:r>
-              <w:rPr>
-                <w:sz w:val="24"/>
-                <w:szCs w:val="24"/>
-              </w:rPr>
-              <w:t>PT. Bank China Construction Bank Indonesia Tbk</w:t>
-            </w:r>
-          </w:p>
-        </w:tc>
-      </w:tr>
-      <w:tr>
-        <w:tc>
-          <w:tcPr>
-            <w:tcW w:w="959" w:type="dxa"/>
-            <w:shd w:val="clear" w:color="auto" w:fill="auto"/>
-          </w:tcPr>
-          <w:p>
-            <w:pPr>
-              <w:spacing w:line="480" w:lineRule="auto"/>
-              <w:jc w:val="center"/>
-              <w:rPr>
-                <w:sz w:val="24"/>
-                <w:szCs w:val="24"/>
-                <w:lang w:val="id-ID"/>
-              </w:rPr>
-            </w:pPr>
-            <w:r>
-              <w:rPr>
-                <w:sz w:val="24"/>
-                <w:szCs w:val="24"/>
-                <w:lang w:val="id-ID"/>
-              </w:rPr>
-              <w:t>25</w:t>
-            </w:r>
-          </w:p>
-        </w:tc>
-        <w:tc>
-          <w:tcPr>
-            <w:tcW w:w="1521" w:type="dxa"/>
-            <w:shd w:val="clear" w:color="auto" w:fill="auto"/>
-          </w:tcPr>
-          <w:p>
-            <w:pPr>
-              <w:spacing w:line="480" w:lineRule="auto"/>
-              <w:jc w:val="center"/>
-              <w:rPr>
-                <w:sz w:val="24"/>
-                <w:szCs w:val="24"/>
-                <w:lang w:val="id-ID"/>
-              </w:rPr>
-            </w:pPr>
-            <w:r>
-              <w:rPr>
-                <w:sz w:val="24"/>
-                <w:szCs w:val="24"/>
-                <w:lang w:val="id-ID"/>
-              </w:rPr>
-              <w:t>MEGA</w:t>
-            </w:r>
-          </w:p>
-        </w:tc>
-        <w:tc>
-          <w:tcPr>
-            <w:tcW w:w="5141" w:type="dxa"/>
-            <w:shd w:val="clear" w:color="auto" w:fill="auto"/>
-          </w:tcPr>
-          <w:p>
-            <w:pPr>
-              <w:spacing w:line="480" w:lineRule="auto"/>
-              <w:rPr>
-                <w:sz w:val="24"/>
-                <w:szCs w:val="24"/>
-                <w:lang w:val="id-ID"/>
-              </w:rPr>
-            </w:pPr>
-            <w:r>
-              <w:rPr>
-                <w:sz w:val="24"/>
-                <w:szCs w:val="24"/>
-              </w:rPr>
-              <w:t>PT. Bank Mega Tbk</w:t>
-            </w:r>
-          </w:p>
-        </w:tc>
-      </w:tr>
-      <w:tr>
-        <w:tc>
-          <w:tcPr>
-            <w:tcW w:w="959" w:type="dxa"/>
-            <w:shd w:val="clear" w:color="auto" w:fill="auto"/>
-          </w:tcPr>
-          <w:p>
-            <w:pPr>
-              <w:spacing w:line="480" w:lineRule="auto"/>
-              <w:jc w:val="center"/>
-              <w:rPr>
-                <w:sz w:val="24"/>
-                <w:szCs w:val="24"/>
-                <w:lang w:val="id-ID"/>
-              </w:rPr>
-            </w:pPr>
-            <w:r>
-              <w:rPr>
-                <w:sz w:val="24"/>
-                <w:szCs w:val="24"/>
-                <w:lang w:val="id-ID"/>
-              </w:rPr>
-              <w:t>26</w:t>
-            </w:r>
-          </w:p>
-        </w:tc>
-        <w:tc>
-          <w:tcPr>
-            <w:tcW w:w="1521" w:type="dxa"/>
-            <w:shd w:val="clear" w:color="auto" w:fill="auto"/>
-          </w:tcPr>
-          <w:p>
-            <w:pPr>
-              <w:spacing w:line="480" w:lineRule="auto"/>
-              <w:jc w:val="center"/>
-              <w:rPr>
-                <w:sz w:val="24"/>
-                <w:szCs w:val="24"/>
-                <w:lang w:val="id-ID"/>
-              </w:rPr>
-            </w:pPr>
-            <w:r>
-              <w:rPr>
-                <w:sz w:val="24"/>
-                <w:szCs w:val="24"/>
-                <w:lang w:val="id-ID"/>
-              </w:rPr>
-              <w:t>NISP</w:t>
-            </w:r>
-          </w:p>
-        </w:tc>
-        <w:tc>
-          <w:tcPr>
-            <w:tcW w:w="5141" w:type="dxa"/>
-            <w:shd w:val="clear" w:color="auto" w:fill="auto"/>
-          </w:tcPr>
-          <w:p>
-            <w:pPr>
-              <w:spacing w:line="480" w:lineRule="auto"/>
-              <w:rPr>
-                <w:sz w:val="24"/>
-                <w:szCs w:val="24"/>
-                <w:lang w:val="id-ID"/>
-              </w:rPr>
-            </w:pPr>
-            <w:r>
-              <w:rPr>
-                <w:sz w:val="24"/>
-                <w:szCs w:val="24"/>
-              </w:rPr>
               <w:t>PT. Bank OCBC NISP Tbk</w:t>
-            </w:r>
-          </w:p>
-        </w:tc>
-      </w:tr>
-      <w:tr>
-        <w:tc>
-          <w:tcPr>
-            <w:tcW w:w="959" w:type="dxa"/>
-            <w:shd w:val="clear" w:color="auto" w:fill="auto"/>
-          </w:tcPr>
-          <w:p>
-            <w:pPr>
-              <w:spacing w:line="480" w:lineRule="auto"/>
-              <w:jc w:val="center"/>
-              <w:rPr>
-                <w:sz w:val="24"/>
-                <w:szCs w:val="24"/>
-                <w:lang w:val="id-ID"/>
-              </w:rPr>
-            </w:pPr>
-            <w:r>
-              <w:rPr>
-                <w:sz w:val="24"/>
-                <w:szCs w:val="24"/>
-                <w:lang w:val="id-ID"/>
-              </w:rPr>
-              <w:t>27</w:t>
-            </w:r>
-          </w:p>
-        </w:tc>
-        <w:tc>
-          <w:tcPr>
-            <w:tcW w:w="1521" w:type="dxa"/>
-            <w:shd w:val="clear" w:color="auto" w:fill="auto"/>
-          </w:tcPr>
-          <w:p>
-            <w:pPr>
-              <w:spacing w:line="480" w:lineRule="auto"/>
-              <w:jc w:val="center"/>
-              <w:rPr>
-                <w:sz w:val="24"/>
-                <w:szCs w:val="24"/>
-                <w:lang w:val="id-ID"/>
-              </w:rPr>
-            </w:pPr>
-            <w:r>
-              <w:rPr>
-                <w:sz w:val="24"/>
-                <w:szCs w:val="24"/>
-                <w:lang w:val="id-ID"/>
-              </w:rPr>
-              <w:t>PNBS</w:t>
-            </w:r>
-          </w:p>
-        </w:tc>
-        <w:tc>
-          <w:tcPr>
-            <w:tcW w:w="5141" w:type="dxa"/>
-            <w:shd w:val="clear" w:color="auto" w:fill="auto"/>
-          </w:tcPr>
-          <w:p>
-            <w:pPr>
-              <w:spacing w:line="480" w:lineRule="auto"/>
-              <w:rPr>
-                <w:sz w:val="24"/>
-                <w:szCs w:val="24"/>
-                <w:lang w:val="id-ID"/>
-              </w:rPr>
-            </w:pPr>
-            <w:r>
-              <w:rPr>
-                <w:sz w:val="24"/>
-                <w:szCs w:val="24"/>
-              </w:rPr>
-              <w:t>PT. Bank Panin Dubai Syariah Tbk</w:t>
             </w:r>
           </w:p>
         </w:tc>
@@ -44253,12 +43976,21 @@
     <w:p>
       <w:pPr>
         <w:spacing w:line="480" w:lineRule="auto"/>
-        <w:rPr>
-          <w:sz w:val="24"/>
-          <w:szCs w:val="24"/>
-          <w:lang w:eastAsia="zh-CN"/>
-        </w:rPr>
-      </w:pPr>
+        <w:ind w:firstLine="709"/>
+        <w:rPr>
+          <w:sz w:val="24"/>
+          <w:szCs w:val="24"/>
+          <w:lang w:val="id-ID" w:eastAsia="zh-CN"/>
+        </w:rPr>
+      </w:pPr>
+      <w:r>
+        <w:rPr>
+          <w:sz w:val="24"/>
+          <w:szCs w:val="24"/>
+          <w:lang w:val="id-ID" w:eastAsia="zh-CN"/>
+        </w:rPr>
+        <w:t>Sumber : Data diolah, 2023</w:t>
+      </w:r>
     </w:p>
     <w:p>
       <w:pPr>
@@ -44443,19 +44175,6 @@
     </w:p>
     <w:p>
       <w:pPr>
-        <w:spacing w:line="480" w:lineRule="auto"/>
-        <w:ind w:left="720" w:firstLine="720"/>
-        <w:jc w:val="both"/>
-        <w:rPr>
-          <w:i/>
-          <w:sz w:val="24"/>
-          <w:szCs w:val="24"/>
-          <w:lang w:val="id-ID"/>
-        </w:rPr>
-      </w:pPr>
-    </w:p>
-    <w:p>
-      <w:pPr>
         <w:widowControl/>
         <w:numPr>
           <w:ilvl w:val="0"/>
@@ -44475,7 +44194,6 @@
           <w:sz w:val="24"/>
           <w:szCs w:val="24"/>
         </w:rPr>
-        <w:lastRenderedPageBreak/>
         <w:t>Variabel Dependen</w:t>
       </w:r>
     </w:p>
@@ -44576,7 +44294,15 @@
           <w:sz w:val="24"/>
           <w:szCs w:val="24"/>
         </w:rPr>
-        <w:t xml:space="preserve">bel yang dipengaruhi atau yang menjadi akibat karena adanya variabel bebas. Dalam penelitian ini yang menjadi variabel dependen yaitu </w:t>
+        <w:t xml:space="preserve">bel yang dipengaruhi atau yang menjadi akibat karena adanya variabel bebas. Dalam penelitian ini yang menjadi variabel </w:t>
+      </w:r>
+      <w:r>
+        <w:rPr>
+          <w:sz w:val="24"/>
+          <w:szCs w:val="24"/>
+        </w:rPr>
+        <w:lastRenderedPageBreak/>
+        <w:t xml:space="preserve">dependen yaitu </w:t>
       </w:r>
       <w:r>
         <w:rPr>
@@ -45174,7 +44900,7 @@
                     </wp:anchor>
                   </w:drawing>
                 </mc:Choice>
-                <mc:Fallback xmlns:w16se="http://schemas.microsoft.com/office/word/2015/wordml/symex" xmlns:w16sdtdh="http://schemas.microsoft.com/office/word/2020/wordml/sdtdatahash" xmlns:w16="http://schemas.microsoft.com/office/word/2018/wordml" xmlns:w16cid="http://schemas.microsoft.com/office/word/2016/wordml/cid" xmlns:w16cex="http://schemas.microsoft.com/office/word/2018/wordml/cex" xmlns:w15="http://schemas.microsoft.com/office/word/2012/wordml" xmlns:oel="http://schemas.microsoft.com/office/2019/extlst" xmlns:am3d="http://schemas.microsoft.com/office/drawing/2017/model3d" xmlns:aink="http://schemas.microsoft.com/office/drawing/2016/ink" xmlns:cx8="http://schemas.microsoft.com/office/drawing/2016/5/14/chartex" xmlns:cx7="http://schemas.microsoft.com/office/drawing/2016/5/13/chartex" xmlns:cx6="http://schemas.microsoft.com/office/drawing/2016/5/12/chartex" xmlns:cx5="http://schemas.microsoft.com/office/drawing/2016/5/11/chartex" xmlns:cx4="http://schemas.microsoft.com/office/drawing/2016/5/10/chartex" xmlns:cx3="http://schemas.microsoft.com/office/drawing/2016/5/9/chartex" xmlns:cx2="http://schemas.microsoft.com/office/drawing/2015/10/21/chartex" xmlns:cx1="http://schemas.microsoft.com/office/drawing/2015/9/8/chartex" xmlns:cx="http://schemas.microsoft.com/office/drawing/2014/chartex">
+                <mc:Fallback xmlns:cx="http://schemas.microsoft.com/office/drawing/2014/chartex" xmlns:cx1="http://schemas.microsoft.com/office/drawing/2015/9/8/chartex" xmlns:cx2="http://schemas.microsoft.com/office/drawing/2015/10/21/chartex" xmlns:cx3="http://schemas.microsoft.com/office/drawing/2016/5/9/chartex" xmlns:cx4="http://schemas.microsoft.com/office/drawing/2016/5/10/chartex" xmlns:cx5="http://schemas.microsoft.com/office/drawing/2016/5/11/chartex" xmlns:cx6="http://schemas.microsoft.com/office/drawing/2016/5/12/chartex" xmlns:cx7="http://schemas.microsoft.com/office/drawing/2016/5/13/chartex" xmlns:cx8="http://schemas.microsoft.com/office/drawing/2016/5/14/chartex" xmlns:aink="http://schemas.microsoft.com/office/drawing/2016/ink" xmlns:am3d="http://schemas.microsoft.com/office/drawing/2017/model3d" xmlns:oel="http://schemas.microsoft.com/office/2019/extlst" xmlns:w15="http://schemas.microsoft.com/office/word/2012/wordml" xmlns:w16cex="http://schemas.microsoft.com/office/word/2018/wordml/cex" xmlns:w16cid="http://schemas.microsoft.com/office/word/2016/wordml/cid" xmlns:w16="http://schemas.microsoft.com/office/word/2018/wordml" xmlns:w16sdtdh="http://schemas.microsoft.com/office/word/2020/wordml/sdtdatahash" xmlns:w16se="http://schemas.microsoft.com/office/word/2015/wordml/symex">
                   <w:pict>
                     <v:shapetype w14:anchorId="2419BF15" id="_x0000_t32" coordsize="21600,21600" o:spt="32" o:oned="t" path="m,l21600,21600e" filled="f">
                       <v:path arrowok="t" fillok="f" o:connecttype="none"/>
@@ -45411,15 +45137,22 @@
                 <w:sz w:val="24"/>
                 <w:szCs w:val="24"/>
               </w:rPr>
+              <w:t>Net Interest Margin (NIM)</w:t>
+            </w:r>
+            <w:r>
+              <w:rPr>
+                <w:sz w:val="24"/>
+                <w:szCs w:val="24"/>
+              </w:rPr>
+              <w:t xml:space="preserve"> adalah rasio yang digunakan untuk mengukur </w:t>
+            </w:r>
+            <w:r>
+              <w:rPr>
+                <w:sz w:val="24"/>
+                <w:szCs w:val="24"/>
+              </w:rPr>
               <w:lastRenderedPageBreak/>
-              <w:t>Net Interest Margin (NIM)</w:t>
-            </w:r>
-            <w:r>
-              <w:rPr>
-                <w:sz w:val="24"/>
-                <w:szCs w:val="24"/>
-              </w:rPr>
-              <w:t xml:space="preserve"> adalah rasio yang digunakan untuk mengukur tingkat rentabilitas yaitu tingkat efektivitas bank antara pendapatan bunga bersih dibandingkan den</w:t>
+              <w:t>tingkat rentabilitas yaitu tingkat efektivitas bank antara pendapatan bunga bersih dibandingkan den</w:t>
             </w:r>
             <w:r>
               <w:rPr>
@@ -45651,7 +45384,7 @@
                     </wp:anchor>
                   </w:drawing>
                 </mc:Choice>
-                <mc:Fallback xmlns:w16se="http://schemas.microsoft.com/office/word/2015/wordml/symex" xmlns:w16sdtdh="http://schemas.microsoft.com/office/word/2020/wordml/sdtdatahash" xmlns:w16="http://schemas.microsoft.com/office/word/2018/wordml" xmlns:w16cid="http://schemas.microsoft.com/office/word/2016/wordml/cid" xmlns:w16cex="http://schemas.microsoft.com/office/word/2018/wordml/cex" xmlns:w15="http://schemas.microsoft.com/office/word/2012/wordml" xmlns:oel="http://schemas.microsoft.com/office/2019/extlst" xmlns:am3d="http://schemas.microsoft.com/office/drawing/2017/model3d" xmlns:aink="http://schemas.microsoft.com/office/drawing/2016/ink" xmlns:cx8="http://schemas.microsoft.com/office/drawing/2016/5/14/chartex" xmlns:cx7="http://schemas.microsoft.com/office/drawing/2016/5/13/chartex" xmlns:cx6="http://schemas.microsoft.com/office/drawing/2016/5/12/chartex" xmlns:cx5="http://schemas.microsoft.com/office/drawing/2016/5/11/chartex" xmlns:cx4="http://schemas.microsoft.com/office/drawing/2016/5/10/chartex" xmlns:cx3="http://schemas.microsoft.com/office/drawing/2016/5/9/chartex" xmlns:cx2="http://schemas.microsoft.com/office/drawing/2015/10/21/chartex" xmlns:cx1="http://schemas.microsoft.com/office/drawing/2015/9/8/chartex" xmlns:cx="http://schemas.microsoft.com/office/drawing/2014/chartex">
+                <mc:Fallback xmlns:cx="http://schemas.microsoft.com/office/drawing/2014/chartex" xmlns:cx1="http://schemas.microsoft.com/office/drawing/2015/9/8/chartex" xmlns:cx2="http://schemas.microsoft.com/office/drawing/2015/10/21/chartex" xmlns:cx3="http://schemas.microsoft.com/office/drawing/2016/5/9/chartex" xmlns:cx4="http://schemas.microsoft.com/office/drawing/2016/5/10/chartex" xmlns:cx5="http://schemas.microsoft.com/office/drawing/2016/5/11/chartex" xmlns:cx6="http://schemas.microsoft.com/office/drawing/2016/5/12/chartex" xmlns:cx7="http://schemas.microsoft.com/office/drawing/2016/5/13/chartex" xmlns:cx8="http://schemas.microsoft.com/office/drawing/2016/5/14/chartex" xmlns:aink="http://schemas.microsoft.com/office/drawing/2016/ink" xmlns:am3d="http://schemas.microsoft.com/office/drawing/2017/model3d" xmlns:oel="http://schemas.microsoft.com/office/2019/extlst" xmlns:w15="http://schemas.microsoft.com/office/word/2012/wordml" xmlns:w16cex="http://schemas.microsoft.com/office/word/2018/wordml/cex" xmlns:w16cid="http://schemas.microsoft.com/office/word/2016/wordml/cid" xmlns:w16="http://schemas.microsoft.com/office/word/2018/wordml" xmlns:w16sdtdh="http://schemas.microsoft.com/office/word/2020/wordml/sdtdatahash" xmlns:w16se="http://schemas.microsoft.com/office/word/2015/wordml/symex">
                   <w:pict>
                     <v:shape w14:anchorId="7806D25E" id="Straight Arrow Connector 51" o:spid="_x0000_s1026" type="#_x0000_t32" style="position:absolute;margin-left:35.25pt;margin-top:5.8pt;width:129pt;height:0;z-index:251714560;visibility:visible;mso-wrap-style:square;mso-width-percent:0;mso-height-percent:0;mso-wrap-distance-left:9pt;mso-wrap-distance-top:0;mso-wrap-distance-right:9pt;mso-wrap-distance-bottom:0;mso-position-horizontal:absolute;mso-position-horizontal-relative:text;mso-position-vertical:absolute;mso-position-vertical-relative:text;mso-width-percent:0;mso-height-percent:0;mso-width-relative:page;mso-height-relative:page" o:gfxdata="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"/>
                   </w:pict>
@@ -45713,15 +45446,7 @@
                 <w:sz w:val="24"/>
                 <w:szCs w:val="24"/>
               </w:rPr>
-              <w:t xml:space="preserve">Sumber : SE BI No. 13/24/DPNP Tahun </w:t>
-            </w:r>
-            <w:r>
-              <w:rPr>
-                <w:sz w:val="24"/>
-                <w:szCs w:val="24"/>
-              </w:rPr>
-              <w:lastRenderedPageBreak/>
-              <w:t>2011</w:t>
+              <w:t>Sumber : SE BI No. 13/24/DPNP Tahun 2011</w:t>
             </w:r>
           </w:p>
           <w:p>
@@ -45755,7 +45480,6 @@
                 <w:szCs w:val="24"/>
                 <w:lang w:val="id-ID"/>
               </w:rPr>
-              <w:lastRenderedPageBreak/>
               <w:t>Rasio</w:t>
             </w:r>
           </w:p>
@@ -45882,15 +45606,7 @@
                 <w:sz w:val="24"/>
                 <w:szCs w:val="24"/>
               </w:rPr>
-              <w:t xml:space="preserve"> Return on Asset merupakan rasio yang menunjukkan seberapa besar </w:t>
-            </w:r>
-            <w:r>
-              <w:rPr>
-                <w:sz w:val="24"/>
-                <w:szCs w:val="24"/>
-              </w:rPr>
-              <w:lastRenderedPageBreak/>
-              <w:t>kontribusi aset</w:t>
+              <w:t xml:space="preserve"> Return on Asset merupakan rasio yang menunjukkan seberapa besar kontribusi aset</w:t>
             </w:r>
             <w:r>
               <w:rPr>
@@ -45921,7 +45637,6 @@
                 <w:szCs w:val="24"/>
                 <w:lang w:val="id-ID" w:eastAsia="id-ID"/>
               </w:rPr>
-              <w:lastRenderedPageBreak/>
               <mc:AlternateContent>
                 <mc:Choice Requires="wps">
                   <w:drawing>
@@ -46122,7 +45837,7 @@
                     </wp:anchor>
                   </w:drawing>
                 </mc:Choice>
-                <mc:Fallback xmlns:w16se="http://schemas.microsoft.com/office/word/2015/wordml/symex" xmlns:w16sdtdh="http://schemas.microsoft.com/office/word/2020/wordml/sdtdatahash" xmlns:w16="http://schemas.microsoft.com/office/word/2018/wordml" xmlns:w16cid="http://schemas.microsoft.com/office/word/2016/wordml/cid" xmlns:w16cex="http://schemas.microsoft.com/office/word/2018/wordml/cex" xmlns:w15="http://schemas.microsoft.com/office/word/2012/wordml" xmlns:oel="http://schemas.microsoft.com/office/2019/extlst" xmlns:am3d="http://schemas.microsoft.com/office/drawing/2017/model3d" xmlns:aink="http://schemas.microsoft.com/office/drawing/2016/ink" xmlns:cx8="http://schemas.microsoft.com/office/drawing/2016/5/14/chartex" xmlns:cx7="http://schemas.microsoft.com/office/drawing/2016/5/13/chartex" xmlns:cx6="http://schemas.microsoft.com/office/drawing/2016/5/12/chartex" xmlns:cx5="http://schemas.microsoft.com/office/drawing/2016/5/11/chartex" xmlns:cx4="http://schemas.microsoft.com/office/drawing/2016/5/10/chartex" xmlns:cx3="http://schemas.microsoft.com/office/drawing/2016/5/9/chartex" xmlns:cx2="http://schemas.microsoft.com/office/drawing/2015/10/21/chartex" xmlns:cx1="http://schemas.microsoft.com/office/drawing/2015/9/8/chartex" xmlns:cx="http://schemas.microsoft.com/office/drawing/2014/chartex">
+                <mc:Fallback xmlns:cx="http://schemas.microsoft.com/office/drawing/2014/chartex" xmlns:cx1="http://schemas.microsoft.com/office/drawing/2015/9/8/chartex" xmlns:cx2="http://schemas.microsoft.com/office/drawing/2015/10/21/chartex" xmlns:cx3="http://schemas.microsoft.com/office/drawing/2016/5/9/chartex" xmlns:cx4="http://schemas.microsoft.com/office/drawing/2016/5/10/chartex" xmlns:cx5="http://schemas.microsoft.com/office/drawing/2016/5/11/chartex" xmlns:cx6="http://schemas.microsoft.com/office/drawing/2016/5/12/chartex" xmlns:cx7="http://schemas.microsoft.com/office/drawing/2016/5/13/chartex" xmlns:cx8="http://schemas.microsoft.com/office/drawing/2016/5/14/chartex" xmlns:aink="http://schemas.microsoft.com/office/drawing/2016/ink" xmlns:am3d="http://schemas.microsoft.com/office/drawing/2017/model3d" xmlns:oel="http://schemas.microsoft.com/office/2019/extlst" xmlns:w15="http://schemas.microsoft.com/office/word/2012/wordml" xmlns:w16cex="http://schemas.microsoft.com/office/word/2018/wordml/cex" xmlns:w16cid="http://schemas.microsoft.com/office/word/2016/wordml/cid" xmlns:w16="http://schemas.microsoft.com/office/word/2018/wordml" xmlns:w16sdtdh="http://schemas.microsoft.com/office/word/2020/wordml/sdtdatahash" xmlns:w16se="http://schemas.microsoft.com/office/word/2015/wordml/symex">
                   <w:pict>
                     <v:shape w14:anchorId="0D4EA987" id="Straight Arrow Connector 49" o:spid="_x0000_s1026" type="#_x0000_t32" style="position:absolute;margin-left:35.25pt;margin-top:5.8pt;width:129pt;height:0;z-index:251716608;visibility:visible;mso-wrap-style:square;mso-width-percent:0;mso-height-percent:0;mso-wrap-distance-left:9pt;mso-wrap-distance-top:0;mso-wrap-distance-right:9pt;mso-wrap-distance-bottom:0;mso-position-horizontal:absolute;mso-position-horizontal-relative:text;mso-position-vertical:absolute;mso-position-vertical-relative:text;mso-width-percent:0;mso-height-percent:0;mso-width-relative:page;mso-height-relative:page" o:gfxdata="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"/>
                   </w:pict>
@@ -46232,15 +45947,23 @@
     <w:p>
       <w:pPr>
         <w:pStyle w:val="Heading3"/>
-        <w:rPr>
-          <w:b/>
-        </w:rPr>
       </w:pPr>
       <w:bookmarkStart w:id="292" w:name="_Toc135749024"/>
       <w:bookmarkStart w:id="293" w:name="_Toc135749588"/>
       <w:bookmarkStart w:id="294" w:name="_Toc135749674"/>
       <w:bookmarkStart w:id="295" w:name="_Toc139703357"/>
       <w:r>
+        <w:t>Sumber : Data diolah, 2023</w:t>
+      </w:r>
+    </w:p>
+    <w:p>
+      <w:pPr>
+        <w:pStyle w:val="Heading3"/>
+        <w:rPr>
+          <w:b/>
+        </w:rPr>
+      </w:pPr>
+      <w:r>
         <w:rPr>
           <w:b/>
         </w:rPr>
@@ -46592,97 +46315,98 @@
           <w:sz w:val="24"/>
           <w:szCs w:val="24"/>
         </w:rPr>
-        <w:t xml:space="preserve">Analisis deskriptif adalah penelitian untuk mengetahui nilai variabel mandiri satu atau lebih variabel tanpa membuat perbandingan atau dihubungkan dengan variabel lainnya. Pada penelitian ini </w:t>
-      </w:r>
-      <w:r>
-        <w:rPr>
+        <w:t>Analisis deskriptif adalah penelitian untuk mengetahui nilai variabel mandiri satu atau lebih variabel tanpa membuat perbandingan atau dihubungkan dengan variabel lainnya. Pada penelitian ini untuk menggambarkan dari analisis data masing- masing variabel, penulis menggunakan analisis deskriptif dengan pendekatan tabel, grafik maupun gambar. Pada</w:t>
+      </w:r>
+      <w:r>
+        <w:rPr>
+          <w:sz w:val="24"/>
+          <w:szCs w:val="24"/>
+        </w:rPr>
+        <w:t xml:space="preserve"> penelitian ini analisis deskri</w:t>
+      </w:r>
+      <w:r>
+        <w:rPr>
+          <w:sz w:val="24"/>
+          <w:szCs w:val="24"/>
+          <w:lang w:val="id-ID"/>
+        </w:rPr>
+        <w:t>p</w:t>
+      </w:r>
+      <w:r>
+        <w:rPr>
+          <w:sz w:val="24"/>
+          <w:szCs w:val="24"/>
+        </w:rPr>
+        <w:t xml:space="preserve">tif digunakan untuk mendeskripsikan bagaimana </w:t>
+      </w:r>
+      <w:r>
+        <w:rPr>
+          <w:i/>
+          <w:sz w:val="24"/>
+          <w:szCs w:val="24"/>
+        </w:rPr>
+        <w:t>Loan to Deposit Ratio (LDR)</w:t>
+      </w:r>
+      <w:r>
+        <w:rPr>
+          <w:sz w:val="24"/>
+          <w:szCs w:val="24"/>
+        </w:rPr>
+        <w:t xml:space="preserve"> pada perusahaan perbankan yang terdaftar di Bursa Efek Indonesia (B</w:t>
+      </w:r>
+      <w:r>
+        <w:rPr>
+          <w:sz w:val="24"/>
+          <w:szCs w:val="24"/>
+        </w:rPr>
+        <w:t>EI) periode 201</w:t>
+      </w:r>
+      <w:r>
+        <w:rPr>
+          <w:sz w:val="24"/>
+          <w:szCs w:val="24"/>
+          <w:lang w:val="id-ID"/>
+        </w:rPr>
+        <w:t>8</w:t>
+      </w:r>
+      <w:r>
+        <w:rPr>
+          <w:sz w:val="24"/>
+          <w:szCs w:val="24"/>
+        </w:rPr>
+        <w:t xml:space="preserve"> – 202</w:t>
+      </w:r>
+      <w:r>
+        <w:rPr>
+          <w:sz w:val="24"/>
+          <w:szCs w:val="24"/>
+          <w:lang w:val="id-ID"/>
+        </w:rPr>
+        <w:t>2</w:t>
+      </w:r>
+      <w:r>
+        <w:rPr>
+          <w:sz w:val="24"/>
+          <w:szCs w:val="24"/>
+        </w:rPr>
+        <w:t xml:space="preserve">, </w:t>
+      </w:r>
+      <w:r>
+        <w:rPr>
+          <w:i/>
+          <w:sz w:val="24"/>
+          <w:szCs w:val="24"/>
+        </w:rPr>
+        <w:t xml:space="preserve">Net Interest Margin </w:t>
+      </w:r>
+      <w:r>
+        <w:rPr>
+          <w:i/>
           <w:sz w:val="24"/>
           <w:szCs w:val="24"/>
         </w:rPr>
         <w:lastRenderedPageBreak/>
-        <w:t>untuk menggambarkan dari analisis data masing- masing variabel, penulis menggunakan analisis deskriptif dengan pendekatan tabel, grafik maupun gambar. Pada</w:t>
-      </w:r>
-      <w:r>
-        <w:rPr>
-          <w:sz w:val="24"/>
-          <w:szCs w:val="24"/>
-        </w:rPr>
-        <w:t xml:space="preserve"> penelitian ini analisis deskri</w:t>
-      </w:r>
-      <w:r>
-        <w:rPr>
-          <w:sz w:val="24"/>
-          <w:szCs w:val="24"/>
-          <w:lang w:val="id-ID"/>
-        </w:rPr>
-        <w:t>p</w:t>
-      </w:r>
-      <w:r>
-        <w:rPr>
-          <w:sz w:val="24"/>
-          <w:szCs w:val="24"/>
-        </w:rPr>
-        <w:t xml:space="preserve">tif digunakan untuk mendeskripsikan bagaimana </w:t>
-      </w:r>
-      <w:r>
-        <w:rPr>
-          <w:i/>
-          <w:sz w:val="24"/>
-          <w:szCs w:val="24"/>
-        </w:rPr>
-        <w:t>Loan to Deposit Ratio (LDR)</w:t>
-      </w:r>
-      <w:r>
-        <w:rPr>
-          <w:sz w:val="24"/>
-          <w:szCs w:val="24"/>
-        </w:rPr>
-        <w:t xml:space="preserve"> pada perusahaan perbankan yang terdaftar di Bursa Efek Indonesia (B</w:t>
-      </w:r>
-      <w:r>
-        <w:rPr>
-          <w:sz w:val="24"/>
-          <w:szCs w:val="24"/>
-        </w:rPr>
-        <w:t>EI) periode 201</w:t>
-      </w:r>
-      <w:r>
-        <w:rPr>
-          <w:sz w:val="24"/>
-          <w:szCs w:val="24"/>
-          <w:lang w:val="id-ID"/>
-        </w:rPr>
-        <w:t>8</w:t>
-      </w:r>
-      <w:r>
-        <w:rPr>
-          <w:sz w:val="24"/>
-          <w:szCs w:val="24"/>
-        </w:rPr>
-        <w:t xml:space="preserve"> – 202</w:t>
-      </w:r>
-      <w:r>
-        <w:rPr>
-          <w:sz w:val="24"/>
-          <w:szCs w:val="24"/>
-          <w:lang w:val="id-ID"/>
-        </w:rPr>
-        <w:t>2</w:t>
-      </w:r>
-      <w:r>
-        <w:rPr>
-          <w:sz w:val="24"/>
-          <w:szCs w:val="24"/>
-        </w:rPr>
-        <w:t xml:space="preserve">, </w:t>
-      </w:r>
-      <w:r>
-        <w:rPr>
-          <w:i/>
-          <w:sz w:val="24"/>
-          <w:szCs w:val="24"/>
-        </w:rPr>
-        <w:t xml:space="preserve">Net Interest Margin (NIM) </w:t>
+        <w:t xml:space="preserve">(NIM) </w:t>
       </w:r>
       <w:r>
         <w:rPr>
@@ -47207,15 +46931,7 @@
           <w:sz w:val="24"/>
           <w:szCs w:val="24"/>
         </w:rPr>
-        <w:t xml:space="preserve">erdapat tiga metode </w:t>
-      </w:r>
-      <w:r>
-        <w:rPr>
-          <w:sz w:val="24"/>
-          <w:szCs w:val="24"/>
-        </w:rPr>
-        <w:lastRenderedPageBreak/>
-        <w:t>dalam mengestimasi model regresi dengan data panel, yaitu</w:t>
+        <w:t>erdapat tiga metode dalam mengestimasi model regresi dengan data panel, yaitu</w:t>
       </w:r>
       <w:r>
         <w:rPr>
@@ -47336,7 +47052,15 @@
           <w:sz w:val="24"/>
           <w:szCs w:val="24"/>
         </w:rPr>
-        <w:t>Common Effect Model (CEM) adalah model regresi data panel yang menggabungkan data time series dan cross section dengan pendekatan kuadrat paling kecil dan dapat menggunakan metode pooled least square. Asumsi common effect model ini adalah :</w:t>
+        <w:t xml:space="preserve">Common Effect Model (CEM) adalah model regresi data panel yang menggabungkan data time series dan cross section dengan </w:t>
+      </w:r>
+      <w:r>
+        <w:rPr>
+          <w:sz w:val="24"/>
+          <w:szCs w:val="24"/>
+        </w:rPr>
+        <w:lastRenderedPageBreak/>
+        <w:t>pendekatan kuadrat paling kecil dan dapat menggunakan metode pooled least square. Asumsi common effect model ini adalah :</w:t>
       </w:r>
     </w:p>
     <w:p>
@@ -47962,7 +47686,6 @@
           <w:sz w:val="24"/>
           <w:szCs w:val="24"/>
         </w:rPr>
-        <w:lastRenderedPageBreak/>
         <w:t>Y</w:t>
       </w:r>
       <w:r>
@@ -48072,6 +47795,7 @@
           <w:sz w:val="24"/>
           <w:szCs w:val="24"/>
         </w:rPr>
+        <w:lastRenderedPageBreak/>
         <w:t xml:space="preserve">t = time series </w:t>
       </w:r>
     </w:p>
@@ -48512,7 +48236,6 @@
       </w:pPr>
       <w:bookmarkStart w:id="303" w:name="_Toc135749679"/>
       <w:r>
-        <w:lastRenderedPageBreak/>
         <w:t>3.2.7.2 Pemilihan Model</w:t>
       </w:r>
       <w:bookmarkEnd w:id="303"/>
@@ -48603,6 +48326,18 @@
         </w:rPr>
         <w:t xml:space="preserve">: </w:t>
       </w:r>
+    </w:p>
+    <w:p>
+      <w:pPr>
+        <w:spacing w:line="480" w:lineRule="auto"/>
+        <w:ind w:firstLine="720"/>
+        <w:jc w:val="both"/>
+        <w:rPr>
+          <w:sz w:val="24"/>
+          <w:szCs w:val="24"/>
+          <w:lang w:val="id-ID"/>
+        </w:rPr>
+      </w:pPr>
     </w:p>
     <w:p>
       <w:pPr>
@@ -48625,6 +48360,7 @@
           <w:sz w:val="24"/>
           <w:szCs w:val="24"/>
         </w:rPr>
+        <w:lastRenderedPageBreak/>
         <w:t>Uji Chow</w:t>
       </w:r>
     </w:p>
@@ -48951,21 +48687,8 @@
         </w:rPr>
         <w:t xml:space="preserve"> yang dipilih.</w:t>
       </w:r>
-    </w:p>
-    <w:p>
-      <w:pPr>
-        <w:widowControl/>
-        <w:autoSpaceDE/>
-        <w:autoSpaceDN/>
-        <w:spacing w:after="200" w:line="480" w:lineRule="auto"/>
-        <w:ind w:left="1440"/>
-        <w:jc w:val="both"/>
-        <w:rPr>
-          <w:sz w:val="24"/>
-          <w:szCs w:val="24"/>
-          <w:lang w:val="id-ID"/>
-        </w:rPr>
-      </w:pPr>
+      <w:bookmarkStart w:id="304" w:name="_GoBack"/>
+      <w:bookmarkEnd w:id="304"/>
     </w:p>
     <w:p>
       <w:pPr>
@@ -48988,7 +48711,6 @@
           <w:sz w:val="24"/>
           <w:szCs w:val="24"/>
         </w:rPr>
-        <w:lastRenderedPageBreak/>
         <w:t>Uji Hausman</w:t>
       </w:r>
     </w:p>
@@ -49091,7 +48813,15 @@
           <w:sz w:val="24"/>
           <w:szCs w:val="24"/>
         </w:rPr>
-        <w:t xml:space="preserve"> dengan menggunakan </w:t>
+        <w:t xml:space="preserve"> dengan </w:t>
+      </w:r>
+      <w:r>
+        <w:rPr>
+          <w:sz w:val="24"/>
+          <w:szCs w:val="24"/>
+        </w:rPr>
+        <w:lastRenderedPageBreak/>
+        <w:t xml:space="preserve">menggunakan </w:t>
       </w:r>
       <w:r>
         <w:rPr>
@@ -49427,16 +49157,7 @@
           <w:sz w:val="24"/>
           <w:szCs w:val="24"/>
         </w:rPr>
-        <w:t>yang paling tepat digunakan dalam mengestimasi data panel. Untuk melakukan uji LM, data juga diregr</w:t>
-      </w:r>
-      <w:bookmarkStart w:id="304" w:name="_GoBack"/>
-      <w:bookmarkEnd w:id="304"/>
-      <w:r>
-        <w:rPr>
-          <w:sz w:val="24"/>
-          <w:szCs w:val="24"/>
-        </w:rPr>
-        <w:t xml:space="preserve">esikan dengan model </w:t>
+        <w:t xml:space="preserve">yang paling tepat digunakan dalam mengestimasi data panel. Untuk melakukan uji LM, data juga diregresikan dengan model </w:t>
       </w:r>
       <w:r>
         <w:rPr>
@@ -49505,15 +49226,7 @@
           <w:sz w:val="24"/>
           <w:szCs w:val="24"/>
         </w:rPr>
-        <w:t xml:space="preserve">. </w:t>
-      </w:r>
-      <w:r>
-        <w:rPr>
-          <w:sz w:val="24"/>
-          <w:szCs w:val="24"/>
-        </w:rPr>
-        <w:lastRenderedPageBreak/>
-        <w:t>Selanjutnya, dibuat hipotesis untuk diuji, yaitu sebagai berikut :</w:t>
+        <w:t>. Selanjutnya, dibuat hipotesis untuk diuji, yaitu sebagai berikut :</w:t>
       </w:r>
     </w:p>
     <w:p>
@@ -49644,7 +49357,15 @@
           <w:sz w:val="24"/>
           <w:szCs w:val="24"/>
         </w:rPr>
-        <w:t xml:space="preserve"> merupakan metode yang paling banyak digunakan oleh para peneliti dalam perhitungan uji LM. Adapun pedoman yang digunakan dalam pengambilan kesimpulan uji LM berdasarkan metode </w:t>
+        <w:t xml:space="preserve"> merupakan metode yang </w:t>
+      </w:r>
+      <w:r>
+        <w:rPr>
+          <w:sz w:val="24"/>
+          <w:szCs w:val="24"/>
+        </w:rPr>
+        <w:lastRenderedPageBreak/>
+        <w:t xml:space="preserve">paling banyak digunakan oleh para peneliti dalam perhitungan uji LM. Adapun pedoman yang digunakan dalam pengambilan kesimpulan uji LM berdasarkan metode </w:t>
       </w:r>
       <w:r>
         <w:rPr>
@@ -49910,24 +49631,29 @@
           <w:sz w:val="24"/>
           <w:szCs w:val="24"/>
         </w:rPr>
-        <w:t xml:space="preserve">), meskipun </w:t>
-      </w:r>
-      <w:r>
-        <w:rPr>
-          <w:sz w:val="24"/>
-          <w:szCs w:val="24"/>
-        </w:rPr>
-        <w:lastRenderedPageBreak/>
-        <w:t>variabel tersebut tidak signifikan dapat diartikan jika mendekati nilai 1 maka variabel independen dapat memberikan informasi yang diinginkan dalam memprediksi variabel dependen. Tetapi, jika nilai mendekati 0 maka variabel independen tidak dapat memberikan informasi yang diinginkan dalam memprediksi variabel independen.</w:t>
+        <w:t>), meskipun variabel tersebut tidak signifikan dapat diartikan jika mendekati nilai 1 maka variabel independen dapat memberikan informasi yang diinginkan dalam memprediksi variabel dependen. Tetapi, jika nilai mendekati 0 maka variabel independen tidak dapat memberikan informasi yang diinginkan dalam memprediksi variabel independen.</w:t>
       </w:r>
     </w:p>
     <w:p>
       <w:pPr>
+        <w:spacing w:line="480" w:lineRule="auto"/>
+        <w:ind w:firstLine="851"/>
+        <w:jc w:val="both"/>
+        <w:rPr>
+          <w:sz w:val="24"/>
+          <w:szCs w:val="24"/>
+          <w:lang w:val="id-ID"/>
+        </w:rPr>
+      </w:pPr>
+    </w:p>
+    <w:p>
+      <w:pPr>
         <w:pStyle w:val="Heading4"/>
         <w:ind w:left="0"/>
       </w:pPr>
       <w:bookmarkStart w:id="306" w:name="_Toc135749681"/>
       <w:r>
+        <w:lastRenderedPageBreak/>
         <w:t xml:space="preserve">3.2.7.4  </w:t>
       </w:r>
       <w:r>
@@ -50354,7 +50080,6 @@
           <w:sz w:val="24"/>
           <w:szCs w:val="24"/>
         </w:rPr>
-        <w:lastRenderedPageBreak/>
         <w:t>Pengujian parsial terhadap koefisien regresi secara parsial dengan uji-t di tingkat 95% dan tingkat kesalahan analisis (</w:t>
       </w:r>
       <w:r>
@@ -50380,6 +50105,21 @@
         </w:rPr>
         <w:t>.</w:t>
       </w:r>
+    </w:p>
+    <w:p>
+      <w:pPr>
+        <w:pStyle w:val="ListParagraph"/>
+        <w:widowControl/>
+        <w:autoSpaceDE/>
+        <w:autoSpaceDN/>
+        <w:spacing w:after="200" w:line="480" w:lineRule="auto"/>
+        <w:ind w:left="851" w:firstLine="0"/>
+        <w:rPr>
+          <w:sz w:val="24"/>
+          <w:szCs w:val="24"/>
+          <w:lang w:val="id-ID"/>
+        </w:rPr>
+      </w:pPr>
     </w:p>
     <w:p>
       <w:pPr>
@@ -50403,6 +50143,7 @@
           <w:sz w:val="24"/>
           <w:szCs w:val="24"/>
         </w:rPr>
+        <w:lastRenderedPageBreak/>
         <w:t xml:space="preserve">Uji F Statistik </w:t>
       </w:r>
     </w:p>
@@ -53768,7 +53509,7 @@
           <w:rPr>
             <w:noProof/>
           </w:rPr>
-          <w:t>55</w:t>
+          <w:t>57</w:t>
         </w:r>
         <w:r>
           <w:rPr>
@@ -53821,7 +53562,7 @@
           <w:rPr>
             <w:noProof/>
           </w:rPr>
-          <w:t>65</w:t>
+          <w:t>62</w:t>
         </w:r>
         <w:r>
           <w:rPr>
@@ -59962,7 +59703,7 @@
 </file>
 
 <file path=customXml/itemProps1.xml><?xml version="1.0" encoding="utf-8"?>
-<ds:datastoreItem xmlns:ds="http://schemas.openxmlformats.org/officeDocument/2006/customXml" ds:itemID="{158FBCA1-5EFA-4D9C-A9F6-8A77D32F9AC7}">
+<ds:datastoreItem xmlns:ds="http://schemas.openxmlformats.org/officeDocument/2006/customXml" ds:itemID="{F5A6D0F0-C3D7-4B2E-B13A-60984716BFE5}">
   <ds:schemaRefs>
     <ds:schemaRef ds:uri="http://schemas.openxmlformats.org/officeDocument/2006/bibliography"/>
   </ds:schemaRefs>

</xml_diff>

<commit_message>
revisi dan pdf draf up
</commit_message>
<xml_diff>
--- a/Revisi Draf UP_Aulya Cassa Nova.docx
+++ b/Revisi Draf UP_Aulya Cassa Nova.docx
@@ -13,6 +13,8 @@
           <w:lang w:val="id-ID"/>
         </w:rPr>
       </w:pPr>
+      <w:bookmarkStart w:id="0" w:name="_GoBack"/>
+      <w:bookmarkEnd w:id="0"/>
       <w:r>
         <w:rPr>
           <w:b/>
@@ -707,25 +709,25 @@
           <w:docGrid w:linePitch="360"/>
         </w:sectPr>
       </w:pPr>
-      <w:bookmarkStart w:id="0" w:name="_Toc135427895"/>
-      <w:bookmarkStart w:id="1" w:name="_Toc135748954"/>
-      <w:bookmarkStart w:id="2" w:name="_Toc135749518"/>
-      <w:bookmarkStart w:id="3" w:name="_Toc135749604"/>
+      <w:bookmarkStart w:id="1" w:name="_Toc135427895"/>
+      <w:bookmarkStart w:id="2" w:name="_Toc135748954"/>
+      <w:bookmarkStart w:id="3" w:name="_Toc135749518"/>
+      <w:bookmarkStart w:id="4" w:name="_Toc135749604"/>
     </w:p>
     <w:p>
       <w:pPr>
         <w:pStyle w:val="Heading1"/>
       </w:pPr>
-      <w:bookmarkStart w:id="4" w:name="_Toc139703289"/>
+      <w:bookmarkStart w:id="5" w:name="_Toc139703289"/>
       <w:r>
         <w:lastRenderedPageBreak/>
         <w:t>LEMBAR PERSETUJUAN</w:t>
       </w:r>
-      <w:bookmarkEnd w:id="0"/>
       <w:bookmarkEnd w:id="1"/>
       <w:bookmarkEnd w:id="2"/>
       <w:bookmarkEnd w:id="3"/>
       <w:bookmarkEnd w:id="4"/>
+      <w:bookmarkEnd w:id="5"/>
     </w:p>
     <w:p>
       <w:pPr>
@@ -1607,12 +1609,12 @@
       <w:pPr>
         <w:pStyle w:val="Heading1"/>
       </w:pPr>
-      <w:bookmarkStart w:id="5" w:name="_Toc139703290"/>
+      <w:bookmarkStart w:id="6" w:name="_Toc139703290"/>
       <w:r>
         <w:lastRenderedPageBreak/>
         <w:t>LEMBAR PENGESAHAN</w:t>
       </w:r>
-      <w:bookmarkEnd w:id="5"/>
+      <w:bookmarkEnd w:id="6"/>
     </w:p>
     <w:p>
       <w:pPr>
@@ -2969,24 +2971,24 @@
       <w:pPr>
         <w:pStyle w:val="Heading1"/>
       </w:pPr>
-      <w:bookmarkStart w:id="6" w:name="_Toc113719063"/>
-      <w:bookmarkStart w:id="7" w:name="_Toc114322552"/>
-      <w:bookmarkStart w:id="8" w:name="_Toc114322670"/>
-      <w:bookmarkStart w:id="9" w:name="_Toc135748955"/>
-      <w:bookmarkStart w:id="10" w:name="_Toc135749519"/>
-      <w:bookmarkStart w:id="11" w:name="_Toc135749605"/>
-      <w:bookmarkStart w:id="12" w:name="_Toc139703291"/>
+      <w:bookmarkStart w:id="7" w:name="_Toc113719063"/>
+      <w:bookmarkStart w:id="8" w:name="_Toc114322552"/>
+      <w:bookmarkStart w:id="9" w:name="_Toc114322670"/>
+      <w:bookmarkStart w:id="10" w:name="_Toc135748955"/>
+      <w:bookmarkStart w:id="11" w:name="_Toc135749519"/>
+      <w:bookmarkStart w:id="12" w:name="_Toc135749605"/>
+      <w:bookmarkStart w:id="13" w:name="_Toc139703291"/>
       <w:r>
         <w:lastRenderedPageBreak/>
         <w:t>KATA PENGANTAR</w:t>
       </w:r>
-      <w:bookmarkEnd w:id="6"/>
       <w:bookmarkEnd w:id="7"/>
       <w:bookmarkEnd w:id="8"/>
       <w:bookmarkEnd w:id="9"/>
       <w:bookmarkEnd w:id="10"/>
       <w:bookmarkEnd w:id="11"/>
       <w:bookmarkEnd w:id="12"/>
+      <w:bookmarkEnd w:id="13"/>
     </w:p>
     <w:p>
       <w:pPr>
@@ -4109,12 +4111,12 @@
       <w:pPr>
         <w:pStyle w:val="Heading1"/>
       </w:pPr>
-      <w:bookmarkStart w:id="13" w:name="_Toc139703292"/>
+      <w:bookmarkStart w:id="14" w:name="_Toc139703292"/>
       <w:r>
         <w:lastRenderedPageBreak/>
         <w:t>DAFTAR ISI</w:t>
       </w:r>
-      <w:bookmarkEnd w:id="13"/>
+      <w:bookmarkEnd w:id="14"/>
     </w:p>
     <w:sdt>
       <w:sdtPr>
@@ -9349,7 +9351,7 @@
                 <w:sz w:val="24"/>
                 <w:szCs w:val="24"/>
               </w:rPr>
-              <w:t>49</w:t>
+              <w:t>48</w:t>
             </w:r>
             <w:r>
               <w:rPr>
@@ -9543,9 +9545,9 @@
           <w:lang w:val="id-ID"/>
         </w:rPr>
       </w:pPr>
-      <w:bookmarkStart w:id="14" w:name="_Toc135748957"/>
-      <w:bookmarkStart w:id="15" w:name="_Toc135749521"/>
-      <w:bookmarkStart w:id="16" w:name="_Toc135749607"/>
+      <w:bookmarkStart w:id="15" w:name="_Toc135748957"/>
+      <w:bookmarkStart w:id="16" w:name="_Toc135749521"/>
+      <w:bookmarkStart w:id="17" w:name="_Toc135749607"/>
     </w:p>
     <w:p>
       <w:pPr>
@@ -9578,18 +9580,18 @@
       <w:pPr>
         <w:pStyle w:val="Heading1"/>
       </w:pPr>
-      <w:bookmarkStart w:id="17" w:name="_Toc139703293"/>
+      <w:bookmarkStart w:id="18" w:name="_Toc139703293"/>
       <w:r>
         <w:lastRenderedPageBreak/>
         <w:t>D</w:t>
       </w:r>
-      <w:bookmarkEnd w:id="14"/>
       <w:bookmarkEnd w:id="15"/>
       <w:bookmarkEnd w:id="16"/>
+      <w:bookmarkEnd w:id="17"/>
       <w:r>
         <w:t>AFTAR TABEL</w:t>
       </w:r>
-      <w:bookmarkEnd w:id="17"/>
+      <w:bookmarkEnd w:id="18"/>
     </w:p>
     <w:p>
       <w:pPr>
@@ -10076,17 +10078,17 @@
       <w:pPr>
         <w:pStyle w:val="Heading1"/>
       </w:pPr>
-      <w:bookmarkStart w:id="18" w:name="_Toc135748958"/>
-      <w:bookmarkStart w:id="19" w:name="_Toc135749522"/>
-      <w:bookmarkStart w:id="20" w:name="_Toc135749608"/>
-      <w:bookmarkStart w:id="21" w:name="_Toc139703294"/>
+      <w:bookmarkStart w:id="19" w:name="_Toc135748958"/>
+      <w:bookmarkStart w:id="20" w:name="_Toc135749522"/>
+      <w:bookmarkStart w:id="21" w:name="_Toc135749608"/>
+      <w:bookmarkStart w:id="22" w:name="_Toc139703294"/>
       <w:r>
         <w:t>DAFTAR GAMBAR</w:t>
       </w:r>
-      <w:bookmarkEnd w:id="18"/>
       <w:bookmarkEnd w:id="19"/>
       <w:bookmarkEnd w:id="20"/>
       <w:bookmarkEnd w:id="21"/>
+      <w:bookmarkEnd w:id="22"/>
     </w:p>
     <w:p>
       <w:pPr>
@@ -10846,34 +10848,34 @@
       <w:pPr>
         <w:pStyle w:val="Heading1"/>
       </w:pPr>
-      <w:bookmarkStart w:id="22" w:name="_Toc135748959"/>
-      <w:bookmarkStart w:id="23" w:name="_Toc135749523"/>
-      <w:bookmarkStart w:id="24" w:name="_Toc135749609"/>
-      <w:bookmarkStart w:id="25" w:name="_Toc139703295"/>
+      <w:bookmarkStart w:id="23" w:name="_Toc135748959"/>
+      <w:bookmarkStart w:id="24" w:name="_Toc135749523"/>
+      <w:bookmarkStart w:id="25" w:name="_Toc135749609"/>
+      <w:bookmarkStart w:id="26" w:name="_Toc139703295"/>
       <w:r>
         <w:lastRenderedPageBreak/>
         <w:t>BAB I</w:t>
       </w:r>
-      <w:bookmarkEnd w:id="22"/>
       <w:bookmarkEnd w:id="23"/>
       <w:bookmarkEnd w:id="24"/>
       <w:bookmarkEnd w:id="25"/>
+      <w:bookmarkEnd w:id="26"/>
     </w:p>
     <w:p>
       <w:pPr>
         <w:pStyle w:val="Heading1"/>
       </w:pPr>
-      <w:bookmarkStart w:id="26" w:name="_Toc135748960"/>
-      <w:bookmarkStart w:id="27" w:name="_Toc135749524"/>
-      <w:bookmarkStart w:id="28" w:name="_Toc135749610"/>
-      <w:bookmarkStart w:id="29" w:name="_Toc139703296"/>
+      <w:bookmarkStart w:id="27" w:name="_Toc135748960"/>
+      <w:bookmarkStart w:id="28" w:name="_Toc135749524"/>
+      <w:bookmarkStart w:id="29" w:name="_Toc135749610"/>
+      <w:bookmarkStart w:id="30" w:name="_Toc139703296"/>
       <w:r>
         <w:t>PENDAHULUAN</w:t>
       </w:r>
-      <w:bookmarkEnd w:id="26"/>
       <w:bookmarkEnd w:id="27"/>
       <w:bookmarkEnd w:id="28"/>
       <w:bookmarkEnd w:id="29"/>
+      <w:bookmarkEnd w:id="30"/>
     </w:p>
     <w:p>
       <w:pPr>
@@ -10884,10 +10886,10 @@
       <w:pPr>
         <w:pStyle w:val="Heading2"/>
       </w:pPr>
-      <w:bookmarkStart w:id="30" w:name="_Toc135748961"/>
-      <w:bookmarkStart w:id="31" w:name="_Toc135749525"/>
-      <w:bookmarkStart w:id="32" w:name="_Toc135749611"/>
-      <w:bookmarkStart w:id="33" w:name="_Toc139703297"/>
+      <w:bookmarkStart w:id="31" w:name="_Toc135748961"/>
+      <w:bookmarkStart w:id="32" w:name="_Toc135749525"/>
+      <w:bookmarkStart w:id="33" w:name="_Toc135749611"/>
+      <w:bookmarkStart w:id="34" w:name="_Toc139703297"/>
       <w:r>
         <w:t>1.1</w:t>
       </w:r>
@@ -10897,10 +10899,10 @@
       <w:r>
         <w:t>Latar Belakang</w:t>
       </w:r>
-      <w:bookmarkEnd w:id="30"/>
       <w:bookmarkEnd w:id="31"/>
       <w:bookmarkEnd w:id="32"/>
       <w:bookmarkEnd w:id="33"/>
+      <w:bookmarkEnd w:id="34"/>
     </w:p>
     <w:p>
       <w:pPr>
@@ -14589,7 +14591,7 @@
           <w:lang w:val="id-ID"/>
         </w:rPr>
       </w:pPr>
-      <w:bookmarkStart w:id="34" w:name="_Toc139463943"/>
+      <w:bookmarkStart w:id="35" w:name="_Toc139463943"/>
       <w:r>
         <w:rPr>
           <w:color w:val="000000" w:themeColor="text1"/>
@@ -14648,7 +14650,7 @@
         </w:rPr>
         <w:t>Rata-rata Rasio Keuangan ROA, LDR, dan NIM Pada Perusahaan Perbankan yang terdaftar di Bursa Efek Indonesia (BEI) periode 2018- 2022 (dalam persen)</w:t>
       </w:r>
-      <w:bookmarkEnd w:id="34"/>
+      <w:bookmarkEnd w:id="35"/>
     </w:p>
     <w:tbl>
       <w:tblPr>
@@ -16164,7 +16166,7 @@
           <w:lang w:val="id-ID"/>
         </w:rPr>
       </w:pPr>
-      <w:bookmarkStart w:id="35" w:name="_Toc139464025"/>
+      <w:bookmarkStart w:id="36" w:name="_Toc139464025"/>
       <w:r>
         <w:rPr>
           <w:color w:val="000000" w:themeColor="text1"/>
@@ -16242,7 +16244,7 @@
         </w:rPr>
         <w:t xml:space="preserve"> (ROA)</w:t>
       </w:r>
-      <w:bookmarkEnd w:id="35"/>
+      <w:bookmarkEnd w:id="36"/>
     </w:p>
     <w:p>
       <w:pPr>
@@ -17124,7 +17126,7 @@
           <w:lang w:val="id-ID"/>
         </w:rPr>
       </w:pPr>
-      <w:bookmarkStart w:id="36" w:name="_Toc139464026"/>
+      <w:bookmarkStart w:id="37" w:name="_Toc139464026"/>
       <w:r>
         <w:rPr>
           <w:color w:val="000000" w:themeColor="text1"/>
@@ -17202,7 +17204,7 @@
         </w:rPr>
         <w:t xml:space="preserve"> (LDR)</w:t>
       </w:r>
-      <w:bookmarkEnd w:id="36"/>
+      <w:bookmarkEnd w:id="37"/>
     </w:p>
     <w:p>
       <w:pPr>
@@ -17912,7 +17914,7 @@
           <w:lang w:val="id-ID"/>
         </w:rPr>
       </w:pPr>
-      <w:bookmarkStart w:id="37" w:name="_Toc139464027"/>
+      <w:bookmarkStart w:id="38" w:name="_Toc139464027"/>
       <w:r>
         <w:rPr>
           <w:color w:val="000000" w:themeColor="text1"/>
@@ -17990,7 +17992,7 @@
         </w:rPr>
         <w:t xml:space="preserve"> (NIM)</w:t>
       </w:r>
-      <w:bookmarkEnd w:id="37"/>
+      <w:bookmarkEnd w:id="38"/>
     </w:p>
     <w:p>
       <w:pPr>
@@ -19489,10 +19491,10 @@
       <w:pPr>
         <w:pStyle w:val="Heading2"/>
       </w:pPr>
-      <w:bookmarkStart w:id="38" w:name="_Toc135748962"/>
-      <w:bookmarkStart w:id="39" w:name="_Toc135749526"/>
-      <w:bookmarkStart w:id="40" w:name="_Toc135749612"/>
-      <w:bookmarkStart w:id="41" w:name="_Toc139703298"/>
+      <w:bookmarkStart w:id="39" w:name="_Toc135748962"/>
+      <w:bookmarkStart w:id="40" w:name="_Toc135749526"/>
+      <w:bookmarkStart w:id="41" w:name="_Toc135749612"/>
+      <w:bookmarkStart w:id="42" w:name="_Toc139703298"/>
       <w:r>
         <w:t>1.2</w:t>
       </w:r>
@@ -19502,10 +19504,10 @@
       <w:r>
         <w:t>Identifikasi Masalah</w:t>
       </w:r>
-      <w:bookmarkEnd w:id="38"/>
       <w:bookmarkEnd w:id="39"/>
       <w:bookmarkEnd w:id="40"/>
       <w:bookmarkEnd w:id="41"/>
+      <w:bookmarkEnd w:id="42"/>
     </w:p>
     <w:p>
       <w:pPr>
@@ -19516,10 +19518,10 @@
           <w:b w:val="0"/>
         </w:rPr>
       </w:pPr>
-      <w:bookmarkStart w:id="42" w:name="_Toc135748963"/>
-      <w:bookmarkStart w:id="43" w:name="_Toc135749527"/>
-      <w:bookmarkStart w:id="44" w:name="_Toc135749613"/>
-      <w:bookmarkStart w:id="45" w:name="_Toc139703299"/>
+      <w:bookmarkStart w:id="43" w:name="_Toc135748963"/>
+      <w:bookmarkStart w:id="44" w:name="_Toc135749527"/>
+      <w:bookmarkStart w:id="45" w:name="_Toc135749613"/>
+      <w:bookmarkStart w:id="46" w:name="_Toc139703299"/>
       <w:r>
         <w:rPr>
           <w:b w:val="0"/>
@@ -19688,10 +19690,10 @@
         </w:rPr>
         <w:t>:</w:t>
       </w:r>
-      <w:bookmarkEnd w:id="42"/>
       <w:bookmarkEnd w:id="43"/>
       <w:bookmarkEnd w:id="44"/>
       <w:bookmarkEnd w:id="45"/>
+      <w:bookmarkEnd w:id="46"/>
     </w:p>
     <w:p>
       <w:pPr>
@@ -20425,10 +20427,10 @@
       <w:pPr>
         <w:pStyle w:val="Heading2"/>
       </w:pPr>
-      <w:bookmarkStart w:id="46" w:name="_Toc135748964"/>
-      <w:bookmarkStart w:id="47" w:name="_Toc135749528"/>
-      <w:bookmarkStart w:id="48" w:name="_Toc135749614"/>
-      <w:bookmarkStart w:id="49" w:name="_Toc139703300"/>
+      <w:bookmarkStart w:id="47" w:name="_Toc135748964"/>
+      <w:bookmarkStart w:id="48" w:name="_Toc135749528"/>
+      <w:bookmarkStart w:id="49" w:name="_Toc135749614"/>
+      <w:bookmarkStart w:id="50" w:name="_Toc139703300"/>
       <w:r>
         <w:t>1.3</w:t>
       </w:r>
@@ -20438,10 +20440,10 @@
       <w:r>
         <w:t>Tujuan Penelitian</w:t>
       </w:r>
-      <w:bookmarkEnd w:id="46"/>
       <w:bookmarkEnd w:id="47"/>
       <w:bookmarkEnd w:id="48"/>
       <w:bookmarkEnd w:id="49"/>
+      <w:bookmarkEnd w:id="50"/>
     </w:p>
     <w:p>
       <w:pPr>
@@ -21327,10 +21329,10 @@
           <w:lang w:val="id-ID"/>
         </w:rPr>
       </w:pPr>
-      <w:bookmarkStart w:id="50" w:name="_Toc135748965"/>
-      <w:bookmarkStart w:id="51" w:name="_Toc135749529"/>
-      <w:bookmarkStart w:id="52" w:name="_Toc135749615"/>
-      <w:bookmarkStart w:id="53" w:name="_Toc139703301"/>
+      <w:bookmarkStart w:id="51" w:name="_Toc135748965"/>
+      <w:bookmarkStart w:id="52" w:name="_Toc135749529"/>
+      <w:bookmarkStart w:id="53" w:name="_Toc135749615"/>
+      <w:bookmarkStart w:id="54" w:name="_Toc139703301"/>
       <w:r>
         <w:t>1.4</w:t>
       </w:r>
@@ -21349,20 +21351,20 @@
       <w:r>
         <w:t>Penelitian</w:t>
       </w:r>
-      <w:bookmarkEnd w:id="50"/>
       <w:bookmarkEnd w:id="51"/>
       <w:bookmarkEnd w:id="52"/>
       <w:bookmarkEnd w:id="53"/>
+      <w:bookmarkEnd w:id="54"/>
     </w:p>
     <w:p>
       <w:pPr>
         <w:pStyle w:val="Heading2"/>
         <w:ind w:firstLine="720"/>
       </w:pPr>
-      <w:bookmarkStart w:id="54" w:name="_Toc135748966"/>
-      <w:bookmarkStart w:id="55" w:name="_Toc135749530"/>
-      <w:bookmarkStart w:id="56" w:name="_Toc135749616"/>
-      <w:bookmarkStart w:id="57" w:name="_Toc139703302"/>
+      <w:bookmarkStart w:id="55" w:name="_Toc135748966"/>
+      <w:bookmarkStart w:id="56" w:name="_Toc135749530"/>
+      <w:bookmarkStart w:id="57" w:name="_Toc135749616"/>
+      <w:bookmarkStart w:id="58" w:name="_Toc139703302"/>
       <w:r>
         <w:rPr>
           <w:b w:val="0"/>
@@ -21603,10 +21605,10 @@
         </w:rPr>
         <w:t>sebagai berikut :</w:t>
       </w:r>
-      <w:bookmarkEnd w:id="54"/>
       <w:bookmarkEnd w:id="55"/>
       <w:bookmarkEnd w:id="56"/>
       <w:bookmarkEnd w:id="57"/>
+      <w:bookmarkEnd w:id="58"/>
     </w:p>
     <w:p>
       <w:pPr>
@@ -21615,10 +21617,10 @@
           <w:b/>
         </w:rPr>
       </w:pPr>
-      <w:bookmarkStart w:id="58" w:name="_Toc135748967"/>
-      <w:bookmarkStart w:id="59" w:name="_Toc135749531"/>
-      <w:bookmarkStart w:id="60" w:name="_Toc135749617"/>
-      <w:bookmarkStart w:id="61" w:name="_Toc139703303"/>
+      <w:bookmarkStart w:id="59" w:name="_Toc135748967"/>
+      <w:bookmarkStart w:id="60" w:name="_Toc135749531"/>
+      <w:bookmarkStart w:id="61" w:name="_Toc135749617"/>
+      <w:bookmarkStart w:id="62" w:name="_Toc139703303"/>
       <w:r>
         <w:rPr>
           <w:b/>
@@ -21637,26 +21639,26 @@
         </w:rPr>
         <w:t>Manfaat Teoriti</w:t>
       </w:r>
-      <w:bookmarkEnd w:id="58"/>
       <w:bookmarkEnd w:id="59"/>
       <w:bookmarkEnd w:id="60"/>
+      <w:bookmarkEnd w:id="61"/>
       <w:r>
         <w:rPr>
           <w:b/>
         </w:rPr>
         <w:t>s</w:t>
       </w:r>
-      <w:bookmarkEnd w:id="61"/>
+      <w:bookmarkEnd w:id="62"/>
     </w:p>
     <w:p>
       <w:pPr>
         <w:pStyle w:val="Heading3"/>
         <w:ind w:firstLine="720"/>
       </w:pPr>
-      <w:bookmarkStart w:id="62" w:name="_Toc135748968"/>
-      <w:bookmarkStart w:id="63" w:name="_Toc135749532"/>
-      <w:bookmarkStart w:id="64" w:name="_Toc135749618"/>
-      <w:bookmarkStart w:id="65" w:name="_Toc139703304"/>
+      <w:bookmarkStart w:id="63" w:name="_Toc135748968"/>
+      <w:bookmarkStart w:id="64" w:name="_Toc135749532"/>
+      <w:bookmarkStart w:id="65" w:name="_Toc135749618"/>
+      <w:bookmarkStart w:id="66" w:name="_Toc139703304"/>
       <w:r>
         <w:t>Secara</w:t>
       </w:r>
@@ -21705,10 +21707,10 @@
       <w:r>
         <w:t>bermanfaat:</w:t>
       </w:r>
-      <w:bookmarkEnd w:id="62"/>
       <w:bookmarkEnd w:id="63"/>
       <w:bookmarkEnd w:id="64"/>
       <w:bookmarkEnd w:id="65"/>
+      <w:bookmarkEnd w:id="66"/>
     </w:p>
     <w:p>
       <w:pPr>
@@ -21719,10 +21721,10 @@
         </w:numPr>
         <w:ind w:left="993" w:hanging="284"/>
       </w:pPr>
-      <w:bookmarkStart w:id="66" w:name="_Toc135748969"/>
-      <w:bookmarkStart w:id="67" w:name="_Toc135749533"/>
-      <w:bookmarkStart w:id="68" w:name="_Toc135749619"/>
-      <w:bookmarkStart w:id="69" w:name="_Toc139703305"/>
+      <w:bookmarkStart w:id="67" w:name="_Toc135748969"/>
+      <w:bookmarkStart w:id="68" w:name="_Toc135749533"/>
+      <w:bookmarkStart w:id="69" w:name="_Toc135749619"/>
+      <w:bookmarkStart w:id="70" w:name="_Toc139703305"/>
       <w:r>
         <w:t>Bagi perbankan yang terdapat pada penelitian ini dapat dijadikan</w:t>
       </w:r>
@@ -21811,10 +21813,10 @@
       <w:r>
         <w:t>.</w:t>
       </w:r>
-      <w:bookmarkEnd w:id="66"/>
       <w:bookmarkEnd w:id="67"/>
       <w:bookmarkEnd w:id="68"/>
       <w:bookmarkEnd w:id="69"/>
+      <w:bookmarkEnd w:id="70"/>
     </w:p>
     <w:p>
       <w:pPr>
@@ -21825,10 +21827,10 @@
         </w:numPr>
         <w:ind w:left="993" w:hanging="284"/>
       </w:pPr>
-      <w:bookmarkStart w:id="70" w:name="_Toc135748970"/>
-      <w:bookmarkStart w:id="71" w:name="_Toc135749534"/>
-      <w:bookmarkStart w:id="72" w:name="_Toc135749620"/>
-      <w:bookmarkStart w:id="73" w:name="_Toc139703306"/>
+      <w:bookmarkStart w:id="71" w:name="_Toc135748970"/>
+      <w:bookmarkStart w:id="72" w:name="_Toc135749534"/>
+      <w:bookmarkStart w:id="73" w:name="_Toc135749620"/>
+      <w:bookmarkStart w:id="74" w:name="_Toc139703306"/>
       <w:r>
         <w:t>Sebagai</w:t>
       </w:r>
@@ -21925,10 +21927,10 @@
       <w:r>
         <w:t>.</w:t>
       </w:r>
-      <w:bookmarkEnd w:id="70"/>
       <w:bookmarkEnd w:id="71"/>
       <w:bookmarkEnd w:id="72"/>
       <w:bookmarkEnd w:id="73"/>
+      <w:bookmarkEnd w:id="74"/>
     </w:p>
     <w:p>
       <w:pPr>
@@ -21937,10 +21939,10 @@
           <w:b/>
         </w:rPr>
       </w:pPr>
-      <w:bookmarkStart w:id="74" w:name="_Toc135748971"/>
-      <w:bookmarkStart w:id="75" w:name="_Toc135749535"/>
-      <w:bookmarkStart w:id="76" w:name="_Toc135749621"/>
-      <w:bookmarkStart w:id="77" w:name="_Toc139703307"/>
+      <w:bookmarkStart w:id="75" w:name="_Toc135748971"/>
+      <w:bookmarkStart w:id="76" w:name="_Toc135749535"/>
+      <w:bookmarkStart w:id="77" w:name="_Toc135749621"/>
+      <w:bookmarkStart w:id="78" w:name="_Toc139703307"/>
       <w:r>
         <w:rPr>
           <w:b/>
@@ -21972,20 +21974,20 @@
         </w:rPr>
         <w:t>Praktis</w:t>
       </w:r>
-      <w:bookmarkEnd w:id="74"/>
       <w:bookmarkEnd w:id="75"/>
       <w:bookmarkEnd w:id="76"/>
       <w:bookmarkEnd w:id="77"/>
+      <w:bookmarkEnd w:id="78"/>
     </w:p>
     <w:p>
       <w:pPr>
         <w:pStyle w:val="Heading3"/>
         <w:ind w:firstLine="720"/>
       </w:pPr>
-      <w:bookmarkStart w:id="78" w:name="_Toc135748972"/>
-      <w:bookmarkStart w:id="79" w:name="_Toc135749536"/>
-      <w:bookmarkStart w:id="80" w:name="_Toc135749622"/>
-      <w:bookmarkStart w:id="81" w:name="_Toc139703308"/>
+      <w:bookmarkStart w:id="79" w:name="_Toc135748972"/>
+      <w:bookmarkStart w:id="80" w:name="_Toc135749536"/>
+      <w:bookmarkStart w:id="81" w:name="_Toc135749622"/>
+      <w:bookmarkStart w:id="82" w:name="_Toc139703308"/>
       <w:r>
         <w:t>Secara</w:t>
       </w:r>
@@ -22043,10 +22045,10 @@
       <w:r>
         <w:t>berikut:</w:t>
       </w:r>
-      <w:bookmarkEnd w:id="78"/>
       <w:bookmarkEnd w:id="79"/>
       <w:bookmarkEnd w:id="80"/>
       <w:bookmarkEnd w:id="81"/>
+      <w:bookmarkEnd w:id="82"/>
     </w:p>
     <w:p>
       <w:pPr>
@@ -22060,20 +22062,20 @@
           <w:b w:val="0"/>
         </w:rPr>
       </w:pPr>
-      <w:bookmarkStart w:id="82" w:name="_Toc135748973"/>
-      <w:bookmarkStart w:id="83" w:name="_Toc135749537"/>
-      <w:bookmarkStart w:id="84" w:name="_Toc135749623"/>
-      <w:bookmarkStart w:id="85" w:name="_Toc139703309"/>
+      <w:bookmarkStart w:id="83" w:name="_Toc135748973"/>
+      <w:bookmarkStart w:id="84" w:name="_Toc135749537"/>
+      <w:bookmarkStart w:id="85" w:name="_Toc135749623"/>
+      <w:bookmarkStart w:id="86" w:name="_Toc139703309"/>
       <w:r>
         <w:rPr>
           <w:b w:val="0"/>
         </w:rPr>
         <w:t>Bagi Peneliti</w:t>
       </w:r>
-      <w:bookmarkEnd w:id="82"/>
       <w:bookmarkEnd w:id="83"/>
       <w:bookmarkEnd w:id="84"/>
       <w:bookmarkEnd w:id="85"/>
+      <w:bookmarkEnd w:id="86"/>
     </w:p>
     <w:p>
       <w:pPr>
@@ -22083,10 +22085,10 @@
           <w:b w:val="0"/>
         </w:rPr>
       </w:pPr>
-      <w:bookmarkStart w:id="86" w:name="_Toc135748974"/>
-      <w:bookmarkStart w:id="87" w:name="_Toc135749538"/>
-      <w:bookmarkStart w:id="88" w:name="_Toc135749624"/>
-      <w:bookmarkStart w:id="89" w:name="_Toc139703310"/>
+      <w:bookmarkStart w:id="87" w:name="_Toc135748974"/>
+      <w:bookmarkStart w:id="88" w:name="_Toc135749538"/>
+      <w:bookmarkStart w:id="89" w:name="_Toc135749624"/>
+      <w:bookmarkStart w:id="90" w:name="_Toc139703310"/>
       <w:r>
         <w:rPr>
           <w:b w:val="0"/>
@@ -22378,10 +22380,10 @@
         </w:rPr>
         <w:t>bagi pembaca.</w:t>
       </w:r>
-      <w:bookmarkEnd w:id="86"/>
       <w:bookmarkEnd w:id="87"/>
       <w:bookmarkEnd w:id="88"/>
       <w:bookmarkEnd w:id="89"/>
+      <w:bookmarkEnd w:id="90"/>
     </w:p>
     <w:p>
       <w:pPr>
@@ -22395,10 +22397,10 @@
           <w:b w:val="0"/>
         </w:rPr>
       </w:pPr>
-      <w:bookmarkStart w:id="90" w:name="_Toc135748975"/>
-      <w:bookmarkStart w:id="91" w:name="_Toc135749539"/>
-      <w:bookmarkStart w:id="92" w:name="_Toc135749625"/>
-      <w:bookmarkStart w:id="93" w:name="_Toc139703311"/>
+      <w:bookmarkStart w:id="91" w:name="_Toc135748975"/>
+      <w:bookmarkStart w:id="92" w:name="_Toc135749539"/>
+      <w:bookmarkStart w:id="93" w:name="_Toc135749625"/>
+      <w:bookmarkStart w:id="94" w:name="_Toc139703311"/>
       <w:r>
         <w:rPr>
           <w:b w:val="0"/>
@@ -22418,10 +22420,10 @@
         </w:rPr>
         <w:t>pembaca</w:t>
       </w:r>
-      <w:bookmarkEnd w:id="90"/>
       <w:bookmarkEnd w:id="91"/>
       <w:bookmarkEnd w:id="92"/>
       <w:bookmarkEnd w:id="93"/>
+      <w:bookmarkEnd w:id="94"/>
     </w:p>
     <w:p>
       <w:pPr>
@@ -22431,10 +22433,10 @@
           <w:b w:val="0"/>
         </w:rPr>
       </w:pPr>
-      <w:bookmarkStart w:id="94" w:name="_Toc135748976"/>
-      <w:bookmarkStart w:id="95" w:name="_Toc135749540"/>
-      <w:bookmarkStart w:id="96" w:name="_Toc135749626"/>
-      <w:bookmarkStart w:id="97" w:name="_Toc139703312"/>
+      <w:bookmarkStart w:id="95" w:name="_Toc135748976"/>
+      <w:bookmarkStart w:id="96" w:name="_Toc135749540"/>
+      <w:bookmarkStart w:id="97" w:name="_Toc135749626"/>
+      <w:bookmarkStart w:id="98" w:name="_Toc139703312"/>
       <w:r>
         <w:rPr>
           <w:b w:val="0"/>
@@ -22545,19 +22547,19 @@
         </w:rPr>
         <w:t>Indonesia.</w:t>
       </w:r>
-      <w:bookmarkEnd w:id="94"/>
       <w:bookmarkEnd w:id="95"/>
       <w:bookmarkEnd w:id="96"/>
       <w:bookmarkEnd w:id="97"/>
+      <w:bookmarkEnd w:id="98"/>
     </w:p>
     <w:p>
       <w:pPr>
         <w:pStyle w:val="Heading2"/>
       </w:pPr>
-      <w:bookmarkStart w:id="98" w:name="_Toc135748977"/>
-      <w:bookmarkStart w:id="99" w:name="_Toc135749541"/>
-      <w:bookmarkStart w:id="100" w:name="_Toc135749627"/>
-      <w:bookmarkStart w:id="101" w:name="_Toc139703313"/>
+      <w:bookmarkStart w:id="99" w:name="_Toc135748977"/>
+      <w:bookmarkStart w:id="100" w:name="_Toc135749541"/>
+      <w:bookmarkStart w:id="101" w:name="_Toc135749627"/>
+      <w:bookmarkStart w:id="102" w:name="_Toc139703313"/>
       <w:r>
         <w:rPr>
           <w:lang w:val="id-ID"/>
@@ -22573,10 +22575,10 @@
       <w:r>
         <w:t>Lokasi dan Waktu Penelitian</w:t>
       </w:r>
-      <w:bookmarkEnd w:id="98"/>
       <w:bookmarkEnd w:id="99"/>
       <w:bookmarkEnd w:id="100"/>
       <w:bookmarkEnd w:id="101"/>
+      <w:bookmarkEnd w:id="102"/>
       <w:r>
         <w:t xml:space="preserve"> </w:t>
       </w:r>
@@ -22588,10 +22590,10 @@
           <w:b/>
         </w:rPr>
       </w:pPr>
-      <w:bookmarkStart w:id="102" w:name="_Toc135748978"/>
-      <w:bookmarkStart w:id="103" w:name="_Toc135749542"/>
-      <w:bookmarkStart w:id="104" w:name="_Toc135749628"/>
-      <w:bookmarkStart w:id="105" w:name="_Toc139703314"/>
+      <w:bookmarkStart w:id="103" w:name="_Toc135748978"/>
+      <w:bookmarkStart w:id="104" w:name="_Toc135749542"/>
+      <w:bookmarkStart w:id="105" w:name="_Toc135749628"/>
+      <w:bookmarkStart w:id="106" w:name="_Toc139703314"/>
       <w:r>
         <w:rPr>
           <w:b/>
@@ -22610,10 +22612,10 @@
         </w:rPr>
         <w:t>Lokasi Penelitian</w:t>
       </w:r>
-      <w:bookmarkEnd w:id="102"/>
       <w:bookmarkEnd w:id="103"/>
       <w:bookmarkEnd w:id="104"/>
       <w:bookmarkEnd w:id="105"/>
+      <w:bookmarkEnd w:id="106"/>
     </w:p>
     <w:p>
       <w:pPr>
@@ -22693,10 +22695,10 @@
           <w:b/>
         </w:rPr>
       </w:pPr>
-      <w:bookmarkStart w:id="106" w:name="_Toc135748979"/>
-      <w:bookmarkStart w:id="107" w:name="_Toc135749543"/>
-      <w:bookmarkStart w:id="108" w:name="_Toc135749629"/>
-      <w:bookmarkStart w:id="109" w:name="_Toc139703315"/>
+      <w:bookmarkStart w:id="107" w:name="_Toc135748979"/>
+      <w:bookmarkStart w:id="108" w:name="_Toc135749543"/>
+      <w:bookmarkStart w:id="109" w:name="_Toc135749629"/>
+      <w:bookmarkStart w:id="110" w:name="_Toc139703315"/>
       <w:r>
         <w:rPr>
           <w:b/>
@@ -22715,10 +22717,10 @@
         </w:rPr>
         <w:t>Waktu Penelitian</w:t>
       </w:r>
-      <w:bookmarkEnd w:id="106"/>
       <w:bookmarkEnd w:id="107"/>
       <w:bookmarkEnd w:id="108"/>
       <w:bookmarkEnd w:id="109"/>
+      <w:bookmarkEnd w:id="110"/>
     </w:p>
     <w:p>
       <w:pPr>
@@ -22732,7 +22734,7 @@
           <w:lang w:val="id-ID"/>
         </w:rPr>
       </w:pPr>
-      <w:bookmarkStart w:id="110" w:name="_Toc139463944"/>
+      <w:bookmarkStart w:id="111" w:name="_Toc139463944"/>
       <w:r>
         <w:rPr>
           <w:color w:val="000000" w:themeColor="text1"/>
@@ -22791,7 +22793,7 @@
         </w:rPr>
         <w:t xml:space="preserve"> Waktu Penelitian</w:t>
       </w:r>
-      <w:bookmarkEnd w:id="110"/>
+      <w:bookmarkEnd w:id="111"/>
     </w:p>
     <w:tbl>
       <w:tblPr>
@@ -24949,34 +24951,34 @@
       <w:pPr>
         <w:pStyle w:val="Heading1"/>
       </w:pPr>
-      <w:bookmarkStart w:id="111" w:name="_Toc135748980"/>
-      <w:bookmarkStart w:id="112" w:name="_Toc135749544"/>
-      <w:bookmarkStart w:id="113" w:name="_Toc135749630"/>
-      <w:bookmarkStart w:id="114" w:name="_Toc139703316"/>
+      <w:bookmarkStart w:id="112" w:name="_Toc135748980"/>
+      <w:bookmarkStart w:id="113" w:name="_Toc135749544"/>
+      <w:bookmarkStart w:id="114" w:name="_Toc135749630"/>
+      <w:bookmarkStart w:id="115" w:name="_Toc139703316"/>
       <w:r>
         <w:lastRenderedPageBreak/>
         <w:t>BAB II</w:t>
       </w:r>
-      <w:bookmarkEnd w:id="111"/>
       <w:bookmarkEnd w:id="112"/>
       <w:bookmarkEnd w:id="113"/>
       <w:bookmarkEnd w:id="114"/>
+      <w:bookmarkEnd w:id="115"/>
     </w:p>
     <w:p>
       <w:pPr>
         <w:pStyle w:val="Heading1"/>
       </w:pPr>
-      <w:bookmarkStart w:id="115" w:name="_Toc135748981"/>
-      <w:bookmarkStart w:id="116" w:name="_Toc135749545"/>
-      <w:bookmarkStart w:id="117" w:name="_Toc135749631"/>
-      <w:bookmarkStart w:id="118" w:name="_Toc139703317"/>
+      <w:bookmarkStart w:id="116" w:name="_Toc135748981"/>
+      <w:bookmarkStart w:id="117" w:name="_Toc135749545"/>
+      <w:bookmarkStart w:id="118" w:name="_Toc135749631"/>
+      <w:bookmarkStart w:id="119" w:name="_Toc139703317"/>
       <w:r>
         <w:t>TINJAUAN PUSTAKA</w:t>
       </w:r>
-      <w:bookmarkEnd w:id="115"/>
       <w:bookmarkEnd w:id="116"/>
       <w:bookmarkEnd w:id="117"/>
       <w:bookmarkEnd w:id="118"/>
+      <w:bookmarkEnd w:id="119"/>
     </w:p>
     <w:p>
       <w:pPr>
@@ -24994,10 +24996,10 @@
       <w:pPr>
         <w:pStyle w:val="Heading2"/>
       </w:pPr>
-      <w:bookmarkStart w:id="119" w:name="_Toc135748982"/>
-      <w:bookmarkStart w:id="120" w:name="_Toc135749546"/>
-      <w:bookmarkStart w:id="121" w:name="_Toc135749632"/>
-      <w:bookmarkStart w:id="122" w:name="_Toc139703318"/>
+      <w:bookmarkStart w:id="120" w:name="_Toc135748982"/>
+      <w:bookmarkStart w:id="121" w:name="_Toc135749546"/>
+      <w:bookmarkStart w:id="122" w:name="_Toc135749632"/>
+      <w:bookmarkStart w:id="123" w:name="_Toc139703318"/>
       <w:r>
         <w:t>2.1</w:t>
       </w:r>
@@ -25005,10 +25007,10 @@
         <w:tab/>
         <w:t>Akuntansi</w:t>
       </w:r>
-      <w:bookmarkEnd w:id="119"/>
       <w:bookmarkEnd w:id="120"/>
       <w:bookmarkEnd w:id="121"/>
       <w:bookmarkEnd w:id="122"/>
+      <w:bookmarkEnd w:id="123"/>
     </w:p>
     <w:p>
       <w:pPr>
@@ -25017,10 +25019,10 @@
           <w:b/>
         </w:rPr>
       </w:pPr>
-      <w:bookmarkStart w:id="123" w:name="_Toc135748983"/>
-      <w:bookmarkStart w:id="124" w:name="_Toc135749547"/>
-      <w:bookmarkStart w:id="125" w:name="_Toc135749633"/>
-      <w:bookmarkStart w:id="126" w:name="_Toc139703319"/>
+      <w:bookmarkStart w:id="124" w:name="_Toc135748983"/>
+      <w:bookmarkStart w:id="125" w:name="_Toc135749547"/>
+      <w:bookmarkStart w:id="126" w:name="_Toc135749633"/>
+      <w:bookmarkStart w:id="127" w:name="_Toc139703319"/>
       <w:r>
         <w:rPr>
           <w:b/>
@@ -25034,10 +25036,10 @@
         <w:tab/>
         <w:t>Pengertian Akuntansi</w:t>
       </w:r>
-      <w:bookmarkEnd w:id="123"/>
       <w:bookmarkEnd w:id="124"/>
       <w:bookmarkEnd w:id="125"/>
       <w:bookmarkEnd w:id="126"/>
+      <w:bookmarkEnd w:id="127"/>
     </w:p>
     <w:p>
       <w:pPr>
@@ -25268,12 +25270,12 @@
         </w:rPr>
         <w:t xml:space="preserve">Berdasarkan definisi di atas, maka penulis menyimpulkan bahwa akuntansi </w:t>
       </w:r>
-      <w:bookmarkStart w:id="127" w:name="_Toc113463191"/>
-      <w:bookmarkStart w:id="128" w:name="_Toc113465934"/>
-      <w:bookmarkStart w:id="129" w:name="_Toc113719073"/>
-      <w:bookmarkStart w:id="130" w:name="_Toc114322562"/>
-      <w:bookmarkStart w:id="131" w:name="_Toc114322680"/>
-      <w:bookmarkStart w:id="132" w:name="_Toc114601444"/>
+      <w:bookmarkStart w:id="128" w:name="_Toc113463191"/>
+      <w:bookmarkStart w:id="129" w:name="_Toc113465934"/>
+      <w:bookmarkStart w:id="130" w:name="_Toc113719073"/>
+      <w:bookmarkStart w:id="131" w:name="_Toc114322562"/>
+      <w:bookmarkStart w:id="132" w:name="_Toc114322680"/>
+      <w:bookmarkStart w:id="133" w:name="_Toc114601444"/>
       <w:r>
         <w:rPr>
           <w:sz w:val="24"/>
@@ -25351,10 +25353,10 @@
           <w:b/>
         </w:rPr>
       </w:pPr>
-      <w:bookmarkStart w:id="133" w:name="_Toc135748984"/>
-      <w:bookmarkStart w:id="134" w:name="_Toc135749548"/>
-      <w:bookmarkStart w:id="135" w:name="_Toc135749634"/>
-      <w:bookmarkStart w:id="136" w:name="_Toc139703320"/>
+      <w:bookmarkStart w:id="134" w:name="_Toc135748984"/>
+      <w:bookmarkStart w:id="135" w:name="_Toc135749548"/>
+      <w:bookmarkStart w:id="136" w:name="_Toc135749634"/>
+      <w:bookmarkStart w:id="137" w:name="_Toc139703320"/>
       <w:r>
         <w:rPr>
           <w:b/>
@@ -25374,7 +25376,6 @@
         </w:rPr>
         <w:t>Bidang-bidang Akuntansi</w:t>
       </w:r>
-      <w:bookmarkEnd w:id="127"/>
       <w:bookmarkEnd w:id="128"/>
       <w:bookmarkEnd w:id="129"/>
       <w:bookmarkEnd w:id="130"/>
@@ -25384,6 +25385,7 @@
       <w:bookmarkEnd w:id="134"/>
       <w:bookmarkEnd w:id="135"/>
       <w:bookmarkEnd w:id="136"/>
+      <w:bookmarkEnd w:id="137"/>
     </w:p>
     <w:p>
       <w:pPr>
@@ -25392,17 +25394,17 @@
       <w:r>
         <w:tab/>
       </w:r>
-      <w:bookmarkStart w:id="137" w:name="_Toc135748985"/>
-      <w:bookmarkStart w:id="138" w:name="_Toc135749549"/>
-      <w:bookmarkStart w:id="139" w:name="_Toc135749635"/>
-      <w:bookmarkStart w:id="140" w:name="_Toc139703321"/>
+      <w:bookmarkStart w:id="138" w:name="_Toc135748985"/>
+      <w:bookmarkStart w:id="139" w:name="_Toc135749549"/>
+      <w:bookmarkStart w:id="140" w:name="_Toc135749635"/>
+      <w:bookmarkStart w:id="141" w:name="_Toc139703321"/>
       <w:r>
         <w:t>Bidang-bidang akuntansi yang telah mengalami perkembangan antara lain sebagai berikut :</w:t>
       </w:r>
-      <w:bookmarkEnd w:id="137"/>
       <w:bookmarkEnd w:id="138"/>
       <w:bookmarkEnd w:id="139"/>
       <w:bookmarkEnd w:id="140"/>
+      <w:bookmarkEnd w:id="141"/>
     </w:p>
     <w:p>
       <w:pPr>
@@ -26379,16 +26381,16 @@
           <w:b/>
         </w:rPr>
       </w:pPr>
-      <w:bookmarkStart w:id="141" w:name="_Toc113463192"/>
-      <w:bookmarkStart w:id="142" w:name="_Toc113465935"/>
-      <w:bookmarkStart w:id="143" w:name="_Toc113719074"/>
-      <w:bookmarkStart w:id="144" w:name="_Toc114322563"/>
-      <w:bookmarkStart w:id="145" w:name="_Toc114322681"/>
-      <w:bookmarkStart w:id="146" w:name="_Toc114601445"/>
-      <w:bookmarkStart w:id="147" w:name="_Toc135748986"/>
-      <w:bookmarkStart w:id="148" w:name="_Toc135749550"/>
-      <w:bookmarkStart w:id="149" w:name="_Toc135749636"/>
-      <w:bookmarkStart w:id="150" w:name="_Toc139703322"/>
+      <w:bookmarkStart w:id="142" w:name="_Toc113463192"/>
+      <w:bookmarkStart w:id="143" w:name="_Toc113465935"/>
+      <w:bookmarkStart w:id="144" w:name="_Toc113719074"/>
+      <w:bookmarkStart w:id="145" w:name="_Toc114322563"/>
+      <w:bookmarkStart w:id="146" w:name="_Toc114322681"/>
+      <w:bookmarkStart w:id="147" w:name="_Toc114601445"/>
+      <w:bookmarkStart w:id="148" w:name="_Toc135748986"/>
+      <w:bookmarkStart w:id="149" w:name="_Toc135749550"/>
+      <w:bookmarkStart w:id="150" w:name="_Toc135749636"/>
+      <w:bookmarkStart w:id="151" w:name="_Toc139703322"/>
       <w:r>
         <w:rPr>
           <w:b/>
@@ -26402,7 +26404,6 @@
         <w:tab/>
         <w:t>Fungsi dan Tujuan Akuntansi</w:t>
       </w:r>
-      <w:bookmarkEnd w:id="141"/>
       <w:bookmarkEnd w:id="142"/>
       <w:bookmarkEnd w:id="143"/>
       <w:bookmarkEnd w:id="144"/>
@@ -26412,6 +26413,7 @@
       <w:bookmarkEnd w:id="148"/>
       <w:bookmarkEnd w:id="149"/>
       <w:bookmarkEnd w:id="150"/>
+      <w:bookmarkEnd w:id="151"/>
     </w:p>
     <w:p>
       <w:pPr>
@@ -26712,10 +26714,10 @@
           <w:b/>
         </w:rPr>
       </w:pPr>
-      <w:bookmarkStart w:id="151" w:name="_Toc135748987"/>
-      <w:bookmarkStart w:id="152" w:name="_Toc135749551"/>
-      <w:bookmarkStart w:id="153" w:name="_Toc135749637"/>
-      <w:bookmarkStart w:id="154" w:name="_Toc139703323"/>
+      <w:bookmarkStart w:id="152" w:name="_Toc135748987"/>
+      <w:bookmarkStart w:id="153" w:name="_Toc135749551"/>
+      <w:bookmarkStart w:id="154" w:name="_Toc135749637"/>
+      <w:bookmarkStart w:id="155" w:name="_Toc139703323"/>
       <w:r>
         <w:rPr>
           <w:b/>
@@ -26729,10 +26731,10 @@
         <w:tab/>
         <w:t>Siklus Akuntansi</w:t>
       </w:r>
-      <w:bookmarkEnd w:id="151"/>
       <w:bookmarkEnd w:id="152"/>
       <w:bookmarkEnd w:id="153"/>
       <w:bookmarkEnd w:id="154"/>
+      <w:bookmarkEnd w:id="155"/>
       <w:r>
         <w:rPr>
           <w:b/>
@@ -26950,10 +26952,10 @@
           <w:szCs w:val="24"/>
         </w:rPr>
       </w:pPr>
-      <w:bookmarkStart w:id="155" w:name="_Toc139464030"/>
-      <w:bookmarkStart w:id="156" w:name="_Toc135748988"/>
-      <w:bookmarkStart w:id="157" w:name="_Toc135749552"/>
-      <w:bookmarkStart w:id="158" w:name="_Toc135749638"/>
+      <w:bookmarkStart w:id="156" w:name="_Toc139464030"/>
+      <w:bookmarkStart w:id="157" w:name="_Toc135748988"/>
+      <w:bookmarkStart w:id="158" w:name="_Toc135749552"/>
+      <w:bookmarkStart w:id="159" w:name="_Toc135749638"/>
       <w:r>
         <w:rPr>
           <w:color w:val="000000" w:themeColor="text1"/>
@@ -27022,7 +27024,7 @@
         </w:rPr>
         <w:t>Siklus Akuntansi</w:t>
       </w:r>
-      <w:bookmarkEnd w:id="155"/>
+      <w:bookmarkEnd w:id="156"/>
     </w:p>
     <w:p>
       <w:pPr>
@@ -27031,7 +27033,7 @@
           <w:b/>
         </w:rPr>
       </w:pPr>
-      <w:bookmarkStart w:id="159" w:name="_Toc139703324"/>
+      <w:bookmarkStart w:id="160" w:name="_Toc139703324"/>
       <w:r>
         <w:rPr>
           <w:b/>
@@ -27045,10 +27047,10 @@
         <w:tab/>
         <w:t>Pengguna Akuntansi</w:t>
       </w:r>
-      <w:bookmarkEnd w:id="156"/>
       <w:bookmarkEnd w:id="157"/>
       <w:bookmarkEnd w:id="158"/>
       <w:bookmarkEnd w:id="159"/>
+      <w:bookmarkEnd w:id="160"/>
       <w:r>
         <w:rPr>
           <w:b/>
@@ -27300,10 +27302,10 @@
       <w:pPr>
         <w:pStyle w:val="Heading2"/>
       </w:pPr>
-      <w:bookmarkStart w:id="160" w:name="_Toc135748989"/>
-      <w:bookmarkStart w:id="161" w:name="_Toc135749553"/>
-      <w:bookmarkStart w:id="162" w:name="_Toc135749639"/>
-      <w:bookmarkStart w:id="163" w:name="_Toc139703325"/>
+      <w:bookmarkStart w:id="161" w:name="_Toc135748989"/>
+      <w:bookmarkStart w:id="162" w:name="_Toc135749553"/>
+      <w:bookmarkStart w:id="163" w:name="_Toc135749639"/>
+      <w:bookmarkStart w:id="164" w:name="_Toc139703325"/>
       <w:r>
         <w:t>2.2</w:t>
       </w:r>
@@ -27311,10 +27313,10 @@
         <w:tab/>
         <w:t>Akuntansi Keuangan</w:t>
       </w:r>
-      <w:bookmarkEnd w:id="160"/>
       <w:bookmarkEnd w:id="161"/>
       <w:bookmarkEnd w:id="162"/>
       <w:bookmarkEnd w:id="163"/>
+      <w:bookmarkEnd w:id="164"/>
       <w:r>
         <w:t xml:space="preserve"> </w:t>
       </w:r>
@@ -27326,10 +27328,10 @@
           <w:b/>
         </w:rPr>
       </w:pPr>
-      <w:bookmarkStart w:id="164" w:name="_Toc135748990"/>
-      <w:bookmarkStart w:id="165" w:name="_Toc135749554"/>
-      <w:bookmarkStart w:id="166" w:name="_Toc135749640"/>
-      <w:bookmarkStart w:id="167" w:name="_Toc139703326"/>
+      <w:bookmarkStart w:id="165" w:name="_Toc135748990"/>
+      <w:bookmarkStart w:id="166" w:name="_Toc135749554"/>
+      <w:bookmarkStart w:id="167" w:name="_Toc135749640"/>
+      <w:bookmarkStart w:id="168" w:name="_Toc139703326"/>
       <w:r>
         <w:rPr>
           <w:b/>
@@ -27343,10 +27345,10 @@
         <w:tab/>
         <w:t>Pengertian Akuntansi Keuangan</w:t>
       </w:r>
-      <w:bookmarkEnd w:id="164"/>
       <w:bookmarkEnd w:id="165"/>
       <w:bookmarkEnd w:id="166"/>
       <w:bookmarkEnd w:id="167"/>
+      <w:bookmarkEnd w:id="168"/>
       <w:r>
         <w:rPr>
           <w:b/>
@@ -27706,10 +27708,10 @@
           <w:b/>
         </w:rPr>
       </w:pPr>
-      <w:bookmarkStart w:id="168" w:name="_Toc135748991"/>
-      <w:bookmarkStart w:id="169" w:name="_Toc135749555"/>
-      <w:bookmarkStart w:id="170" w:name="_Toc135749641"/>
-      <w:bookmarkStart w:id="171" w:name="_Toc139703327"/>
+      <w:bookmarkStart w:id="169" w:name="_Toc135748991"/>
+      <w:bookmarkStart w:id="170" w:name="_Toc135749555"/>
+      <w:bookmarkStart w:id="171" w:name="_Toc135749641"/>
+      <w:bookmarkStart w:id="172" w:name="_Toc139703327"/>
       <w:r>
         <w:rPr>
           <w:b/>
@@ -27729,10 +27731,10 @@
         </w:rPr>
         <w:t>Tujuan dan Manfaat Akuntansi Keuangan</w:t>
       </w:r>
-      <w:bookmarkEnd w:id="168"/>
       <w:bookmarkEnd w:id="169"/>
       <w:bookmarkEnd w:id="170"/>
       <w:bookmarkEnd w:id="171"/>
+      <w:bookmarkEnd w:id="172"/>
       <w:r>
         <w:rPr>
           <w:b/>
@@ -28005,10 +28007,10 @@
       <w:pPr>
         <w:pStyle w:val="Heading2"/>
       </w:pPr>
-      <w:bookmarkStart w:id="172" w:name="_Toc135748992"/>
-      <w:bookmarkStart w:id="173" w:name="_Toc135749556"/>
-      <w:bookmarkStart w:id="174" w:name="_Toc135749642"/>
-      <w:bookmarkStart w:id="175" w:name="_Toc139703328"/>
+      <w:bookmarkStart w:id="173" w:name="_Toc135748992"/>
+      <w:bookmarkStart w:id="174" w:name="_Toc135749556"/>
+      <w:bookmarkStart w:id="175" w:name="_Toc135749642"/>
+      <w:bookmarkStart w:id="176" w:name="_Toc139703328"/>
       <w:r>
         <w:lastRenderedPageBreak/>
         <w:t>2.3</w:t>
@@ -28017,10 +28019,10 @@
         <w:tab/>
         <w:t>Laporan Keuangan</w:t>
       </w:r>
-      <w:bookmarkEnd w:id="172"/>
       <w:bookmarkEnd w:id="173"/>
       <w:bookmarkEnd w:id="174"/>
       <w:bookmarkEnd w:id="175"/>
+      <w:bookmarkEnd w:id="176"/>
       <w:r>
         <w:t xml:space="preserve"> </w:t>
       </w:r>
@@ -28032,10 +28034,10 @@
           <w:b/>
         </w:rPr>
       </w:pPr>
-      <w:bookmarkStart w:id="176" w:name="_Toc135748993"/>
-      <w:bookmarkStart w:id="177" w:name="_Toc135749557"/>
-      <w:bookmarkStart w:id="178" w:name="_Toc135749643"/>
-      <w:bookmarkStart w:id="179" w:name="_Toc139703329"/>
+      <w:bookmarkStart w:id="177" w:name="_Toc135748993"/>
+      <w:bookmarkStart w:id="178" w:name="_Toc135749557"/>
+      <w:bookmarkStart w:id="179" w:name="_Toc135749643"/>
+      <w:bookmarkStart w:id="180" w:name="_Toc139703329"/>
       <w:r>
         <w:rPr>
           <w:b/>
@@ -28049,10 +28051,10 @@
         <w:tab/>
         <w:t>Pengertian Laporan Keuangan</w:t>
       </w:r>
-      <w:bookmarkEnd w:id="176"/>
       <w:bookmarkEnd w:id="177"/>
       <w:bookmarkEnd w:id="178"/>
       <w:bookmarkEnd w:id="179"/>
+      <w:bookmarkEnd w:id="180"/>
       <w:r>
         <w:rPr>
           <w:b/>
@@ -28270,10 +28272,10 @@
           <w:b/>
         </w:rPr>
       </w:pPr>
-      <w:bookmarkStart w:id="180" w:name="_Toc135748994"/>
-      <w:bookmarkStart w:id="181" w:name="_Toc135749558"/>
-      <w:bookmarkStart w:id="182" w:name="_Toc135749644"/>
-      <w:bookmarkStart w:id="183" w:name="_Toc139703330"/>
+      <w:bookmarkStart w:id="181" w:name="_Toc135748994"/>
+      <w:bookmarkStart w:id="182" w:name="_Toc135749558"/>
+      <w:bookmarkStart w:id="183" w:name="_Toc135749644"/>
+      <w:bookmarkStart w:id="184" w:name="_Toc139703330"/>
       <w:r>
         <w:rPr>
           <w:b/>
@@ -28292,10 +28294,10 @@
         </w:rPr>
         <w:t>Tujuan Laporan Keuangan</w:t>
       </w:r>
-      <w:bookmarkEnd w:id="180"/>
       <w:bookmarkEnd w:id="181"/>
       <w:bookmarkEnd w:id="182"/>
       <w:bookmarkEnd w:id="183"/>
+      <w:bookmarkEnd w:id="184"/>
       <w:r>
         <w:rPr>
           <w:b/>
@@ -28394,10 +28396,10 @@
           <w:b/>
         </w:rPr>
       </w:pPr>
-      <w:bookmarkStart w:id="184" w:name="_Toc135748995"/>
-      <w:bookmarkStart w:id="185" w:name="_Toc135749559"/>
-      <w:bookmarkStart w:id="186" w:name="_Toc135749645"/>
-      <w:bookmarkStart w:id="187" w:name="_Toc139703331"/>
+      <w:bookmarkStart w:id="185" w:name="_Toc135748995"/>
+      <w:bookmarkStart w:id="186" w:name="_Toc135749559"/>
+      <w:bookmarkStart w:id="187" w:name="_Toc135749645"/>
+      <w:bookmarkStart w:id="188" w:name="_Toc139703331"/>
       <w:r>
         <w:rPr>
           <w:b/>
@@ -28416,10 +28418,10 @@
         </w:rPr>
         <w:t>Komponen-Komponen Laporan Keuangan</w:t>
       </w:r>
-      <w:bookmarkEnd w:id="184"/>
       <w:bookmarkEnd w:id="185"/>
       <w:bookmarkEnd w:id="186"/>
       <w:bookmarkEnd w:id="187"/>
+      <w:bookmarkEnd w:id="188"/>
       <w:r>
         <w:rPr>
           <w:b/>
@@ -29275,10 +29277,10 @@
       <w:pPr>
         <w:pStyle w:val="Heading2"/>
       </w:pPr>
-      <w:bookmarkStart w:id="188" w:name="_Toc135748996"/>
-      <w:bookmarkStart w:id="189" w:name="_Toc135749560"/>
-      <w:bookmarkStart w:id="190" w:name="_Toc135749646"/>
-      <w:bookmarkStart w:id="191" w:name="_Toc139703332"/>
+      <w:bookmarkStart w:id="189" w:name="_Toc135748996"/>
+      <w:bookmarkStart w:id="190" w:name="_Toc135749560"/>
+      <w:bookmarkStart w:id="191" w:name="_Toc135749646"/>
+      <w:bookmarkStart w:id="192" w:name="_Toc139703332"/>
       <w:r>
         <w:t>2.4</w:t>
       </w:r>
@@ -29286,10 +29288,10 @@
         <w:tab/>
         <w:t>Analisis Laporan Keuangan</w:t>
       </w:r>
-      <w:bookmarkEnd w:id="188"/>
       <w:bookmarkEnd w:id="189"/>
       <w:bookmarkEnd w:id="190"/>
       <w:bookmarkEnd w:id="191"/>
+      <w:bookmarkEnd w:id="192"/>
       <w:r>
         <w:t xml:space="preserve"> </w:t>
       </w:r>
@@ -29301,10 +29303,10 @@
           <w:b/>
         </w:rPr>
       </w:pPr>
-      <w:bookmarkStart w:id="192" w:name="_Toc135748997"/>
-      <w:bookmarkStart w:id="193" w:name="_Toc135749561"/>
-      <w:bookmarkStart w:id="194" w:name="_Toc135749647"/>
-      <w:bookmarkStart w:id="195" w:name="_Toc139703333"/>
+      <w:bookmarkStart w:id="193" w:name="_Toc135748997"/>
+      <w:bookmarkStart w:id="194" w:name="_Toc135749561"/>
+      <w:bookmarkStart w:id="195" w:name="_Toc135749647"/>
+      <w:bookmarkStart w:id="196" w:name="_Toc139703333"/>
       <w:r>
         <w:rPr>
           <w:b/>
@@ -29318,10 +29320,10 @@
         <w:tab/>
         <w:t>Pengertian Analisis Laporan Keuangan</w:t>
       </w:r>
-      <w:bookmarkEnd w:id="192"/>
       <w:bookmarkEnd w:id="193"/>
       <w:bookmarkEnd w:id="194"/>
       <w:bookmarkEnd w:id="195"/>
+      <w:bookmarkEnd w:id="196"/>
       <w:r>
         <w:rPr>
           <w:b/>
@@ -29746,10 +29748,10 @@
           <w:b/>
         </w:rPr>
       </w:pPr>
-      <w:bookmarkStart w:id="196" w:name="_Toc135748998"/>
-      <w:bookmarkStart w:id="197" w:name="_Toc135749562"/>
-      <w:bookmarkStart w:id="198" w:name="_Toc135749648"/>
-      <w:bookmarkStart w:id="199" w:name="_Toc139703334"/>
+      <w:bookmarkStart w:id="197" w:name="_Toc135748998"/>
+      <w:bookmarkStart w:id="198" w:name="_Toc135749562"/>
+      <w:bookmarkStart w:id="199" w:name="_Toc135749648"/>
+      <w:bookmarkStart w:id="200" w:name="_Toc139703334"/>
       <w:r>
         <w:rPr>
           <w:b/>
@@ -29764,10 +29766,10 @@
         <w:tab/>
         <w:t>Tujuan Analisis Laporan Keuangan</w:t>
       </w:r>
-      <w:bookmarkEnd w:id="196"/>
       <w:bookmarkEnd w:id="197"/>
       <w:bookmarkEnd w:id="198"/>
       <w:bookmarkEnd w:id="199"/>
+      <w:bookmarkEnd w:id="200"/>
       <w:r>
         <w:rPr>
           <w:b/>
@@ -29990,10 +29992,10 @@
       <w:pPr>
         <w:pStyle w:val="Heading2"/>
       </w:pPr>
-      <w:bookmarkStart w:id="200" w:name="_Toc135748999"/>
-      <w:bookmarkStart w:id="201" w:name="_Toc135749563"/>
-      <w:bookmarkStart w:id="202" w:name="_Toc135749649"/>
-      <w:bookmarkStart w:id="203" w:name="_Toc139703335"/>
+      <w:bookmarkStart w:id="201" w:name="_Toc135748999"/>
+      <w:bookmarkStart w:id="202" w:name="_Toc135749563"/>
+      <w:bookmarkStart w:id="203" w:name="_Toc135749649"/>
+      <w:bookmarkStart w:id="204" w:name="_Toc139703335"/>
       <w:r>
         <w:t>2.5</w:t>
       </w:r>
@@ -30006,19 +30008,19 @@
         </w:rPr>
         <w:t>Loan To Deposit Ratio (LDR)</w:t>
       </w:r>
-      <w:bookmarkEnd w:id="200"/>
       <w:bookmarkEnd w:id="201"/>
       <w:bookmarkEnd w:id="202"/>
       <w:bookmarkEnd w:id="203"/>
+      <w:bookmarkEnd w:id="204"/>
     </w:p>
     <w:p>
       <w:pPr>
         <w:pStyle w:val="Heading3"/>
       </w:pPr>
-      <w:bookmarkStart w:id="204" w:name="_Toc135749000"/>
-      <w:bookmarkStart w:id="205" w:name="_Toc135749564"/>
-      <w:bookmarkStart w:id="206" w:name="_Toc135749650"/>
-      <w:bookmarkStart w:id="207" w:name="_Toc139703336"/>
+      <w:bookmarkStart w:id="205" w:name="_Toc135749000"/>
+      <w:bookmarkStart w:id="206" w:name="_Toc135749564"/>
+      <w:bookmarkStart w:id="207" w:name="_Toc135749650"/>
+      <w:bookmarkStart w:id="208" w:name="_Toc139703336"/>
       <w:r>
         <w:rPr>
           <w:b/>
@@ -30045,10 +30047,10 @@
         </w:rPr>
         <w:t>)</w:t>
       </w:r>
-      <w:bookmarkEnd w:id="204"/>
       <w:bookmarkEnd w:id="205"/>
       <w:bookmarkEnd w:id="206"/>
       <w:bookmarkEnd w:id="207"/>
+      <w:bookmarkEnd w:id="208"/>
     </w:p>
     <w:p>
       <w:pPr>
@@ -30349,10 +30351,10 @@
           <w:b/>
         </w:rPr>
       </w:pPr>
-      <w:bookmarkStart w:id="208" w:name="_Toc135749001"/>
-      <w:bookmarkStart w:id="209" w:name="_Toc135749565"/>
-      <w:bookmarkStart w:id="210" w:name="_Toc135749651"/>
-      <w:bookmarkStart w:id="211" w:name="_Toc139703337"/>
+      <w:bookmarkStart w:id="209" w:name="_Toc135749001"/>
+      <w:bookmarkStart w:id="210" w:name="_Toc135749565"/>
+      <w:bookmarkStart w:id="211" w:name="_Toc135749651"/>
+      <w:bookmarkStart w:id="212" w:name="_Toc139703337"/>
       <w:r>
         <w:rPr>
           <w:b/>
@@ -30373,10 +30375,10 @@
         </w:rPr>
         <w:t>Loan to Deposit Ratio (LDR)</w:t>
       </w:r>
-      <w:bookmarkEnd w:id="208"/>
       <w:bookmarkEnd w:id="209"/>
       <w:bookmarkEnd w:id="210"/>
       <w:bookmarkEnd w:id="211"/>
+      <w:bookmarkEnd w:id="212"/>
       <w:r>
         <w:rPr>
           <w:b/>
@@ -30465,7 +30467,7 @@
               </wp:anchor>
             </w:drawing>
           </mc:Choice>
-          <mc:Fallback xmlns:cx="http://schemas.microsoft.com/office/drawing/2014/chartex" xmlns:cx1="http://schemas.microsoft.com/office/drawing/2015/9/8/chartex" xmlns:cx2="http://schemas.microsoft.com/office/drawing/2015/10/21/chartex" xmlns:cx3="http://schemas.microsoft.com/office/drawing/2016/5/9/chartex" xmlns:cx4="http://schemas.microsoft.com/office/drawing/2016/5/10/chartex" xmlns:cx5="http://schemas.microsoft.com/office/drawing/2016/5/11/chartex" xmlns:cx6="http://schemas.microsoft.com/office/drawing/2016/5/12/chartex" xmlns:cx7="http://schemas.microsoft.com/office/drawing/2016/5/13/chartex" xmlns:cx8="http://schemas.microsoft.com/office/drawing/2016/5/14/chartex" xmlns:aink="http://schemas.microsoft.com/office/drawing/2016/ink" xmlns:am3d="http://schemas.microsoft.com/office/drawing/2017/model3d" xmlns:oel="http://schemas.microsoft.com/office/2019/extlst" xmlns:w15="http://schemas.microsoft.com/office/word/2012/wordml" xmlns:w16cex="http://schemas.microsoft.com/office/word/2018/wordml/cex" xmlns:w16cid="http://schemas.microsoft.com/office/word/2016/wordml/cid" xmlns:w16="http://schemas.microsoft.com/office/word/2018/wordml" xmlns:w16sdtdh="http://schemas.microsoft.com/office/word/2020/wordml/sdtdatahash" xmlns:w16se="http://schemas.microsoft.com/office/word/2015/wordml/symex">
+          <mc:Fallback xmlns:w16se="http://schemas.microsoft.com/office/word/2015/wordml/symex" xmlns:w16sdtdh="http://schemas.microsoft.com/office/word/2020/wordml/sdtdatahash" xmlns:w16="http://schemas.microsoft.com/office/word/2018/wordml" xmlns:w16cid="http://schemas.microsoft.com/office/word/2016/wordml/cid" xmlns:w16cex="http://schemas.microsoft.com/office/word/2018/wordml/cex" xmlns:w15="http://schemas.microsoft.com/office/word/2012/wordml" xmlns:oel="http://schemas.microsoft.com/office/2019/extlst" xmlns:am3d="http://schemas.microsoft.com/office/drawing/2017/model3d" xmlns:aink="http://schemas.microsoft.com/office/drawing/2016/ink" xmlns:cx8="http://schemas.microsoft.com/office/drawing/2016/5/14/chartex" xmlns:cx7="http://schemas.microsoft.com/office/drawing/2016/5/13/chartex" xmlns:cx6="http://schemas.microsoft.com/office/drawing/2016/5/12/chartex" xmlns:cx5="http://schemas.microsoft.com/office/drawing/2016/5/11/chartex" xmlns:cx4="http://schemas.microsoft.com/office/drawing/2016/5/10/chartex" xmlns:cx3="http://schemas.microsoft.com/office/drawing/2016/5/9/chartex" xmlns:cx2="http://schemas.microsoft.com/office/drawing/2015/10/21/chartex" xmlns:cx1="http://schemas.microsoft.com/office/drawing/2015/9/8/chartex" xmlns:cx="http://schemas.microsoft.com/office/drawing/2014/chartex">
             <w:pict>
               <v:rect w14:anchorId="4BA2DAE0" id="Rectangle 11" o:spid="_x0000_s1026" style="position:absolute;margin-left:78.6pt;margin-top:80.7pt;width:250.5pt;height:41.25pt;z-index:251674624;visibility:visible;mso-wrap-style:square;mso-width-percent:0;mso-height-percent:0;mso-wrap-distance-left:9pt;mso-wrap-distance-top:0;mso-wrap-distance-right:9pt;mso-wrap-distance-bottom:0;mso-position-horizontal:absolute;mso-position-horizontal-relative:text;mso-position-vertical:absolute;mso-position-vertical-relative:text;mso-width-percent:0;mso-height-percent:0;mso-width-relative:margin;mso-height-relative:margin;v-text-anchor:middle" o:gfxdata="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" fillcolor="white [3201]" strokecolor="black [3200]" strokeweight="1pt"/>
             </w:pict>
@@ -30916,7 +30918,7 @@
               </wp:anchor>
             </w:drawing>
           </mc:Choice>
-          <mc:Fallback xmlns:cx="http://schemas.microsoft.com/office/drawing/2014/chartex" xmlns:cx1="http://schemas.microsoft.com/office/drawing/2015/9/8/chartex" xmlns:cx2="http://schemas.microsoft.com/office/drawing/2015/10/21/chartex" xmlns:cx3="http://schemas.microsoft.com/office/drawing/2016/5/9/chartex" xmlns:cx4="http://schemas.microsoft.com/office/drawing/2016/5/10/chartex" xmlns:cx5="http://schemas.microsoft.com/office/drawing/2016/5/11/chartex" xmlns:cx6="http://schemas.microsoft.com/office/drawing/2016/5/12/chartex" xmlns:cx7="http://schemas.microsoft.com/office/drawing/2016/5/13/chartex" xmlns:cx8="http://schemas.microsoft.com/office/drawing/2016/5/14/chartex" xmlns:aink="http://schemas.microsoft.com/office/drawing/2016/ink" xmlns:am3d="http://schemas.microsoft.com/office/drawing/2017/model3d" xmlns:oel="http://schemas.microsoft.com/office/2019/extlst" xmlns:w15="http://schemas.microsoft.com/office/word/2012/wordml" xmlns:w16cex="http://schemas.microsoft.com/office/word/2018/wordml/cex" xmlns:w16cid="http://schemas.microsoft.com/office/word/2016/wordml/cid" xmlns:w16="http://schemas.microsoft.com/office/word/2018/wordml" xmlns:w16sdtdh="http://schemas.microsoft.com/office/word/2020/wordml/sdtdatahash" xmlns:w16se="http://schemas.microsoft.com/office/word/2015/wordml/symex">
+          <mc:Fallback xmlns:w16se="http://schemas.microsoft.com/office/word/2015/wordml/symex" xmlns:w16sdtdh="http://schemas.microsoft.com/office/word/2020/wordml/sdtdatahash" xmlns:w16="http://schemas.microsoft.com/office/word/2018/wordml" xmlns:w16cid="http://schemas.microsoft.com/office/word/2016/wordml/cid" xmlns:w16cex="http://schemas.microsoft.com/office/word/2018/wordml/cex" xmlns:w15="http://schemas.microsoft.com/office/word/2012/wordml" xmlns:oel="http://schemas.microsoft.com/office/2019/extlst" xmlns:am3d="http://schemas.microsoft.com/office/drawing/2017/model3d" xmlns:aink="http://schemas.microsoft.com/office/drawing/2016/ink" xmlns:cx8="http://schemas.microsoft.com/office/drawing/2016/5/14/chartex" xmlns:cx7="http://schemas.microsoft.com/office/drawing/2016/5/13/chartex" xmlns:cx6="http://schemas.microsoft.com/office/drawing/2016/5/12/chartex" xmlns:cx5="http://schemas.microsoft.com/office/drawing/2016/5/11/chartex" xmlns:cx4="http://schemas.microsoft.com/office/drawing/2016/5/10/chartex" xmlns:cx3="http://schemas.microsoft.com/office/drawing/2016/5/9/chartex" xmlns:cx2="http://schemas.microsoft.com/office/drawing/2015/10/21/chartex" xmlns:cx1="http://schemas.microsoft.com/office/drawing/2015/9/8/chartex" xmlns:cx="http://schemas.microsoft.com/office/drawing/2014/chartex">
             <w:pict>
               <v:line w14:anchorId="1BF5C22D" id="Straight Connector 38" o:spid="_x0000_s1026" style="position:absolute;z-index:251676672;visibility:visible;mso-wrap-style:square;mso-width-percent:0;mso-wrap-distance-left:9pt;mso-wrap-distance-top:0;mso-wrap-distance-right:9pt;mso-wrap-distance-bottom:0;mso-position-horizontal:absolute;mso-position-horizontal-relative:text;mso-position-vertical:absolute;mso-position-vertical-relative:text;mso-width-percent:0;mso-width-relative:margin" from="127.35pt,17.8pt" to="269.85pt,17.8pt" o:gfxdata="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" strokecolor="black [3040]"/>
             </w:pict>
@@ -31113,10 +31115,10 @@
           <w:i/>
         </w:rPr>
       </w:pPr>
-      <w:bookmarkStart w:id="212" w:name="_Toc135749004"/>
-      <w:bookmarkStart w:id="213" w:name="_Toc135749568"/>
-      <w:bookmarkStart w:id="214" w:name="_Toc135749654"/>
-      <w:bookmarkStart w:id="215" w:name="_Toc139703338"/>
+      <w:bookmarkStart w:id="213" w:name="_Toc135749004"/>
+      <w:bookmarkStart w:id="214" w:name="_Toc135749568"/>
+      <w:bookmarkStart w:id="215" w:name="_Toc135749654"/>
+      <w:bookmarkStart w:id="216" w:name="_Toc139703338"/>
       <w:r>
         <w:t>2.6</w:t>
       </w:r>
@@ -31129,10 +31131,10 @@
         </w:rPr>
         <w:t>Net Interest Margin (NIM)</w:t>
       </w:r>
-      <w:bookmarkEnd w:id="212"/>
       <w:bookmarkEnd w:id="213"/>
       <w:bookmarkEnd w:id="214"/>
       <w:bookmarkEnd w:id="215"/>
+      <w:bookmarkEnd w:id="216"/>
     </w:p>
     <w:p>
       <w:pPr>
@@ -31142,10 +31144,10 @@
           <w:i/>
         </w:rPr>
       </w:pPr>
-      <w:bookmarkStart w:id="216" w:name="_Toc135749005"/>
-      <w:bookmarkStart w:id="217" w:name="_Toc135749569"/>
-      <w:bookmarkStart w:id="218" w:name="_Toc135749655"/>
-      <w:bookmarkStart w:id="219" w:name="_Toc139703339"/>
+      <w:bookmarkStart w:id="217" w:name="_Toc135749005"/>
+      <w:bookmarkStart w:id="218" w:name="_Toc135749569"/>
+      <w:bookmarkStart w:id="219" w:name="_Toc135749655"/>
+      <w:bookmarkStart w:id="220" w:name="_Toc139703339"/>
       <w:r>
         <w:rPr>
           <w:b/>
@@ -31166,10 +31168,10 @@
         </w:rPr>
         <w:t>Net Interest Margin (NIM)</w:t>
       </w:r>
-      <w:bookmarkEnd w:id="216"/>
       <w:bookmarkEnd w:id="217"/>
       <w:bookmarkEnd w:id="218"/>
       <w:bookmarkEnd w:id="219"/>
+      <w:bookmarkEnd w:id="220"/>
     </w:p>
     <w:p>
       <w:pPr>
@@ -31525,10 +31527,10 @@
           <w:b/>
         </w:rPr>
       </w:pPr>
-      <w:bookmarkStart w:id="220" w:name="_Toc135749006"/>
-      <w:bookmarkStart w:id="221" w:name="_Toc135749570"/>
-      <w:bookmarkStart w:id="222" w:name="_Toc135749656"/>
-      <w:bookmarkStart w:id="223" w:name="_Toc139703340"/>
+      <w:bookmarkStart w:id="221" w:name="_Toc135749006"/>
+      <w:bookmarkStart w:id="222" w:name="_Toc135749570"/>
+      <w:bookmarkStart w:id="223" w:name="_Toc135749656"/>
+      <w:bookmarkStart w:id="224" w:name="_Toc139703340"/>
       <w:r>
         <w:rPr>
           <w:b/>
@@ -31550,10 +31552,10 @@
         </w:rPr>
         <w:t>Net Interest Margin (NIM)</w:t>
       </w:r>
-      <w:bookmarkEnd w:id="220"/>
       <w:bookmarkEnd w:id="221"/>
       <w:bookmarkEnd w:id="222"/>
       <w:bookmarkEnd w:id="223"/>
+      <w:bookmarkEnd w:id="224"/>
     </w:p>
     <w:p>
       <w:pPr>
@@ -32159,7 +32161,7 @@
               </wp:anchor>
             </w:drawing>
           </mc:Choice>
-          <mc:Fallback xmlns:cx="http://schemas.microsoft.com/office/drawing/2014/chartex" xmlns:cx1="http://schemas.microsoft.com/office/drawing/2015/9/8/chartex" xmlns:cx2="http://schemas.microsoft.com/office/drawing/2015/10/21/chartex" xmlns:cx3="http://schemas.microsoft.com/office/drawing/2016/5/9/chartex" xmlns:cx4="http://schemas.microsoft.com/office/drawing/2016/5/10/chartex" xmlns:cx5="http://schemas.microsoft.com/office/drawing/2016/5/11/chartex" xmlns:cx6="http://schemas.microsoft.com/office/drawing/2016/5/12/chartex" xmlns:cx7="http://schemas.microsoft.com/office/drawing/2016/5/13/chartex" xmlns:cx8="http://schemas.microsoft.com/office/drawing/2016/5/14/chartex" xmlns:aink="http://schemas.microsoft.com/office/drawing/2016/ink" xmlns:am3d="http://schemas.microsoft.com/office/drawing/2017/model3d" xmlns:oel="http://schemas.microsoft.com/office/2019/extlst" xmlns:w15="http://schemas.microsoft.com/office/word/2012/wordml" xmlns:w16cex="http://schemas.microsoft.com/office/word/2018/wordml/cex" xmlns:w16cid="http://schemas.microsoft.com/office/word/2016/wordml/cid" xmlns:w16="http://schemas.microsoft.com/office/word/2018/wordml" xmlns:w16sdtdh="http://schemas.microsoft.com/office/word/2020/wordml/sdtdatahash" xmlns:w16se="http://schemas.microsoft.com/office/word/2015/wordml/symex">
+          <mc:Fallback xmlns:w16se="http://schemas.microsoft.com/office/word/2015/wordml/symex" xmlns:w16sdtdh="http://schemas.microsoft.com/office/word/2020/wordml/sdtdatahash" xmlns:w16="http://schemas.microsoft.com/office/word/2018/wordml" xmlns:w16cid="http://schemas.microsoft.com/office/word/2016/wordml/cid" xmlns:w16cex="http://schemas.microsoft.com/office/word/2018/wordml/cex" xmlns:w15="http://schemas.microsoft.com/office/word/2012/wordml" xmlns:oel="http://schemas.microsoft.com/office/2019/extlst" xmlns:am3d="http://schemas.microsoft.com/office/drawing/2017/model3d" xmlns:aink="http://schemas.microsoft.com/office/drawing/2016/ink" xmlns:cx8="http://schemas.microsoft.com/office/drawing/2016/5/14/chartex" xmlns:cx7="http://schemas.microsoft.com/office/drawing/2016/5/13/chartex" xmlns:cx6="http://schemas.microsoft.com/office/drawing/2016/5/12/chartex" xmlns:cx5="http://schemas.microsoft.com/office/drawing/2016/5/11/chartex" xmlns:cx4="http://schemas.microsoft.com/office/drawing/2016/5/10/chartex" xmlns:cx3="http://schemas.microsoft.com/office/drawing/2016/5/9/chartex" xmlns:cx2="http://schemas.microsoft.com/office/drawing/2015/10/21/chartex" xmlns:cx1="http://schemas.microsoft.com/office/drawing/2015/9/8/chartex" xmlns:cx="http://schemas.microsoft.com/office/drawing/2014/chartex">
             <w:pict>
               <v:rect w14:anchorId="67C9135D" id="Rectangle 39" o:spid="_x0000_s1026" style="position:absolute;margin-left:67.45pt;margin-top:6.55pt;width:233.25pt;height:41.25pt;z-index:251680768;visibility:visible;mso-wrap-style:square;mso-width-percent:0;mso-height-percent:0;mso-wrap-distance-left:9pt;mso-wrap-distance-top:0;mso-wrap-distance-right:9pt;mso-wrap-distance-bottom:0;mso-position-horizontal:absolute;mso-position-horizontal-relative:text;mso-position-vertical:absolute;mso-position-vertical-relative:text;mso-width-percent:0;mso-height-percent:0;mso-width-relative:margin;mso-height-relative:margin;v-text-anchor:middle" o:gfxdata="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" fillcolor="white [3201]" strokecolor="black [3200]" strokeweight="1pt"/>
             </w:pict>
@@ -32233,7 +32235,7 @@
               </wp:anchor>
             </w:drawing>
           </mc:Choice>
-          <mc:Fallback xmlns:cx="http://schemas.microsoft.com/office/drawing/2014/chartex" xmlns:cx1="http://schemas.microsoft.com/office/drawing/2015/9/8/chartex" xmlns:cx2="http://schemas.microsoft.com/office/drawing/2015/10/21/chartex" xmlns:cx3="http://schemas.microsoft.com/office/drawing/2016/5/9/chartex" xmlns:cx4="http://schemas.microsoft.com/office/drawing/2016/5/10/chartex" xmlns:cx5="http://schemas.microsoft.com/office/drawing/2016/5/11/chartex" xmlns:cx6="http://schemas.microsoft.com/office/drawing/2016/5/12/chartex" xmlns:cx7="http://schemas.microsoft.com/office/drawing/2016/5/13/chartex" xmlns:cx8="http://schemas.microsoft.com/office/drawing/2016/5/14/chartex" xmlns:aink="http://schemas.microsoft.com/office/drawing/2016/ink" xmlns:am3d="http://schemas.microsoft.com/office/drawing/2017/model3d" xmlns:oel="http://schemas.microsoft.com/office/2019/extlst" xmlns:w15="http://schemas.microsoft.com/office/word/2012/wordml" xmlns:w16cex="http://schemas.microsoft.com/office/word/2018/wordml/cex" xmlns:w16cid="http://schemas.microsoft.com/office/word/2016/wordml/cid" xmlns:w16="http://schemas.microsoft.com/office/word/2018/wordml" xmlns:w16sdtdh="http://schemas.microsoft.com/office/word/2020/wordml/sdtdatahash" xmlns:w16se="http://schemas.microsoft.com/office/word/2015/wordml/symex">
+          <mc:Fallback xmlns:w16se="http://schemas.microsoft.com/office/word/2015/wordml/symex" xmlns:w16sdtdh="http://schemas.microsoft.com/office/word/2020/wordml/sdtdatahash" xmlns:w16="http://schemas.microsoft.com/office/word/2018/wordml" xmlns:w16cid="http://schemas.microsoft.com/office/word/2016/wordml/cid" xmlns:w16cex="http://schemas.microsoft.com/office/word/2018/wordml/cex" xmlns:w15="http://schemas.microsoft.com/office/word/2012/wordml" xmlns:oel="http://schemas.microsoft.com/office/2019/extlst" xmlns:am3d="http://schemas.microsoft.com/office/drawing/2017/model3d" xmlns:aink="http://schemas.microsoft.com/office/drawing/2016/ink" xmlns:cx8="http://schemas.microsoft.com/office/drawing/2016/5/14/chartex" xmlns:cx7="http://schemas.microsoft.com/office/drawing/2016/5/13/chartex" xmlns:cx6="http://schemas.microsoft.com/office/drawing/2016/5/12/chartex" xmlns:cx5="http://schemas.microsoft.com/office/drawing/2016/5/11/chartex" xmlns:cx4="http://schemas.microsoft.com/office/drawing/2016/5/10/chartex" xmlns:cx3="http://schemas.microsoft.com/office/drawing/2016/5/9/chartex" xmlns:cx2="http://schemas.microsoft.com/office/drawing/2015/10/21/chartex" xmlns:cx1="http://schemas.microsoft.com/office/drawing/2015/9/8/chartex" xmlns:cx="http://schemas.microsoft.com/office/drawing/2014/chartex">
             <w:pict>
               <v:line w14:anchorId="09A06A8F" id="Straight Connector 290" o:spid="_x0000_s1026" style="position:absolute;z-index:251683840;visibility:visible;mso-wrap-style:square;mso-wrap-distance-left:9pt;mso-wrap-distance-top:0;mso-wrap-distance-right:9pt;mso-wrap-distance-bottom:0;mso-position-horizontal:absolute;mso-position-horizontal-relative:text;mso-position-vertical:absolute;mso-position-vertical-relative:text" from="115.95pt,.15pt" to="254.85pt,.15pt" o:gfxdata="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" strokecolor="black [3040]"/>
             </w:pict>
@@ -32289,10 +32291,10 @@
       <w:pPr>
         <w:pStyle w:val="Heading2"/>
       </w:pPr>
-      <w:bookmarkStart w:id="224" w:name="_Toc135749008"/>
-      <w:bookmarkStart w:id="225" w:name="_Toc135749572"/>
-      <w:bookmarkStart w:id="226" w:name="_Toc135749658"/>
-      <w:bookmarkStart w:id="227" w:name="_Toc139703341"/>
+      <w:bookmarkStart w:id="225" w:name="_Toc135749008"/>
+      <w:bookmarkStart w:id="226" w:name="_Toc135749572"/>
+      <w:bookmarkStart w:id="227" w:name="_Toc135749658"/>
+      <w:bookmarkStart w:id="228" w:name="_Toc139703341"/>
       <w:r>
         <w:t>2.7</w:t>
       </w:r>
@@ -32305,10 +32307,10 @@
         </w:rPr>
         <w:t>Return On Asset (ROA)</w:t>
       </w:r>
-      <w:bookmarkEnd w:id="224"/>
       <w:bookmarkEnd w:id="225"/>
       <w:bookmarkEnd w:id="226"/>
       <w:bookmarkEnd w:id="227"/>
+      <w:bookmarkEnd w:id="228"/>
     </w:p>
     <w:p>
       <w:pPr>
@@ -32317,10 +32319,10 @@
           <w:b/>
         </w:rPr>
       </w:pPr>
-      <w:bookmarkStart w:id="228" w:name="_Toc135749009"/>
-      <w:bookmarkStart w:id="229" w:name="_Toc135749573"/>
-      <w:bookmarkStart w:id="230" w:name="_Toc135749659"/>
-      <w:bookmarkStart w:id="231" w:name="_Toc139703342"/>
+      <w:bookmarkStart w:id="229" w:name="_Toc135749009"/>
+      <w:bookmarkStart w:id="230" w:name="_Toc135749573"/>
+      <w:bookmarkStart w:id="231" w:name="_Toc135749659"/>
+      <w:bookmarkStart w:id="232" w:name="_Toc139703342"/>
       <w:r>
         <w:rPr>
           <w:b/>
@@ -32341,10 +32343,10 @@
         </w:rPr>
         <w:t>Return On Asset (ROA)</w:t>
       </w:r>
-      <w:bookmarkEnd w:id="228"/>
       <w:bookmarkEnd w:id="229"/>
       <w:bookmarkEnd w:id="230"/>
       <w:bookmarkEnd w:id="231"/>
+      <w:bookmarkEnd w:id="232"/>
     </w:p>
     <w:p>
       <w:pPr>
@@ -32621,10 +32623,10 @@
           <w:b/>
         </w:rPr>
       </w:pPr>
-      <w:bookmarkStart w:id="232" w:name="_Toc135749010"/>
-      <w:bookmarkStart w:id="233" w:name="_Toc135749574"/>
-      <w:bookmarkStart w:id="234" w:name="_Toc135749660"/>
-      <w:bookmarkStart w:id="235" w:name="_Toc139703343"/>
+      <w:bookmarkStart w:id="233" w:name="_Toc135749010"/>
+      <w:bookmarkStart w:id="234" w:name="_Toc135749574"/>
+      <w:bookmarkStart w:id="235" w:name="_Toc135749660"/>
+      <w:bookmarkStart w:id="236" w:name="_Toc139703343"/>
       <w:r>
         <w:rPr>
           <w:b/>
@@ -32645,10 +32647,10 @@
         </w:rPr>
         <w:t>Return On Asset (ROA)</w:t>
       </w:r>
-      <w:bookmarkEnd w:id="232"/>
       <w:bookmarkEnd w:id="233"/>
       <w:bookmarkEnd w:id="234"/>
       <w:bookmarkEnd w:id="235"/>
+      <w:bookmarkEnd w:id="236"/>
     </w:p>
     <w:p>
       <w:pPr>
@@ -32933,7 +32935,7 @@
               </wp:anchor>
             </w:drawing>
           </mc:Choice>
-          <mc:Fallback xmlns:cx="http://schemas.microsoft.com/office/drawing/2014/chartex" xmlns:cx1="http://schemas.microsoft.com/office/drawing/2015/9/8/chartex" xmlns:cx2="http://schemas.microsoft.com/office/drawing/2015/10/21/chartex" xmlns:cx3="http://schemas.microsoft.com/office/drawing/2016/5/9/chartex" xmlns:cx4="http://schemas.microsoft.com/office/drawing/2016/5/10/chartex" xmlns:cx5="http://schemas.microsoft.com/office/drawing/2016/5/11/chartex" xmlns:cx6="http://schemas.microsoft.com/office/drawing/2016/5/12/chartex" xmlns:cx7="http://schemas.microsoft.com/office/drawing/2016/5/13/chartex" xmlns:cx8="http://schemas.microsoft.com/office/drawing/2016/5/14/chartex" xmlns:aink="http://schemas.microsoft.com/office/drawing/2016/ink" xmlns:am3d="http://schemas.microsoft.com/office/drawing/2017/model3d" xmlns:oel="http://schemas.microsoft.com/office/2019/extlst" xmlns:w15="http://schemas.microsoft.com/office/word/2012/wordml" xmlns:w16cex="http://schemas.microsoft.com/office/word/2018/wordml/cex" xmlns:w16cid="http://schemas.microsoft.com/office/word/2016/wordml/cid" xmlns:w16="http://schemas.microsoft.com/office/word/2018/wordml" xmlns:w16sdtdh="http://schemas.microsoft.com/office/word/2020/wordml/sdtdatahash" xmlns:w16se="http://schemas.microsoft.com/office/word/2015/wordml/symex">
+          <mc:Fallback xmlns:w16se="http://schemas.microsoft.com/office/word/2015/wordml/symex" xmlns:w16sdtdh="http://schemas.microsoft.com/office/word/2020/wordml/sdtdatahash" xmlns:w16="http://schemas.microsoft.com/office/word/2018/wordml" xmlns:w16cid="http://schemas.microsoft.com/office/word/2016/wordml/cid" xmlns:w16cex="http://schemas.microsoft.com/office/word/2018/wordml/cex" xmlns:w15="http://schemas.microsoft.com/office/word/2012/wordml" xmlns:oel="http://schemas.microsoft.com/office/2019/extlst" xmlns:am3d="http://schemas.microsoft.com/office/drawing/2017/model3d" xmlns:aink="http://schemas.microsoft.com/office/drawing/2016/ink" xmlns:cx8="http://schemas.microsoft.com/office/drawing/2016/5/14/chartex" xmlns:cx7="http://schemas.microsoft.com/office/drawing/2016/5/13/chartex" xmlns:cx6="http://schemas.microsoft.com/office/drawing/2016/5/12/chartex" xmlns:cx5="http://schemas.microsoft.com/office/drawing/2016/5/11/chartex" xmlns:cx4="http://schemas.microsoft.com/office/drawing/2016/5/10/chartex" xmlns:cx3="http://schemas.microsoft.com/office/drawing/2016/5/9/chartex" xmlns:cx2="http://schemas.microsoft.com/office/drawing/2015/10/21/chartex" xmlns:cx1="http://schemas.microsoft.com/office/drawing/2015/9/8/chartex" xmlns:cx="http://schemas.microsoft.com/office/drawing/2014/chartex">
             <w:pict>
               <v:rect w14:anchorId="46280DEE" id="Rectangle 293" o:spid="_x0000_s1026" style="position:absolute;margin-left:105.4pt;margin-top:47.3pt;width:219pt;height:45.75pt;z-index:251686912;visibility:visible;mso-wrap-style:square;mso-width-percent:0;mso-wrap-distance-left:9pt;mso-wrap-distance-top:0;mso-wrap-distance-right:9pt;mso-wrap-distance-bottom:0;mso-position-horizontal:absolute;mso-position-horizontal-relative:text;mso-position-vertical:absolute;mso-position-vertical-relative:text;mso-width-percent:0;mso-width-relative:margin;v-text-anchor:middle" o:gfxdata="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" fillcolor="white [3201]" strokecolor="black [3200]" strokeweight="1pt"/>
             </w:pict>
@@ -33015,7 +33017,7 @@
               </wp:anchor>
             </w:drawing>
           </mc:Choice>
-          <mc:Fallback xmlns:cx="http://schemas.microsoft.com/office/drawing/2014/chartex" xmlns:cx1="http://schemas.microsoft.com/office/drawing/2015/9/8/chartex" xmlns:cx2="http://schemas.microsoft.com/office/drawing/2015/10/21/chartex" xmlns:cx3="http://schemas.microsoft.com/office/drawing/2016/5/9/chartex" xmlns:cx4="http://schemas.microsoft.com/office/drawing/2016/5/10/chartex" xmlns:cx5="http://schemas.microsoft.com/office/drawing/2016/5/11/chartex" xmlns:cx6="http://schemas.microsoft.com/office/drawing/2016/5/12/chartex" xmlns:cx7="http://schemas.microsoft.com/office/drawing/2016/5/13/chartex" xmlns:cx8="http://schemas.microsoft.com/office/drawing/2016/5/14/chartex" xmlns:aink="http://schemas.microsoft.com/office/drawing/2016/ink" xmlns:am3d="http://schemas.microsoft.com/office/drawing/2017/model3d" xmlns:oel="http://schemas.microsoft.com/office/2019/extlst" xmlns:w15="http://schemas.microsoft.com/office/word/2012/wordml" xmlns:w16cex="http://schemas.microsoft.com/office/word/2018/wordml/cex" xmlns:w16cid="http://schemas.microsoft.com/office/word/2016/wordml/cid" xmlns:w16="http://schemas.microsoft.com/office/word/2018/wordml" xmlns:w16sdtdh="http://schemas.microsoft.com/office/word/2020/wordml/sdtdatahash" xmlns:w16se="http://schemas.microsoft.com/office/word/2015/wordml/symex">
+          <mc:Fallback xmlns:w16se="http://schemas.microsoft.com/office/word/2015/wordml/symex" xmlns:w16sdtdh="http://schemas.microsoft.com/office/word/2020/wordml/sdtdatahash" xmlns:w16="http://schemas.microsoft.com/office/word/2018/wordml" xmlns:w16cid="http://schemas.microsoft.com/office/word/2016/wordml/cid" xmlns:w16cex="http://schemas.microsoft.com/office/word/2018/wordml/cex" xmlns:w15="http://schemas.microsoft.com/office/word/2012/wordml" xmlns:oel="http://schemas.microsoft.com/office/2019/extlst" xmlns:am3d="http://schemas.microsoft.com/office/drawing/2017/model3d" xmlns:aink="http://schemas.microsoft.com/office/drawing/2016/ink" xmlns:cx8="http://schemas.microsoft.com/office/drawing/2016/5/14/chartex" xmlns:cx7="http://schemas.microsoft.com/office/drawing/2016/5/13/chartex" xmlns:cx6="http://schemas.microsoft.com/office/drawing/2016/5/12/chartex" xmlns:cx5="http://schemas.microsoft.com/office/drawing/2016/5/11/chartex" xmlns:cx4="http://schemas.microsoft.com/office/drawing/2016/5/10/chartex" xmlns:cx3="http://schemas.microsoft.com/office/drawing/2016/5/9/chartex" xmlns:cx2="http://schemas.microsoft.com/office/drawing/2015/10/21/chartex" xmlns:cx1="http://schemas.microsoft.com/office/drawing/2015/9/8/chartex" xmlns:cx="http://schemas.microsoft.com/office/drawing/2014/chartex">
             <w:pict>
               <v:line w14:anchorId="5B22BCE3" id="Straight Connector 296" o:spid="_x0000_s1026" style="position:absolute;z-index:251689984;visibility:visible;mso-wrap-style:square;mso-wrap-distance-left:9pt;mso-wrap-distance-top:0;mso-wrap-distance-right:9pt;mso-wrap-distance-bottom:0;mso-position-horizontal:absolute;mso-position-horizontal-relative:text;mso-position-vertical:absolute;mso-position-vertical-relative:text" from="151.35pt,15.8pt" to="280.35pt,15.8pt" o:gfxdata="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" strokecolor="black [3040]"/>
             </w:pict>
@@ -33374,10 +33376,10 @@
           <w:b/>
         </w:rPr>
       </w:pPr>
-      <w:bookmarkStart w:id="236" w:name="_Toc135749011"/>
-      <w:bookmarkStart w:id="237" w:name="_Toc135749575"/>
-      <w:bookmarkStart w:id="238" w:name="_Toc135749661"/>
-      <w:bookmarkStart w:id="239" w:name="_Toc139703344"/>
+      <w:bookmarkStart w:id="237" w:name="_Toc135749011"/>
+      <w:bookmarkStart w:id="238" w:name="_Toc135749575"/>
+      <w:bookmarkStart w:id="239" w:name="_Toc135749661"/>
+      <w:bookmarkStart w:id="240" w:name="_Toc139703344"/>
       <w:r>
         <w:rPr>
           <w:b/>
@@ -33398,10 +33400,10 @@
         </w:rPr>
         <w:t>Return On Asset (ROA)</w:t>
       </w:r>
-      <w:bookmarkEnd w:id="236"/>
       <w:bookmarkEnd w:id="237"/>
       <w:bookmarkEnd w:id="238"/>
       <w:bookmarkEnd w:id="239"/>
+      <w:bookmarkEnd w:id="240"/>
       <w:r>
         <w:rPr>
           <w:b/>
@@ -33658,10 +33660,10 @@
       <w:pPr>
         <w:pStyle w:val="Heading2"/>
       </w:pPr>
-      <w:bookmarkStart w:id="240" w:name="_Toc135749012"/>
-      <w:bookmarkStart w:id="241" w:name="_Toc135749576"/>
-      <w:bookmarkStart w:id="242" w:name="_Toc135749662"/>
-      <w:bookmarkStart w:id="243" w:name="_Toc139703345"/>
+      <w:bookmarkStart w:id="241" w:name="_Toc135749012"/>
+      <w:bookmarkStart w:id="242" w:name="_Toc135749576"/>
+      <w:bookmarkStart w:id="243" w:name="_Toc135749662"/>
+      <w:bookmarkStart w:id="244" w:name="_Toc139703345"/>
       <w:r>
         <w:t>2.8</w:t>
       </w:r>
@@ -33671,10 +33673,10 @@
       <w:r>
         <w:t>Pengaruh Antar Variabel</w:t>
       </w:r>
-      <w:bookmarkEnd w:id="240"/>
       <w:bookmarkEnd w:id="241"/>
       <w:bookmarkEnd w:id="242"/>
       <w:bookmarkEnd w:id="243"/>
+      <w:bookmarkEnd w:id="244"/>
       <w:r>
         <w:t xml:space="preserve"> </w:t>
       </w:r>
@@ -34900,10 +34902,10 @@
       <w:pPr>
         <w:pStyle w:val="Heading2"/>
       </w:pPr>
-      <w:bookmarkStart w:id="244" w:name="_Toc135749013"/>
-      <w:bookmarkStart w:id="245" w:name="_Toc135749577"/>
-      <w:bookmarkStart w:id="246" w:name="_Toc135749663"/>
-      <w:bookmarkStart w:id="247" w:name="_Toc139703346"/>
+      <w:bookmarkStart w:id="245" w:name="_Toc135749013"/>
+      <w:bookmarkStart w:id="246" w:name="_Toc135749577"/>
+      <w:bookmarkStart w:id="247" w:name="_Toc135749663"/>
+      <w:bookmarkStart w:id="248" w:name="_Toc139703346"/>
       <w:r>
         <w:t>2.9</w:t>
       </w:r>
@@ -34911,10 +34913,10 @@
         <w:tab/>
         <w:t>Kerangka Pemikiran dan Paradigma</w:t>
       </w:r>
-      <w:bookmarkEnd w:id="244"/>
       <w:bookmarkEnd w:id="245"/>
       <w:bookmarkEnd w:id="246"/>
       <w:bookmarkEnd w:id="247"/>
+      <w:bookmarkEnd w:id="248"/>
     </w:p>
     <w:p>
       <w:pPr>
@@ -36050,7 +36052,7 @@
               </wp:anchor>
             </w:drawing>
           </mc:Choice>
-          <mc:Fallback xmlns:cx="http://schemas.microsoft.com/office/drawing/2014/chartex" xmlns:cx1="http://schemas.microsoft.com/office/drawing/2015/9/8/chartex" xmlns:cx2="http://schemas.microsoft.com/office/drawing/2015/10/21/chartex" xmlns:cx3="http://schemas.microsoft.com/office/drawing/2016/5/9/chartex" xmlns:cx4="http://schemas.microsoft.com/office/drawing/2016/5/10/chartex" xmlns:cx5="http://schemas.microsoft.com/office/drawing/2016/5/11/chartex" xmlns:cx6="http://schemas.microsoft.com/office/drawing/2016/5/12/chartex" xmlns:cx7="http://schemas.microsoft.com/office/drawing/2016/5/13/chartex" xmlns:cx8="http://schemas.microsoft.com/office/drawing/2016/5/14/chartex" xmlns:aink="http://schemas.microsoft.com/office/drawing/2016/ink" xmlns:am3d="http://schemas.microsoft.com/office/drawing/2017/model3d" xmlns:oel="http://schemas.microsoft.com/office/2019/extlst" xmlns:w15="http://schemas.microsoft.com/office/word/2012/wordml" xmlns:w16cex="http://schemas.microsoft.com/office/word/2018/wordml/cex" xmlns:w16cid="http://schemas.microsoft.com/office/word/2016/wordml/cid" xmlns:w16="http://schemas.microsoft.com/office/word/2018/wordml" xmlns:w16sdtdh="http://schemas.microsoft.com/office/word/2020/wordml/sdtdatahash" xmlns:w16se="http://schemas.microsoft.com/office/word/2015/wordml/symex">
+          <mc:Fallback xmlns:w16se="http://schemas.microsoft.com/office/word/2015/wordml/symex" xmlns:w16sdtdh="http://schemas.microsoft.com/office/word/2020/wordml/sdtdatahash" xmlns:w16="http://schemas.microsoft.com/office/word/2018/wordml" xmlns:w16cid="http://schemas.microsoft.com/office/word/2016/wordml/cid" xmlns:w16cex="http://schemas.microsoft.com/office/word/2018/wordml/cex" xmlns:w15="http://schemas.microsoft.com/office/word/2012/wordml" xmlns:oel="http://schemas.microsoft.com/office/2019/extlst" xmlns:am3d="http://schemas.microsoft.com/office/drawing/2017/model3d" xmlns:aink="http://schemas.microsoft.com/office/drawing/2016/ink" xmlns:cx8="http://schemas.microsoft.com/office/drawing/2016/5/14/chartex" xmlns:cx7="http://schemas.microsoft.com/office/drawing/2016/5/13/chartex" xmlns:cx6="http://schemas.microsoft.com/office/drawing/2016/5/12/chartex" xmlns:cx5="http://schemas.microsoft.com/office/drawing/2016/5/11/chartex" xmlns:cx4="http://schemas.microsoft.com/office/drawing/2016/5/10/chartex" xmlns:cx3="http://schemas.microsoft.com/office/drawing/2016/5/9/chartex" xmlns:cx2="http://schemas.microsoft.com/office/drawing/2015/10/21/chartex" xmlns:cx1="http://schemas.microsoft.com/office/drawing/2015/9/8/chartex" xmlns:cx="http://schemas.microsoft.com/office/drawing/2014/chartex">
             <w:pict>
               <v:rect w14:anchorId="105D351B" id="Rectangle 40" o:spid="_x0000_s1026" style="position:absolute;margin-left:76.15pt;margin-top:-8.7pt;width:226.25pt;height:45.05pt;z-index:251693056;visibility:visible;mso-wrap-style:square;mso-width-percent:0;mso-wrap-distance-left:9pt;mso-wrap-distance-top:0;mso-wrap-distance-right:9pt;mso-wrap-distance-bottom:0;mso-position-horizontal:absolute;mso-position-horizontal-relative:text;mso-position-vertical:absolute;mso-position-vertical-relative:text;mso-width-percent:0;mso-width-relative:margin;v-text-anchor:middle" o:gfxdata="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" fillcolor="white [3201]" strokecolor="black [3200]" strokeweight="1pt"/>
             </w:pict>
@@ -36426,7 +36428,7 @@
               </wp:anchor>
             </w:drawing>
           </mc:Choice>
-          <mc:Fallback xmlns:cx="http://schemas.microsoft.com/office/drawing/2014/chartex" xmlns:cx1="http://schemas.microsoft.com/office/drawing/2015/9/8/chartex" xmlns:cx2="http://schemas.microsoft.com/office/drawing/2015/10/21/chartex" xmlns:cx3="http://schemas.microsoft.com/office/drawing/2016/5/9/chartex" xmlns:cx4="http://schemas.microsoft.com/office/drawing/2016/5/10/chartex" xmlns:cx5="http://schemas.microsoft.com/office/drawing/2016/5/11/chartex" xmlns:cx6="http://schemas.microsoft.com/office/drawing/2016/5/12/chartex" xmlns:cx7="http://schemas.microsoft.com/office/drawing/2016/5/13/chartex" xmlns:cx8="http://schemas.microsoft.com/office/drawing/2016/5/14/chartex" xmlns:aink="http://schemas.microsoft.com/office/drawing/2016/ink" xmlns:am3d="http://schemas.microsoft.com/office/drawing/2017/model3d" xmlns:oel="http://schemas.microsoft.com/office/2019/extlst" xmlns:w15="http://schemas.microsoft.com/office/word/2012/wordml" xmlns:w16cex="http://schemas.microsoft.com/office/word/2018/wordml/cex" xmlns:w16cid="http://schemas.microsoft.com/office/word/2016/wordml/cid" xmlns:w16="http://schemas.microsoft.com/office/word/2018/wordml" xmlns:w16sdtdh="http://schemas.microsoft.com/office/word/2020/wordml/sdtdatahash" xmlns:w16se="http://schemas.microsoft.com/office/word/2015/wordml/symex">
+          <mc:Fallback xmlns:w16se="http://schemas.microsoft.com/office/word/2015/wordml/symex" xmlns:w16sdtdh="http://schemas.microsoft.com/office/word/2020/wordml/sdtdatahash" xmlns:w16="http://schemas.microsoft.com/office/word/2018/wordml" xmlns:w16cid="http://schemas.microsoft.com/office/word/2016/wordml/cid" xmlns:w16cex="http://schemas.microsoft.com/office/word/2018/wordml/cex" xmlns:w15="http://schemas.microsoft.com/office/word/2012/wordml" xmlns:oel="http://schemas.microsoft.com/office/2019/extlst" xmlns:am3d="http://schemas.microsoft.com/office/drawing/2017/model3d" xmlns:aink="http://schemas.microsoft.com/office/drawing/2016/ink" xmlns:cx8="http://schemas.microsoft.com/office/drawing/2016/5/14/chartex" xmlns:cx7="http://schemas.microsoft.com/office/drawing/2016/5/13/chartex" xmlns:cx6="http://schemas.microsoft.com/office/drawing/2016/5/12/chartex" xmlns:cx5="http://schemas.microsoft.com/office/drawing/2016/5/11/chartex" xmlns:cx4="http://schemas.microsoft.com/office/drawing/2016/5/10/chartex" xmlns:cx3="http://schemas.microsoft.com/office/drawing/2016/5/9/chartex" xmlns:cx2="http://schemas.microsoft.com/office/drawing/2015/10/21/chartex" xmlns:cx1="http://schemas.microsoft.com/office/drawing/2015/9/8/chartex" xmlns:cx="http://schemas.microsoft.com/office/drawing/2014/chartex">
             <w:pict>
               <v:line w14:anchorId="3527DD54" id="Straight Connector 44" o:spid="_x0000_s1026" style="position:absolute;z-index:251695104;visibility:visible;mso-wrap-style:square;mso-wrap-distance-left:9pt;mso-wrap-distance-top:0;mso-wrap-distance-right:9pt;mso-wrap-distance-bottom:0;mso-position-horizontal:absolute;mso-position-horizontal-relative:text;mso-position-vertical:absolute;mso-position-vertical-relative:text" from="112.9pt,15.9pt" to="242.65pt,15.9pt" o:gfxdata="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" strokecolor="black [3040]"/>
             </w:pict>
@@ -36895,7 +36897,7 @@
               </wp:anchor>
             </w:drawing>
           </mc:Choice>
-          <mc:Fallback xmlns:cx="http://schemas.microsoft.com/office/drawing/2014/chartex" xmlns:cx1="http://schemas.microsoft.com/office/drawing/2015/9/8/chartex" xmlns:cx2="http://schemas.microsoft.com/office/drawing/2015/10/21/chartex" xmlns:cx3="http://schemas.microsoft.com/office/drawing/2016/5/9/chartex" xmlns:cx4="http://schemas.microsoft.com/office/drawing/2016/5/10/chartex" xmlns:cx5="http://schemas.microsoft.com/office/drawing/2016/5/11/chartex" xmlns:cx6="http://schemas.microsoft.com/office/drawing/2016/5/12/chartex" xmlns:cx7="http://schemas.microsoft.com/office/drawing/2016/5/13/chartex" xmlns:cx8="http://schemas.microsoft.com/office/drawing/2016/5/14/chartex" xmlns:aink="http://schemas.microsoft.com/office/drawing/2016/ink" xmlns:am3d="http://schemas.microsoft.com/office/drawing/2017/model3d" xmlns:oel="http://schemas.microsoft.com/office/2019/extlst" xmlns:w15="http://schemas.microsoft.com/office/word/2012/wordml" xmlns:w16cex="http://schemas.microsoft.com/office/word/2018/wordml/cex" xmlns:w16cid="http://schemas.microsoft.com/office/word/2016/wordml/cid" xmlns:w16="http://schemas.microsoft.com/office/word/2018/wordml" xmlns:w16sdtdh="http://schemas.microsoft.com/office/word/2020/wordml/sdtdatahash" xmlns:w16se="http://schemas.microsoft.com/office/word/2015/wordml/symex">
+          <mc:Fallback xmlns:w16se="http://schemas.microsoft.com/office/word/2015/wordml/symex" xmlns:w16sdtdh="http://schemas.microsoft.com/office/word/2020/wordml/sdtdatahash" xmlns:w16="http://schemas.microsoft.com/office/word/2018/wordml" xmlns:w16cid="http://schemas.microsoft.com/office/word/2016/wordml/cid" xmlns:w16cex="http://schemas.microsoft.com/office/word/2018/wordml/cex" xmlns:w15="http://schemas.microsoft.com/office/word/2012/wordml" xmlns:oel="http://schemas.microsoft.com/office/2019/extlst" xmlns:am3d="http://schemas.microsoft.com/office/drawing/2017/model3d" xmlns:aink="http://schemas.microsoft.com/office/drawing/2016/ink" xmlns:cx8="http://schemas.microsoft.com/office/drawing/2016/5/14/chartex" xmlns:cx7="http://schemas.microsoft.com/office/drawing/2016/5/13/chartex" xmlns:cx6="http://schemas.microsoft.com/office/drawing/2016/5/12/chartex" xmlns:cx5="http://schemas.microsoft.com/office/drawing/2016/5/11/chartex" xmlns:cx4="http://schemas.microsoft.com/office/drawing/2016/5/10/chartex" xmlns:cx3="http://schemas.microsoft.com/office/drawing/2016/5/9/chartex" xmlns:cx2="http://schemas.microsoft.com/office/drawing/2015/10/21/chartex" xmlns:cx1="http://schemas.microsoft.com/office/drawing/2015/9/8/chartex" xmlns:cx="http://schemas.microsoft.com/office/drawing/2014/chartex">
             <w:pict>
               <v:line w14:anchorId="6FD22526" id="Straight Connector 299" o:spid="_x0000_s1026" style="position:absolute;z-index:251700224;visibility:visible;mso-wrap-style:square;mso-wrap-distance-left:9pt;mso-wrap-distance-top:0;mso-wrap-distance-right:9pt;mso-wrap-distance-bottom:0;mso-position-horizontal:absolute;mso-position-horizontal-relative:text;mso-position-vertical:absolute;mso-position-vertical-relative:text" from="123.6pt,25.25pt" to="262.5pt,25.25pt" o:gfxdata="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" strokecolor="black [3040]"/>
             </w:pict>
@@ -37199,7 +37201,7 @@
               </wp:anchor>
             </w:drawing>
           </mc:Choice>
-          <mc:Fallback xmlns:cx="http://schemas.microsoft.com/office/drawing/2014/chartex" xmlns:cx1="http://schemas.microsoft.com/office/drawing/2015/9/8/chartex" xmlns:cx2="http://schemas.microsoft.com/office/drawing/2015/10/21/chartex" xmlns:cx3="http://schemas.microsoft.com/office/drawing/2016/5/9/chartex" xmlns:cx4="http://schemas.microsoft.com/office/drawing/2016/5/10/chartex" xmlns:cx5="http://schemas.microsoft.com/office/drawing/2016/5/11/chartex" xmlns:cx6="http://schemas.microsoft.com/office/drawing/2016/5/12/chartex" xmlns:cx7="http://schemas.microsoft.com/office/drawing/2016/5/13/chartex" xmlns:cx8="http://schemas.microsoft.com/office/drawing/2016/5/14/chartex" xmlns:aink="http://schemas.microsoft.com/office/drawing/2016/ink" xmlns:am3d="http://schemas.microsoft.com/office/drawing/2017/model3d" xmlns:oel="http://schemas.microsoft.com/office/2019/extlst" xmlns:w15="http://schemas.microsoft.com/office/word/2012/wordml" xmlns:w16cex="http://schemas.microsoft.com/office/word/2018/wordml/cex" xmlns:w16cid="http://schemas.microsoft.com/office/word/2016/wordml/cid" xmlns:w16="http://schemas.microsoft.com/office/word/2018/wordml" xmlns:w16sdtdh="http://schemas.microsoft.com/office/word/2020/wordml/sdtdatahash" xmlns:w16se="http://schemas.microsoft.com/office/word/2015/wordml/symex">
+          <mc:Fallback xmlns:w16se="http://schemas.microsoft.com/office/word/2015/wordml/symex" xmlns:w16sdtdh="http://schemas.microsoft.com/office/word/2020/wordml/sdtdatahash" xmlns:w16="http://schemas.microsoft.com/office/word/2018/wordml" xmlns:w16cid="http://schemas.microsoft.com/office/word/2016/wordml/cid" xmlns:w16cex="http://schemas.microsoft.com/office/word/2018/wordml/cex" xmlns:w15="http://schemas.microsoft.com/office/word/2012/wordml" xmlns:oel="http://schemas.microsoft.com/office/2019/extlst" xmlns:am3d="http://schemas.microsoft.com/office/drawing/2017/model3d" xmlns:aink="http://schemas.microsoft.com/office/drawing/2016/ink" xmlns:cx8="http://schemas.microsoft.com/office/drawing/2016/5/14/chartex" xmlns:cx7="http://schemas.microsoft.com/office/drawing/2016/5/13/chartex" xmlns:cx6="http://schemas.microsoft.com/office/drawing/2016/5/12/chartex" xmlns:cx5="http://schemas.microsoft.com/office/drawing/2016/5/11/chartex" xmlns:cx4="http://schemas.microsoft.com/office/drawing/2016/5/10/chartex" xmlns:cx3="http://schemas.microsoft.com/office/drawing/2016/5/9/chartex" xmlns:cx2="http://schemas.microsoft.com/office/drawing/2015/10/21/chartex" xmlns:cx1="http://schemas.microsoft.com/office/drawing/2015/9/8/chartex" xmlns:cx="http://schemas.microsoft.com/office/drawing/2014/chartex">
             <w:pict>
               <v:rect w14:anchorId="7B90E29A" id="Rectangle 301" o:spid="_x0000_s1026" style="position:absolute;margin-left:80pt;margin-top:3.35pt;width:232.6pt;height:45.05pt;z-index:251703296;visibility:visible;mso-wrap-style:square;mso-width-percent:0;mso-wrap-distance-left:9pt;mso-wrap-distance-top:0;mso-wrap-distance-right:9pt;mso-wrap-distance-bottom:0;mso-position-horizontal:absolute;mso-position-horizontal-relative:text;mso-position-vertical:absolute;mso-position-vertical-relative:text;mso-width-percent:0;mso-width-relative:margin;v-text-anchor:middle" o:gfxdata="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" filled="f" strokecolor="black [3200]" strokeweight="1pt"/>
             </w:pict>
@@ -37579,7 +37581,7 @@
               </wp:anchor>
             </w:drawing>
           </mc:Choice>
-          <mc:Fallback xmlns:cx="http://schemas.microsoft.com/office/drawing/2014/chartex" xmlns:cx1="http://schemas.microsoft.com/office/drawing/2015/9/8/chartex" xmlns:cx2="http://schemas.microsoft.com/office/drawing/2015/10/21/chartex" xmlns:cx3="http://schemas.microsoft.com/office/drawing/2016/5/9/chartex" xmlns:cx4="http://schemas.microsoft.com/office/drawing/2016/5/10/chartex" xmlns:cx5="http://schemas.microsoft.com/office/drawing/2016/5/11/chartex" xmlns:cx6="http://schemas.microsoft.com/office/drawing/2016/5/12/chartex" xmlns:cx7="http://schemas.microsoft.com/office/drawing/2016/5/13/chartex" xmlns:cx8="http://schemas.microsoft.com/office/drawing/2016/5/14/chartex" xmlns:aink="http://schemas.microsoft.com/office/drawing/2016/ink" xmlns:am3d="http://schemas.microsoft.com/office/drawing/2017/model3d" xmlns:oel="http://schemas.microsoft.com/office/2019/extlst" xmlns:w15="http://schemas.microsoft.com/office/word/2012/wordml" xmlns:w16cex="http://schemas.microsoft.com/office/word/2018/wordml/cex" xmlns:w16cid="http://schemas.microsoft.com/office/word/2016/wordml/cid" xmlns:w16="http://schemas.microsoft.com/office/word/2018/wordml" xmlns:w16sdtdh="http://schemas.microsoft.com/office/word/2020/wordml/sdtdatahash" xmlns:w16se="http://schemas.microsoft.com/office/word/2015/wordml/symex">
+          <mc:Fallback xmlns:w16se="http://schemas.microsoft.com/office/word/2015/wordml/symex" xmlns:w16sdtdh="http://schemas.microsoft.com/office/word/2020/wordml/sdtdatahash" xmlns:w16="http://schemas.microsoft.com/office/word/2018/wordml" xmlns:w16cid="http://schemas.microsoft.com/office/word/2016/wordml/cid" xmlns:w16cex="http://schemas.microsoft.com/office/word/2018/wordml/cex" xmlns:w15="http://schemas.microsoft.com/office/word/2012/wordml" xmlns:oel="http://schemas.microsoft.com/office/2019/extlst" xmlns:am3d="http://schemas.microsoft.com/office/drawing/2017/model3d" xmlns:aink="http://schemas.microsoft.com/office/drawing/2016/ink" xmlns:cx8="http://schemas.microsoft.com/office/drawing/2016/5/14/chartex" xmlns:cx7="http://schemas.microsoft.com/office/drawing/2016/5/13/chartex" xmlns:cx6="http://schemas.microsoft.com/office/drawing/2016/5/12/chartex" xmlns:cx5="http://schemas.microsoft.com/office/drawing/2016/5/11/chartex" xmlns:cx4="http://schemas.microsoft.com/office/drawing/2016/5/10/chartex" xmlns:cx3="http://schemas.microsoft.com/office/drawing/2016/5/9/chartex" xmlns:cx2="http://schemas.microsoft.com/office/drawing/2015/10/21/chartex" xmlns:cx1="http://schemas.microsoft.com/office/drawing/2015/9/8/chartex" xmlns:cx="http://schemas.microsoft.com/office/drawing/2014/chartex">
             <w:pict>
               <v:rect w14:anchorId="37A19BE8" id="Rectangle 305" o:spid="_x0000_s1026" style="position:absolute;margin-left:108.9pt;margin-top:-11.35pt;width:226.25pt;height:45.05pt;z-index:251707392;visibility:visible;mso-wrap-style:square;mso-width-percent:0;mso-wrap-distance-left:9pt;mso-wrap-distance-top:0;mso-wrap-distance-right:9pt;mso-wrap-distance-bottom:0;mso-position-horizontal:absolute;mso-position-horizontal-relative:text;mso-position-vertical:absolute;mso-position-vertical-relative:text;mso-width-percent:0;mso-width-relative:margin;v-text-anchor:middle" o:gfxdata="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" filled="f" strokecolor="black [3200]" strokeweight="1pt"/>
             </w:pict>
@@ -38059,7 +38061,7 @@
               </wp:anchor>
             </w:drawing>
           </mc:Choice>
-          <mc:Fallback xmlns:cx="http://schemas.microsoft.com/office/drawing/2014/chartex" xmlns:cx1="http://schemas.microsoft.com/office/drawing/2015/9/8/chartex" xmlns:cx2="http://schemas.microsoft.com/office/drawing/2015/10/21/chartex" xmlns:cx3="http://schemas.microsoft.com/office/drawing/2016/5/9/chartex" xmlns:cx4="http://schemas.microsoft.com/office/drawing/2016/5/10/chartex" xmlns:cx5="http://schemas.microsoft.com/office/drawing/2016/5/11/chartex" xmlns:cx6="http://schemas.microsoft.com/office/drawing/2016/5/12/chartex" xmlns:cx7="http://schemas.microsoft.com/office/drawing/2016/5/13/chartex" xmlns:cx8="http://schemas.microsoft.com/office/drawing/2016/5/14/chartex" xmlns:aink="http://schemas.microsoft.com/office/drawing/2016/ink" xmlns:am3d="http://schemas.microsoft.com/office/drawing/2017/model3d" xmlns:oel="http://schemas.microsoft.com/office/2019/extlst" xmlns:w15="http://schemas.microsoft.com/office/word/2012/wordml" xmlns:w16cex="http://schemas.microsoft.com/office/word/2018/wordml/cex" xmlns:w16cid="http://schemas.microsoft.com/office/word/2016/wordml/cid" xmlns:w16="http://schemas.microsoft.com/office/word/2018/wordml" xmlns:w16sdtdh="http://schemas.microsoft.com/office/word/2020/wordml/sdtdatahash" xmlns:w16se="http://schemas.microsoft.com/office/word/2015/wordml/symex">
+          <mc:Fallback xmlns:w16se="http://schemas.microsoft.com/office/word/2015/wordml/symex" xmlns:w16sdtdh="http://schemas.microsoft.com/office/word/2020/wordml/sdtdatahash" xmlns:w16="http://schemas.microsoft.com/office/word/2018/wordml" xmlns:w16cid="http://schemas.microsoft.com/office/word/2016/wordml/cid" xmlns:w16cex="http://schemas.microsoft.com/office/word/2018/wordml/cex" xmlns:w15="http://schemas.microsoft.com/office/word/2012/wordml" xmlns:oel="http://schemas.microsoft.com/office/2019/extlst" xmlns:am3d="http://schemas.microsoft.com/office/drawing/2017/model3d" xmlns:aink="http://schemas.microsoft.com/office/drawing/2016/ink" xmlns:cx8="http://schemas.microsoft.com/office/drawing/2016/5/14/chartex" xmlns:cx7="http://schemas.microsoft.com/office/drawing/2016/5/13/chartex" xmlns:cx6="http://schemas.microsoft.com/office/drawing/2016/5/12/chartex" xmlns:cx5="http://schemas.microsoft.com/office/drawing/2016/5/11/chartex" xmlns:cx4="http://schemas.microsoft.com/office/drawing/2016/5/10/chartex" xmlns:cx3="http://schemas.microsoft.com/office/drawing/2016/5/9/chartex" xmlns:cx2="http://schemas.microsoft.com/office/drawing/2015/10/21/chartex" xmlns:cx1="http://schemas.microsoft.com/office/drawing/2015/9/8/chartex" xmlns:cx="http://schemas.microsoft.com/office/drawing/2014/chartex">
             <w:pict>
               <v:line w14:anchorId="0B8115E4" id="Straight Connector 304" o:spid="_x0000_s1026" style="position:absolute;z-index:251705344;visibility:visible;mso-wrap-style:square;mso-wrap-distance-left:9pt;mso-wrap-distance-top:0;mso-wrap-distance-right:9pt;mso-wrap-distance-bottom:0;mso-position-horizontal:absolute;mso-position-horizontal-relative:text;mso-position-vertical:absolute;mso-position-vertical-relative:text" from="151.35pt,10.55pt" to="280.35pt,10.55pt" o:gfxdata="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" strokecolor="black [3040]"/>
             </w:pict>
@@ -38455,7 +38457,7 @@
           <w:lang w:val="id-ID"/>
         </w:rPr>
       </w:pPr>
-      <w:bookmarkStart w:id="248" w:name="_Toc139464031"/>
+      <w:bookmarkStart w:id="249" w:name="_Toc139464031"/>
       <w:r>
         <w:rPr>
           <w:color w:val="000000" w:themeColor="text1"/>
@@ -38523,7 +38525,7 @@
         </w:rPr>
         <w:t>Kerangka Pemikiran</w:t>
       </w:r>
-      <w:bookmarkEnd w:id="248"/>
+      <w:bookmarkEnd w:id="249"/>
     </w:p>
     <w:p>
       <w:pPr>
@@ -38627,10 +38629,10 @@
           <w:lang w:val="id-ID"/>
         </w:rPr>
       </w:pPr>
-      <w:bookmarkStart w:id="249" w:name="_Toc139464032"/>
-      <w:bookmarkStart w:id="250" w:name="_Toc135749014"/>
-      <w:bookmarkStart w:id="251" w:name="_Toc135749578"/>
-      <w:bookmarkStart w:id="252" w:name="_Toc135749664"/>
+      <w:bookmarkStart w:id="250" w:name="_Toc139464032"/>
+      <w:bookmarkStart w:id="251" w:name="_Toc135749014"/>
+      <w:bookmarkStart w:id="252" w:name="_Toc135749578"/>
+      <w:bookmarkStart w:id="253" w:name="_Toc135749664"/>
       <w:r>
         <w:rPr>
           <w:color w:val="000000" w:themeColor="text1"/>
@@ -38689,13 +38691,13 @@
         </w:rPr>
         <w:t xml:space="preserve"> Paradigma Penelitian</w:t>
       </w:r>
-      <w:bookmarkEnd w:id="249"/>
+      <w:bookmarkEnd w:id="250"/>
     </w:p>
     <w:p>
       <w:pPr>
         <w:pStyle w:val="Heading2"/>
       </w:pPr>
-      <w:bookmarkStart w:id="253" w:name="_Toc139703347"/>
+      <w:bookmarkStart w:id="254" w:name="_Toc139703347"/>
       <w:r>
         <w:t>2.10</w:t>
       </w:r>
@@ -38703,10 +38705,10 @@
         <w:tab/>
         <w:t>Hipotesis</w:t>
       </w:r>
-      <w:bookmarkEnd w:id="250"/>
       <w:bookmarkEnd w:id="251"/>
       <w:bookmarkEnd w:id="252"/>
       <w:bookmarkEnd w:id="253"/>
+      <w:bookmarkEnd w:id="254"/>
     </w:p>
     <w:p>
       <w:pPr>
@@ -40615,34 +40617,34 @@
       <w:pPr>
         <w:pStyle w:val="Heading1"/>
       </w:pPr>
-      <w:bookmarkStart w:id="254" w:name="_Toc135749015"/>
-      <w:bookmarkStart w:id="255" w:name="_Toc135749579"/>
-      <w:bookmarkStart w:id="256" w:name="_Toc135749665"/>
-      <w:bookmarkStart w:id="257" w:name="_Toc139703348"/>
+      <w:bookmarkStart w:id="255" w:name="_Toc135749015"/>
+      <w:bookmarkStart w:id="256" w:name="_Toc135749579"/>
+      <w:bookmarkStart w:id="257" w:name="_Toc135749665"/>
+      <w:bookmarkStart w:id="258" w:name="_Toc139703348"/>
       <w:r>
         <w:lastRenderedPageBreak/>
         <w:t>BAB III</w:t>
       </w:r>
-      <w:bookmarkEnd w:id="254"/>
       <w:bookmarkEnd w:id="255"/>
       <w:bookmarkEnd w:id="256"/>
       <w:bookmarkEnd w:id="257"/>
+      <w:bookmarkEnd w:id="258"/>
     </w:p>
     <w:p>
       <w:pPr>
         <w:pStyle w:val="Heading1"/>
       </w:pPr>
-      <w:bookmarkStart w:id="258" w:name="_Toc135749016"/>
-      <w:bookmarkStart w:id="259" w:name="_Toc135749580"/>
-      <w:bookmarkStart w:id="260" w:name="_Toc135749666"/>
-      <w:bookmarkStart w:id="261" w:name="_Toc139703349"/>
+      <w:bookmarkStart w:id="259" w:name="_Toc135749016"/>
+      <w:bookmarkStart w:id="260" w:name="_Toc135749580"/>
+      <w:bookmarkStart w:id="261" w:name="_Toc135749666"/>
+      <w:bookmarkStart w:id="262" w:name="_Toc139703349"/>
       <w:r>
         <w:t>OBJEK DAN METODE PENELITIAN</w:t>
       </w:r>
-      <w:bookmarkEnd w:id="258"/>
       <w:bookmarkEnd w:id="259"/>
       <w:bookmarkEnd w:id="260"/>
       <w:bookmarkEnd w:id="261"/>
+      <w:bookmarkEnd w:id="262"/>
     </w:p>
     <w:p>
       <w:pPr>
@@ -40657,10 +40659,10 @@
       <w:pPr>
         <w:pStyle w:val="Heading2"/>
       </w:pPr>
-      <w:bookmarkStart w:id="262" w:name="_Toc135749017"/>
-      <w:bookmarkStart w:id="263" w:name="_Toc135749581"/>
-      <w:bookmarkStart w:id="264" w:name="_Toc135749667"/>
-      <w:bookmarkStart w:id="265" w:name="_Toc139703350"/>
+      <w:bookmarkStart w:id="263" w:name="_Toc135749017"/>
+      <w:bookmarkStart w:id="264" w:name="_Toc135749581"/>
+      <w:bookmarkStart w:id="265" w:name="_Toc135749667"/>
+      <w:bookmarkStart w:id="266" w:name="_Toc139703350"/>
       <w:r>
         <w:t>3.1</w:t>
       </w:r>
@@ -40668,10 +40670,10 @@
         <w:tab/>
         <w:t>Objek Penelitian</w:t>
       </w:r>
-      <w:bookmarkEnd w:id="262"/>
       <w:bookmarkEnd w:id="263"/>
       <w:bookmarkEnd w:id="264"/>
       <w:bookmarkEnd w:id="265"/>
+      <w:bookmarkEnd w:id="266"/>
     </w:p>
     <w:p>
       <w:pPr>
@@ -40981,10 +40983,10 @@
       <w:pPr>
         <w:pStyle w:val="Heading2"/>
       </w:pPr>
-      <w:bookmarkStart w:id="266" w:name="_Toc135749018"/>
-      <w:bookmarkStart w:id="267" w:name="_Toc135749582"/>
-      <w:bookmarkStart w:id="268" w:name="_Toc135749668"/>
-      <w:bookmarkStart w:id="269" w:name="_Toc139703351"/>
+      <w:bookmarkStart w:id="267" w:name="_Toc135749018"/>
+      <w:bookmarkStart w:id="268" w:name="_Toc135749582"/>
+      <w:bookmarkStart w:id="269" w:name="_Toc135749668"/>
+      <w:bookmarkStart w:id="270" w:name="_Toc139703351"/>
       <w:r>
         <w:t>3.2</w:t>
       </w:r>
@@ -40992,10 +40994,10 @@
         <w:tab/>
         <w:t>Metode Penelitian</w:t>
       </w:r>
-      <w:bookmarkEnd w:id="266"/>
       <w:bookmarkEnd w:id="267"/>
       <w:bookmarkEnd w:id="268"/>
       <w:bookmarkEnd w:id="269"/>
+      <w:bookmarkEnd w:id="270"/>
       <w:r>
         <w:t xml:space="preserve"> </w:t>
       </w:r>
@@ -41007,10 +41009,10 @@
           <w:b/>
         </w:rPr>
       </w:pPr>
-      <w:bookmarkStart w:id="270" w:name="_Toc135749019"/>
-      <w:bookmarkStart w:id="271" w:name="_Toc135749583"/>
-      <w:bookmarkStart w:id="272" w:name="_Toc135749669"/>
-      <w:bookmarkStart w:id="273" w:name="_Toc139703352"/>
+      <w:bookmarkStart w:id="271" w:name="_Toc135749019"/>
+      <w:bookmarkStart w:id="272" w:name="_Toc135749583"/>
+      <w:bookmarkStart w:id="273" w:name="_Toc135749669"/>
+      <w:bookmarkStart w:id="274" w:name="_Toc139703352"/>
       <w:r>
         <w:rPr>
           <w:b/>
@@ -41024,10 +41026,10 @@
         <w:tab/>
         <w:t>Desain Penelitian</w:t>
       </w:r>
-      <w:bookmarkEnd w:id="270"/>
       <w:bookmarkEnd w:id="271"/>
       <w:bookmarkEnd w:id="272"/>
       <w:bookmarkEnd w:id="273"/>
+      <w:bookmarkEnd w:id="274"/>
       <w:r>
         <w:rPr>
           <w:b/>
@@ -41194,10 +41196,10 @@
           <w:b/>
         </w:rPr>
       </w:pPr>
-      <w:bookmarkStart w:id="274" w:name="_Toc135749020"/>
-      <w:bookmarkStart w:id="275" w:name="_Toc135749584"/>
-      <w:bookmarkStart w:id="276" w:name="_Toc135749670"/>
-      <w:bookmarkStart w:id="277" w:name="_Toc139703353"/>
+      <w:bookmarkStart w:id="275" w:name="_Toc135749020"/>
+      <w:bookmarkStart w:id="276" w:name="_Toc135749584"/>
+      <w:bookmarkStart w:id="277" w:name="_Toc135749670"/>
+      <w:bookmarkStart w:id="278" w:name="_Toc139703353"/>
       <w:r>
         <w:rPr>
           <w:b/>
@@ -41216,10 +41218,10 @@
         </w:rPr>
         <w:t>Unit Analisis</w:t>
       </w:r>
-      <w:bookmarkEnd w:id="274"/>
       <w:bookmarkEnd w:id="275"/>
       <w:bookmarkEnd w:id="276"/>
       <w:bookmarkEnd w:id="277"/>
+      <w:bookmarkEnd w:id="278"/>
       <w:r>
         <w:rPr>
           <w:b/>
@@ -41328,10 +41330,10 @@
           <w:b/>
         </w:rPr>
       </w:pPr>
-      <w:bookmarkStart w:id="278" w:name="_Toc135749021"/>
-      <w:bookmarkStart w:id="279" w:name="_Toc135749585"/>
-      <w:bookmarkStart w:id="280" w:name="_Toc135749671"/>
-      <w:bookmarkStart w:id="281" w:name="_Toc139703354"/>
+      <w:bookmarkStart w:id="279" w:name="_Toc135749021"/>
+      <w:bookmarkStart w:id="280" w:name="_Toc135749585"/>
+      <w:bookmarkStart w:id="281" w:name="_Toc135749671"/>
+      <w:bookmarkStart w:id="282" w:name="_Toc139703354"/>
       <w:r>
         <w:rPr>
           <w:b/>
@@ -41345,10 +41347,10 @@
         <w:tab/>
         <w:t>Data dan Sumber Data</w:t>
       </w:r>
-      <w:bookmarkEnd w:id="278"/>
       <w:bookmarkEnd w:id="279"/>
       <w:bookmarkEnd w:id="280"/>
       <w:bookmarkEnd w:id="281"/>
+      <w:bookmarkEnd w:id="282"/>
       <w:r>
         <w:rPr>
           <w:b/>
@@ -41476,10 +41478,10 @@
           <w:b/>
         </w:rPr>
       </w:pPr>
-      <w:bookmarkStart w:id="282" w:name="_Toc135749022"/>
-      <w:bookmarkStart w:id="283" w:name="_Toc135749586"/>
-      <w:bookmarkStart w:id="284" w:name="_Toc135749672"/>
-      <w:bookmarkStart w:id="285" w:name="_Toc139703355"/>
+      <w:bookmarkStart w:id="283" w:name="_Toc135749022"/>
+      <w:bookmarkStart w:id="284" w:name="_Toc135749586"/>
+      <w:bookmarkStart w:id="285" w:name="_Toc135749672"/>
+      <w:bookmarkStart w:id="286" w:name="_Toc139703355"/>
       <w:r>
         <w:rPr>
           <w:b/>
@@ -41494,10 +41496,10 @@
         <w:tab/>
         <w:t>Populasi dan Sampel</w:t>
       </w:r>
-      <w:bookmarkEnd w:id="282"/>
       <w:bookmarkEnd w:id="283"/>
       <w:bookmarkEnd w:id="284"/>
       <w:bookmarkEnd w:id="285"/>
+      <w:bookmarkEnd w:id="286"/>
     </w:p>
     <w:p>
       <w:pPr>
@@ -42080,7 +42082,7 @@
           <w:lang w:val="id-ID"/>
         </w:rPr>
       </w:pPr>
-      <w:bookmarkStart w:id="286" w:name="_Toc139463952"/>
+      <w:bookmarkStart w:id="287" w:name="_Toc139463952"/>
       <w:r>
         <w:rPr>
           <w:color w:val="000000" w:themeColor="text1"/>
@@ -42139,7 +42141,7 @@
         </w:rPr>
         <w:t xml:space="preserve"> Sampel Penelitian</w:t>
       </w:r>
-      <w:bookmarkEnd w:id="286"/>
+      <w:bookmarkEnd w:id="287"/>
     </w:p>
     <w:tbl>
       <w:tblPr>
@@ -43999,10 +44001,10 @@
           <w:b/>
         </w:rPr>
       </w:pPr>
-      <w:bookmarkStart w:id="287" w:name="_Toc135749023"/>
-      <w:bookmarkStart w:id="288" w:name="_Toc135749587"/>
-      <w:bookmarkStart w:id="289" w:name="_Toc135749673"/>
-      <w:bookmarkStart w:id="290" w:name="_Toc139703356"/>
+      <w:bookmarkStart w:id="288" w:name="_Toc135749023"/>
+      <w:bookmarkStart w:id="289" w:name="_Toc135749587"/>
+      <w:bookmarkStart w:id="290" w:name="_Toc135749673"/>
+      <w:bookmarkStart w:id="291" w:name="_Toc139703356"/>
       <w:r>
         <w:rPr>
           <w:b/>
@@ -44016,10 +44018,10 @@
         <w:tab/>
         <w:t>Operasional Variabel</w:t>
       </w:r>
-      <w:bookmarkEnd w:id="287"/>
       <w:bookmarkEnd w:id="288"/>
       <w:bookmarkEnd w:id="289"/>
       <w:bookmarkEnd w:id="290"/>
+      <w:bookmarkEnd w:id="291"/>
     </w:p>
     <w:p>
       <w:pPr>
@@ -44332,7 +44334,7 @@
           <w:lang w:val="id-ID"/>
         </w:rPr>
       </w:pPr>
-      <w:bookmarkStart w:id="291" w:name="_Toc139463953"/>
+      <w:bookmarkStart w:id="292" w:name="_Toc139463953"/>
       <w:r>
         <w:rPr>
           <w:color w:val="000000" w:themeColor="text1"/>
@@ -44400,7 +44402,7 @@
         </w:rPr>
         <w:t>Operasional Variabel</w:t>
       </w:r>
-      <w:bookmarkEnd w:id="291"/>
+      <w:bookmarkEnd w:id="292"/>
     </w:p>
     <w:tbl>
       <w:tblPr>
@@ -44900,7 +44902,7 @@
                     </wp:anchor>
                   </w:drawing>
                 </mc:Choice>
-                <mc:Fallback xmlns:cx="http://schemas.microsoft.com/office/drawing/2014/chartex" xmlns:cx1="http://schemas.microsoft.com/office/drawing/2015/9/8/chartex" xmlns:cx2="http://schemas.microsoft.com/office/drawing/2015/10/21/chartex" xmlns:cx3="http://schemas.microsoft.com/office/drawing/2016/5/9/chartex" xmlns:cx4="http://schemas.microsoft.com/office/drawing/2016/5/10/chartex" xmlns:cx5="http://schemas.microsoft.com/office/drawing/2016/5/11/chartex" xmlns:cx6="http://schemas.microsoft.com/office/drawing/2016/5/12/chartex" xmlns:cx7="http://schemas.microsoft.com/office/drawing/2016/5/13/chartex" xmlns:cx8="http://schemas.microsoft.com/office/drawing/2016/5/14/chartex" xmlns:aink="http://schemas.microsoft.com/office/drawing/2016/ink" xmlns:am3d="http://schemas.microsoft.com/office/drawing/2017/model3d" xmlns:oel="http://schemas.microsoft.com/office/2019/extlst" xmlns:w15="http://schemas.microsoft.com/office/word/2012/wordml" xmlns:w16cex="http://schemas.microsoft.com/office/word/2018/wordml/cex" xmlns:w16cid="http://schemas.microsoft.com/office/word/2016/wordml/cid" xmlns:w16="http://schemas.microsoft.com/office/word/2018/wordml" xmlns:w16sdtdh="http://schemas.microsoft.com/office/word/2020/wordml/sdtdatahash" xmlns:w16se="http://schemas.microsoft.com/office/word/2015/wordml/symex">
+                <mc:Fallback xmlns:w16se="http://schemas.microsoft.com/office/word/2015/wordml/symex" xmlns:w16sdtdh="http://schemas.microsoft.com/office/word/2020/wordml/sdtdatahash" xmlns:w16="http://schemas.microsoft.com/office/word/2018/wordml" xmlns:w16cid="http://schemas.microsoft.com/office/word/2016/wordml/cid" xmlns:w16cex="http://schemas.microsoft.com/office/word/2018/wordml/cex" xmlns:w15="http://schemas.microsoft.com/office/word/2012/wordml" xmlns:oel="http://schemas.microsoft.com/office/2019/extlst" xmlns:am3d="http://schemas.microsoft.com/office/drawing/2017/model3d" xmlns:aink="http://schemas.microsoft.com/office/drawing/2016/ink" xmlns:cx8="http://schemas.microsoft.com/office/drawing/2016/5/14/chartex" xmlns:cx7="http://schemas.microsoft.com/office/drawing/2016/5/13/chartex" xmlns:cx6="http://schemas.microsoft.com/office/drawing/2016/5/12/chartex" xmlns:cx5="http://schemas.microsoft.com/office/drawing/2016/5/11/chartex" xmlns:cx4="http://schemas.microsoft.com/office/drawing/2016/5/10/chartex" xmlns:cx3="http://schemas.microsoft.com/office/drawing/2016/5/9/chartex" xmlns:cx2="http://schemas.microsoft.com/office/drawing/2015/10/21/chartex" xmlns:cx1="http://schemas.microsoft.com/office/drawing/2015/9/8/chartex" xmlns:cx="http://schemas.microsoft.com/office/drawing/2014/chartex">
                   <w:pict>
                     <v:shapetype w14:anchorId="2419BF15" id="_x0000_t32" coordsize="21600,21600" o:spt="32" o:oned="t" path="m,l21600,21600e" filled="f">
                       <v:path arrowok="t" fillok="f" o:connecttype="none"/>
@@ -45384,7 +45386,7 @@
                     </wp:anchor>
                   </w:drawing>
                 </mc:Choice>
-                <mc:Fallback xmlns:cx="http://schemas.microsoft.com/office/drawing/2014/chartex" xmlns:cx1="http://schemas.microsoft.com/office/drawing/2015/9/8/chartex" xmlns:cx2="http://schemas.microsoft.com/office/drawing/2015/10/21/chartex" xmlns:cx3="http://schemas.microsoft.com/office/drawing/2016/5/9/chartex" xmlns:cx4="http://schemas.microsoft.com/office/drawing/2016/5/10/chartex" xmlns:cx5="http://schemas.microsoft.com/office/drawing/2016/5/11/chartex" xmlns:cx6="http://schemas.microsoft.com/office/drawing/2016/5/12/chartex" xmlns:cx7="http://schemas.microsoft.com/office/drawing/2016/5/13/chartex" xmlns:cx8="http://schemas.microsoft.com/office/drawing/2016/5/14/chartex" xmlns:aink="http://schemas.microsoft.com/office/drawing/2016/ink" xmlns:am3d="http://schemas.microsoft.com/office/drawing/2017/model3d" xmlns:oel="http://schemas.microsoft.com/office/2019/extlst" xmlns:w15="http://schemas.microsoft.com/office/word/2012/wordml" xmlns:w16cex="http://schemas.microsoft.com/office/word/2018/wordml/cex" xmlns:w16cid="http://schemas.microsoft.com/office/word/2016/wordml/cid" xmlns:w16="http://schemas.microsoft.com/office/word/2018/wordml" xmlns:w16sdtdh="http://schemas.microsoft.com/office/word/2020/wordml/sdtdatahash" xmlns:w16se="http://schemas.microsoft.com/office/word/2015/wordml/symex">
+                <mc:Fallback xmlns:w16se="http://schemas.microsoft.com/office/word/2015/wordml/symex" xmlns:w16sdtdh="http://schemas.microsoft.com/office/word/2020/wordml/sdtdatahash" xmlns:w16="http://schemas.microsoft.com/office/word/2018/wordml" xmlns:w16cid="http://schemas.microsoft.com/office/word/2016/wordml/cid" xmlns:w16cex="http://schemas.microsoft.com/office/word/2018/wordml/cex" xmlns:w15="http://schemas.microsoft.com/office/word/2012/wordml" xmlns:oel="http://schemas.microsoft.com/office/2019/extlst" xmlns:am3d="http://schemas.microsoft.com/office/drawing/2017/model3d" xmlns:aink="http://schemas.microsoft.com/office/drawing/2016/ink" xmlns:cx8="http://schemas.microsoft.com/office/drawing/2016/5/14/chartex" xmlns:cx7="http://schemas.microsoft.com/office/drawing/2016/5/13/chartex" xmlns:cx6="http://schemas.microsoft.com/office/drawing/2016/5/12/chartex" xmlns:cx5="http://schemas.microsoft.com/office/drawing/2016/5/11/chartex" xmlns:cx4="http://schemas.microsoft.com/office/drawing/2016/5/10/chartex" xmlns:cx3="http://schemas.microsoft.com/office/drawing/2016/5/9/chartex" xmlns:cx2="http://schemas.microsoft.com/office/drawing/2015/10/21/chartex" xmlns:cx1="http://schemas.microsoft.com/office/drawing/2015/9/8/chartex" xmlns:cx="http://schemas.microsoft.com/office/drawing/2014/chartex">
                   <w:pict>
                     <v:shape w14:anchorId="7806D25E" id="Straight Arrow Connector 51" o:spid="_x0000_s1026" type="#_x0000_t32" style="position:absolute;margin-left:35.25pt;margin-top:5.8pt;width:129pt;height:0;z-index:251714560;visibility:visible;mso-wrap-style:square;mso-width-percent:0;mso-height-percent:0;mso-wrap-distance-left:9pt;mso-wrap-distance-top:0;mso-wrap-distance-right:9pt;mso-wrap-distance-bottom:0;mso-position-horizontal:absolute;mso-position-horizontal-relative:text;mso-position-vertical:absolute;mso-position-vertical-relative:text;mso-width-percent:0;mso-height-percent:0;mso-width-relative:page;mso-height-relative:page" o:gfxdata="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"/>
                   </w:pict>
@@ -45837,7 +45839,7 @@
                     </wp:anchor>
                   </w:drawing>
                 </mc:Choice>
-                <mc:Fallback xmlns:cx="http://schemas.microsoft.com/office/drawing/2014/chartex" xmlns:cx1="http://schemas.microsoft.com/office/drawing/2015/9/8/chartex" xmlns:cx2="http://schemas.microsoft.com/office/drawing/2015/10/21/chartex" xmlns:cx3="http://schemas.microsoft.com/office/drawing/2016/5/9/chartex" xmlns:cx4="http://schemas.microsoft.com/office/drawing/2016/5/10/chartex" xmlns:cx5="http://schemas.microsoft.com/office/drawing/2016/5/11/chartex" xmlns:cx6="http://schemas.microsoft.com/office/drawing/2016/5/12/chartex" xmlns:cx7="http://schemas.microsoft.com/office/drawing/2016/5/13/chartex" xmlns:cx8="http://schemas.microsoft.com/office/drawing/2016/5/14/chartex" xmlns:aink="http://schemas.microsoft.com/office/drawing/2016/ink" xmlns:am3d="http://schemas.microsoft.com/office/drawing/2017/model3d" xmlns:oel="http://schemas.microsoft.com/office/2019/extlst" xmlns:w15="http://schemas.microsoft.com/office/word/2012/wordml" xmlns:w16cex="http://schemas.microsoft.com/office/word/2018/wordml/cex" xmlns:w16cid="http://schemas.microsoft.com/office/word/2016/wordml/cid" xmlns:w16="http://schemas.microsoft.com/office/word/2018/wordml" xmlns:w16sdtdh="http://schemas.microsoft.com/office/word/2020/wordml/sdtdatahash" xmlns:w16se="http://schemas.microsoft.com/office/word/2015/wordml/symex">
+                <mc:Fallback xmlns:w16se="http://schemas.microsoft.com/office/word/2015/wordml/symex" xmlns:w16sdtdh="http://schemas.microsoft.com/office/word/2020/wordml/sdtdatahash" xmlns:w16="http://schemas.microsoft.com/office/word/2018/wordml" xmlns:w16cid="http://schemas.microsoft.com/office/word/2016/wordml/cid" xmlns:w16cex="http://schemas.microsoft.com/office/word/2018/wordml/cex" xmlns:w15="http://schemas.microsoft.com/office/word/2012/wordml" xmlns:oel="http://schemas.microsoft.com/office/2019/extlst" xmlns:am3d="http://schemas.microsoft.com/office/drawing/2017/model3d" xmlns:aink="http://schemas.microsoft.com/office/drawing/2016/ink" xmlns:cx8="http://schemas.microsoft.com/office/drawing/2016/5/14/chartex" xmlns:cx7="http://schemas.microsoft.com/office/drawing/2016/5/13/chartex" xmlns:cx6="http://schemas.microsoft.com/office/drawing/2016/5/12/chartex" xmlns:cx5="http://schemas.microsoft.com/office/drawing/2016/5/11/chartex" xmlns:cx4="http://schemas.microsoft.com/office/drawing/2016/5/10/chartex" xmlns:cx3="http://schemas.microsoft.com/office/drawing/2016/5/9/chartex" xmlns:cx2="http://schemas.microsoft.com/office/drawing/2015/10/21/chartex" xmlns:cx1="http://schemas.microsoft.com/office/drawing/2015/9/8/chartex" xmlns:cx="http://schemas.microsoft.com/office/drawing/2014/chartex">
                   <w:pict>
                     <v:shape w14:anchorId="0D4EA987" id="Straight Arrow Connector 49" o:spid="_x0000_s1026" type="#_x0000_t32" style="position:absolute;margin-left:35.25pt;margin-top:5.8pt;width:129pt;height:0;z-index:251716608;visibility:visible;mso-wrap-style:square;mso-width-percent:0;mso-height-percent:0;mso-wrap-distance-left:9pt;mso-wrap-distance-top:0;mso-wrap-distance-right:9pt;mso-wrap-distance-bottom:0;mso-position-horizontal:absolute;mso-position-horizontal-relative:text;mso-position-vertical:absolute;mso-position-vertical-relative:text;mso-width-percent:0;mso-height-percent:0;mso-width-relative:page;mso-height-relative:page" o:gfxdata="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"/>
                   </w:pict>
@@ -45948,10 +45950,10 @@
       <w:pPr>
         <w:pStyle w:val="Heading3"/>
       </w:pPr>
-      <w:bookmarkStart w:id="292" w:name="_Toc135749024"/>
-      <w:bookmarkStart w:id="293" w:name="_Toc135749588"/>
-      <w:bookmarkStart w:id="294" w:name="_Toc135749674"/>
-      <w:bookmarkStart w:id="295" w:name="_Toc139703357"/>
+      <w:bookmarkStart w:id="293" w:name="_Toc135749024"/>
+      <w:bookmarkStart w:id="294" w:name="_Toc135749588"/>
+      <w:bookmarkStart w:id="295" w:name="_Toc135749674"/>
+      <w:bookmarkStart w:id="296" w:name="_Toc139703357"/>
       <w:r>
         <w:t>Sumber : Data diolah, 2023</w:t>
       </w:r>
@@ -45977,10 +45979,10 @@
         <w:tab/>
         <w:t>Metode Analisis Data</w:t>
       </w:r>
-      <w:bookmarkEnd w:id="292"/>
       <w:bookmarkEnd w:id="293"/>
       <w:bookmarkEnd w:id="294"/>
       <w:bookmarkEnd w:id="295"/>
+      <w:bookmarkEnd w:id="296"/>
       <w:r>
         <w:rPr>
           <w:b/>
@@ -46238,7 +46240,7 @@
         <w:pStyle w:val="Heading4"/>
         <w:ind w:left="0"/>
       </w:pPr>
-      <w:bookmarkStart w:id="296" w:name="_Toc135749675"/>
+      <w:bookmarkStart w:id="297" w:name="_Toc135749675"/>
       <w:r>
         <w:t>3.2.6.1</w:t>
       </w:r>
@@ -46246,7 +46248,7 @@
         <w:tab/>
         <w:t>Analisis Deskriptif</w:t>
       </w:r>
-      <w:bookmarkEnd w:id="296"/>
+      <w:bookmarkEnd w:id="297"/>
     </w:p>
     <w:p>
       <w:pPr>
@@ -46465,7 +46467,7 @@
         <w:pStyle w:val="Heading4"/>
         <w:ind w:left="0"/>
       </w:pPr>
-      <w:bookmarkStart w:id="297" w:name="_Toc135749676"/>
+      <w:bookmarkStart w:id="298" w:name="_Toc135749676"/>
       <w:r>
         <w:t>3.2.6.2</w:t>
       </w:r>
@@ -46473,7 +46475,7 @@
         <w:tab/>
         <w:t>Analisis Asosiatif</w:t>
       </w:r>
-      <w:bookmarkEnd w:id="297"/>
+      <w:bookmarkEnd w:id="298"/>
       <w:r>
         <w:t xml:space="preserve"> </w:t>
       </w:r>
@@ -46652,10 +46654,10 @@
           <w:b/>
         </w:rPr>
       </w:pPr>
-      <w:bookmarkStart w:id="298" w:name="_Toc135749025"/>
-      <w:bookmarkStart w:id="299" w:name="_Toc135749589"/>
-      <w:bookmarkStart w:id="300" w:name="_Toc135749677"/>
-      <w:bookmarkStart w:id="301" w:name="_Toc139703358"/>
+      <w:bookmarkStart w:id="299" w:name="_Toc135749025"/>
+      <w:bookmarkStart w:id="300" w:name="_Toc135749589"/>
+      <w:bookmarkStart w:id="301" w:name="_Toc135749677"/>
+      <w:bookmarkStart w:id="302" w:name="_Toc139703358"/>
       <w:r>
         <w:rPr>
           <w:b/>
@@ -46681,17 +46683,17 @@
         </w:rPr>
         <w:t xml:space="preserve"> Regresi</w:t>
       </w:r>
-      <w:bookmarkEnd w:id="298"/>
       <w:bookmarkEnd w:id="299"/>
       <w:bookmarkEnd w:id="300"/>
       <w:bookmarkEnd w:id="301"/>
+      <w:bookmarkEnd w:id="302"/>
     </w:p>
     <w:p>
       <w:pPr>
         <w:pStyle w:val="Heading4"/>
         <w:ind w:left="0"/>
       </w:pPr>
-      <w:bookmarkStart w:id="302" w:name="_Toc135749678"/>
+      <w:bookmarkStart w:id="303" w:name="_Toc135749678"/>
       <w:r>
         <w:t>3.2.7.1</w:t>
       </w:r>
@@ -46699,7 +46701,7 @@
         <w:tab/>
         <w:t>Regresi Data Panel</w:t>
       </w:r>
-      <w:bookmarkEnd w:id="302"/>
+      <w:bookmarkEnd w:id="303"/>
       <w:r>
         <w:t xml:space="preserve"> </w:t>
       </w:r>
@@ -48234,11 +48236,11 @@
         <w:pStyle w:val="Heading4"/>
         <w:ind w:left="0"/>
       </w:pPr>
-      <w:bookmarkStart w:id="303" w:name="_Toc135749679"/>
+      <w:bookmarkStart w:id="304" w:name="_Toc135749679"/>
       <w:r>
         <w:t>3.2.7.2 Pemilihan Model</w:t>
       </w:r>
-      <w:bookmarkEnd w:id="303"/>
+      <w:bookmarkEnd w:id="304"/>
       <w:r>
         <w:t xml:space="preserve"> </w:t>
       </w:r>
@@ -48687,8 +48689,6 @@
         </w:rPr>
         <w:t xml:space="preserve"> yang dipilih.</w:t>
       </w:r>
-      <w:bookmarkStart w:id="304" w:name="_GoBack"/>
-      <w:bookmarkEnd w:id="304"/>
     </w:p>
     <w:p>
       <w:pPr>
@@ -53509,7 +53509,7 @@
           <w:rPr>
             <w:noProof/>
           </w:rPr>
-          <w:t>57</w:t>
+          <w:t>45</w:t>
         </w:r>
         <w:r>
           <w:rPr>
@@ -53562,7 +53562,7 @@
           <w:rPr>
             <w:noProof/>
           </w:rPr>
-          <w:t>62</w:t>
+          <w:t>65</w:t>
         </w:r>
         <w:r>
           <w:rPr>
@@ -59703,7 +59703,7 @@
 </file>
 
 <file path=customXml/itemProps1.xml><?xml version="1.0" encoding="utf-8"?>
-<ds:datastoreItem xmlns:ds="http://schemas.openxmlformats.org/officeDocument/2006/customXml" ds:itemID="{F5A6D0F0-C3D7-4B2E-B13A-60984716BFE5}">
+<ds:datastoreItem xmlns:ds="http://schemas.openxmlformats.org/officeDocument/2006/customXml" ds:itemID="{8CAD2A21-1FC2-4FF5-8FF3-9CCC221E37D8}">
   <ds:schemaRefs>
     <ds:schemaRef ds:uri="http://schemas.openxmlformats.org/officeDocument/2006/bibliography"/>
   </ds:schemaRefs>

</xml_diff>

<commit_message>
saran dan pdf bab 4
</commit_message>
<xml_diff>
--- a/Revisi Draf UP_Aulya Cassa Nova.docx
+++ b/Revisi Draf UP_Aulya Cassa Nova.docx
@@ -20464,8 +20464,6 @@
       <w:bookmarkStart w:id="47" w:name="_Toc135749528"/>
       <w:bookmarkStart w:id="48" w:name="_Toc135749614"/>
       <w:bookmarkStart w:id="49" w:name="_Toc139703300"/>
-      <w:bookmarkStart w:id="50" w:name="_GoBack"/>
-      <w:bookmarkEnd w:id="50"/>
       <w:r>
         <w:t>1.3</w:t>
       </w:r>
@@ -21364,10 +21362,10 @@
           <w:lang w:val="id-ID"/>
         </w:rPr>
       </w:pPr>
-      <w:bookmarkStart w:id="51" w:name="_Toc135748965"/>
-      <w:bookmarkStart w:id="52" w:name="_Toc135749529"/>
-      <w:bookmarkStart w:id="53" w:name="_Toc135749615"/>
-      <w:bookmarkStart w:id="54" w:name="_Toc139703301"/>
+      <w:bookmarkStart w:id="50" w:name="_Toc135748965"/>
+      <w:bookmarkStart w:id="51" w:name="_Toc135749529"/>
+      <w:bookmarkStart w:id="52" w:name="_Toc135749615"/>
+      <w:bookmarkStart w:id="53" w:name="_Toc139703301"/>
       <w:r>
         <w:t>1.4</w:t>
       </w:r>
@@ -21386,20 +21384,20 @@
       <w:r>
         <w:t>Penelitian</w:t>
       </w:r>
+      <w:bookmarkEnd w:id="50"/>
       <w:bookmarkEnd w:id="51"/>
       <w:bookmarkEnd w:id="52"/>
       <w:bookmarkEnd w:id="53"/>
-      <w:bookmarkEnd w:id="54"/>
     </w:p>
     <w:p>
       <w:pPr>
         <w:pStyle w:val="Heading2"/>
         <w:ind w:firstLine="720"/>
       </w:pPr>
-      <w:bookmarkStart w:id="55" w:name="_Toc135748966"/>
-      <w:bookmarkStart w:id="56" w:name="_Toc135749530"/>
-      <w:bookmarkStart w:id="57" w:name="_Toc135749616"/>
-      <w:bookmarkStart w:id="58" w:name="_Toc139703302"/>
+      <w:bookmarkStart w:id="54" w:name="_Toc135748966"/>
+      <w:bookmarkStart w:id="55" w:name="_Toc135749530"/>
+      <w:bookmarkStart w:id="56" w:name="_Toc135749616"/>
+      <w:bookmarkStart w:id="57" w:name="_Toc139703302"/>
       <w:r>
         <w:rPr>
           <w:b w:val="0"/>
@@ -21640,10 +21638,10 @@
         </w:rPr>
         <w:t>sebagai berikut :</w:t>
       </w:r>
+      <w:bookmarkEnd w:id="54"/>
       <w:bookmarkEnd w:id="55"/>
       <w:bookmarkEnd w:id="56"/>
       <w:bookmarkEnd w:id="57"/>
-      <w:bookmarkEnd w:id="58"/>
     </w:p>
     <w:p>
       <w:pPr>
@@ -21652,10 +21650,10 @@
           <w:b/>
         </w:rPr>
       </w:pPr>
-      <w:bookmarkStart w:id="59" w:name="_Toc135748967"/>
-      <w:bookmarkStart w:id="60" w:name="_Toc135749531"/>
-      <w:bookmarkStart w:id="61" w:name="_Toc135749617"/>
-      <w:bookmarkStart w:id="62" w:name="_Toc139703303"/>
+      <w:bookmarkStart w:id="58" w:name="_Toc135748967"/>
+      <w:bookmarkStart w:id="59" w:name="_Toc135749531"/>
+      <w:bookmarkStart w:id="60" w:name="_Toc135749617"/>
+      <w:bookmarkStart w:id="61" w:name="_Toc139703303"/>
       <w:r>
         <w:rPr>
           <w:b/>
@@ -21674,26 +21672,26 @@
         </w:rPr>
         <w:t>Manfaat Teoriti</w:t>
       </w:r>
+      <w:bookmarkEnd w:id="58"/>
       <w:bookmarkEnd w:id="59"/>
       <w:bookmarkEnd w:id="60"/>
+      <w:r>
+        <w:rPr>
+          <w:b/>
+        </w:rPr>
+        <w:t>s</w:t>
+      </w:r>
       <w:bookmarkEnd w:id="61"/>
-      <w:r>
-        <w:rPr>
-          <w:b/>
-        </w:rPr>
-        <w:t>s</w:t>
-      </w:r>
-      <w:bookmarkEnd w:id="62"/>
     </w:p>
     <w:p>
       <w:pPr>
         <w:pStyle w:val="Heading3"/>
         <w:ind w:firstLine="720"/>
       </w:pPr>
-      <w:bookmarkStart w:id="63" w:name="_Toc135748968"/>
-      <w:bookmarkStart w:id="64" w:name="_Toc135749532"/>
-      <w:bookmarkStart w:id="65" w:name="_Toc135749618"/>
-      <w:bookmarkStart w:id="66" w:name="_Toc139703304"/>
+      <w:bookmarkStart w:id="62" w:name="_Toc135748968"/>
+      <w:bookmarkStart w:id="63" w:name="_Toc135749532"/>
+      <w:bookmarkStart w:id="64" w:name="_Toc135749618"/>
+      <w:bookmarkStart w:id="65" w:name="_Toc139703304"/>
       <w:r>
         <w:t>Secara</w:t>
       </w:r>
@@ -21742,10 +21740,10 @@
       <w:r>
         <w:t>bermanfaat:</w:t>
       </w:r>
+      <w:bookmarkEnd w:id="62"/>
       <w:bookmarkEnd w:id="63"/>
       <w:bookmarkEnd w:id="64"/>
       <w:bookmarkEnd w:id="65"/>
-      <w:bookmarkEnd w:id="66"/>
     </w:p>
     <w:p>
       <w:pPr>
@@ -21756,10 +21754,10 @@
         </w:numPr>
         <w:ind w:left="993" w:hanging="284"/>
       </w:pPr>
-      <w:bookmarkStart w:id="67" w:name="_Toc135748969"/>
-      <w:bookmarkStart w:id="68" w:name="_Toc135749533"/>
-      <w:bookmarkStart w:id="69" w:name="_Toc135749619"/>
-      <w:bookmarkStart w:id="70" w:name="_Toc139703305"/>
+      <w:bookmarkStart w:id="66" w:name="_Toc135748969"/>
+      <w:bookmarkStart w:id="67" w:name="_Toc135749533"/>
+      <w:bookmarkStart w:id="68" w:name="_Toc135749619"/>
+      <w:bookmarkStart w:id="69" w:name="_Toc139703305"/>
       <w:r>
         <w:t>Bagi perbankan yang terdapat pada penelitian ini dapat dijadikan</w:t>
       </w:r>
@@ -21848,10 +21846,10 @@
       <w:r>
         <w:t>.</w:t>
       </w:r>
+      <w:bookmarkEnd w:id="66"/>
       <w:bookmarkEnd w:id="67"/>
       <w:bookmarkEnd w:id="68"/>
       <w:bookmarkEnd w:id="69"/>
-      <w:bookmarkEnd w:id="70"/>
     </w:p>
     <w:p>
       <w:pPr>
@@ -21862,10 +21860,10 @@
         </w:numPr>
         <w:ind w:left="993" w:hanging="284"/>
       </w:pPr>
-      <w:bookmarkStart w:id="71" w:name="_Toc135748970"/>
-      <w:bookmarkStart w:id="72" w:name="_Toc135749534"/>
-      <w:bookmarkStart w:id="73" w:name="_Toc135749620"/>
-      <w:bookmarkStart w:id="74" w:name="_Toc139703306"/>
+      <w:bookmarkStart w:id="70" w:name="_Toc135748970"/>
+      <w:bookmarkStart w:id="71" w:name="_Toc135749534"/>
+      <w:bookmarkStart w:id="72" w:name="_Toc135749620"/>
+      <w:bookmarkStart w:id="73" w:name="_Toc139703306"/>
       <w:r>
         <w:t>Sebagai</w:t>
       </w:r>
@@ -21962,10 +21960,10 @@
       <w:r>
         <w:t>.</w:t>
       </w:r>
+      <w:bookmarkEnd w:id="70"/>
       <w:bookmarkEnd w:id="71"/>
       <w:bookmarkEnd w:id="72"/>
       <w:bookmarkEnd w:id="73"/>
-      <w:bookmarkEnd w:id="74"/>
     </w:p>
     <w:p>
       <w:pPr>
@@ -21974,10 +21972,10 @@
           <w:b/>
         </w:rPr>
       </w:pPr>
-      <w:bookmarkStart w:id="75" w:name="_Toc135748971"/>
-      <w:bookmarkStart w:id="76" w:name="_Toc135749535"/>
-      <w:bookmarkStart w:id="77" w:name="_Toc135749621"/>
-      <w:bookmarkStart w:id="78" w:name="_Toc139703307"/>
+      <w:bookmarkStart w:id="74" w:name="_Toc135748971"/>
+      <w:bookmarkStart w:id="75" w:name="_Toc135749535"/>
+      <w:bookmarkStart w:id="76" w:name="_Toc135749621"/>
+      <w:bookmarkStart w:id="77" w:name="_Toc139703307"/>
       <w:r>
         <w:rPr>
           <w:b/>
@@ -22009,20 +22007,20 @@
         </w:rPr>
         <w:t>Praktis</w:t>
       </w:r>
+      <w:bookmarkEnd w:id="74"/>
       <w:bookmarkEnd w:id="75"/>
       <w:bookmarkEnd w:id="76"/>
       <w:bookmarkEnd w:id="77"/>
-      <w:bookmarkEnd w:id="78"/>
     </w:p>
     <w:p>
       <w:pPr>
         <w:pStyle w:val="Heading3"/>
         <w:ind w:firstLine="720"/>
       </w:pPr>
-      <w:bookmarkStart w:id="79" w:name="_Toc135748972"/>
-      <w:bookmarkStart w:id="80" w:name="_Toc135749536"/>
-      <w:bookmarkStart w:id="81" w:name="_Toc135749622"/>
-      <w:bookmarkStart w:id="82" w:name="_Toc139703308"/>
+      <w:bookmarkStart w:id="78" w:name="_Toc135748972"/>
+      <w:bookmarkStart w:id="79" w:name="_Toc135749536"/>
+      <w:bookmarkStart w:id="80" w:name="_Toc135749622"/>
+      <w:bookmarkStart w:id="81" w:name="_Toc139703308"/>
       <w:r>
         <w:t>Secara</w:t>
       </w:r>
@@ -22080,10 +22078,10 @@
       <w:r>
         <w:t>berikut:</w:t>
       </w:r>
+      <w:bookmarkEnd w:id="78"/>
       <w:bookmarkEnd w:id="79"/>
       <w:bookmarkEnd w:id="80"/>
       <w:bookmarkEnd w:id="81"/>
-      <w:bookmarkEnd w:id="82"/>
     </w:p>
     <w:p>
       <w:pPr>
@@ -22097,20 +22095,20 @@
           <w:b w:val="0"/>
         </w:rPr>
       </w:pPr>
-      <w:bookmarkStart w:id="83" w:name="_Toc135748973"/>
-      <w:bookmarkStart w:id="84" w:name="_Toc135749537"/>
-      <w:bookmarkStart w:id="85" w:name="_Toc135749623"/>
-      <w:bookmarkStart w:id="86" w:name="_Toc139703309"/>
+      <w:bookmarkStart w:id="82" w:name="_Toc135748973"/>
+      <w:bookmarkStart w:id="83" w:name="_Toc135749537"/>
+      <w:bookmarkStart w:id="84" w:name="_Toc135749623"/>
+      <w:bookmarkStart w:id="85" w:name="_Toc139703309"/>
       <w:r>
         <w:rPr>
           <w:b w:val="0"/>
         </w:rPr>
         <w:t>Bagi Peneliti</w:t>
       </w:r>
+      <w:bookmarkEnd w:id="82"/>
       <w:bookmarkEnd w:id="83"/>
       <w:bookmarkEnd w:id="84"/>
       <w:bookmarkEnd w:id="85"/>
-      <w:bookmarkEnd w:id="86"/>
     </w:p>
     <w:p>
       <w:pPr>
@@ -22120,10 +22118,10 @@
           <w:b w:val="0"/>
         </w:rPr>
       </w:pPr>
-      <w:bookmarkStart w:id="87" w:name="_Toc135748974"/>
-      <w:bookmarkStart w:id="88" w:name="_Toc135749538"/>
-      <w:bookmarkStart w:id="89" w:name="_Toc135749624"/>
-      <w:bookmarkStart w:id="90" w:name="_Toc139703310"/>
+      <w:bookmarkStart w:id="86" w:name="_Toc135748974"/>
+      <w:bookmarkStart w:id="87" w:name="_Toc135749538"/>
+      <w:bookmarkStart w:id="88" w:name="_Toc135749624"/>
+      <w:bookmarkStart w:id="89" w:name="_Toc139703310"/>
       <w:r>
         <w:rPr>
           <w:b w:val="0"/>
@@ -22415,10 +22413,10 @@
         </w:rPr>
         <w:t>bagi pembaca.</w:t>
       </w:r>
+      <w:bookmarkEnd w:id="86"/>
       <w:bookmarkEnd w:id="87"/>
       <w:bookmarkEnd w:id="88"/>
       <w:bookmarkEnd w:id="89"/>
-      <w:bookmarkEnd w:id="90"/>
     </w:p>
     <w:p>
       <w:pPr>
@@ -22432,10 +22430,10 @@
           <w:b w:val="0"/>
         </w:rPr>
       </w:pPr>
-      <w:bookmarkStart w:id="91" w:name="_Toc135748975"/>
-      <w:bookmarkStart w:id="92" w:name="_Toc135749539"/>
-      <w:bookmarkStart w:id="93" w:name="_Toc135749625"/>
-      <w:bookmarkStart w:id="94" w:name="_Toc139703311"/>
+      <w:bookmarkStart w:id="90" w:name="_Toc135748975"/>
+      <w:bookmarkStart w:id="91" w:name="_Toc135749539"/>
+      <w:bookmarkStart w:id="92" w:name="_Toc135749625"/>
+      <w:bookmarkStart w:id="93" w:name="_Toc139703311"/>
       <w:r>
         <w:rPr>
           <w:b w:val="0"/>
@@ -22455,10 +22453,10 @@
         </w:rPr>
         <w:t>pembaca</w:t>
       </w:r>
+      <w:bookmarkEnd w:id="90"/>
       <w:bookmarkEnd w:id="91"/>
       <w:bookmarkEnd w:id="92"/>
       <w:bookmarkEnd w:id="93"/>
-      <w:bookmarkEnd w:id="94"/>
     </w:p>
     <w:p>
       <w:pPr>
@@ -22468,10 +22466,10 @@
           <w:b w:val="0"/>
         </w:rPr>
       </w:pPr>
-      <w:bookmarkStart w:id="95" w:name="_Toc135748976"/>
-      <w:bookmarkStart w:id="96" w:name="_Toc135749540"/>
-      <w:bookmarkStart w:id="97" w:name="_Toc135749626"/>
-      <w:bookmarkStart w:id="98" w:name="_Toc139703312"/>
+      <w:bookmarkStart w:id="94" w:name="_Toc135748976"/>
+      <w:bookmarkStart w:id="95" w:name="_Toc135749540"/>
+      <w:bookmarkStart w:id="96" w:name="_Toc135749626"/>
+      <w:bookmarkStart w:id="97" w:name="_Toc139703312"/>
       <w:r>
         <w:rPr>
           <w:b w:val="0"/>
@@ -22582,19 +22580,19 @@
         </w:rPr>
         <w:t>Indonesia.</w:t>
       </w:r>
+      <w:bookmarkEnd w:id="94"/>
       <w:bookmarkEnd w:id="95"/>
       <w:bookmarkEnd w:id="96"/>
       <w:bookmarkEnd w:id="97"/>
-      <w:bookmarkEnd w:id="98"/>
     </w:p>
     <w:p>
       <w:pPr>
         <w:pStyle w:val="Heading2"/>
       </w:pPr>
-      <w:bookmarkStart w:id="99" w:name="_Toc135748977"/>
-      <w:bookmarkStart w:id="100" w:name="_Toc135749541"/>
-      <w:bookmarkStart w:id="101" w:name="_Toc135749627"/>
-      <w:bookmarkStart w:id="102" w:name="_Toc139703313"/>
+      <w:bookmarkStart w:id="98" w:name="_Toc135748977"/>
+      <w:bookmarkStart w:id="99" w:name="_Toc135749541"/>
+      <w:bookmarkStart w:id="100" w:name="_Toc135749627"/>
+      <w:bookmarkStart w:id="101" w:name="_Toc139703313"/>
       <w:r>
         <w:rPr>
           <w:lang w:val="id-ID"/>
@@ -22610,10 +22608,10 @@
       <w:r>
         <w:t>Lokasi dan Waktu Penelitian</w:t>
       </w:r>
+      <w:bookmarkEnd w:id="98"/>
       <w:bookmarkEnd w:id="99"/>
       <w:bookmarkEnd w:id="100"/>
       <w:bookmarkEnd w:id="101"/>
-      <w:bookmarkEnd w:id="102"/>
       <w:r>
         <w:t xml:space="preserve"> </w:t>
       </w:r>
@@ -22625,10 +22623,10 @@
           <w:b/>
         </w:rPr>
       </w:pPr>
-      <w:bookmarkStart w:id="103" w:name="_Toc135748978"/>
-      <w:bookmarkStart w:id="104" w:name="_Toc135749542"/>
-      <w:bookmarkStart w:id="105" w:name="_Toc135749628"/>
-      <w:bookmarkStart w:id="106" w:name="_Toc139703314"/>
+      <w:bookmarkStart w:id="102" w:name="_Toc135748978"/>
+      <w:bookmarkStart w:id="103" w:name="_Toc135749542"/>
+      <w:bookmarkStart w:id="104" w:name="_Toc135749628"/>
+      <w:bookmarkStart w:id="105" w:name="_Toc139703314"/>
       <w:r>
         <w:rPr>
           <w:b/>
@@ -22647,10 +22645,10 @@
         </w:rPr>
         <w:t>Lokasi Penelitian</w:t>
       </w:r>
+      <w:bookmarkEnd w:id="102"/>
       <w:bookmarkEnd w:id="103"/>
       <w:bookmarkEnd w:id="104"/>
       <w:bookmarkEnd w:id="105"/>
-      <w:bookmarkEnd w:id="106"/>
     </w:p>
     <w:p>
       <w:pPr>
@@ -22730,10 +22728,10 @@
           <w:b/>
         </w:rPr>
       </w:pPr>
-      <w:bookmarkStart w:id="107" w:name="_Toc135748979"/>
-      <w:bookmarkStart w:id="108" w:name="_Toc135749543"/>
-      <w:bookmarkStart w:id="109" w:name="_Toc135749629"/>
-      <w:bookmarkStart w:id="110" w:name="_Toc139703315"/>
+      <w:bookmarkStart w:id="106" w:name="_Toc135748979"/>
+      <w:bookmarkStart w:id="107" w:name="_Toc135749543"/>
+      <w:bookmarkStart w:id="108" w:name="_Toc135749629"/>
+      <w:bookmarkStart w:id="109" w:name="_Toc139703315"/>
       <w:r>
         <w:rPr>
           <w:b/>
@@ -22752,10 +22750,10 @@
         </w:rPr>
         <w:t>Waktu Penelitian</w:t>
       </w:r>
+      <w:bookmarkEnd w:id="106"/>
       <w:bookmarkEnd w:id="107"/>
       <w:bookmarkEnd w:id="108"/>
       <w:bookmarkEnd w:id="109"/>
-      <w:bookmarkEnd w:id="110"/>
     </w:p>
     <w:p>
       <w:pPr>
@@ -22769,7 +22767,7 @@
           <w:lang w:val="id-ID"/>
         </w:rPr>
       </w:pPr>
-      <w:bookmarkStart w:id="111" w:name="_Toc139463944"/>
+      <w:bookmarkStart w:id="110" w:name="_Toc139463944"/>
       <w:r>
         <w:rPr>
           <w:color w:val="000000" w:themeColor="text1"/>
@@ -22828,7 +22826,7 @@
         </w:rPr>
         <w:t xml:space="preserve"> Waktu Penelitian</w:t>
       </w:r>
-      <w:bookmarkEnd w:id="111"/>
+      <w:bookmarkEnd w:id="110"/>
     </w:p>
     <w:tbl>
       <w:tblPr>
@@ -24986,34 +24984,34 @@
       <w:pPr>
         <w:pStyle w:val="Heading1"/>
       </w:pPr>
-      <w:bookmarkStart w:id="112" w:name="_Toc135748980"/>
-      <w:bookmarkStart w:id="113" w:name="_Toc135749544"/>
-      <w:bookmarkStart w:id="114" w:name="_Toc135749630"/>
-      <w:bookmarkStart w:id="115" w:name="_Toc139703316"/>
+      <w:bookmarkStart w:id="111" w:name="_Toc135748980"/>
+      <w:bookmarkStart w:id="112" w:name="_Toc135749544"/>
+      <w:bookmarkStart w:id="113" w:name="_Toc135749630"/>
+      <w:bookmarkStart w:id="114" w:name="_Toc139703316"/>
       <w:r>
         <w:lastRenderedPageBreak/>
         <w:t>BAB II</w:t>
       </w:r>
+      <w:bookmarkEnd w:id="111"/>
       <w:bookmarkEnd w:id="112"/>
       <w:bookmarkEnd w:id="113"/>
       <w:bookmarkEnd w:id="114"/>
-      <w:bookmarkEnd w:id="115"/>
     </w:p>
     <w:p>
       <w:pPr>
         <w:pStyle w:val="Heading1"/>
       </w:pPr>
-      <w:bookmarkStart w:id="116" w:name="_Toc135748981"/>
-      <w:bookmarkStart w:id="117" w:name="_Toc135749545"/>
-      <w:bookmarkStart w:id="118" w:name="_Toc135749631"/>
-      <w:bookmarkStart w:id="119" w:name="_Toc139703317"/>
+      <w:bookmarkStart w:id="115" w:name="_Toc135748981"/>
+      <w:bookmarkStart w:id="116" w:name="_Toc135749545"/>
+      <w:bookmarkStart w:id="117" w:name="_Toc135749631"/>
+      <w:bookmarkStart w:id="118" w:name="_Toc139703317"/>
       <w:r>
         <w:t>TINJAUAN PUSTAKA</w:t>
       </w:r>
+      <w:bookmarkEnd w:id="115"/>
       <w:bookmarkEnd w:id="116"/>
       <w:bookmarkEnd w:id="117"/>
       <w:bookmarkEnd w:id="118"/>
-      <w:bookmarkEnd w:id="119"/>
     </w:p>
     <w:p>
       <w:pPr>
@@ -25031,10 +25029,10 @@
       <w:pPr>
         <w:pStyle w:val="Heading2"/>
       </w:pPr>
-      <w:bookmarkStart w:id="120" w:name="_Toc135748982"/>
-      <w:bookmarkStart w:id="121" w:name="_Toc135749546"/>
-      <w:bookmarkStart w:id="122" w:name="_Toc135749632"/>
-      <w:bookmarkStart w:id="123" w:name="_Toc139703318"/>
+      <w:bookmarkStart w:id="119" w:name="_Toc135748982"/>
+      <w:bookmarkStart w:id="120" w:name="_Toc135749546"/>
+      <w:bookmarkStart w:id="121" w:name="_Toc135749632"/>
+      <w:bookmarkStart w:id="122" w:name="_Toc139703318"/>
       <w:r>
         <w:t>2.1</w:t>
       </w:r>
@@ -25042,10 +25040,10 @@
         <w:tab/>
         <w:t>Akuntansi</w:t>
       </w:r>
+      <w:bookmarkEnd w:id="119"/>
       <w:bookmarkEnd w:id="120"/>
       <w:bookmarkEnd w:id="121"/>
       <w:bookmarkEnd w:id="122"/>
-      <w:bookmarkEnd w:id="123"/>
     </w:p>
     <w:p>
       <w:pPr>
@@ -25054,10 +25052,10 @@
           <w:b/>
         </w:rPr>
       </w:pPr>
-      <w:bookmarkStart w:id="124" w:name="_Toc135748983"/>
-      <w:bookmarkStart w:id="125" w:name="_Toc135749547"/>
-      <w:bookmarkStart w:id="126" w:name="_Toc135749633"/>
-      <w:bookmarkStart w:id="127" w:name="_Toc139703319"/>
+      <w:bookmarkStart w:id="123" w:name="_Toc135748983"/>
+      <w:bookmarkStart w:id="124" w:name="_Toc135749547"/>
+      <w:bookmarkStart w:id="125" w:name="_Toc135749633"/>
+      <w:bookmarkStart w:id="126" w:name="_Toc139703319"/>
       <w:r>
         <w:rPr>
           <w:b/>
@@ -25071,10 +25069,10 @@
         <w:tab/>
         <w:t>Pengertian Akuntansi</w:t>
       </w:r>
+      <w:bookmarkEnd w:id="123"/>
       <w:bookmarkEnd w:id="124"/>
       <w:bookmarkEnd w:id="125"/>
       <w:bookmarkEnd w:id="126"/>
-      <w:bookmarkEnd w:id="127"/>
     </w:p>
     <w:p>
       <w:pPr>
@@ -25305,12 +25303,12 @@
         </w:rPr>
         <w:t xml:space="preserve">Berdasarkan definisi di atas, maka penulis menyimpulkan bahwa akuntansi </w:t>
       </w:r>
-      <w:bookmarkStart w:id="128" w:name="_Toc113463191"/>
-      <w:bookmarkStart w:id="129" w:name="_Toc113465934"/>
-      <w:bookmarkStart w:id="130" w:name="_Toc113719073"/>
-      <w:bookmarkStart w:id="131" w:name="_Toc114322562"/>
-      <w:bookmarkStart w:id="132" w:name="_Toc114322680"/>
-      <w:bookmarkStart w:id="133" w:name="_Toc114601444"/>
+      <w:bookmarkStart w:id="127" w:name="_Toc113463191"/>
+      <w:bookmarkStart w:id="128" w:name="_Toc113465934"/>
+      <w:bookmarkStart w:id="129" w:name="_Toc113719073"/>
+      <w:bookmarkStart w:id="130" w:name="_Toc114322562"/>
+      <w:bookmarkStart w:id="131" w:name="_Toc114322680"/>
+      <w:bookmarkStart w:id="132" w:name="_Toc114601444"/>
       <w:r>
         <w:rPr>
           <w:sz w:val="24"/>
@@ -25388,10 +25386,10 @@
           <w:b/>
         </w:rPr>
       </w:pPr>
-      <w:bookmarkStart w:id="134" w:name="_Toc135748984"/>
-      <w:bookmarkStart w:id="135" w:name="_Toc135749548"/>
-      <w:bookmarkStart w:id="136" w:name="_Toc135749634"/>
-      <w:bookmarkStart w:id="137" w:name="_Toc139703320"/>
+      <w:bookmarkStart w:id="133" w:name="_Toc135748984"/>
+      <w:bookmarkStart w:id="134" w:name="_Toc135749548"/>
+      <w:bookmarkStart w:id="135" w:name="_Toc135749634"/>
+      <w:bookmarkStart w:id="136" w:name="_Toc139703320"/>
       <w:r>
         <w:rPr>
           <w:b/>
@@ -25411,6 +25409,7 @@
         </w:rPr>
         <w:t>Bidang-bidang Akuntansi</w:t>
       </w:r>
+      <w:bookmarkEnd w:id="127"/>
       <w:bookmarkEnd w:id="128"/>
       <w:bookmarkEnd w:id="129"/>
       <w:bookmarkEnd w:id="130"/>
@@ -25420,7 +25419,6 @@
       <w:bookmarkEnd w:id="134"/>
       <w:bookmarkEnd w:id="135"/>
       <w:bookmarkEnd w:id="136"/>
-      <w:bookmarkEnd w:id="137"/>
     </w:p>
     <w:p>
       <w:pPr>
@@ -25429,17 +25427,17 @@
       <w:r>
         <w:tab/>
       </w:r>
-      <w:bookmarkStart w:id="138" w:name="_Toc135748985"/>
-      <w:bookmarkStart w:id="139" w:name="_Toc135749549"/>
-      <w:bookmarkStart w:id="140" w:name="_Toc135749635"/>
-      <w:bookmarkStart w:id="141" w:name="_Toc139703321"/>
+      <w:bookmarkStart w:id="137" w:name="_Toc135748985"/>
+      <w:bookmarkStart w:id="138" w:name="_Toc135749549"/>
+      <w:bookmarkStart w:id="139" w:name="_Toc135749635"/>
+      <w:bookmarkStart w:id="140" w:name="_Toc139703321"/>
       <w:r>
         <w:t>Bidang-bidang akuntansi yang telah mengalami perkembangan antara lain sebagai berikut :</w:t>
       </w:r>
+      <w:bookmarkEnd w:id="137"/>
       <w:bookmarkEnd w:id="138"/>
       <w:bookmarkEnd w:id="139"/>
       <w:bookmarkEnd w:id="140"/>
-      <w:bookmarkEnd w:id="141"/>
     </w:p>
     <w:p>
       <w:pPr>
@@ -26416,16 +26414,16 @@
           <w:b/>
         </w:rPr>
       </w:pPr>
-      <w:bookmarkStart w:id="142" w:name="_Toc113463192"/>
-      <w:bookmarkStart w:id="143" w:name="_Toc113465935"/>
-      <w:bookmarkStart w:id="144" w:name="_Toc113719074"/>
-      <w:bookmarkStart w:id="145" w:name="_Toc114322563"/>
-      <w:bookmarkStart w:id="146" w:name="_Toc114322681"/>
-      <w:bookmarkStart w:id="147" w:name="_Toc114601445"/>
-      <w:bookmarkStart w:id="148" w:name="_Toc135748986"/>
-      <w:bookmarkStart w:id="149" w:name="_Toc135749550"/>
-      <w:bookmarkStart w:id="150" w:name="_Toc135749636"/>
-      <w:bookmarkStart w:id="151" w:name="_Toc139703322"/>
+      <w:bookmarkStart w:id="141" w:name="_Toc113463192"/>
+      <w:bookmarkStart w:id="142" w:name="_Toc113465935"/>
+      <w:bookmarkStart w:id="143" w:name="_Toc113719074"/>
+      <w:bookmarkStart w:id="144" w:name="_Toc114322563"/>
+      <w:bookmarkStart w:id="145" w:name="_Toc114322681"/>
+      <w:bookmarkStart w:id="146" w:name="_Toc114601445"/>
+      <w:bookmarkStart w:id="147" w:name="_Toc135748986"/>
+      <w:bookmarkStart w:id="148" w:name="_Toc135749550"/>
+      <w:bookmarkStart w:id="149" w:name="_Toc135749636"/>
+      <w:bookmarkStart w:id="150" w:name="_Toc139703322"/>
       <w:r>
         <w:rPr>
           <w:b/>
@@ -26439,6 +26437,7 @@
         <w:tab/>
         <w:t>Fungsi dan Tujuan Akuntansi</w:t>
       </w:r>
+      <w:bookmarkEnd w:id="141"/>
       <w:bookmarkEnd w:id="142"/>
       <w:bookmarkEnd w:id="143"/>
       <w:bookmarkEnd w:id="144"/>
@@ -26448,7 +26447,6 @@
       <w:bookmarkEnd w:id="148"/>
       <w:bookmarkEnd w:id="149"/>
       <w:bookmarkEnd w:id="150"/>
-      <w:bookmarkEnd w:id="151"/>
     </w:p>
     <w:p>
       <w:pPr>
@@ -26749,10 +26747,10 @@
           <w:b/>
         </w:rPr>
       </w:pPr>
-      <w:bookmarkStart w:id="152" w:name="_Toc135748987"/>
-      <w:bookmarkStart w:id="153" w:name="_Toc135749551"/>
-      <w:bookmarkStart w:id="154" w:name="_Toc135749637"/>
-      <w:bookmarkStart w:id="155" w:name="_Toc139703323"/>
+      <w:bookmarkStart w:id="151" w:name="_Toc135748987"/>
+      <w:bookmarkStart w:id="152" w:name="_Toc135749551"/>
+      <w:bookmarkStart w:id="153" w:name="_Toc135749637"/>
+      <w:bookmarkStart w:id="154" w:name="_Toc139703323"/>
       <w:r>
         <w:rPr>
           <w:b/>
@@ -26766,10 +26764,10 @@
         <w:tab/>
         <w:t>Siklus Akuntansi</w:t>
       </w:r>
+      <w:bookmarkEnd w:id="151"/>
       <w:bookmarkEnd w:id="152"/>
       <w:bookmarkEnd w:id="153"/>
       <w:bookmarkEnd w:id="154"/>
-      <w:bookmarkEnd w:id="155"/>
       <w:r>
         <w:rPr>
           <w:b/>
@@ -26987,10 +26985,10 @@
           <w:szCs w:val="24"/>
         </w:rPr>
       </w:pPr>
-      <w:bookmarkStart w:id="156" w:name="_Toc139464030"/>
-      <w:bookmarkStart w:id="157" w:name="_Toc135748988"/>
-      <w:bookmarkStart w:id="158" w:name="_Toc135749552"/>
-      <w:bookmarkStart w:id="159" w:name="_Toc135749638"/>
+      <w:bookmarkStart w:id="155" w:name="_Toc139464030"/>
+      <w:bookmarkStart w:id="156" w:name="_Toc135748988"/>
+      <w:bookmarkStart w:id="157" w:name="_Toc135749552"/>
+      <w:bookmarkStart w:id="158" w:name="_Toc135749638"/>
       <w:r>
         <w:rPr>
           <w:color w:val="000000" w:themeColor="text1"/>
@@ -27059,7 +27057,7 @@
         </w:rPr>
         <w:t>Siklus Akuntansi</w:t>
       </w:r>
-      <w:bookmarkEnd w:id="156"/>
+      <w:bookmarkEnd w:id="155"/>
     </w:p>
     <w:p>
       <w:pPr>
@@ -27068,7 +27066,7 @@
           <w:b/>
         </w:rPr>
       </w:pPr>
-      <w:bookmarkStart w:id="160" w:name="_Toc139703324"/>
+      <w:bookmarkStart w:id="159" w:name="_Toc139703324"/>
       <w:r>
         <w:rPr>
           <w:b/>
@@ -27082,10 +27080,10 @@
         <w:tab/>
         <w:t>Pengguna Akuntansi</w:t>
       </w:r>
+      <w:bookmarkEnd w:id="156"/>
       <w:bookmarkEnd w:id="157"/>
       <w:bookmarkEnd w:id="158"/>
       <w:bookmarkEnd w:id="159"/>
-      <w:bookmarkEnd w:id="160"/>
       <w:r>
         <w:rPr>
           <w:b/>
@@ -27337,10 +27335,10 @@
       <w:pPr>
         <w:pStyle w:val="Heading2"/>
       </w:pPr>
-      <w:bookmarkStart w:id="161" w:name="_Toc135748989"/>
-      <w:bookmarkStart w:id="162" w:name="_Toc135749553"/>
-      <w:bookmarkStart w:id="163" w:name="_Toc135749639"/>
-      <w:bookmarkStart w:id="164" w:name="_Toc139703325"/>
+      <w:bookmarkStart w:id="160" w:name="_Toc135748989"/>
+      <w:bookmarkStart w:id="161" w:name="_Toc135749553"/>
+      <w:bookmarkStart w:id="162" w:name="_Toc135749639"/>
+      <w:bookmarkStart w:id="163" w:name="_Toc139703325"/>
       <w:r>
         <w:t>2.2</w:t>
       </w:r>
@@ -27348,10 +27346,10 @@
         <w:tab/>
         <w:t>Akuntansi Keuangan</w:t>
       </w:r>
+      <w:bookmarkEnd w:id="160"/>
       <w:bookmarkEnd w:id="161"/>
       <w:bookmarkEnd w:id="162"/>
       <w:bookmarkEnd w:id="163"/>
-      <w:bookmarkEnd w:id="164"/>
       <w:r>
         <w:t xml:space="preserve"> </w:t>
       </w:r>
@@ -27363,10 +27361,10 @@
           <w:b/>
         </w:rPr>
       </w:pPr>
-      <w:bookmarkStart w:id="165" w:name="_Toc135748990"/>
-      <w:bookmarkStart w:id="166" w:name="_Toc135749554"/>
-      <w:bookmarkStart w:id="167" w:name="_Toc135749640"/>
-      <w:bookmarkStart w:id="168" w:name="_Toc139703326"/>
+      <w:bookmarkStart w:id="164" w:name="_Toc135748990"/>
+      <w:bookmarkStart w:id="165" w:name="_Toc135749554"/>
+      <w:bookmarkStart w:id="166" w:name="_Toc135749640"/>
+      <w:bookmarkStart w:id="167" w:name="_Toc139703326"/>
       <w:r>
         <w:rPr>
           <w:b/>
@@ -27380,10 +27378,10 @@
         <w:tab/>
         <w:t>Pengertian Akuntansi Keuangan</w:t>
       </w:r>
+      <w:bookmarkEnd w:id="164"/>
       <w:bookmarkEnd w:id="165"/>
       <w:bookmarkEnd w:id="166"/>
       <w:bookmarkEnd w:id="167"/>
-      <w:bookmarkEnd w:id="168"/>
       <w:r>
         <w:rPr>
           <w:b/>
@@ -27743,10 +27741,10 @@
           <w:b/>
         </w:rPr>
       </w:pPr>
-      <w:bookmarkStart w:id="169" w:name="_Toc135748991"/>
-      <w:bookmarkStart w:id="170" w:name="_Toc135749555"/>
-      <w:bookmarkStart w:id="171" w:name="_Toc135749641"/>
-      <w:bookmarkStart w:id="172" w:name="_Toc139703327"/>
+      <w:bookmarkStart w:id="168" w:name="_Toc135748991"/>
+      <w:bookmarkStart w:id="169" w:name="_Toc135749555"/>
+      <w:bookmarkStart w:id="170" w:name="_Toc135749641"/>
+      <w:bookmarkStart w:id="171" w:name="_Toc139703327"/>
       <w:r>
         <w:rPr>
           <w:b/>
@@ -27766,10 +27764,10 @@
         </w:rPr>
         <w:t>Tujuan dan Manfaat Akuntansi Keuangan</w:t>
       </w:r>
+      <w:bookmarkEnd w:id="168"/>
       <w:bookmarkEnd w:id="169"/>
       <w:bookmarkEnd w:id="170"/>
       <w:bookmarkEnd w:id="171"/>
-      <w:bookmarkEnd w:id="172"/>
       <w:r>
         <w:rPr>
           <w:b/>
@@ -28042,10 +28040,10 @@
       <w:pPr>
         <w:pStyle w:val="Heading2"/>
       </w:pPr>
-      <w:bookmarkStart w:id="173" w:name="_Toc135748992"/>
-      <w:bookmarkStart w:id="174" w:name="_Toc135749556"/>
-      <w:bookmarkStart w:id="175" w:name="_Toc135749642"/>
-      <w:bookmarkStart w:id="176" w:name="_Toc139703328"/>
+      <w:bookmarkStart w:id="172" w:name="_Toc135748992"/>
+      <w:bookmarkStart w:id="173" w:name="_Toc135749556"/>
+      <w:bookmarkStart w:id="174" w:name="_Toc135749642"/>
+      <w:bookmarkStart w:id="175" w:name="_Toc139703328"/>
       <w:r>
         <w:lastRenderedPageBreak/>
         <w:t>2.3</w:t>
@@ -28054,10 +28052,10 @@
         <w:tab/>
         <w:t>Laporan Keuangan</w:t>
       </w:r>
+      <w:bookmarkEnd w:id="172"/>
       <w:bookmarkEnd w:id="173"/>
       <w:bookmarkEnd w:id="174"/>
       <w:bookmarkEnd w:id="175"/>
-      <w:bookmarkEnd w:id="176"/>
       <w:r>
         <w:t xml:space="preserve"> </w:t>
       </w:r>
@@ -28069,10 +28067,10 @@
           <w:b/>
         </w:rPr>
       </w:pPr>
-      <w:bookmarkStart w:id="177" w:name="_Toc135748993"/>
-      <w:bookmarkStart w:id="178" w:name="_Toc135749557"/>
-      <w:bookmarkStart w:id="179" w:name="_Toc135749643"/>
-      <w:bookmarkStart w:id="180" w:name="_Toc139703329"/>
+      <w:bookmarkStart w:id="176" w:name="_Toc135748993"/>
+      <w:bookmarkStart w:id="177" w:name="_Toc135749557"/>
+      <w:bookmarkStart w:id="178" w:name="_Toc135749643"/>
+      <w:bookmarkStart w:id="179" w:name="_Toc139703329"/>
       <w:r>
         <w:rPr>
           <w:b/>
@@ -28086,10 +28084,10 @@
         <w:tab/>
         <w:t>Pengertian Laporan Keuangan</w:t>
       </w:r>
+      <w:bookmarkEnd w:id="176"/>
       <w:bookmarkEnd w:id="177"/>
       <w:bookmarkEnd w:id="178"/>
       <w:bookmarkEnd w:id="179"/>
-      <w:bookmarkEnd w:id="180"/>
       <w:r>
         <w:rPr>
           <w:b/>
@@ -28307,10 +28305,10 @@
           <w:b/>
         </w:rPr>
       </w:pPr>
-      <w:bookmarkStart w:id="181" w:name="_Toc135748994"/>
-      <w:bookmarkStart w:id="182" w:name="_Toc135749558"/>
-      <w:bookmarkStart w:id="183" w:name="_Toc135749644"/>
-      <w:bookmarkStart w:id="184" w:name="_Toc139703330"/>
+      <w:bookmarkStart w:id="180" w:name="_Toc135748994"/>
+      <w:bookmarkStart w:id="181" w:name="_Toc135749558"/>
+      <w:bookmarkStart w:id="182" w:name="_Toc135749644"/>
+      <w:bookmarkStart w:id="183" w:name="_Toc139703330"/>
       <w:r>
         <w:rPr>
           <w:b/>
@@ -28329,10 +28327,10 @@
         </w:rPr>
         <w:t>Tujuan Laporan Keuangan</w:t>
       </w:r>
+      <w:bookmarkEnd w:id="180"/>
       <w:bookmarkEnd w:id="181"/>
       <w:bookmarkEnd w:id="182"/>
       <w:bookmarkEnd w:id="183"/>
-      <w:bookmarkEnd w:id="184"/>
       <w:r>
         <w:rPr>
           <w:b/>
@@ -28431,10 +28429,10 @@
           <w:b/>
         </w:rPr>
       </w:pPr>
-      <w:bookmarkStart w:id="185" w:name="_Toc135748995"/>
-      <w:bookmarkStart w:id="186" w:name="_Toc135749559"/>
-      <w:bookmarkStart w:id="187" w:name="_Toc135749645"/>
-      <w:bookmarkStart w:id="188" w:name="_Toc139703331"/>
+      <w:bookmarkStart w:id="184" w:name="_Toc135748995"/>
+      <w:bookmarkStart w:id="185" w:name="_Toc135749559"/>
+      <w:bookmarkStart w:id="186" w:name="_Toc135749645"/>
+      <w:bookmarkStart w:id="187" w:name="_Toc139703331"/>
       <w:r>
         <w:rPr>
           <w:b/>
@@ -28453,10 +28451,10 @@
         </w:rPr>
         <w:t>Komponen-Komponen Laporan Keuangan</w:t>
       </w:r>
+      <w:bookmarkEnd w:id="184"/>
       <w:bookmarkEnd w:id="185"/>
       <w:bookmarkEnd w:id="186"/>
       <w:bookmarkEnd w:id="187"/>
-      <w:bookmarkEnd w:id="188"/>
       <w:r>
         <w:rPr>
           <w:b/>
@@ -29312,10 +29310,10 @@
       <w:pPr>
         <w:pStyle w:val="Heading2"/>
       </w:pPr>
-      <w:bookmarkStart w:id="189" w:name="_Toc135748996"/>
-      <w:bookmarkStart w:id="190" w:name="_Toc135749560"/>
-      <w:bookmarkStart w:id="191" w:name="_Toc135749646"/>
-      <w:bookmarkStart w:id="192" w:name="_Toc139703332"/>
+      <w:bookmarkStart w:id="188" w:name="_Toc135748996"/>
+      <w:bookmarkStart w:id="189" w:name="_Toc135749560"/>
+      <w:bookmarkStart w:id="190" w:name="_Toc135749646"/>
+      <w:bookmarkStart w:id="191" w:name="_Toc139703332"/>
       <w:r>
         <w:t>2.4</w:t>
       </w:r>
@@ -29323,10 +29321,10 @@
         <w:tab/>
         <w:t>Analisis Laporan Keuangan</w:t>
       </w:r>
+      <w:bookmarkEnd w:id="188"/>
       <w:bookmarkEnd w:id="189"/>
       <w:bookmarkEnd w:id="190"/>
       <w:bookmarkEnd w:id="191"/>
-      <w:bookmarkEnd w:id="192"/>
       <w:r>
         <w:t xml:space="preserve"> </w:t>
       </w:r>
@@ -29338,10 +29336,10 @@
           <w:b/>
         </w:rPr>
       </w:pPr>
-      <w:bookmarkStart w:id="193" w:name="_Toc135748997"/>
-      <w:bookmarkStart w:id="194" w:name="_Toc135749561"/>
-      <w:bookmarkStart w:id="195" w:name="_Toc135749647"/>
-      <w:bookmarkStart w:id="196" w:name="_Toc139703333"/>
+      <w:bookmarkStart w:id="192" w:name="_Toc135748997"/>
+      <w:bookmarkStart w:id="193" w:name="_Toc135749561"/>
+      <w:bookmarkStart w:id="194" w:name="_Toc135749647"/>
+      <w:bookmarkStart w:id="195" w:name="_Toc139703333"/>
       <w:r>
         <w:rPr>
           <w:b/>
@@ -29355,10 +29353,10 @@
         <w:tab/>
         <w:t>Pengertian Analisis Laporan Keuangan</w:t>
       </w:r>
+      <w:bookmarkEnd w:id="192"/>
       <w:bookmarkEnd w:id="193"/>
       <w:bookmarkEnd w:id="194"/>
       <w:bookmarkEnd w:id="195"/>
-      <w:bookmarkEnd w:id="196"/>
       <w:r>
         <w:rPr>
           <w:b/>
@@ -29783,10 +29781,10 @@
           <w:b/>
         </w:rPr>
       </w:pPr>
-      <w:bookmarkStart w:id="197" w:name="_Toc135748998"/>
-      <w:bookmarkStart w:id="198" w:name="_Toc135749562"/>
-      <w:bookmarkStart w:id="199" w:name="_Toc135749648"/>
-      <w:bookmarkStart w:id="200" w:name="_Toc139703334"/>
+      <w:bookmarkStart w:id="196" w:name="_Toc135748998"/>
+      <w:bookmarkStart w:id="197" w:name="_Toc135749562"/>
+      <w:bookmarkStart w:id="198" w:name="_Toc135749648"/>
+      <w:bookmarkStart w:id="199" w:name="_Toc139703334"/>
       <w:r>
         <w:rPr>
           <w:b/>
@@ -29801,10 +29799,10 @@
         <w:tab/>
         <w:t>Tujuan Analisis Laporan Keuangan</w:t>
       </w:r>
+      <w:bookmarkEnd w:id="196"/>
       <w:bookmarkEnd w:id="197"/>
       <w:bookmarkEnd w:id="198"/>
       <w:bookmarkEnd w:id="199"/>
-      <w:bookmarkEnd w:id="200"/>
       <w:r>
         <w:rPr>
           <w:b/>
@@ -30027,10 +30025,10 @@
       <w:pPr>
         <w:pStyle w:val="Heading2"/>
       </w:pPr>
-      <w:bookmarkStart w:id="201" w:name="_Toc135748999"/>
-      <w:bookmarkStart w:id="202" w:name="_Toc135749563"/>
-      <w:bookmarkStart w:id="203" w:name="_Toc135749649"/>
-      <w:bookmarkStart w:id="204" w:name="_Toc139703335"/>
+      <w:bookmarkStart w:id="200" w:name="_Toc135748999"/>
+      <w:bookmarkStart w:id="201" w:name="_Toc135749563"/>
+      <w:bookmarkStart w:id="202" w:name="_Toc135749649"/>
+      <w:bookmarkStart w:id="203" w:name="_Toc139703335"/>
       <w:r>
         <w:t>2.5</w:t>
       </w:r>
@@ -30043,19 +30041,19 @@
         </w:rPr>
         <w:t>Loan To Deposit Ratio (LDR)</w:t>
       </w:r>
+      <w:bookmarkEnd w:id="200"/>
       <w:bookmarkEnd w:id="201"/>
       <w:bookmarkEnd w:id="202"/>
       <w:bookmarkEnd w:id="203"/>
-      <w:bookmarkEnd w:id="204"/>
     </w:p>
     <w:p>
       <w:pPr>
         <w:pStyle w:val="Heading3"/>
       </w:pPr>
-      <w:bookmarkStart w:id="205" w:name="_Toc135749000"/>
-      <w:bookmarkStart w:id="206" w:name="_Toc135749564"/>
-      <w:bookmarkStart w:id="207" w:name="_Toc135749650"/>
-      <w:bookmarkStart w:id="208" w:name="_Toc139703336"/>
+      <w:bookmarkStart w:id="204" w:name="_Toc135749000"/>
+      <w:bookmarkStart w:id="205" w:name="_Toc135749564"/>
+      <w:bookmarkStart w:id="206" w:name="_Toc135749650"/>
+      <w:bookmarkStart w:id="207" w:name="_Toc139703336"/>
       <w:r>
         <w:rPr>
           <w:b/>
@@ -30082,10 +30080,10 @@
         </w:rPr>
         <w:t>)</w:t>
       </w:r>
+      <w:bookmarkEnd w:id="204"/>
       <w:bookmarkEnd w:id="205"/>
       <w:bookmarkEnd w:id="206"/>
       <w:bookmarkEnd w:id="207"/>
-      <w:bookmarkEnd w:id="208"/>
     </w:p>
     <w:p>
       <w:pPr>
@@ -30328,6 +30326,7 @@
         <w:rPr>
           <w:sz w:val="24"/>
           <w:szCs w:val="24"/>
+          <w:lang w:val="id-ID"/>
         </w:rPr>
       </w:pPr>
       <w:r>
@@ -30352,6 +30351,17 @@
         </w:rPr>
         <w:t>utangnya dan membayar kembali kepada deposannya serta dapat memenuhi permintaan kredit yang diajukan. LDR adalah rasio antara seluruh jumlah kredit yang diberikan terhadap dana pihak ketiga”.</w:t>
       </w:r>
+    </w:p>
+    <w:p>
+      <w:pPr>
+        <w:ind w:firstLine="720"/>
+        <w:jc w:val="both"/>
+        <w:rPr>
+          <w:sz w:val="24"/>
+          <w:szCs w:val="24"/>
+          <w:lang w:val="id-ID"/>
+        </w:rPr>
+      </w:pPr>
     </w:p>
     <w:p>
       <w:pPr>
@@ -30386,10 +30396,10 @@
           <w:b/>
         </w:rPr>
       </w:pPr>
-      <w:bookmarkStart w:id="209" w:name="_Toc135749001"/>
-      <w:bookmarkStart w:id="210" w:name="_Toc135749565"/>
-      <w:bookmarkStart w:id="211" w:name="_Toc135749651"/>
-      <w:bookmarkStart w:id="212" w:name="_Toc139703337"/>
+      <w:bookmarkStart w:id="208" w:name="_Toc135749001"/>
+      <w:bookmarkStart w:id="209" w:name="_Toc135749565"/>
+      <w:bookmarkStart w:id="210" w:name="_Toc135749651"/>
+      <w:bookmarkStart w:id="211" w:name="_Toc139703337"/>
       <w:r>
         <w:rPr>
           <w:b/>
@@ -30410,10 +30420,10 @@
         </w:rPr>
         <w:t>Loan to Deposit Ratio (LDR)</w:t>
       </w:r>
+      <w:bookmarkEnd w:id="208"/>
       <w:bookmarkEnd w:id="209"/>
       <w:bookmarkEnd w:id="210"/>
       <w:bookmarkEnd w:id="211"/>
-      <w:bookmarkEnd w:id="212"/>
       <w:r>
         <w:rPr>
           <w:b/>
@@ -30502,7 +30512,7 @@
               </wp:anchor>
             </w:drawing>
           </mc:Choice>
-          <mc:Fallback xmlns:w16se="http://schemas.microsoft.com/office/word/2015/wordml/symex" xmlns:w16sdtdh="http://schemas.microsoft.com/office/word/2020/wordml/sdtdatahash" xmlns:w16="http://schemas.microsoft.com/office/word/2018/wordml" xmlns:w16cid="http://schemas.microsoft.com/office/word/2016/wordml/cid" xmlns:w16cex="http://schemas.microsoft.com/office/word/2018/wordml/cex" xmlns:w15="http://schemas.microsoft.com/office/word/2012/wordml" xmlns:oel="http://schemas.microsoft.com/office/2019/extlst" xmlns:am3d="http://schemas.microsoft.com/office/drawing/2017/model3d" xmlns:aink="http://schemas.microsoft.com/office/drawing/2016/ink" xmlns:cx8="http://schemas.microsoft.com/office/drawing/2016/5/14/chartex" xmlns:cx7="http://schemas.microsoft.com/office/drawing/2016/5/13/chartex" xmlns:cx6="http://schemas.microsoft.com/office/drawing/2016/5/12/chartex" xmlns:cx5="http://schemas.microsoft.com/office/drawing/2016/5/11/chartex" xmlns:cx4="http://schemas.microsoft.com/office/drawing/2016/5/10/chartex" xmlns:cx3="http://schemas.microsoft.com/office/drawing/2016/5/9/chartex" xmlns:cx2="http://schemas.microsoft.com/office/drawing/2015/10/21/chartex" xmlns:cx1="http://schemas.microsoft.com/office/drawing/2015/9/8/chartex" xmlns:cx="http://schemas.microsoft.com/office/drawing/2014/chartex">
+          <mc:Fallback xmlns:cx="http://schemas.microsoft.com/office/drawing/2014/chartex" xmlns:cx1="http://schemas.microsoft.com/office/drawing/2015/9/8/chartex" xmlns:cx2="http://schemas.microsoft.com/office/drawing/2015/10/21/chartex" xmlns:cx3="http://schemas.microsoft.com/office/drawing/2016/5/9/chartex" xmlns:cx4="http://schemas.microsoft.com/office/drawing/2016/5/10/chartex" xmlns:cx5="http://schemas.microsoft.com/office/drawing/2016/5/11/chartex" xmlns:cx6="http://schemas.microsoft.com/office/drawing/2016/5/12/chartex" xmlns:cx7="http://schemas.microsoft.com/office/drawing/2016/5/13/chartex" xmlns:cx8="http://schemas.microsoft.com/office/drawing/2016/5/14/chartex" xmlns:aink="http://schemas.microsoft.com/office/drawing/2016/ink" xmlns:am3d="http://schemas.microsoft.com/office/drawing/2017/model3d" xmlns:oel="http://schemas.microsoft.com/office/2019/extlst" xmlns:w15="http://schemas.microsoft.com/office/word/2012/wordml" xmlns:w16cex="http://schemas.microsoft.com/office/word/2018/wordml/cex" xmlns:w16cid="http://schemas.microsoft.com/office/word/2016/wordml/cid" xmlns:w16="http://schemas.microsoft.com/office/word/2018/wordml" xmlns:w16sdtdh="http://schemas.microsoft.com/office/word/2020/wordml/sdtdatahash" xmlns:w16se="http://schemas.microsoft.com/office/word/2015/wordml/symex">
             <w:pict>
               <v:rect w14:anchorId="4BA2DAE0" id="Rectangle 11" o:spid="_x0000_s1026" style="position:absolute;margin-left:78.6pt;margin-top:80.7pt;width:250.5pt;height:41.25pt;z-index:251674624;visibility:visible;mso-wrap-style:square;mso-width-percent:0;mso-height-percent:0;mso-wrap-distance-left:9pt;mso-wrap-distance-top:0;mso-wrap-distance-right:9pt;mso-wrap-distance-bottom:0;mso-position-horizontal:absolute;mso-position-horizontal-relative:text;mso-position-vertical:absolute;mso-position-vertical-relative:text;mso-width-percent:0;mso-height-percent:0;mso-width-relative:margin;mso-height-relative:margin;v-text-anchor:middle" o:gfxdata="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" fillcolor="white [3201]" strokecolor="black [3200]" strokeweight="1pt"/>
             </w:pict>
@@ -30953,7 +30963,7 @@
               </wp:anchor>
             </w:drawing>
           </mc:Choice>
-          <mc:Fallback xmlns:w16se="http://schemas.microsoft.com/office/word/2015/wordml/symex" xmlns:w16sdtdh="http://schemas.microsoft.com/office/word/2020/wordml/sdtdatahash" xmlns:w16="http://schemas.microsoft.com/office/word/2018/wordml" xmlns:w16cid="http://schemas.microsoft.com/office/word/2016/wordml/cid" xmlns:w16cex="http://schemas.microsoft.com/office/word/2018/wordml/cex" xmlns:w15="http://schemas.microsoft.com/office/word/2012/wordml" xmlns:oel="http://schemas.microsoft.com/office/2019/extlst" xmlns:am3d="http://schemas.microsoft.com/office/drawing/2017/model3d" xmlns:aink="http://schemas.microsoft.com/office/drawing/2016/ink" xmlns:cx8="http://schemas.microsoft.com/office/drawing/2016/5/14/chartex" xmlns:cx7="http://schemas.microsoft.com/office/drawing/2016/5/13/chartex" xmlns:cx6="http://schemas.microsoft.com/office/drawing/2016/5/12/chartex" xmlns:cx5="http://schemas.microsoft.com/office/drawing/2016/5/11/chartex" xmlns:cx4="http://schemas.microsoft.com/office/drawing/2016/5/10/chartex" xmlns:cx3="http://schemas.microsoft.com/office/drawing/2016/5/9/chartex" xmlns:cx2="http://schemas.microsoft.com/office/drawing/2015/10/21/chartex" xmlns:cx1="http://schemas.microsoft.com/office/drawing/2015/9/8/chartex" xmlns:cx="http://schemas.microsoft.com/office/drawing/2014/chartex">
+          <mc:Fallback xmlns:cx="http://schemas.microsoft.com/office/drawing/2014/chartex" xmlns:cx1="http://schemas.microsoft.com/office/drawing/2015/9/8/chartex" xmlns:cx2="http://schemas.microsoft.com/office/drawing/2015/10/21/chartex" xmlns:cx3="http://schemas.microsoft.com/office/drawing/2016/5/9/chartex" xmlns:cx4="http://schemas.microsoft.com/office/drawing/2016/5/10/chartex" xmlns:cx5="http://schemas.microsoft.com/office/drawing/2016/5/11/chartex" xmlns:cx6="http://schemas.microsoft.com/office/drawing/2016/5/12/chartex" xmlns:cx7="http://schemas.microsoft.com/office/drawing/2016/5/13/chartex" xmlns:cx8="http://schemas.microsoft.com/office/drawing/2016/5/14/chartex" xmlns:aink="http://schemas.microsoft.com/office/drawing/2016/ink" xmlns:am3d="http://schemas.microsoft.com/office/drawing/2017/model3d" xmlns:oel="http://schemas.microsoft.com/office/2019/extlst" xmlns:w15="http://schemas.microsoft.com/office/word/2012/wordml" xmlns:w16cex="http://schemas.microsoft.com/office/word/2018/wordml/cex" xmlns:w16cid="http://schemas.microsoft.com/office/word/2016/wordml/cid" xmlns:w16="http://schemas.microsoft.com/office/word/2018/wordml" xmlns:w16sdtdh="http://schemas.microsoft.com/office/word/2020/wordml/sdtdatahash" xmlns:w16se="http://schemas.microsoft.com/office/word/2015/wordml/symex">
             <w:pict>
               <v:line w14:anchorId="1BF5C22D" id="Straight Connector 38" o:spid="_x0000_s1026" style="position:absolute;z-index:251676672;visibility:visible;mso-wrap-style:square;mso-width-percent:0;mso-wrap-distance-left:9pt;mso-wrap-distance-top:0;mso-wrap-distance-right:9pt;mso-wrap-distance-bottom:0;mso-position-horizontal:absolute;mso-position-horizontal-relative:text;mso-position-vertical:absolute;mso-position-vertical-relative:text;mso-width-percent:0;mso-width-relative:margin" from="127.35pt,17.8pt" to="269.85pt,17.8pt" o:gfxdata="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" strokecolor="black [3040]"/>
             </w:pict>
@@ -31132,7 +31142,7 @@
           <w:sz w:val="24"/>
           <w:szCs w:val="24"/>
         </w:rPr>
-        <w:t xml:space="preserve">Berdasarkan formula diatas untuk melakukan perhitungan LDR dapat ditinjau bahwa rasio tersebut diperuntukkan untuk menilai kemampuan suatu bank, dalam hal ini bank wajib mampu dalam membayar kembali dana yang sudah dihimpun dari masyarakat dengan mengandalkan penyaluran kredit yang diberikan yang diperuntukkan oleh pihak bank untuk memperoleh likuiditasnya. </w:t>
+        <w:t xml:space="preserve">Berdasarkan formula diatas untuk melakukan perhitungan LDR dapat ditinjau bahwa rasio tersebut diperuntukkan untuk menilai kemampuan suatu bank, dalam hal ini bank wajib mampu dalam membayar kembali dana yang sudah dihimpun dari masyarakat dengan mengandalkan penyaluran kredit yang </w:t>
       </w:r>
       <w:r>
         <w:rPr>
@@ -31140,7 +31150,7 @@
           <w:szCs w:val="24"/>
         </w:rPr>
         <w:lastRenderedPageBreak/>
-        <w:t xml:space="preserve">Dalam hal ini aktivitas perkreditan dapat dipengaruhi oleh aktivitas Bank. kepercayaan nasabah terhadap bank, kesehatan bank, dan pencapaian laba Bank. Hal tersebut diatur dalam Peraturan Bank Indonesia No/15/7/PBI/2013, batas bawah Loan to Deposit Ratio sebesar 78%, sedangkan batas atas Loan to Deposit Ratio sebesar 92%. </w:t>
+        <w:t xml:space="preserve">diberikan yang diperuntukkan oleh pihak bank untuk memperoleh likuiditasnya. Dalam hal ini aktivitas perkreditan dapat dipengaruhi oleh aktivitas Bank. kepercayaan nasabah terhadap bank, kesehatan bank, dan pencapaian laba Bank. Hal tersebut diatur dalam Peraturan Bank Indonesia No/15/7/PBI/2013, batas bawah Loan to Deposit Ratio sebesar 78%, sedangkan batas atas Loan to Deposit Ratio sebesar 92%. </w:t>
       </w:r>
     </w:p>
     <w:p>
@@ -31150,10 +31160,10 @@
           <w:i/>
         </w:rPr>
       </w:pPr>
-      <w:bookmarkStart w:id="213" w:name="_Toc135749004"/>
-      <w:bookmarkStart w:id="214" w:name="_Toc135749568"/>
-      <w:bookmarkStart w:id="215" w:name="_Toc135749654"/>
-      <w:bookmarkStart w:id="216" w:name="_Toc139703338"/>
+      <w:bookmarkStart w:id="212" w:name="_Toc135749004"/>
+      <w:bookmarkStart w:id="213" w:name="_Toc135749568"/>
+      <w:bookmarkStart w:id="214" w:name="_Toc135749654"/>
+      <w:bookmarkStart w:id="215" w:name="_Toc139703338"/>
       <w:r>
         <w:t>2.6</w:t>
       </w:r>
@@ -31166,10 +31176,10 @@
         </w:rPr>
         <w:t>Net Interest Margin (NIM)</w:t>
       </w:r>
+      <w:bookmarkEnd w:id="212"/>
       <w:bookmarkEnd w:id="213"/>
       <w:bookmarkEnd w:id="214"/>
       <w:bookmarkEnd w:id="215"/>
-      <w:bookmarkEnd w:id="216"/>
     </w:p>
     <w:p>
       <w:pPr>
@@ -31179,10 +31189,10 @@
           <w:i/>
         </w:rPr>
       </w:pPr>
-      <w:bookmarkStart w:id="217" w:name="_Toc135749005"/>
-      <w:bookmarkStart w:id="218" w:name="_Toc135749569"/>
-      <w:bookmarkStart w:id="219" w:name="_Toc135749655"/>
-      <w:bookmarkStart w:id="220" w:name="_Toc139703339"/>
+      <w:bookmarkStart w:id="216" w:name="_Toc135749005"/>
+      <w:bookmarkStart w:id="217" w:name="_Toc135749569"/>
+      <w:bookmarkStart w:id="218" w:name="_Toc135749655"/>
+      <w:bookmarkStart w:id="219" w:name="_Toc139703339"/>
       <w:r>
         <w:rPr>
           <w:b/>
@@ -31203,10 +31213,10 @@
         </w:rPr>
         <w:t>Net Interest Margin (NIM)</w:t>
       </w:r>
+      <w:bookmarkEnd w:id="216"/>
       <w:bookmarkEnd w:id="217"/>
       <w:bookmarkEnd w:id="218"/>
       <w:bookmarkEnd w:id="219"/>
-      <w:bookmarkEnd w:id="220"/>
     </w:p>
     <w:p>
       <w:pPr>
@@ -31562,15 +31572,14 @@
           <w:b/>
         </w:rPr>
       </w:pPr>
-      <w:bookmarkStart w:id="221" w:name="_Toc135749006"/>
-      <w:bookmarkStart w:id="222" w:name="_Toc135749570"/>
-      <w:bookmarkStart w:id="223" w:name="_Toc135749656"/>
-      <w:bookmarkStart w:id="224" w:name="_Toc139703340"/>
+      <w:bookmarkStart w:id="220" w:name="_Toc135749006"/>
+      <w:bookmarkStart w:id="221" w:name="_Toc135749570"/>
+      <w:bookmarkStart w:id="222" w:name="_Toc135749656"/>
+      <w:bookmarkStart w:id="223" w:name="_Toc139703340"/>
       <w:r>
         <w:rPr>
           <w:b/>
         </w:rPr>
-        <w:lastRenderedPageBreak/>
         <w:t>2.6.2</w:t>
       </w:r>
       <w:r>
@@ -31587,10 +31596,10 @@
         </w:rPr>
         <w:t>Net Interest Margin (NIM)</w:t>
       </w:r>
+      <w:bookmarkEnd w:id="220"/>
       <w:bookmarkEnd w:id="221"/>
       <w:bookmarkEnd w:id="222"/>
       <w:bookmarkEnd w:id="223"/>
-      <w:bookmarkEnd w:id="224"/>
     </w:p>
     <w:p>
       <w:pPr>
@@ -32196,7 +32205,7 @@
               </wp:anchor>
             </w:drawing>
           </mc:Choice>
-          <mc:Fallback xmlns:w16se="http://schemas.microsoft.com/office/word/2015/wordml/symex" xmlns:w16sdtdh="http://schemas.microsoft.com/office/word/2020/wordml/sdtdatahash" xmlns:w16="http://schemas.microsoft.com/office/word/2018/wordml" xmlns:w16cid="http://schemas.microsoft.com/office/word/2016/wordml/cid" xmlns:w16cex="http://schemas.microsoft.com/office/word/2018/wordml/cex" xmlns:w15="http://schemas.microsoft.com/office/word/2012/wordml" xmlns:oel="http://schemas.microsoft.com/office/2019/extlst" xmlns:am3d="http://schemas.microsoft.com/office/drawing/2017/model3d" xmlns:aink="http://schemas.microsoft.com/office/drawing/2016/ink" xmlns:cx8="http://schemas.microsoft.com/office/drawing/2016/5/14/chartex" xmlns:cx7="http://schemas.microsoft.com/office/drawing/2016/5/13/chartex" xmlns:cx6="http://schemas.microsoft.com/office/drawing/2016/5/12/chartex" xmlns:cx5="http://schemas.microsoft.com/office/drawing/2016/5/11/chartex" xmlns:cx4="http://schemas.microsoft.com/office/drawing/2016/5/10/chartex" xmlns:cx3="http://schemas.microsoft.com/office/drawing/2016/5/9/chartex" xmlns:cx2="http://schemas.microsoft.com/office/drawing/2015/10/21/chartex" xmlns:cx1="http://schemas.microsoft.com/office/drawing/2015/9/8/chartex" xmlns:cx="http://schemas.microsoft.com/office/drawing/2014/chartex">
+          <mc:Fallback xmlns:cx="http://schemas.microsoft.com/office/drawing/2014/chartex" xmlns:cx1="http://schemas.microsoft.com/office/drawing/2015/9/8/chartex" xmlns:cx2="http://schemas.microsoft.com/office/drawing/2015/10/21/chartex" xmlns:cx3="http://schemas.microsoft.com/office/drawing/2016/5/9/chartex" xmlns:cx4="http://schemas.microsoft.com/office/drawing/2016/5/10/chartex" xmlns:cx5="http://schemas.microsoft.com/office/drawing/2016/5/11/chartex" xmlns:cx6="http://schemas.microsoft.com/office/drawing/2016/5/12/chartex" xmlns:cx7="http://schemas.microsoft.com/office/drawing/2016/5/13/chartex" xmlns:cx8="http://schemas.microsoft.com/office/drawing/2016/5/14/chartex" xmlns:aink="http://schemas.microsoft.com/office/drawing/2016/ink" xmlns:am3d="http://schemas.microsoft.com/office/drawing/2017/model3d" xmlns:oel="http://schemas.microsoft.com/office/2019/extlst" xmlns:w15="http://schemas.microsoft.com/office/word/2012/wordml" xmlns:w16cex="http://schemas.microsoft.com/office/word/2018/wordml/cex" xmlns:w16cid="http://schemas.microsoft.com/office/word/2016/wordml/cid" xmlns:w16="http://schemas.microsoft.com/office/word/2018/wordml" xmlns:w16sdtdh="http://schemas.microsoft.com/office/word/2020/wordml/sdtdatahash" xmlns:w16se="http://schemas.microsoft.com/office/word/2015/wordml/symex">
             <w:pict>
               <v:rect w14:anchorId="67C9135D" id="Rectangle 39" o:spid="_x0000_s1026" style="position:absolute;margin-left:67.45pt;margin-top:6.55pt;width:233.25pt;height:41.25pt;z-index:251680768;visibility:visible;mso-wrap-style:square;mso-width-percent:0;mso-height-percent:0;mso-wrap-distance-left:9pt;mso-wrap-distance-top:0;mso-wrap-distance-right:9pt;mso-wrap-distance-bottom:0;mso-position-horizontal:absolute;mso-position-horizontal-relative:text;mso-position-vertical:absolute;mso-position-vertical-relative:text;mso-width-percent:0;mso-height-percent:0;mso-width-relative:margin;mso-height-relative:margin;v-text-anchor:middle" o:gfxdata="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" fillcolor="white [3201]" strokecolor="black [3200]" strokeweight="1pt"/>
             </w:pict>
@@ -32270,7 +32279,7 @@
               </wp:anchor>
             </w:drawing>
           </mc:Choice>
-          <mc:Fallback xmlns:w16se="http://schemas.microsoft.com/office/word/2015/wordml/symex" xmlns:w16sdtdh="http://schemas.microsoft.com/office/word/2020/wordml/sdtdatahash" xmlns:w16="http://schemas.microsoft.com/office/word/2018/wordml" xmlns:w16cid="http://schemas.microsoft.com/office/word/2016/wordml/cid" xmlns:w16cex="http://schemas.microsoft.com/office/word/2018/wordml/cex" xmlns:w15="http://schemas.microsoft.com/office/word/2012/wordml" xmlns:oel="http://schemas.microsoft.com/office/2019/extlst" xmlns:am3d="http://schemas.microsoft.com/office/drawing/2017/model3d" xmlns:aink="http://schemas.microsoft.com/office/drawing/2016/ink" xmlns:cx8="http://schemas.microsoft.com/office/drawing/2016/5/14/chartex" xmlns:cx7="http://schemas.microsoft.com/office/drawing/2016/5/13/chartex" xmlns:cx6="http://schemas.microsoft.com/office/drawing/2016/5/12/chartex" xmlns:cx5="http://schemas.microsoft.com/office/drawing/2016/5/11/chartex" xmlns:cx4="http://schemas.microsoft.com/office/drawing/2016/5/10/chartex" xmlns:cx3="http://schemas.microsoft.com/office/drawing/2016/5/9/chartex" xmlns:cx2="http://schemas.microsoft.com/office/drawing/2015/10/21/chartex" xmlns:cx1="http://schemas.microsoft.com/office/drawing/2015/9/8/chartex" xmlns:cx="http://schemas.microsoft.com/office/drawing/2014/chartex">
+          <mc:Fallback xmlns:cx="http://schemas.microsoft.com/office/drawing/2014/chartex" xmlns:cx1="http://schemas.microsoft.com/office/drawing/2015/9/8/chartex" xmlns:cx2="http://schemas.microsoft.com/office/drawing/2015/10/21/chartex" xmlns:cx3="http://schemas.microsoft.com/office/drawing/2016/5/9/chartex" xmlns:cx4="http://schemas.microsoft.com/office/drawing/2016/5/10/chartex" xmlns:cx5="http://schemas.microsoft.com/office/drawing/2016/5/11/chartex" xmlns:cx6="http://schemas.microsoft.com/office/drawing/2016/5/12/chartex" xmlns:cx7="http://schemas.microsoft.com/office/drawing/2016/5/13/chartex" xmlns:cx8="http://schemas.microsoft.com/office/drawing/2016/5/14/chartex" xmlns:aink="http://schemas.microsoft.com/office/drawing/2016/ink" xmlns:am3d="http://schemas.microsoft.com/office/drawing/2017/model3d" xmlns:oel="http://schemas.microsoft.com/office/2019/extlst" xmlns:w15="http://schemas.microsoft.com/office/word/2012/wordml" xmlns:w16cex="http://schemas.microsoft.com/office/word/2018/wordml/cex" xmlns:w16cid="http://schemas.microsoft.com/office/word/2016/wordml/cid" xmlns:w16="http://schemas.microsoft.com/office/word/2018/wordml" xmlns:w16sdtdh="http://schemas.microsoft.com/office/word/2020/wordml/sdtdatahash" xmlns:w16se="http://schemas.microsoft.com/office/word/2015/wordml/symex">
             <w:pict>
               <v:line w14:anchorId="09A06A8F" id="Straight Connector 290" o:spid="_x0000_s1026" style="position:absolute;z-index:251683840;visibility:visible;mso-wrap-style:square;mso-wrap-distance-left:9pt;mso-wrap-distance-top:0;mso-wrap-distance-right:9pt;mso-wrap-distance-bottom:0;mso-position-horizontal:absolute;mso-position-horizontal-relative:text;mso-position-vertical:absolute;mso-position-vertical-relative:text" from="115.95pt,.15pt" to="254.85pt,.15pt" o:gfxdata="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" strokecolor="black [3040]"/>
             </w:pict>
@@ -32326,10 +32335,10 @@
       <w:pPr>
         <w:pStyle w:val="Heading2"/>
       </w:pPr>
-      <w:bookmarkStart w:id="225" w:name="_Toc135749008"/>
-      <w:bookmarkStart w:id="226" w:name="_Toc135749572"/>
-      <w:bookmarkStart w:id="227" w:name="_Toc135749658"/>
-      <w:bookmarkStart w:id="228" w:name="_Toc139703341"/>
+      <w:bookmarkStart w:id="224" w:name="_Toc135749008"/>
+      <w:bookmarkStart w:id="225" w:name="_Toc135749572"/>
+      <w:bookmarkStart w:id="226" w:name="_Toc135749658"/>
+      <w:bookmarkStart w:id="227" w:name="_Toc139703341"/>
       <w:r>
         <w:t>2.7</w:t>
       </w:r>
@@ -32342,10 +32351,10 @@
         </w:rPr>
         <w:t>Return On Asset (ROA)</w:t>
       </w:r>
+      <w:bookmarkEnd w:id="224"/>
       <w:bookmarkEnd w:id="225"/>
       <w:bookmarkEnd w:id="226"/>
       <w:bookmarkEnd w:id="227"/>
-      <w:bookmarkEnd w:id="228"/>
     </w:p>
     <w:p>
       <w:pPr>
@@ -32354,10 +32363,10 @@
           <w:b/>
         </w:rPr>
       </w:pPr>
-      <w:bookmarkStart w:id="229" w:name="_Toc135749009"/>
-      <w:bookmarkStart w:id="230" w:name="_Toc135749573"/>
-      <w:bookmarkStart w:id="231" w:name="_Toc135749659"/>
-      <w:bookmarkStart w:id="232" w:name="_Toc139703342"/>
+      <w:bookmarkStart w:id="228" w:name="_Toc135749009"/>
+      <w:bookmarkStart w:id="229" w:name="_Toc135749573"/>
+      <w:bookmarkStart w:id="230" w:name="_Toc135749659"/>
+      <w:bookmarkStart w:id="231" w:name="_Toc139703342"/>
       <w:r>
         <w:rPr>
           <w:b/>
@@ -32378,10 +32387,10 @@
         </w:rPr>
         <w:t>Return On Asset (ROA)</w:t>
       </w:r>
+      <w:bookmarkEnd w:id="228"/>
       <w:bookmarkEnd w:id="229"/>
       <w:bookmarkEnd w:id="230"/>
       <w:bookmarkEnd w:id="231"/>
-      <w:bookmarkEnd w:id="232"/>
     </w:p>
     <w:p>
       <w:pPr>
@@ -32622,7 +32631,7 @@
           <w:sz w:val="24"/>
           <w:szCs w:val="24"/>
         </w:rPr>
-        <w:t xml:space="preserve"> Return on Asset merupakan rasio yang menunjukkan seberapa besar kontribusi aset dalam menciptakan laba </w:t>
+        <w:t xml:space="preserve"> Return on Asset merupakan </w:t>
       </w:r>
       <w:r>
         <w:rPr>
@@ -32630,7 +32639,7 @@
           <w:szCs w:val="24"/>
         </w:rPr>
         <w:lastRenderedPageBreak/>
-        <w:t>bersih.</w:t>
+        <w:t>rasio yang menunjukkan seberapa besar kontribusi aset dalam menciptakan laba bersih.</w:t>
       </w:r>
     </w:p>
     <w:p>
@@ -32658,10 +32667,10 @@
           <w:b/>
         </w:rPr>
       </w:pPr>
-      <w:bookmarkStart w:id="233" w:name="_Toc135749010"/>
-      <w:bookmarkStart w:id="234" w:name="_Toc135749574"/>
-      <w:bookmarkStart w:id="235" w:name="_Toc135749660"/>
-      <w:bookmarkStart w:id="236" w:name="_Toc139703343"/>
+      <w:bookmarkStart w:id="232" w:name="_Toc135749010"/>
+      <w:bookmarkStart w:id="233" w:name="_Toc135749574"/>
+      <w:bookmarkStart w:id="234" w:name="_Toc135749660"/>
+      <w:bookmarkStart w:id="235" w:name="_Toc139703343"/>
       <w:r>
         <w:rPr>
           <w:b/>
@@ -32682,10 +32691,10 @@
         </w:rPr>
         <w:t>Return On Asset (ROA)</w:t>
       </w:r>
+      <w:bookmarkEnd w:id="232"/>
       <w:bookmarkEnd w:id="233"/>
       <w:bookmarkEnd w:id="234"/>
       <w:bookmarkEnd w:id="235"/>
-      <w:bookmarkEnd w:id="236"/>
     </w:p>
     <w:p>
       <w:pPr>
@@ -32970,7 +32979,7 @@
               </wp:anchor>
             </w:drawing>
           </mc:Choice>
-          <mc:Fallback xmlns:w16se="http://schemas.microsoft.com/office/word/2015/wordml/symex" xmlns:w16sdtdh="http://schemas.microsoft.com/office/word/2020/wordml/sdtdatahash" xmlns:w16="http://schemas.microsoft.com/office/word/2018/wordml" xmlns:w16cid="http://schemas.microsoft.com/office/word/2016/wordml/cid" xmlns:w16cex="http://schemas.microsoft.com/office/word/2018/wordml/cex" xmlns:w15="http://schemas.microsoft.com/office/word/2012/wordml" xmlns:oel="http://schemas.microsoft.com/office/2019/extlst" xmlns:am3d="http://schemas.microsoft.com/office/drawing/2017/model3d" xmlns:aink="http://schemas.microsoft.com/office/drawing/2016/ink" xmlns:cx8="http://schemas.microsoft.com/office/drawing/2016/5/14/chartex" xmlns:cx7="http://schemas.microsoft.com/office/drawing/2016/5/13/chartex" xmlns:cx6="http://schemas.microsoft.com/office/drawing/2016/5/12/chartex" xmlns:cx5="http://schemas.microsoft.com/office/drawing/2016/5/11/chartex" xmlns:cx4="http://schemas.microsoft.com/office/drawing/2016/5/10/chartex" xmlns:cx3="http://schemas.microsoft.com/office/drawing/2016/5/9/chartex" xmlns:cx2="http://schemas.microsoft.com/office/drawing/2015/10/21/chartex" xmlns:cx1="http://schemas.microsoft.com/office/drawing/2015/9/8/chartex" xmlns:cx="http://schemas.microsoft.com/office/drawing/2014/chartex">
+          <mc:Fallback xmlns:cx="http://schemas.microsoft.com/office/drawing/2014/chartex" xmlns:cx1="http://schemas.microsoft.com/office/drawing/2015/9/8/chartex" xmlns:cx2="http://schemas.microsoft.com/office/drawing/2015/10/21/chartex" xmlns:cx3="http://schemas.microsoft.com/office/drawing/2016/5/9/chartex" xmlns:cx4="http://schemas.microsoft.com/office/drawing/2016/5/10/chartex" xmlns:cx5="http://schemas.microsoft.com/office/drawing/2016/5/11/chartex" xmlns:cx6="http://schemas.microsoft.com/office/drawing/2016/5/12/chartex" xmlns:cx7="http://schemas.microsoft.com/office/drawing/2016/5/13/chartex" xmlns:cx8="http://schemas.microsoft.com/office/drawing/2016/5/14/chartex" xmlns:aink="http://schemas.microsoft.com/office/drawing/2016/ink" xmlns:am3d="http://schemas.microsoft.com/office/drawing/2017/model3d" xmlns:oel="http://schemas.microsoft.com/office/2019/extlst" xmlns:w15="http://schemas.microsoft.com/office/word/2012/wordml" xmlns:w16cex="http://schemas.microsoft.com/office/word/2018/wordml/cex" xmlns:w16cid="http://schemas.microsoft.com/office/word/2016/wordml/cid" xmlns:w16="http://schemas.microsoft.com/office/word/2018/wordml" xmlns:w16sdtdh="http://schemas.microsoft.com/office/word/2020/wordml/sdtdatahash" xmlns:w16se="http://schemas.microsoft.com/office/word/2015/wordml/symex">
             <w:pict>
               <v:rect w14:anchorId="46280DEE" id="Rectangle 293" o:spid="_x0000_s1026" style="position:absolute;margin-left:105.4pt;margin-top:47.3pt;width:219pt;height:45.75pt;z-index:251686912;visibility:visible;mso-wrap-style:square;mso-width-percent:0;mso-wrap-distance-left:9pt;mso-wrap-distance-top:0;mso-wrap-distance-right:9pt;mso-wrap-distance-bottom:0;mso-position-horizontal:absolute;mso-position-horizontal-relative:text;mso-position-vertical:absolute;mso-position-vertical-relative:text;mso-width-percent:0;mso-width-relative:margin;v-text-anchor:middle" o:gfxdata="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" fillcolor="white [3201]" strokecolor="black [3200]" strokeweight="1pt"/>
             </w:pict>
@@ -33052,7 +33061,7 @@
               </wp:anchor>
             </w:drawing>
           </mc:Choice>
-          <mc:Fallback xmlns:w16se="http://schemas.microsoft.com/office/word/2015/wordml/symex" xmlns:w16sdtdh="http://schemas.microsoft.com/office/word/2020/wordml/sdtdatahash" xmlns:w16="http://schemas.microsoft.com/office/word/2018/wordml" xmlns:w16cid="http://schemas.microsoft.com/office/word/2016/wordml/cid" xmlns:w16cex="http://schemas.microsoft.com/office/word/2018/wordml/cex" xmlns:w15="http://schemas.microsoft.com/office/word/2012/wordml" xmlns:oel="http://schemas.microsoft.com/office/2019/extlst" xmlns:am3d="http://schemas.microsoft.com/office/drawing/2017/model3d" xmlns:aink="http://schemas.microsoft.com/office/drawing/2016/ink" xmlns:cx8="http://schemas.microsoft.com/office/drawing/2016/5/14/chartex" xmlns:cx7="http://schemas.microsoft.com/office/drawing/2016/5/13/chartex" xmlns:cx6="http://schemas.microsoft.com/office/drawing/2016/5/12/chartex" xmlns:cx5="http://schemas.microsoft.com/office/drawing/2016/5/11/chartex" xmlns:cx4="http://schemas.microsoft.com/office/drawing/2016/5/10/chartex" xmlns:cx3="http://schemas.microsoft.com/office/drawing/2016/5/9/chartex" xmlns:cx2="http://schemas.microsoft.com/office/drawing/2015/10/21/chartex" xmlns:cx1="http://schemas.microsoft.com/office/drawing/2015/9/8/chartex" xmlns:cx="http://schemas.microsoft.com/office/drawing/2014/chartex">
+          <mc:Fallback xmlns:cx="http://schemas.microsoft.com/office/drawing/2014/chartex" xmlns:cx1="http://schemas.microsoft.com/office/drawing/2015/9/8/chartex" xmlns:cx2="http://schemas.microsoft.com/office/drawing/2015/10/21/chartex" xmlns:cx3="http://schemas.microsoft.com/office/drawing/2016/5/9/chartex" xmlns:cx4="http://schemas.microsoft.com/office/drawing/2016/5/10/chartex" xmlns:cx5="http://schemas.microsoft.com/office/drawing/2016/5/11/chartex" xmlns:cx6="http://schemas.microsoft.com/office/drawing/2016/5/12/chartex" xmlns:cx7="http://schemas.microsoft.com/office/drawing/2016/5/13/chartex" xmlns:cx8="http://schemas.microsoft.com/office/drawing/2016/5/14/chartex" xmlns:aink="http://schemas.microsoft.com/office/drawing/2016/ink" xmlns:am3d="http://schemas.microsoft.com/office/drawing/2017/model3d" xmlns:oel="http://schemas.microsoft.com/office/2019/extlst" xmlns:w15="http://schemas.microsoft.com/office/word/2012/wordml" xmlns:w16cex="http://schemas.microsoft.com/office/word/2018/wordml/cex" xmlns:w16cid="http://schemas.microsoft.com/office/word/2016/wordml/cid" xmlns:w16="http://schemas.microsoft.com/office/word/2018/wordml" xmlns:w16sdtdh="http://schemas.microsoft.com/office/word/2020/wordml/sdtdatahash" xmlns:w16se="http://schemas.microsoft.com/office/word/2015/wordml/symex">
             <w:pict>
               <v:line w14:anchorId="5B22BCE3" id="Straight Connector 296" o:spid="_x0000_s1026" style="position:absolute;z-index:251689984;visibility:visible;mso-wrap-style:square;mso-wrap-distance-left:9pt;mso-wrap-distance-top:0;mso-wrap-distance-right:9pt;mso-wrap-distance-bottom:0;mso-position-horizontal:absolute;mso-position-horizontal-relative:text;mso-position-vertical:absolute;mso-position-vertical-relative:text" from="151.35pt,15.8pt" to="280.35pt,15.8pt" o:gfxdata="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" strokecolor="black [3040]"/>
             </w:pict>
@@ -33401,7 +33410,16 @@
           <w:sz w:val="24"/>
           <w:szCs w:val="24"/>
         </w:rPr>
-        <w:t xml:space="preserve">itas keseluruhan dalam menghasilkan laba dengan aset yang tersedia. Berdasarkan hal ini, maka faktor yang mempengaruhi profitabilitas adalah laba bersih setelah pajak, penjualan bersih dan total aset. Semakin tinggi hasil ROA suatu perusahaan mencerminkan bahwa rendahnya penggunaan aset untuk menghasilkan laba. </w:t>
+        <w:t>itas</w:t>
+      </w:r>
+      <w:bookmarkStart w:id="236" w:name="_GoBack"/>
+      <w:bookmarkEnd w:id="236"/>
+      <w:r>
+        <w:rPr>
+          <w:sz w:val="24"/>
+          <w:szCs w:val="24"/>
+        </w:rPr>
+        <w:t xml:space="preserve"> keseluruhan dalam menghasilkan laba dengan aset yang tersedia. Berdasarkan hal ini, maka faktor yang mempengaruhi profitabilitas adalah laba bersih setelah pajak, penjualan bersih dan total aset. Semakin tinggi hasil ROA suatu perusahaan mencerminkan bahwa rendahnya penggunaan aset untuk menghasilkan laba. </w:t>
       </w:r>
     </w:p>
     <w:p>
@@ -33571,6 +33589,7 @@
           <w:sz w:val="24"/>
           <w:szCs w:val="24"/>
         </w:rPr>
+        <w:lastRenderedPageBreak/>
         <w:t>Dapat mengukur efisiensi penggunaan modal secara menyeluruh</w:t>
       </w:r>
       <w:r>
@@ -33607,7 +33626,6 @@
           <w:sz w:val="24"/>
           <w:szCs w:val="24"/>
         </w:rPr>
-        <w:lastRenderedPageBreak/>
         <w:t>Dapat digunakan untuk mengukur efisiensi pada level divisi dan produk</w:t>
       </w:r>
       <w:r>
@@ -34193,7 +34211,16 @@
           <w:sz w:val="24"/>
           <w:szCs w:val="24"/>
         </w:rPr>
-        <w:t>(Setya et al., 2021)</w:t>
+        <w:t xml:space="preserve">(Setya et al., </w:t>
+      </w:r>
+      <w:r>
+        <w:rPr>
+          <w:noProof/>
+          <w:sz w:val="24"/>
+          <w:szCs w:val="24"/>
+        </w:rPr>
+        <w:lastRenderedPageBreak/>
+        <w:t>2021)</w:t>
       </w:r>
       <w:r>
         <w:rPr>
@@ -34293,15 +34320,7 @@
           <w:sz w:val="24"/>
           <w:szCs w:val="24"/>
         </w:rPr>
-        <w:t xml:space="preserve">) yang dalam penelitiannya </w:t>
-      </w:r>
-      <w:r>
-        <w:rPr>
-          <w:sz w:val="24"/>
-          <w:szCs w:val="24"/>
-        </w:rPr>
-        <w:lastRenderedPageBreak/>
-        <w:t xml:space="preserve">melibatkan tentang </w:t>
+        <w:t xml:space="preserve">) yang dalam penelitiannya melibatkan tentang </w:t>
       </w:r>
       <w:r>
         <w:rPr>
@@ -34891,7 +34910,15 @@
           <w:sz w:val="24"/>
           <w:szCs w:val="24"/>
         </w:rPr>
-        <w:t xml:space="preserve">) yang dalam penelitiannya melibatkan tentang </w:t>
+        <w:t xml:space="preserve">) yang dalam </w:t>
+      </w:r>
+      <w:r>
+        <w:rPr>
+          <w:sz w:val="24"/>
+          <w:szCs w:val="24"/>
+        </w:rPr>
+        <w:lastRenderedPageBreak/>
+        <w:t xml:space="preserve">penelitiannya melibatkan tentang </w:t>
       </w:r>
       <w:r>
         <w:rPr>
@@ -34914,16 +34941,7 @@
           <w:sz w:val="24"/>
           <w:szCs w:val="24"/>
         </w:rPr>
-        <w:t xml:space="preserve">Net </w:t>
-      </w:r>
-      <w:r>
-        <w:rPr>
-          <w:i/>
-          <w:sz w:val="24"/>
-          <w:szCs w:val="24"/>
-        </w:rPr>
-        <w:lastRenderedPageBreak/>
-        <w:t>Interest Margin (NIM)</w:t>
+        <w:t>Net Interest Margin (NIM)</w:t>
       </w:r>
       <w:r>
         <w:rPr>
@@ -35550,14 +35568,7 @@
           <w:sz w:val="24"/>
           <w:szCs w:val="24"/>
         </w:rPr>
-        <w:t xml:space="preserve"> untuk mengetahui tingkat efisi</w:t>
-      </w:r>
-      <w:r>
-        <w:rPr>
-          <w:sz w:val="24"/>
-          <w:szCs w:val="24"/>
-        </w:rPr>
-        <w:t xml:space="preserve">ensi dalam memperoleh laba, salah satunya yaitu ROA menjadi alat ukur </w:t>
+        <w:t xml:space="preserve"> untuk mengetahui tingkat </w:t>
       </w:r>
       <w:r>
         <w:rPr>
@@ -35565,7 +35576,14 @@
           <w:szCs w:val="24"/>
         </w:rPr>
         <w:lastRenderedPageBreak/>
-        <w:t>sehat atau tidaknya suatu bank. Dimana bank dikatakan sehat jika tingka</w:t>
+        <w:t>efisi</w:t>
+      </w:r>
+      <w:r>
+        <w:rPr>
+          <w:sz w:val="24"/>
+          <w:szCs w:val="24"/>
+        </w:rPr>
+        <w:t>ensi dalam memperoleh laba, salah satunya yaitu ROA menjadi alat ukur sehat atau tidaknya suatu bank. Dimana bank dikatakan sehat jika tingka</w:t>
       </w:r>
       <w:r>
         <w:rPr>
@@ -35923,7 +35941,15 @@
           <w:sz w:val="24"/>
           <w:szCs w:val="24"/>
         </w:rPr>
-        <w:t xml:space="preserve"> menyatakan bahwa :</w:t>
+        <w:t xml:space="preserve"> menyatakan bahwa </w:t>
+      </w:r>
+      <w:r>
+        <w:rPr>
+          <w:sz w:val="24"/>
+          <w:szCs w:val="24"/>
+        </w:rPr>
+        <w:lastRenderedPageBreak/>
+        <w:t>:</w:t>
       </w:r>
     </w:p>
     <w:p>
@@ -35941,7 +35967,6 @@
           <w:sz w:val="24"/>
           <w:szCs w:val="24"/>
         </w:rPr>
-        <w:lastRenderedPageBreak/>
         <w:t>“Loan to Deposit Ratio (LDR) digunakan untuk mengukur kemampuan bank tersebut mampu membayar utang</w:t>
       </w:r>
       <w:r>
@@ -36087,7 +36112,7 @@
               </wp:anchor>
             </w:drawing>
           </mc:Choice>
-          <mc:Fallback xmlns:w16se="http://schemas.microsoft.com/office/word/2015/wordml/symex" xmlns:w16sdtdh="http://schemas.microsoft.com/office/word/2020/wordml/sdtdatahash" xmlns:w16="http://schemas.microsoft.com/office/word/2018/wordml" xmlns:w16cid="http://schemas.microsoft.com/office/word/2016/wordml/cid" xmlns:w16cex="http://schemas.microsoft.com/office/word/2018/wordml/cex" xmlns:w15="http://schemas.microsoft.com/office/word/2012/wordml" xmlns:oel="http://schemas.microsoft.com/office/2019/extlst" xmlns:am3d="http://schemas.microsoft.com/office/drawing/2017/model3d" xmlns:aink="http://schemas.microsoft.com/office/drawing/2016/ink" xmlns:cx8="http://schemas.microsoft.com/office/drawing/2016/5/14/chartex" xmlns:cx7="http://schemas.microsoft.com/office/drawing/2016/5/13/chartex" xmlns:cx6="http://schemas.microsoft.com/office/drawing/2016/5/12/chartex" xmlns:cx5="http://schemas.microsoft.com/office/drawing/2016/5/11/chartex" xmlns:cx4="http://schemas.microsoft.com/office/drawing/2016/5/10/chartex" xmlns:cx3="http://schemas.microsoft.com/office/drawing/2016/5/9/chartex" xmlns:cx2="http://schemas.microsoft.com/office/drawing/2015/10/21/chartex" xmlns:cx1="http://schemas.microsoft.com/office/drawing/2015/9/8/chartex" xmlns:cx="http://schemas.microsoft.com/office/drawing/2014/chartex">
+          <mc:Fallback xmlns:cx="http://schemas.microsoft.com/office/drawing/2014/chartex" xmlns:cx1="http://schemas.microsoft.com/office/drawing/2015/9/8/chartex" xmlns:cx2="http://schemas.microsoft.com/office/drawing/2015/10/21/chartex" xmlns:cx3="http://schemas.microsoft.com/office/drawing/2016/5/9/chartex" xmlns:cx4="http://schemas.microsoft.com/office/drawing/2016/5/10/chartex" xmlns:cx5="http://schemas.microsoft.com/office/drawing/2016/5/11/chartex" xmlns:cx6="http://schemas.microsoft.com/office/drawing/2016/5/12/chartex" xmlns:cx7="http://schemas.microsoft.com/office/drawing/2016/5/13/chartex" xmlns:cx8="http://schemas.microsoft.com/office/drawing/2016/5/14/chartex" xmlns:aink="http://schemas.microsoft.com/office/drawing/2016/ink" xmlns:am3d="http://schemas.microsoft.com/office/drawing/2017/model3d" xmlns:oel="http://schemas.microsoft.com/office/2019/extlst" xmlns:w15="http://schemas.microsoft.com/office/word/2012/wordml" xmlns:w16cex="http://schemas.microsoft.com/office/word/2018/wordml/cex" xmlns:w16cid="http://schemas.microsoft.com/office/word/2016/wordml/cid" xmlns:w16="http://schemas.microsoft.com/office/word/2018/wordml" xmlns:w16sdtdh="http://schemas.microsoft.com/office/word/2020/wordml/sdtdatahash" xmlns:w16se="http://schemas.microsoft.com/office/word/2015/wordml/symex">
             <w:pict>
               <v:rect w14:anchorId="105D351B" id="Rectangle 40" o:spid="_x0000_s1026" style="position:absolute;margin-left:76.15pt;margin-top:-8.7pt;width:226.25pt;height:45.05pt;z-index:251693056;visibility:visible;mso-wrap-style:square;mso-width-percent:0;mso-wrap-distance-left:9pt;mso-wrap-distance-top:0;mso-wrap-distance-right:9pt;mso-wrap-distance-bottom:0;mso-position-horizontal:absolute;mso-position-horizontal-relative:text;mso-position-vertical:absolute;mso-position-vertical-relative:text;mso-width-percent:0;mso-width-relative:margin;v-text-anchor:middle" o:gfxdata="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" fillcolor="white [3201]" strokecolor="black [3200]" strokeweight="1pt"/>
             </w:pict>
@@ -36463,7 +36488,7 @@
               </wp:anchor>
             </w:drawing>
           </mc:Choice>
-          <mc:Fallback xmlns:w16se="http://schemas.microsoft.com/office/word/2015/wordml/symex" xmlns:w16sdtdh="http://schemas.microsoft.com/office/word/2020/wordml/sdtdatahash" xmlns:w16="http://schemas.microsoft.com/office/word/2018/wordml" xmlns:w16cid="http://schemas.microsoft.com/office/word/2016/wordml/cid" xmlns:w16cex="http://schemas.microsoft.com/office/word/2018/wordml/cex" xmlns:w15="http://schemas.microsoft.com/office/word/2012/wordml" xmlns:oel="http://schemas.microsoft.com/office/2019/extlst" xmlns:am3d="http://schemas.microsoft.com/office/drawing/2017/model3d" xmlns:aink="http://schemas.microsoft.com/office/drawing/2016/ink" xmlns:cx8="http://schemas.microsoft.com/office/drawing/2016/5/14/chartex" xmlns:cx7="http://schemas.microsoft.com/office/drawing/2016/5/13/chartex" xmlns:cx6="http://schemas.microsoft.com/office/drawing/2016/5/12/chartex" xmlns:cx5="http://schemas.microsoft.com/office/drawing/2016/5/11/chartex" xmlns:cx4="http://schemas.microsoft.com/office/drawing/2016/5/10/chartex" xmlns:cx3="http://schemas.microsoft.com/office/drawing/2016/5/9/chartex" xmlns:cx2="http://schemas.microsoft.com/office/drawing/2015/10/21/chartex" xmlns:cx1="http://schemas.microsoft.com/office/drawing/2015/9/8/chartex" xmlns:cx="http://schemas.microsoft.com/office/drawing/2014/chartex">
+          <mc:Fallback xmlns:cx="http://schemas.microsoft.com/office/drawing/2014/chartex" xmlns:cx1="http://schemas.microsoft.com/office/drawing/2015/9/8/chartex" xmlns:cx2="http://schemas.microsoft.com/office/drawing/2015/10/21/chartex" xmlns:cx3="http://schemas.microsoft.com/office/drawing/2016/5/9/chartex" xmlns:cx4="http://schemas.microsoft.com/office/drawing/2016/5/10/chartex" xmlns:cx5="http://schemas.microsoft.com/office/drawing/2016/5/11/chartex" xmlns:cx6="http://schemas.microsoft.com/office/drawing/2016/5/12/chartex" xmlns:cx7="http://schemas.microsoft.com/office/drawing/2016/5/13/chartex" xmlns:cx8="http://schemas.microsoft.com/office/drawing/2016/5/14/chartex" xmlns:aink="http://schemas.microsoft.com/office/drawing/2016/ink" xmlns:am3d="http://schemas.microsoft.com/office/drawing/2017/model3d" xmlns:oel="http://schemas.microsoft.com/office/2019/extlst" xmlns:w15="http://schemas.microsoft.com/office/word/2012/wordml" xmlns:w16cex="http://schemas.microsoft.com/office/word/2018/wordml/cex" xmlns:w16cid="http://schemas.microsoft.com/office/word/2016/wordml/cid" xmlns:w16="http://schemas.microsoft.com/office/word/2018/wordml" xmlns:w16sdtdh="http://schemas.microsoft.com/office/word/2020/wordml/sdtdatahash" xmlns:w16se="http://schemas.microsoft.com/office/word/2015/wordml/symex">
             <w:pict>
               <v:line w14:anchorId="3527DD54" id="Straight Connector 44" o:spid="_x0000_s1026" style="position:absolute;z-index:251695104;visibility:visible;mso-wrap-style:square;mso-wrap-distance-left:9pt;mso-wrap-distance-top:0;mso-wrap-distance-right:9pt;mso-wrap-distance-bottom:0;mso-position-horizontal:absolute;mso-position-horizontal-relative:text;mso-position-vertical:absolute;mso-position-vertical-relative:text" from="112.9pt,15.9pt" to="242.65pt,15.9pt" o:gfxdata="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" strokecolor="black [3040]"/>
             </w:pict>
@@ -36932,7 +36957,7 @@
               </wp:anchor>
             </w:drawing>
           </mc:Choice>
-          <mc:Fallback xmlns:w16se="http://schemas.microsoft.com/office/word/2015/wordml/symex" xmlns:w16sdtdh="http://schemas.microsoft.com/office/word/2020/wordml/sdtdatahash" xmlns:w16="http://schemas.microsoft.com/office/word/2018/wordml" xmlns:w16cid="http://schemas.microsoft.com/office/word/2016/wordml/cid" xmlns:w16cex="http://schemas.microsoft.com/office/word/2018/wordml/cex" xmlns:w15="http://schemas.microsoft.com/office/word/2012/wordml" xmlns:oel="http://schemas.microsoft.com/office/2019/extlst" xmlns:am3d="http://schemas.microsoft.com/office/drawing/2017/model3d" xmlns:aink="http://schemas.microsoft.com/office/drawing/2016/ink" xmlns:cx8="http://schemas.microsoft.com/office/drawing/2016/5/14/chartex" xmlns:cx7="http://schemas.microsoft.com/office/drawing/2016/5/13/chartex" xmlns:cx6="http://schemas.microsoft.com/office/drawing/2016/5/12/chartex" xmlns:cx5="http://schemas.microsoft.com/office/drawing/2016/5/11/chartex" xmlns:cx4="http://schemas.microsoft.com/office/drawing/2016/5/10/chartex" xmlns:cx3="http://schemas.microsoft.com/office/drawing/2016/5/9/chartex" xmlns:cx2="http://schemas.microsoft.com/office/drawing/2015/10/21/chartex" xmlns:cx1="http://schemas.microsoft.com/office/drawing/2015/9/8/chartex" xmlns:cx="http://schemas.microsoft.com/office/drawing/2014/chartex">
+          <mc:Fallback xmlns:cx="http://schemas.microsoft.com/office/drawing/2014/chartex" xmlns:cx1="http://schemas.microsoft.com/office/drawing/2015/9/8/chartex" xmlns:cx2="http://schemas.microsoft.com/office/drawing/2015/10/21/chartex" xmlns:cx3="http://schemas.microsoft.com/office/drawing/2016/5/9/chartex" xmlns:cx4="http://schemas.microsoft.com/office/drawing/2016/5/10/chartex" xmlns:cx5="http://schemas.microsoft.com/office/drawing/2016/5/11/chartex" xmlns:cx6="http://schemas.microsoft.com/office/drawing/2016/5/12/chartex" xmlns:cx7="http://schemas.microsoft.com/office/drawing/2016/5/13/chartex" xmlns:cx8="http://schemas.microsoft.com/office/drawing/2016/5/14/chartex" xmlns:aink="http://schemas.microsoft.com/office/drawing/2016/ink" xmlns:am3d="http://schemas.microsoft.com/office/drawing/2017/model3d" xmlns:oel="http://schemas.microsoft.com/office/2019/extlst" xmlns:w15="http://schemas.microsoft.com/office/word/2012/wordml" xmlns:w16cex="http://schemas.microsoft.com/office/word/2018/wordml/cex" xmlns:w16cid="http://schemas.microsoft.com/office/word/2016/wordml/cid" xmlns:w16="http://schemas.microsoft.com/office/word/2018/wordml" xmlns:w16sdtdh="http://schemas.microsoft.com/office/word/2020/wordml/sdtdatahash" xmlns:w16se="http://schemas.microsoft.com/office/word/2015/wordml/symex">
             <w:pict>
               <v:line w14:anchorId="6FD22526" id="Straight Connector 299" o:spid="_x0000_s1026" style="position:absolute;z-index:251700224;visibility:visible;mso-wrap-style:square;mso-wrap-distance-left:9pt;mso-wrap-distance-top:0;mso-wrap-distance-right:9pt;mso-wrap-distance-bottom:0;mso-position-horizontal:absolute;mso-position-horizontal-relative:text;mso-position-vertical:absolute;mso-position-vertical-relative:text" from="123.6pt,25.25pt" to="262.5pt,25.25pt" o:gfxdata="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" strokecolor="black [3040]"/>
             </w:pict>
@@ -37236,7 +37261,7 @@
               </wp:anchor>
             </w:drawing>
           </mc:Choice>
-          <mc:Fallback xmlns:w16se="http://schemas.microsoft.com/office/word/2015/wordml/symex" xmlns:w16sdtdh="http://schemas.microsoft.com/office/word/2020/wordml/sdtdatahash" xmlns:w16="http://schemas.microsoft.com/office/word/2018/wordml" xmlns:w16cid="http://schemas.microsoft.com/office/word/2016/wordml/cid" xmlns:w16cex="http://schemas.microsoft.com/office/word/2018/wordml/cex" xmlns:w15="http://schemas.microsoft.com/office/word/2012/wordml" xmlns:oel="http://schemas.microsoft.com/office/2019/extlst" xmlns:am3d="http://schemas.microsoft.com/office/drawing/2017/model3d" xmlns:aink="http://schemas.microsoft.com/office/drawing/2016/ink" xmlns:cx8="http://schemas.microsoft.com/office/drawing/2016/5/14/chartex" xmlns:cx7="http://schemas.microsoft.com/office/drawing/2016/5/13/chartex" xmlns:cx6="http://schemas.microsoft.com/office/drawing/2016/5/12/chartex" xmlns:cx5="http://schemas.microsoft.com/office/drawing/2016/5/11/chartex" xmlns:cx4="http://schemas.microsoft.com/office/drawing/2016/5/10/chartex" xmlns:cx3="http://schemas.microsoft.com/office/drawing/2016/5/9/chartex" xmlns:cx2="http://schemas.microsoft.com/office/drawing/2015/10/21/chartex" xmlns:cx1="http://schemas.microsoft.com/office/drawing/2015/9/8/chartex" xmlns:cx="http://schemas.microsoft.com/office/drawing/2014/chartex">
+          <mc:Fallback xmlns:cx="http://schemas.microsoft.com/office/drawing/2014/chartex" xmlns:cx1="http://schemas.microsoft.com/office/drawing/2015/9/8/chartex" xmlns:cx2="http://schemas.microsoft.com/office/drawing/2015/10/21/chartex" xmlns:cx3="http://schemas.microsoft.com/office/drawing/2016/5/9/chartex" xmlns:cx4="http://schemas.microsoft.com/office/drawing/2016/5/10/chartex" xmlns:cx5="http://schemas.microsoft.com/office/drawing/2016/5/11/chartex" xmlns:cx6="http://schemas.microsoft.com/office/drawing/2016/5/12/chartex" xmlns:cx7="http://schemas.microsoft.com/office/drawing/2016/5/13/chartex" xmlns:cx8="http://schemas.microsoft.com/office/drawing/2016/5/14/chartex" xmlns:aink="http://schemas.microsoft.com/office/drawing/2016/ink" xmlns:am3d="http://schemas.microsoft.com/office/drawing/2017/model3d" xmlns:oel="http://schemas.microsoft.com/office/2019/extlst" xmlns:w15="http://schemas.microsoft.com/office/word/2012/wordml" xmlns:w16cex="http://schemas.microsoft.com/office/word/2018/wordml/cex" xmlns:w16cid="http://schemas.microsoft.com/office/word/2016/wordml/cid" xmlns:w16="http://schemas.microsoft.com/office/word/2018/wordml" xmlns:w16sdtdh="http://schemas.microsoft.com/office/word/2020/wordml/sdtdatahash" xmlns:w16se="http://schemas.microsoft.com/office/word/2015/wordml/symex">
             <w:pict>
               <v:rect w14:anchorId="7B90E29A" id="Rectangle 301" o:spid="_x0000_s1026" style="position:absolute;margin-left:80pt;margin-top:3.35pt;width:232.6pt;height:45.05pt;z-index:251703296;visibility:visible;mso-wrap-style:square;mso-width-percent:0;mso-wrap-distance-left:9pt;mso-wrap-distance-top:0;mso-wrap-distance-right:9pt;mso-wrap-distance-bottom:0;mso-position-horizontal:absolute;mso-position-horizontal-relative:text;mso-position-vertical:absolute;mso-position-vertical-relative:text;mso-width-percent:0;mso-width-relative:margin;v-text-anchor:middle" o:gfxdata="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" filled="f" strokecolor="black [3200]" strokeweight="1pt"/>
             </w:pict>
@@ -37616,7 +37641,7 @@
               </wp:anchor>
             </w:drawing>
           </mc:Choice>
-          <mc:Fallback xmlns:w16se="http://schemas.microsoft.com/office/word/2015/wordml/symex" xmlns:w16sdtdh="http://schemas.microsoft.com/office/word/2020/wordml/sdtdatahash" xmlns:w16="http://schemas.microsoft.com/office/word/2018/wordml" xmlns:w16cid="http://schemas.microsoft.com/office/word/2016/wordml/cid" xmlns:w16cex="http://schemas.microsoft.com/office/word/2018/wordml/cex" xmlns:w15="http://schemas.microsoft.com/office/word/2012/wordml" xmlns:oel="http://schemas.microsoft.com/office/2019/extlst" xmlns:am3d="http://schemas.microsoft.com/office/drawing/2017/model3d" xmlns:aink="http://schemas.microsoft.com/office/drawing/2016/ink" xmlns:cx8="http://schemas.microsoft.com/office/drawing/2016/5/14/chartex" xmlns:cx7="http://schemas.microsoft.com/office/drawing/2016/5/13/chartex" xmlns:cx6="http://schemas.microsoft.com/office/drawing/2016/5/12/chartex" xmlns:cx5="http://schemas.microsoft.com/office/drawing/2016/5/11/chartex" xmlns:cx4="http://schemas.microsoft.com/office/drawing/2016/5/10/chartex" xmlns:cx3="http://schemas.microsoft.com/office/drawing/2016/5/9/chartex" xmlns:cx2="http://schemas.microsoft.com/office/drawing/2015/10/21/chartex" xmlns:cx1="http://schemas.microsoft.com/office/drawing/2015/9/8/chartex" xmlns:cx="http://schemas.microsoft.com/office/drawing/2014/chartex">
+          <mc:Fallback xmlns:cx="http://schemas.microsoft.com/office/drawing/2014/chartex" xmlns:cx1="http://schemas.microsoft.com/office/drawing/2015/9/8/chartex" xmlns:cx2="http://schemas.microsoft.com/office/drawing/2015/10/21/chartex" xmlns:cx3="http://schemas.microsoft.com/office/drawing/2016/5/9/chartex" xmlns:cx4="http://schemas.microsoft.com/office/drawing/2016/5/10/chartex" xmlns:cx5="http://schemas.microsoft.com/office/drawing/2016/5/11/chartex" xmlns:cx6="http://schemas.microsoft.com/office/drawing/2016/5/12/chartex" xmlns:cx7="http://schemas.microsoft.com/office/drawing/2016/5/13/chartex" xmlns:cx8="http://schemas.microsoft.com/office/drawing/2016/5/14/chartex" xmlns:aink="http://schemas.microsoft.com/office/drawing/2016/ink" xmlns:am3d="http://schemas.microsoft.com/office/drawing/2017/model3d" xmlns:oel="http://schemas.microsoft.com/office/2019/extlst" xmlns:w15="http://schemas.microsoft.com/office/word/2012/wordml" xmlns:w16cex="http://schemas.microsoft.com/office/word/2018/wordml/cex" xmlns:w16cid="http://schemas.microsoft.com/office/word/2016/wordml/cid" xmlns:w16="http://schemas.microsoft.com/office/word/2018/wordml" xmlns:w16sdtdh="http://schemas.microsoft.com/office/word/2020/wordml/sdtdatahash" xmlns:w16se="http://schemas.microsoft.com/office/word/2015/wordml/symex">
             <w:pict>
               <v:rect w14:anchorId="37A19BE8" id="Rectangle 305" o:spid="_x0000_s1026" style="position:absolute;margin-left:108.9pt;margin-top:-11.35pt;width:226.25pt;height:45.05pt;z-index:251707392;visibility:visible;mso-wrap-style:square;mso-width-percent:0;mso-wrap-distance-left:9pt;mso-wrap-distance-top:0;mso-wrap-distance-right:9pt;mso-wrap-distance-bottom:0;mso-position-horizontal:absolute;mso-position-horizontal-relative:text;mso-position-vertical:absolute;mso-position-vertical-relative:text;mso-width-percent:0;mso-width-relative:margin;v-text-anchor:middle" o:gfxdata="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" filled="f" strokecolor="black [3200]" strokeweight="1pt"/>
             </w:pict>
@@ -38096,7 +38121,7 @@
               </wp:anchor>
             </w:drawing>
           </mc:Choice>
-          <mc:Fallback xmlns:w16se="http://schemas.microsoft.com/office/word/2015/wordml/symex" xmlns:w16sdtdh="http://schemas.microsoft.com/office/word/2020/wordml/sdtdatahash" xmlns:w16="http://schemas.microsoft.com/office/word/2018/wordml" xmlns:w16cid="http://schemas.microsoft.com/office/word/2016/wordml/cid" xmlns:w16cex="http://schemas.microsoft.com/office/word/2018/wordml/cex" xmlns:w15="http://schemas.microsoft.com/office/word/2012/wordml" xmlns:oel="http://schemas.microsoft.com/office/2019/extlst" xmlns:am3d="http://schemas.microsoft.com/office/drawing/2017/model3d" xmlns:aink="http://schemas.microsoft.com/office/drawing/2016/ink" xmlns:cx8="http://schemas.microsoft.com/office/drawing/2016/5/14/chartex" xmlns:cx7="http://schemas.microsoft.com/office/drawing/2016/5/13/chartex" xmlns:cx6="http://schemas.microsoft.com/office/drawing/2016/5/12/chartex" xmlns:cx5="http://schemas.microsoft.com/office/drawing/2016/5/11/chartex" xmlns:cx4="http://schemas.microsoft.com/office/drawing/2016/5/10/chartex" xmlns:cx3="http://schemas.microsoft.com/office/drawing/2016/5/9/chartex" xmlns:cx2="http://schemas.microsoft.com/office/drawing/2015/10/21/chartex" xmlns:cx1="http://schemas.microsoft.com/office/drawing/2015/9/8/chartex" xmlns:cx="http://schemas.microsoft.com/office/drawing/2014/chartex">
+          <mc:Fallback xmlns:cx="http://schemas.microsoft.com/office/drawing/2014/chartex" xmlns:cx1="http://schemas.microsoft.com/office/drawing/2015/9/8/chartex" xmlns:cx2="http://schemas.microsoft.com/office/drawing/2015/10/21/chartex" xmlns:cx3="http://schemas.microsoft.com/office/drawing/2016/5/9/chartex" xmlns:cx4="http://schemas.microsoft.com/office/drawing/2016/5/10/chartex" xmlns:cx5="http://schemas.microsoft.com/office/drawing/2016/5/11/chartex" xmlns:cx6="http://schemas.microsoft.com/office/drawing/2016/5/12/chartex" xmlns:cx7="http://schemas.microsoft.com/office/drawing/2016/5/13/chartex" xmlns:cx8="http://schemas.microsoft.com/office/drawing/2016/5/14/chartex" xmlns:aink="http://schemas.microsoft.com/office/drawing/2016/ink" xmlns:am3d="http://schemas.microsoft.com/office/drawing/2017/model3d" xmlns:oel="http://schemas.microsoft.com/office/2019/extlst" xmlns:w15="http://schemas.microsoft.com/office/word/2012/wordml" xmlns:w16cex="http://schemas.microsoft.com/office/word/2018/wordml/cex" xmlns:w16cid="http://schemas.microsoft.com/office/word/2016/wordml/cid" xmlns:w16="http://schemas.microsoft.com/office/word/2018/wordml" xmlns:w16sdtdh="http://schemas.microsoft.com/office/word/2020/wordml/sdtdatahash" xmlns:w16se="http://schemas.microsoft.com/office/word/2015/wordml/symex">
             <w:pict>
               <v:line w14:anchorId="0B8115E4" id="Straight Connector 304" o:spid="_x0000_s1026" style="position:absolute;z-index:251705344;visibility:visible;mso-wrap-style:square;mso-wrap-distance-left:9pt;mso-wrap-distance-top:0;mso-wrap-distance-right:9pt;mso-wrap-distance-bottom:0;mso-position-horizontal:absolute;mso-position-horizontal-relative:text;mso-position-vertical:absolute;mso-position-vertical-relative:text" from="151.35pt,10.55pt" to="280.35pt,10.55pt" o:gfxdata="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" strokecolor="black [3040]"/>
             </w:pict>
@@ -38120,6 +38145,7 @@
           <w:sz w:val="24"/>
           <w:szCs w:val="24"/>
         </w:rPr>
+        <w:lastRenderedPageBreak/>
         <w:tab/>
       </w:r>
     </w:p>
@@ -44864,7 +44890,7 @@
                     </wp:anchor>
                   </w:drawing>
                 </mc:Choice>
-                <mc:Fallback xmlns:w16se="http://schemas.microsoft.com/office/word/2015/wordml/symex" xmlns:w16sdtdh="http://schemas.microsoft.com/office/word/2020/wordml/sdtdatahash" xmlns:w16="http://schemas.microsoft.com/office/word/2018/wordml" xmlns:w16cid="http://schemas.microsoft.com/office/word/2016/wordml/cid" xmlns:w16cex="http://schemas.microsoft.com/office/word/2018/wordml/cex" xmlns:w15="http://schemas.microsoft.com/office/word/2012/wordml" xmlns:oel="http://schemas.microsoft.com/office/2019/extlst" xmlns:am3d="http://schemas.microsoft.com/office/drawing/2017/model3d" xmlns:aink="http://schemas.microsoft.com/office/drawing/2016/ink" xmlns:cx8="http://schemas.microsoft.com/office/drawing/2016/5/14/chartex" xmlns:cx7="http://schemas.microsoft.com/office/drawing/2016/5/13/chartex" xmlns:cx6="http://schemas.microsoft.com/office/drawing/2016/5/12/chartex" xmlns:cx5="http://schemas.microsoft.com/office/drawing/2016/5/11/chartex" xmlns:cx4="http://schemas.microsoft.com/office/drawing/2016/5/10/chartex" xmlns:cx3="http://schemas.microsoft.com/office/drawing/2016/5/9/chartex" xmlns:cx2="http://schemas.microsoft.com/office/drawing/2015/10/21/chartex" xmlns:cx1="http://schemas.microsoft.com/office/drawing/2015/9/8/chartex" xmlns:cx="http://schemas.microsoft.com/office/drawing/2014/chartex">
+                <mc:Fallback xmlns:cx="http://schemas.microsoft.com/office/drawing/2014/chartex" xmlns:cx1="http://schemas.microsoft.com/office/drawing/2015/9/8/chartex" xmlns:cx2="http://schemas.microsoft.com/office/drawing/2015/10/21/chartex" xmlns:cx3="http://schemas.microsoft.com/office/drawing/2016/5/9/chartex" xmlns:cx4="http://schemas.microsoft.com/office/drawing/2016/5/10/chartex" xmlns:cx5="http://schemas.microsoft.com/office/drawing/2016/5/11/chartex" xmlns:cx6="http://schemas.microsoft.com/office/drawing/2016/5/12/chartex" xmlns:cx7="http://schemas.microsoft.com/office/drawing/2016/5/13/chartex" xmlns:cx8="http://schemas.microsoft.com/office/drawing/2016/5/14/chartex" xmlns:aink="http://schemas.microsoft.com/office/drawing/2016/ink" xmlns:am3d="http://schemas.microsoft.com/office/drawing/2017/model3d" xmlns:oel="http://schemas.microsoft.com/office/2019/extlst" xmlns:w15="http://schemas.microsoft.com/office/word/2012/wordml" xmlns:w16cex="http://schemas.microsoft.com/office/word/2018/wordml/cex" xmlns:w16cid="http://schemas.microsoft.com/office/word/2016/wordml/cid" xmlns:w16="http://schemas.microsoft.com/office/word/2018/wordml" xmlns:w16sdtdh="http://schemas.microsoft.com/office/word/2020/wordml/sdtdatahash" xmlns:w16se="http://schemas.microsoft.com/office/word/2015/wordml/symex">
                   <w:pict>
                     <v:shapetype w14:anchorId="2419BF15" id="_x0000_t32" coordsize="21600,21600" o:spt="32" o:oned="t" path="m,l21600,21600e" filled="f">
                       <v:path arrowok="t" fillok="f" o:connecttype="none"/>
@@ -45348,7 +45374,7 @@
                     </wp:anchor>
                   </w:drawing>
                 </mc:Choice>
-                <mc:Fallback xmlns:w16se="http://schemas.microsoft.com/office/word/2015/wordml/symex" xmlns:w16sdtdh="http://schemas.microsoft.com/office/word/2020/wordml/sdtdatahash" xmlns:w16="http://schemas.microsoft.com/office/word/2018/wordml" xmlns:w16cid="http://schemas.microsoft.com/office/word/2016/wordml/cid" xmlns:w16cex="http://schemas.microsoft.com/office/word/2018/wordml/cex" xmlns:w15="http://schemas.microsoft.com/office/word/2012/wordml" xmlns:oel="http://schemas.microsoft.com/office/2019/extlst" xmlns:am3d="http://schemas.microsoft.com/office/drawing/2017/model3d" xmlns:aink="http://schemas.microsoft.com/office/drawing/2016/ink" xmlns:cx8="http://schemas.microsoft.com/office/drawing/2016/5/14/chartex" xmlns:cx7="http://schemas.microsoft.com/office/drawing/2016/5/13/chartex" xmlns:cx6="http://schemas.microsoft.com/office/drawing/2016/5/12/chartex" xmlns:cx5="http://schemas.microsoft.com/office/drawing/2016/5/11/chartex" xmlns:cx4="http://schemas.microsoft.com/office/drawing/2016/5/10/chartex" xmlns:cx3="http://schemas.microsoft.com/office/drawing/2016/5/9/chartex" xmlns:cx2="http://schemas.microsoft.com/office/drawing/2015/10/21/chartex" xmlns:cx1="http://schemas.microsoft.com/office/drawing/2015/9/8/chartex" xmlns:cx="http://schemas.microsoft.com/office/drawing/2014/chartex">
+                <mc:Fallback xmlns:cx="http://schemas.microsoft.com/office/drawing/2014/chartex" xmlns:cx1="http://schemas.microsoft.com/office/drawing/2015/9/8/chartex" xmlns:cx2="http://schemas.microsoft.com/office/drawing/2015/10/21/chartex" xmlns:cx3="http://schemas.microsoft.com/office/drawing/2016/5/9/chartex" xmlns:cx4="http://schemas.microsoft.com/office/drawing/2016/5/10/chartex" xmlns:cx5="http://schemas.microsoft.com/office/drawing/2016/5/11/chartex" xmlns:cx6="http://schemas.microsoft.com/office/drawing/2016/5/12/chartex" xmlns:cx7="http://schemas.microsoft.com/office/drawing/2016/5/13/chartex" xmlns:cx8="http://schemas.microsoft.com/office/drawing/2016/5/14/chartex" xmlns:aink="http://schemas.microsoft.com/office/drawing/2016/ink" xmlns:am3d="http://schemas.microsoft.com/office/drawing/2017/model3d" xmlns:oel="http://schemas.microsoft.com/office/2019/extlst" xmlns:w15="http://schemas.microsoft.com/office/word/2012/wordml" xmlns:w16cex="http://schemas.microsoft.com/office/word/2018/wordml/cex" xmlns:w16cid="http://schemas.microsoft.com/office/word/2016/wordml/cid" xmlns:w16="http://schemas.microsoft.com/office/word/2018/wordml" xmlns:w16sdtdh="http://schemas.microsoft.com/office/word/2020/wordml/sdtdatahash" xmlns:w16se="http://schemas.microsoft.com/office/word/2015/wordml/symex">
                   <w:pict>
                     <v:shape w14:anchorId="7806D25E" id="Straight Arrow Connector 51" o:spid="_x0000_s1026" type="#_x0000_t32" style="position:absolute;margin-left:35.25pt;margin-top:5.8pt;width:129pt;height:0;z-index:251714560;visibility:visible;mso-wrap-style:square;mso-width-percent:0;mso-height-percent:0;mso-wrap-distance-left:9pt;mso-wrap-distance-top:0;mso-wrap-distance-right:9pt;mso-wrap-distance-bottom:0;mso-position-horizontal:absolute;mso-position-horizontal-relative:text;mso-position-vertical:absolute;mso-position-vertical-relative:text;mso-width-percent:0;mso-height-percent:0;mso-width-relative:page;mso-height-relative:page" o:gfxdata="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"/>
                   </w:pict>
@@ -45801,7 +45827,7 @@
                     </wp:anchor>
                   </w:drawing>
                 </mc:Choice>
-                <mc:Fallback xmlns:w16se="http://schemas.microsoft.com/office/word/2015/wordml/symex" xmlns:w16sdtdh="http://schemas.microsoft.com/office/word/2020/wordml/sdtdatahash" xmlns:w16="http://schemas.microsoft.com/office/word/2018/wordml" xmlns:w16cid="http://schemas.microsoft.com/office/word/2016/wordml/cid" xmlns:w16cex="http://schemas.microsoft.com/office/word/2018/wordml/cex" xmlns:w15="http://schemas.microsoft.com/office/word/2012/wordml" xmlns:oel="http://schemas.microsoft.com/office/2019/extlst" xmlns:am3d="http://schemas.microsoft.com/office/drawing/2017/model3d" xmlns:aink="http://schemas.microsoft.com/office/drawing/2016/ink" xmlns:cx8="http://schemas.microsoft.com/office/drawing/2016/5/14/chartex" xmlns:cx7="http://schemas.microsoft.com/office/drawing/2016/5/13/chartex" xmlns:cx6="http://schemas.microsoft.com/office/drawing/2016/5/12/chartex" xmlns:cx5="http://schemas.microsoft.com/office/drawing/2016/5/11/chartex" xmlns:cx4="http://schemas.microsoft.com/office/drawing/2016/5/10/chartex" xmlns:cx3="http://schemas.microsoft.com/office/drawing/2016/5/9/chartex" xmlns:cx2="http://schemas.microsoft.com/office/drawing/2015/10/21/chartex" xmlns:cx1="http://schemas.microsoft.com/office/drawing/2015/9/8/chartex" xmlns:cx="http://schemas.microsoft.com/office/drawing/2014/chartex">
+                <mc:Fallback xmlns:cx="http://schemas.microsoft.com/office/drawing/2014/chartex" xmlns:cx1="http://schemas.microsoft.com/office/drawing/2015/9/8/chartex" xmlns:cx2="http://schemas.microsoft.com/office/drawing/2015/10/21/chartex" xmlns:cx3="http://schemas.microsoft.com/office/drawing/2016/5/9/chartex" xmlns:cx4="http://schemas.microsoft.com/office/drawing/2016/5/10/chartex" xmlns:cx5="http://schemas.microsoft.com/office/drawing/2016/5/11/chartex" xmlns:cx6="http://schemas.microsoft.com/office/drawing/2016/5/12/chartex" xmlns:cx7="http://schemas.microsoft.com/office/drawing/2016/5/13/chartex" xmlns:cx8="http://schemas.microsoft.com/office/drawing/2016/5/14/chartex" xmlns:aink="http://schemas.microsoft.com/office/drawing/2016/ink" xmlns:am3d="http://schemas.microsoft.com/office/drawing/2017/model3d" xmlns:oel="http://schemas.microsoft.com/office/2019/extlst" xmlns:w15="http://schemas.microsoft.com/office/word/2012/wordml" xmlns:w16cex="http://schemas.microsoft.com/office/word/2018/wordml/cex" xmlns:w16cid="http://schemas.microsoft.com/office/word/2016/wordml/cid" xmlns:w16="http://schemas.microsoft.com/office/word/2018/wordml" xmlns:w16sdtdh="http://schemas.microsoft.com/office/word/2020/wordml/sdtdatahash" xmlns:w16se="http://schemas.microsoft.com/office/word/2015/wordml/symex">
                   <w:pict>
                     <v:shape w14:anchorId="0D4EA987" id="Straight Arrow Connector 49" o:spid="_x0000_s1026" type="#_x0000_t32" style="position:absolute;margin-left:35.25pt;margin-top:5.8pt;width:129pt;height:0;z-index:251716608;visibility:visible;mso-wrap-style:square;mso-width-percent:0;mso-height-percent:0;mso-wrap-distance-left:9pt;mso-wrap-distance-top:0;mso-wrap-distance-right:9pt;mso-wrap-distance-bottom:0;mso-position-horizontal:absolute;mso-position-horizontal-relative:text;mso-position-vertical:absolute;mso-position-vertical-relative:text;mso-width-percent:0;mso-height-percent:0;mso-width-relative:page;mso-height-relative:page" o:gfxdata="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"/>
                   </w:pict>
@@ -53340,7 +53366,7 @@
           <w:rPr>
             <w:noProof/>
           </w:rPr>
-          <w:t>11</w:t>
+          <w:t>13</w:t>
         </w:r>
         <w:r>
           <w:rPr>
@@ -53408,7 +53434,7 @@
           <w:rPr>
             <w:noProof/>
           </w:rPr>
-          <w:t>42</w:t>
+          <w:t>31</w:t>
         </w:r>
         <w:r>
           <w:rPr>
@@ -59665,7 +59691,7 @@
 </file>
 
 <file path=customXml/itemProps1.xml><?xml version="1.0" encoding="utf-8"?>
-<ds:datastoreItem xmlns:ds="http://schemas.openxmlformats.org/officeDocument/2006/customXml" ds:itemID="{1590F2C2-AFBC-44D1-BD7A-7482A7CF9C10}">
+<ds:datastoreItem xmlns:ds="http://schemas.openxmlformats.org/officeDocument/2006/customXml" ds:itemID="{C20C9E4F-7A22-410A-89BD-FFCF4731097F}">
   <ds:schemaRefs>
     <ds:schemaRef ds:uri="http://schemas.openxmlformats.org/officeDocument/2006/bibliography"/>
   </ds:schemaRefs>

</xml_diff>